<commit_message>
Update the documentation/projman/After midterm deliverables/12 COMMUNICATION MANAGEMENT PLAN - DEVELOPMENTALITY.docx
</commit_message>
<xml_diff>
--- a/documentation/projman/After midterm deliverables/12 COMMUNICATION MANAGEMENT PLAN - DEVELOPMENTALITY.docx
+++ b/documentation/projman/After midterm deliverables/12 COMMUNICATION MANAGEMENT PLAN - DEVELOPMENTALITY.docx
@@ -67,7 +67,21 @@
         <w:rPr>
           <w:rFonts w:eastAsia="Times New Roman" w:cs="Times New Roman"/>
         </w:rPr>
-        <w:t xml:space="preserve"> Management Plan Template is free for you to copy and use on your project </w:t>
+        <w:t xml:space="preserve"> Management Plan Template is free for you to copy and use on your </w:t>
+      </w:r>
+      <w:proofErr w:type="gramStart"/>
+      <w:r>
+        <w:rPr>
+          <w:rFonts w:eastAsia="Times New Roman" w:cs="Times New Roman"/>
+        </w:rPr>
+        <w:t>project</w:t>
+      </w:r>
+      <w:proofErr w:type="gramEnd"/>
+      <w:r>
+        <w:rPr>
+          <w:rFonts w:eastAsia="Times New Roman" w:cs="Times New Roman"/>
+        </w:rPr>
+        <w:t xml:space="preserve"> </w:t>
       </w:r>
     </w:p>
     <w:p>
@@ -95,8 +109,16 @@
         <w:rPr>
           <w:rFonts w:eastAsia="Times New Roman" w:cs="Times New Roman"/>
         </w:rPr>
-        <w:t>welcome your comments. Public distribution of this document is only permitted</w:t>
-      </w:r>
+        <w:t xml:space="preserve">welcome your comments. Public distribution of this document is only </w:t>
+      </w:r>
+      <w:proofErr w:type="gramStart"/>
+      <w:r>
+        <w:rPr>
+          <w:rFonts w:eastAsia="Times New Roman" w:cs="Times New Roman"/>
+        </w:rPr>
+        <w:t>permitted</w:t>
+      </w:r>
+      <w:proofErr w:type="gramEnd"/>
     </w:p>
     <w:p>
       <w:pPr>
@@ -119,7 +141,7 @@
           <w:rFonts w:eastAsia="Times New Roman" w:cs="Times New Roman"/>
         </w:rPr>
       </w:pPr>
-      <w:hyperlink r:id="rId7" w:history="1">
+      <w:hyperlink r:id="rId10" w:history="1">
         <w:r>
           <w:rPr>
             <w:rStyle w:val="Hyperlink"/>
@@ -1515,8 +1537,16 @@
         <w:rPr>
           <w:color w:val="008000"/>
         </w:rPr>
-        <w:t>What information will be communicated—to include the level of detail and format</w:t>
-      </w:r>
+        <w:t xml:space="preserve">What information will be communicated—to include the level of detail and </w:t>
+      </w:r>
+      <w:proofErr w:type="gramStart"/>
+      <w:r>
+        <w:rPr>
+          <w:color w:val="008000"/>
+        </w:rPr>
+        <w:t>format</w:t>
+      </w:r>
+      <w:proofErr w:type="gramEnd"/>
     </w:p>
     <w:p>
       <w:pPr>
@@ -1549,8 +1579,16 @@
         <w:rPr>
           <w:color w:val="008000"/>
         </w:rPr>
-        <w:t>When information will be distributed—the frequency of project communications both formal and informal</w:t>
-      </w:r>
+        <w:t xml:space="preserve">When information will be distributed—the frequency of project communications both formal and </w:t>
+      </w:r>
+      <w:proofErr w:type="gramStart"/>
+      <w:r>
+        <w:rPr>
+          <w:color w:val="008000"/>
+        </w:rPr>
+        <w:t>informal</w:t>
+      </w:r>
+      <w:proofErr w:type="gramEnd"/>
     </w:p>
     <w:p>
       <w:pPr>
@@ -1566,8 +1604,16 @@
         <w:rPr>
           <w:color w:val="008000"/>
         </w:rPr>
-        <w:t>Who is responsible for communicating project information</w:t>
-      </w:r>
+        <w:t xml:space="preserve">Who is responsible for communicating project </w:t>
+      </w:r>
+      <w:proofErr w:type="gramStart"/>
+      <w:r>
+        <w:rPr>
+          <w:color w:val="008000"/>
+        </w:rPr>
+        <w:t>information</w:t>
+      </w:r>
+      <w:proofErr w:type="gramEnd"/>
     </w:p>
     <w:p>
       <w:pPr>
@@ -1617,8 +1663,16 @@
         <w:rPr>
           <w:color w:val="008000"/>
         </w:rPr>
-        <w:t>How any sensitive or confidential information is communicated and who must authorize this</w:t>
-      </w:r>
+        <w:t xml:space="preserve">How any sensitive or confidential information is communicated and who must authorize </w:t>
+      </w:r>
+      <w:proofErr w:type="gramStart"/>
+      <w:r>
+        <w:rPr>
+          <w:color w:val="008000"/>
+        </w:rPr>
+        <w:t>this</w:t>
+      </w:r>
+      <w:proofErr w:type="gramEnd"/>
     </w:p>
     <w:p>
       <w:pPr>
@@ -1668,8 +1722,16 @@
         <w:rPr>
           <w:color w:val="008000"/>
         </w:rPr>
-        <w:t>Any constraints, internal or external, which affect project communications</w:t>
-      </w:r>
+        <w:t xml:space="preserve">Any constraints, internal or external, which affect project </w:t>
+      </w:r>
+      <w:proofErr w:type="gramStart"/>
+      <w:r>
+        <w:rPr>
+          <w:color w:val="008000"/>
+        </w:rPr>
+        <w:t>communications</w:t>
+      </w:r>
+      <w:proofErr w:type="gramEnd"/>
     </w:p>
     <w:p>
       <w:pPr>
@@ -1685,8 +1747,16 @@
         <w:rPr>
           <w:color w:val="008000"/>
         </w:rPr>
-        <w:t>Any standard templates, formats, or documents the project must use for communicating</w:t>
-      </w:r>
+        <w:t xml:space="preserve">Any standard templates, formats, or documents the project must use for </w:t>
+      </w:r>
+      <w:proofErr w:type="gramStart"/>
+      <w:r>
+        <w:rPr>
+          <w:color w:val="008000"/>
+        </w:rPr>
+        <w:t>communicating</w:t>
+      </w:r>
+      <w:proofErr w:type="gramEnd"/>
     </w:p>
     <w:p>
       <w:pPr>
@@ -1702,8 +1772,16 @@
         <w:rPr>
           <w:color w:val="008000"/>
         </w:rPr>
-        <w:t>An escalation process for resolving any communication-based conflicts or issues</w:t>
-      </w:r>
+        <w:t xml:space="preserve">An escalation process for resolving any communication-based conflicts or </w:t>
+      </w:r>
+      <w:proofErr w:type="gramStart"/>
+      <w:r>
+        <w:rPr>
+          <w:color w:val="008000"/>
+        </w:rPr>
+        <w:t>issues</w:t>
+      </w:r>
+      <w:proofErr w:type="gramEnd"/>
     </w:p>
     <w:p/>
     <w:p>
@@ -1832,7 +1910,399 @@
         </w:rPr>
       </w:pPr>
     </w:p>
-    <w:p/>
+    <w:p>
+      <w:pPr>
+        <w:jc w:val="both"/>
+        <w:rPr>
+          <w:color w:val="000000" w:themeColor="text1"/>
+        </w:rPr>
+      </w:pPr>
+      <w:r>
+        <w:rPr>
+          <w:color w:val="000000" w:themeColor="text1"/>
+        </w:rPr>
+        <w:t>In the Barangay South Signal Village Web Application project, the Communication Management Constraints play an important part in the project management plan for the entire project team, which includes the project sponsor.</w:t>
+      </w:r>
+      <w:r>
+        <w:rPr>
+          <w:color w:val="000000" w:themeColor="text1"/>
+        </w:rPr>
+        <w:t xml:space="preserve"> </w:t>
+      </w:r>
+      <w:r>
+        <w:rPr>
+          <w:color w:val="000000" w:themeColor="text1"/>
+        </w:rPr>
+        <w:t xml:space="preserve">These constraints are crucial factors to consider in the project management strategy, which </w:t>
+      </w:r>
+      <w:r>
+        <w:rPr>
+          <w:color w:val="000000" w:themeColor="text1"/>
+        </w:rPr>
+        <w:t>applies</w:t>
+      </w:r>
+      <w:r>
+        <w:rPr>
+          <w:color w:val="000000" w:themeColor="text1"/>
+        </w:rPr>
+        <w:t xml:space="preserve"> to the whole project team, including the project sponsor.</w:t>
+      </w:r>
+    </w:p>
+    <w:p>
+      <w:pPr>
+        <w:jc w:val="both"/>
+        <w:rPr>
+          <w:color w:val="000000" w:themeColor="text1"/>
+        </w:rPr>
+      </w:pPr>
+    </w:p>
+    <w:p>
+      <w:pPr>
+        <w:jc w:val="both"/>
+        <w:rPr>
+          <w:color w:val="000000" w:themeColor="text1"/>
+        </w:rPr>
+      </w:pPr>
+      <w:r>
+        <w:rPr>
+          <w:color w:val="000000" w:themeColor="text1"/>
+        </w:rPr>
+        <w:t xml:space="preserve">By identifying </w:t>
+      </w:r>
+      <w:r>
+        <w:rPr>
+          <w:color w:val="000000" w:themeColor="text1"/>
+        </w:rPr>
+        <w:t xml:space="preserve">and understanding </w:t>
+      </w:r>
+      <w:r>
+        <w:rPr>
+          <w:color w:val="000000" w:themeColor="text1"/>
+        </w:rPr>
+        <w:t>the Communication Management Constraints</w:t>
+      </w:r>
+      <w:r>
+        <w:rPr>
+          <w:color w:val="000000" w:themeColor="text1"/>
+        </w:rPr>
+        <w:t xml:space="preserve">, </w:t>
+      </w:r>
+      <w:r>
+        <w:rPr>
+          <w:color w:val="000000" w:themeColor="text1"/>
+        </w:rPr>
+        <w:t>the</w:t>
+      </w:r>
+      <w:r>
+        <w:rPr>
+          <w:color w:val="000000" w:themeColor="text1"/>
+        </w:rPr>
+        <w:t xml:space="preserve"> project team may effectively establish the boundaries and limitations that may affect how communication occurs </w:t>
+      </w:r>
+      <w:r>
+        <w:rPr>
+          <w:color w:val="000000" w:themeColor="text1"/>
+        </w:rPr>
+        <w:t>within</w:t>
+      </w:r>
+      <w:r>
+        <w:rPr>
+          <w:color w:val="000000" w:themeColor="text1"/>
+        </w:rPr>
+        <w:t xml:space="preserve"> the project</w:t>
+      </w:r>
+      <w:r>
+        <w:rPr>
+          <w:color w:val="000000" w:themeColor="text1"/>
+        </w:rPr>
+        <w:t xml:space="preserve">. </w:t>
+      </w:r>
+      <w:r>
+        <w:rPr>
+          <w:color w:val="000000" w:themeColor="text1"/>
+        </w:rPr>
+        <w:t>This understanding supports the team in developing appropriate approaches to manage possible difficulties and promote successful communication throughout the project</w:t>
+      </w:r>
+      <w:r>
+        <w:rPr>
+          <w:color w:val="000000" w:themeColor="text1"/>
+        </w:rPr>
+        <w:t xml:space="preserve"> lifecycle</w:t>
+      </w:r>
+      <w:r>
+        <w:rPr>
+          <w:color w:val="000000" w:themeColor="text1"/>
+        </w:rPr>
+        <w:t>.</w:t>
+      </w:r>
+    </w:p>
+    <w:p>
+      <w:pPr>
+        <w:jc w:val="both"/>
+        <w:rPr>
+          <w:color w:val="000000" w:themeColor="text1"/>
+        </w:rPr>
+      </w:pPr>
+    </w:p>
+    <w:p>
+      <w:pPr>
+        <w:jc w:val="both"/>
+        <w:rPr>
+          <w:color w:val="000000" w:themeColor="text1"/>
+        </w:rPr>
+      </w:pPr>
+      <w:r>
+        <w:rPr>
+          <w:color w:val="000000" w:themeColor="text1"/>
+        </w:rPr>
+        <w:t xml:space="preserve">The constraints in communication management for the </w:t>
+      </w:r>
+      <w:r>
+        <w:rPr>
+          <w:color w:val="000000" w:themeColor="text1"/>
+        </w:rPr>
+        <w:t>Barangay South Signal Village Web Application project</w:t>
+      </w:r>
+      <w:r>
+        <w:rPr>
+          <w:color w:val="000000" w:themeColor="text1"/>
+        </w:rPr>
+        <w:t xml:space="preserve"> may include:</w:t>
+      </w:r>
+    </w:p>
+    <w:p>
+      <w:pPr>
+        <w:jc w:val="both"/>
+        <w:rPr>
+          <w:color w:val="000000" w:themeColor="text1"/>
+        </w:rPr>
+      </w:pPr>
+    </w:p>
+    <w:p>
+      <w:pPr>
+        <w:pStyle w:val="ListParagraph"/>
+        <w:numPr>
+          <w:ilvl w:val="0"/>
+          <w:numId w:val="6"/>
+        </w:numPr>
+        <w:jc w:val="both"/>
+        <w:rPr>
+          <w:color w:val="000000" w:themeColor="text1"/>
+        </w:rPr>
+      </w:pPr>
+      <w:r>
+        <w:rPr>
+          <w:b/>
+          <w:bCs/>
+          <w:color w:val="000000" w:themeColor="text1"/>
+        </w:rPr>
+        <w:t>Technological limitations</w:t>
+      </w:r>
+      <w:r>
+        <w:rPr>
+          <w:color w:val="000000" w:themeColor="text1"/>
+        </w:rPr>
+        <w:t xml:space="preserve"> - </w:t>
+      </w:r>
+      <w:r>
+        <w:rPr>
+          <w:color w:val="000000" w:themeColor="text1"/>
+        </w:rPr>
+        <w:t xml:space="preserve">Technological limitations might have an influence on </w:t>
+      </w:r>
+      <w:r>
+        <w:rPr>
+          <w:color w:val="000000" w:themeColor="text1"/>
+        </w:rPr>
+        <w:t>the communication</w:t>
+      </w:r>
+      <w:r>
+        <w:rPr>
+          <w:color w:val="000000" w:themeColor="text1"/>
+        </w:rPr>
+        <w:t xml:space="preserve"> process. </w:t>
+      </w:r>
+      <w:r>
+        <w:rPr>
+          <w:color w:val="000000" w:themeColor="text1"/>
+        </w:rPr>
+        <w:t>For example, u</w:t>
+      </w:r>
+      <w:r>
+        <w:rPr>
+          <w:color w:val="000000" w:themeColor="text1"/>
+        </w:rPr>
+        <w:t>nreliable internet connections, outdated communication tools, or a lack of access to essential software</w:t>
+      </w:r>
+      <w:r>
+        <w:rPr>
+          <w:color w:val="000000" w:themeColor="text1"/>
+        </w:rPr>
+        <w:t xml:space="preserve"> that can</w:t>
+      </w:r>
+      <w:r>
+        <w:rPr>
+          <w:color w:val="000000" w:themeColor="text1"/>
+        </w:rPr>
+        <w:t xml:space="preserve"> really affect the communications between each project team. </w:t>
+      </w:r>
+    </w:p>
+    <w:p>
+      <w:pPr>
+        <w:pStyle w:val="ListParagraph"/>
+        <w:jc w:val="both"/>
+        <w:rPr>
+          <w:color w:val="000000" w:themeColor="text1"/>
+        </w:rPr>
+      </w:pPr>
+    </w:p>
+    <w:p>
+      <w:pPr>
+        <w:pStyle w:val="ListParagraph"/>
+        <w:numPr>
+          <w:ilvl w:val="0"/>
+          <w:numId w:val="6"/>
+        </w:numPr>
+        <w:jc w:val="both"/>
+        <w:rPr>
+          <w:color w:val="000000" w:themeColor="text1"/>
+        </w:rPr>
+      </w:pPr>
+      <w:r>
+        <w:rPr>
+          <w:b/>
+          <w:bCs/>
+          <w:color w:val="000000" w:themeColor="text1"/>
+        </w:rPr>
+        <w:t>Time constraints</w:t>
+      </w:r>
+      <w:r>
+        <w:rPr>
+          <w:color w:val="000000" w:themeColor="text1"/>
+        </w:rPr>
+        <w:t xml:space="preserve"> - </w:t>
+      </w:r>
+      <w:r>
+        <w:rPr>
+          <w:color w:val="000000" w:themeColor="text1"/>
+        </w:rPr>
+        <w:t>Time-sensitive deliverables and deadlines are common in projects, which can cause difficulties with communication. Limited time for meetings, decision-making, or delivering feedback might have an impact on overall communication flow.</w:t>
+      </w:r>
+    </w:p>
+    <w:p>
+      <w:pPr>
+        <w:pStyle w:val="ListParagraph"/>
+        <w:rPr>
+          <w:color w:val="000000" w:themeColor="text1"/>
+        </w:rPr>
+      </w:pPr>
+    </w:p>
+    <w:p>
+      <w:pPr>
+        <w:pStyle w:val="ListParagraph"/>
+        <w:jc w:val="both"/>
+        <w:rPr>
+          <w:color w:val="000000" w:themeColor="text1"/>
+        </w:rPr>
+      </w:pPr>
+    </w:p>
+    <w:p>
+      <w:pPr>
+        <w:pStyle w:val="ListParagraph"/>
+        <w:numPr>
+          <w:ilvl w:val="0"/>
+          <w:numId w:val="6"/>
+        </w:numPr>
+        <w:jc w:val="both"/>
+      </w:pPr>
+      <w:r>
+        <w:rPr>
+          <w:b/>
+          <w:bCs/>
+          <w:color w:val="000000" w:themeColor="text1"/>
+        </w:rPr>
+        <w:t>Limited access to some stakeholders</w:t>
+      </w:r>
+      <w:r>
+        <w:rPr>
+          <w:color w:val="000000" w:themeColor="text1"/>
+        </w:rPr>
+        <w:t xml:space="preserve"> – </w:t>
+      </w:r>
+      <w:r>
+        <w:rPr>
+          <w:color w:val="000000" w:themeColor="text1"/>
+        </w:rPr>
+        <w:t xml:space="preserve">Limited access to </w:t>
+      </w:r>
+      <w:r>
+        <w:rPr>
+          <w:color w:val="000000" w:themeColor="text1"/>
+        </w:rPr>
+        <w:t>stakeholders</w:t>
+      </w:r>
+      <w:r>
+        <w:rPr>
+          <w:color w:val="000000" w:themeColor="text1"/>
+        </w:rPr>
+        <w:t xml:space="preserve"> can limit the success of project team communication, especially when it comes to reaching out to the project sponsor and organizing meetings ahead of time to assure everyone's availability.</w:t>
+      </w:r>
+    </w:p>
+    <w:p>
+      <w:pPr>
+        <w:pStyle w:val="ListParagraph"/>
+        <w:jc w:val="both"/>
+      </w:pPr>
+    </w:p>
+    <w:p>
+      <w:pPr>
+        <w:pStyle w:val="ListParagraph"/>
+        <w:numPr>
+          <w:ilvl w:val="0"/>
+          <w:numId w:val="6"/>
+        </w:numPr>
+        <w:jc w:val="both"/>
+        <w:rPr>
+          <w:b/>
+          <w:bCs/>
+        </w:rPr>
+      </w:pPr>
+      <w:r>
+        <w:rPr>
+          <w:b/>
+          <w:bCs/>
+        </w:rPr>
+        <w:t xml:space="preserve">Confidentiality </w:t>
+      </w:r>
+      <w:r>
+        <w:t xml:space="preserve">- </w:t>
+      </w:r>
+      <w:r>
+        <w:t xml:space="preserve">Communication within the Barangay South Signal Village Web Application project is made difficult by the requirement for confidentiality since some project-related material </w:t>
+      </w:r>
+      <w:r>
+        <w:t xml:space="preserve">and information </w:t>
+      </w:r>
+      <w:r>
+        <w:t>must be handled carefully and follow to strict guidelines when it is provided</w:t>
+      </w:r>
+      <w:r>
+        <w:t xml:space="preserve"> to the team</w:t>
+      </w:r>
+      <w:r>
+        <w:t>.</w:t>
+      </w:r>
+    </w:p>
+    <w:p>
+      <w:pPr>
+        <w:pStyle w:val="ListParagraph"/>
+        <w:jc w:val="both"/>
+        <w:rPr>
+          <w:b/>
+          <w:bCs/>
+        </w:rPr>
+      </w:pPr>
+    </w:p>
     <w:p>
       <w:pPr>
         <w:pStyle w:val="Heading1"/>
@@ -1852,6 +2322,7 @@
           <w:sz w:val="28"/>
           <w:szCs w:val="28"/>
         </w:rPr>
+        <w:lastRenderedPageBreak/>
         <w:t>Stakeholder Communication Requirements</w:t>
       </w:r>
       <w:bookmarkEnd w:id="3"/>
@@ -1875,7 +2346,49 @@
         <w:rPr>
           <w:color w:val="008000"/>
         </w:rPr>
-        <w:t>Most projects consist of a broad range of stakeholders all of whom may have differing interests and influence on the project.  As such, it is important for project teams to determine the communication requirements of these stakeholders in order to more effectively communicate project information.  There are a number of methods for determining stakeholder communication requirements; however, it is imperative that they are completely understood in order to effectively manage their interest, expectations, and influence and ensure a successful project.</w:t>
+        <w:t xml:space="preserve">Most projects consist of a broad range of stakeholders all of whom may have differing interests and influence on the project.  As such, it is important for project teams to determine the communication requirements of these stakeholders </w:t>
+      </w:r>
+      <w:proofErr w:type="gramStart"/>
+      <w:r>
+        <w:rPr>
+          <w:color w:val="008000"/>
+        </w:rPr>
+        <w:t>in order to</w:t>
+      </w:r>
+      <w:proofErr w:type="gramEnd"/>
+      <w:r>
+        <w:rPr>
+          <w:color w:val="008000"/>
+        </w:rPr>
+        <w:t xml:space="preserve"> more effectively communicate project information.  There are </w:t>
+      </w:r>
+      <w:proofErr w:type="gramStart"/>
+      <w:r>
+        <w:rPr>
+          <w:color w:val="008000"/>
+        </w:rPr>
+        <w:t>a number of</w:t>
+      </w:r>
+      <w:proofErr w:type="gramEnd"/>
+      <w:r>
+        <w:rPr>
+          <w:color w:val="008000"/>
+        </w:rPr>
+        <w:t xml:space="preserve"> methods for determining stakeholder communication requirements; however, it is imperative that they are completely understood in order to effectively manage their </w:t>
+      </w:r>
+      <w:proofErr w:type="gramStart"/>
+      <w:r>
+        <w:rPr>
+          <w:color w:val="008000"/>
+        </w:rPr>
+        <w:t>interest</w:t>
+      </w:r>
+      <w:proofErr w:type="gramEnd"/>
+      <w:r>
+        <w:rPr>
+          <w:color w:val="008000"/>
+        </w:rPr>
+        <w:t>, expectations, and influence and ensure a successful project.</w:t>
       </w:r>
     </w:p>
     <w:p/>
@@ -1909,7 +2422,27 @@
           <w:sz w:val="28"/>
           <w:szCs w:val="28"/>
         </w:rPr>
-        <w:t xml:space="preserve"> (Cess)</w:t>
+        <w:t xml:space="preserve"> (</w:t>
+      </w:r>
+      <w:proofErr w:type="spellStart"/>
+      <w:r>
+        <w:rPr>
+          <w:rFonts w:asciiTheme="minorHAnsi" w:hAnsiTheme="minorHAnsi"/>
+          <w:smallCaps/>
+          <w:sz w:val="28"/>
+          <w:szCs w:val="28"/>
+        </w:rPr>
+        <w:t>Cess</w:t>
+      </w:r>
+      <w:proofErr w:type="spellEnd"/>
+      <w:r>
+        <w:rPr>
+          <w:rFonts w:asciiTheme="minorHAnsi" w:hAnsiTheme="minorHAnsi"/>
+          <w:smallCaps/>
+          <w:sz w:val="28"/>
+          <w:szCs w:val="28"/>
+        </w:rPr>
+        <w:t>)</w:t>
       </w:r>
     </w:p>
     <w:p/>
@@ -1953,7 +2486,15 @@
     </w:p>
     <w:p>
       <w:r>
-        <w:t>The Program Manager oversees the project at the portfolio level and owns most of the resources assigned to the project.  The Program Manager is responsible for overall program costs and profitability as such they require more detailed communications than the Project Sponsor.</w:t>
+        <w:t xml:space="preserve">The Program Manager oversees the project at the portfolio level and owns most of the resources assigned to the project.  The Program Manager is responsible for overall program costs and </w:t>
+      </w:r>
+      <w:proofErr w:type="gramStart"/>
+      <w:r>
+        <w:t>profitability</w:t>
+      </w:r>
+      <w:proofErr w:type="gramEnd"/>
+      <w:r>
+        <w:t xml:space="preserve"> as such they require more detailed communications than the Project Sponsor.</w:t>
       </w:r>
     </w:p>
     <w:p/>
@@ -1972,7 +2513,23 @@
     </w:p>
     <w:p>
       <w:r>
-        <w:t xml:space="preserve">Normally Stakeholders includes all individuals and organizations who are impacted by the project.  For this project we are defining a subset of the stakeholders as Key Stakeholders.  These are the stakeholders with whom we need to communicate with and are not included in the other roles defined in this section.  The Key Stakeholders includes executive management with an interest in the project and key users identified for participation in the project.  </w:t>
+        <w:t xml:space="preserve">Normally Stakeholders </w:t>
+      </w:r>
+      <w:proofErr w:type="gramStart"/>
+      <w:r>
+        <w:t>includes</w:t>
+      </w:r>
+      <w:proofErr w:type="gramEnd"/>
+      <w:r>
+        <w:t xml:space="preserve"> all individuals and organizations who are impacted by the project.  For this project we are defining a subset of the stakeholders as Key Stakeholders.  These are the stakeholders with whom we need to </w:t>
+      </w:r>
+      <w:proofErr w:type="gramStart"/>
+      <w:r>
+        <w:t>communicate with</w:t>
+      </w:r>
+      <w:proofErr w:type="gramEnd"/>
+      <w:r>
+        <w:t xml:space="preserve"> and are not included in the other roles defined in this section.  The Key Stakeholders includes executive management with an interest in the project and key users identified for participation in the project.  </w:t>
       </w:r>
     </w:p>
     <w:p/>
@@ -1991,34 +2548,50 @@
     </w:p>
     <w:p>
       <w:r>
+        <w:t xml:space="preserve">The Change Control Board is a designated group </w:t>
+      </w:r>
+      <w:proofErr w:type="gramStart"/>
+      <w:r>
+        <w:t>which is</w:t>
+      </w:r>
+      <w:proofErr w:type="gramEnd"/>
+      <w:r>
+        <w:t xml:space="preserve"> reviews technical specifications and authorizes changes within the </w:t>
+      </w:r>
+      <w:proofErr w:type="gramStart"/>
+      <w:r>
+        <w:t>organizations</w:t>
+      </w:r>
+      <w:proofErr w:type="gramEnd"/>
+      <w:r>
+        <w:t xml:space="preserve"> infrastructure.  Technical design documents, user impact analysis and implementation strategies are typical of the types of communication this group requires.</w:t>
+      </w:r>
+    </w:p>
+    <w:p/>
+    <w:p>
+      <w:pPr>
+        <w:rPr>
+          <w:b/>
+        </w:rPr>
+      </w:pPr>
+      <w:r>
+        <w:rPr>
+          <w:b/>
+        </w:rPr>
+        <w:t>Customer</w:t>
+      </w:r>
+    </w:p>
+    <w:p>
+      <w:pPr>
+        <w:rPr>
+          <w:color w:val="008000"/>
+        </w:rPr>
+      </w:pPr>
+      <w:r>
+        <w:rPr>
+          <w:color w:val="008000"/>
+        </w:rPr>
         <w:lastRenderedPageBreak/>
-        <w:t>The Change Control Board is a designated group which is reviews technical specifications and authorizes changes within the organizations infrastructure.  Technical design documents, user impact analysis and implementation strategies are typical of the types of communication this group requires.</w:t>
-      </w:r>
-    </w:p>
-    <w:p/>
-    <w:p>
-      <w:pPr>
-        <w:rPr>
-          <w:b/>
-        </w:rPr>
-      </w:pPr>
-      <w:r>
-        <w:rPr>
-          <w:b/>
-        </w:rPr>
-        <w:t>Customer</w:t>
-      </w:r>
-    </w:p>
-    <w:p>
-      <w:pPr>
-        <w:rPr>
-          <w:color w:val="008000"/>
-        </w:rPr>
-      </w:pPr>
-      <w:r>
-        <w:rPr>
-          <w:color w:val="008000"/>
-        </w:rPr>
         <w:t>You should identify the customer if the project is the result of a solicitation.  In such a case, the customer will be involved in reviewing prototypes, approval of designs and implementation stages and acceptance of the final project the project generates.</w:t>
       </w:r>
     </w:p>
@@ -2058,7 +2631,39 @@
     </w:p>
     <w:p>
       <w:r>
-        <w:t>The Project Team is comprised of all persons who have a role performing work on the project.  The project team needs to have a clear understanding of the work to be completed and the framework in which the project is to be executed.  Since the Project Team is responsible for completing the work for the project they played a key role in creating the Project Plan including defining its schedule and work packages.  The Project Team requires a detailed level of communications which is achieved through day to day interactions with the Project Manager and other team members along with weekly team meetings.</w:t>
+        <w:t xml:space="preserve">The Project Team is comprised of all </w:t>
+      </w:r>
+      <w:proofErr w:type="gramStart"/>
+      <w:r>
+        <w:t>persons</w:t>
+      </w:r>
+      <w:proofErr w:type="gramEnd"/>
+      <w:r>
+        <w:t xml:space="preserve"> who have a role performing work on the project.  The project team needs to have a clear understanding of the work to be completed and the framework in which the project is to be executed.  Since the Project Team is responsible for completing the work for the </w:t>
+      </w:r>
+      <w:proofErr w:type="gramStart"/>
+      <w:r>
+        <w:t>project</w:t>
+      </w:r>
+      <w:proofErr w:type="gramEnd"/>
+      <w:r>
+        <w:t xml:space="preserve"> they played a key role in creating the Project Plan including defining its schedule and work packages.  The Project Team requires a detailed level of </w:t>
+      </w:r>
+      <w:proofErr w:type="gramStart"/>
+      <w:r>
+        <w:t>communications</w:t>
+      </w:r>
+      <w:proofErr w:type="gramEnd"/>
+      <w:r>
+        <w:t xml:space="preserve"> which is achieved through </w:t>
+      </w:r>
+      <w:proofErr w:type="gramStart"/>
+      <w:r>
+        <w:t>day to day</w:t>
+      </w:r>
+      <w:proofErr w:type="gramEnd"/>
+      <w:r>
+        <w:t xml:space="preserve"> interactions with the Project Manager and other team members along with weekly team meetings.</w:t>
       </w:r>
     </w:p>
     <w:p/>
@@ -2077,7 +2682,23 @@
     </w:p>
     <w:p>
       <w:r>
-        <w:t>The Steering Committee includes management representing the departments which make up the organization.  The Steering Committee provides strategic oversight for changes which impact the overall organization.  The purpose of the Steering Committee is to ensure that changes within the organization are effected in such a way that it benefits the organization as a whole.  The Steering Committee requires communication on matters which will change the scope of the project and its deliverables.</w:t>
+        <w:t xml:space="preserve">The Steering Committee includes management representing the departments which make up the organization.  The Steering Committee provides strategic oversight for changes which </w:t>
+      </w:r>
+      <w:proofErr w:type="gramStart"/>
+      <w:r>
+        <w:t>impact</w:t>
+      </w:r>
+      <w:proofErr w:type="gramEnd"/>
+      <w:r>
+        <w:t xml:space="preserve"> the overall organization.  The purpose of the Steering Committee is to ensure that changes within the organization are </w:t>
+      </w:r>
+      <w:proofErr w:type="gramStart"/>
+      <w:r>
+        <w:t>effected</w:t>
+      </w:r>
+      <w:proofErr w:type="gramEnd"/>
+      <w:r>
+        <w:t xml:space="preserve"> in such a way that it benefits the organization as a whole.  The Steering Committee requires communication on matters which will change the scope of the project and its deliverables.</w:t>
       </w:r>
     </w:p>
     <w:p/>
@@ -2096,11 +2717,15 @@
     </w:p>
     <w:p>
       <w:r>
-        <w:t xml:space="preserve">The Technical Lead is a person on the Project Team who is designated to be responsible for ensuring that all technical aspects of the project are addressed and that the project is implemented in a technically sound manner.  The Technical Lead is responsible for all technical designs, overseeing the implementation of the designs and developing as-build documentation.  </w:t>
-      </w:r>
-      <w:r>
-        <w:lastRenderedPageBreak/>
-        <w:t>The Technical Lead requires close communications with the Project Manager and the Project Team.</w:t>
+        <w:t xml:space="preserve">The Technical Lead is a person on the Project Team who is designated to be responsible for ensuring that all technical aspects of the project are addressed and that the project is implemented in a technically sound manner.  The Technical Lead is responsible for all technical designs, overseeing the implementation of the designs and developing as-build documentation.  The Technical Lead requires close </w:t>
+      </w:r>
+      <w:proofErr w:type="gramStart"/>
+      <w:r>
+        <w:t>communications</w:t>
+      </w:r>
+      <w:proofErr w:type="gramEnd"/>
+      <w:r>
+        <w:t xml:space="preserve"> with the Project Manager and the Project Team.</w:t>
       </w:r>
     </w:p>
     <w:p>
@@ -2144,7 +2769,27 @@
           <w:sz w:val="28"/>
           <w:szCs w:val="28"/>
         </w:rPr>
-        <w:t xml:space="preserve"> (Cess)</w:t>
+        <w:t xml:space="preserve"> (</w:t>
+      </w:r>
+      <w:proofErr w:type="spellStart"/>
+      <w:r>
+        <w:rPr>
+          <w:rFonts w:asciiTheme="minorHAnsi" w:hAnsiTheme="minorHAnsi"/>
+          <w:smallCaps/>
+          <w:sz w:val="28"/>
+          <w:szCs w:val="28"/>
+        </w:rPr>
+        <w:t>Cess</w:t>
+      </w:r>
+      <w:proofErr w:type="spellEnd"/>
+      <w:r>
+        <w:rPr>
+          <w:rFonts w:asciiTheme="minorHAnsi" w:hAnsiTheme="minorHAnsi"/>
+          <w:smallCaps/>
+          <w:sz w:val="28"/>
+          <w:szCs w:val="28"/>
+        </w:rPr>
+        <w:t>)</w:t>
       </w:r>
     </w:p>
     <w:p>
@@ -2350,7 +2995,7 @@
             <w:tcW w:w="2032" w:type="dxa"/>
           </w:tcPr>
           <w:p>
-            <w:hyperlink r:id="rId8" w:history="1">
+            <w:hyperlink r:id="rId11" w:history="1">
               <w:r>
                 <w:rPr>
                   <w:rStyle w:val="Hyperlink"/>
@@ -2431,7 +3076,7 @@
             <w:tcW w:w="2032" w:type="dxa"/>
           </w:tcPr>
           <w:p>
-            <w:hyperlink r:id="rId9" w:history="1">
+            <w:hyperlink r:id="rId12" w:history="1">
               <w:r>
                 <w:rPr>
                   <w:rStyle w:val="Hyperlink"/>
@@ -2512,7 +3157,7 @@
             <w:tcW w:w="2032" w:type="dxa"/>
           </w:tcPr>
           <w:p>
-            <w:hyperlink r:id="rId10" w:history="1">
+            <w:hyperlink r:id="rId13" w:history="1">
               <w:r>
                 <w:rPr>
                   <w:rStyle w:val="Hyperlink"/>
@@ -2657,7 +3302,7 @@
             <w:tcW w:w="2032" w:type="dxa"/>
           </w:tcPr>
           <w:p>
-            <w:hyperlink r:id="rId11" w:history="1">
+            <w:hyperlink r:id="rId14" w:history="1">
               <w:r>
                 <w:rPr>
                   <w:rStyle w:val="Hyperlink"/>
@@ -2994,14 +3639,35 @@
         <w:rPr>
           <w:color w:val="008000"/>
         </w:rPr>
-        <w:t xml:space="preserve">Many times, the methods and technologies used to communicate are just as important of a consideration as the information being communicated.  Imagine a large project with many stakeholders who all have different technological capabilities.  Some may have access to a share drive while others do not.  Some may have access to video teleconferencing and others only have telephone and email capabilities.  In order to be effective, project information must be communicated to everyone involved by some method using available technology.  Determining </w:t>
-      </w:r>
-      <w:r>
-        <w:rPr>
-          <w:color w:val="008000"/>
-        </w:rPr>
-        <w:lastRenderedPageBreak/>
-        <w:t xml:space="preserve">communication methods and what technologies are available should be part of determining stakeholder communication requirements.  </w:t>
+        <w:t xml:space="preserve">Many times, the methods and technologies used to communicate are just as </w:t>
+      </w:r>
+      <w:proofErr w:type="gramStart"/>
+      <w:r>
+        <w:rPr>
+          <w:color w:val="008000"/>
+        </w:rPr>
+        <w:t>important of</w:t>
+      </w:r>
+      <w:proofErr w:type="gramEnd"/>
+      <w:r>
+        <w:rPr>
+          <w:color w:val="008000"/>
+        </w:rPr>
+        <w:t xml:space="preserve"> a consideration as the information being communicated.  Imagine a large project with many stakeholders who all have different technological capabilities.  Some may have access to a share drive while others do not.  Some may have access to video teleconferencing and others only have telephone and email capabilities.  </w:t>
+      </w:r>
+      <w:proofErr w:type="gramStart"/>
+      <w:r>
+        <w:rPr>
+          <w:color w:val="008000"/>
+        </w:rPr>
+        <w:t>In order to</w:t>
+      </w:r>
+      <w:proofErr w:type="gramEnd"/>
+      <w:r>
+        <w:rPr>
+          <w:color w:val="008000"/>
+        </w:rPr>
+        <w:t xml:space="preserve"> be effective, project information must be communicated to everyone involved by some method using available technology.  Determining communication methods and what technologies are available should be part of determining stakeholder communication requirements.  </w:t>
       </w:r>
     </w:p>
     <w:p/>
@@ -3027,8 +3693,8 @@
           <w:rFonts w:asciiTheme="minorHAnsi" w:hAnsiTheme="minorHAnsi"/>
         </w:rPr>
         <w:sectPr>
-          <w:headerReference w:type="default" r:id="rId12"/>
-          <w:footerReference w:type="default" r:id="rId13"/>
+          <w:headerReference w:type="default" r:id="rId15"/>
+          <w:footerReference w:type="default" r:id="rId16"/>
           <w:pgSz w:w="12240" w:h="15840"/>
           <w:pgMar w:top="2601" w:right="1440" w:bottom="1440" w:left="1440" w:header="720" w:footer="720" w:gutter="0"/>
           <w:cols w:space="720"/>
@@ -3214,20 +3880,68 @@
           <w:sz w:val="28"/>
           <w:szCs w:val="28"/>
         </w:rPr>
-        <w:t xml:space="preserve"> (Rark)</w:t>
-      </w:r>
-    </w:p>
-    <w:p>
-      <w:pPr>
-        <w:rPr>
-          <w:color w:val="008000"/>
-        </w:rPr>
-      </w:pPr>
-      <w:r>
-        <w:rPr>
-          <w:color w:val="008000"/>
-        </w:rPr>
-        <w:t>Standardization is a proven way to simplify the complexities of project management communications.  Many organizations develop and use standard templates or formats for the various communication tools used throughout projects.  Standard templates and formats may be applied to certain types of project meetings or specific types of communication (i.e. emails, status reports, etc.).  By using standardization, organizations can help ensure that its project teams and stakeholders have a thorough understanding of what is expected and achieve consistent and effective communications.</w:t>
+        <w:t xml:space="preserve"> (</w:t>
+      </w:r>
+      <w:proofErr w:type="spellStart"/>
+      <w:r>
+        <w:rPr>
+          <w:rFonts w:asciiTheme="minorHAnsi" w:hAnsiTheme="minorHAnsi"/>
+          <w:smallCaps/>
+          <w:sz w:val="28"/>
+          <w:szCs w:val="28"/>
+        </w:rPr>
+        <w:t>Rark</w:t>
+      </w:r>
+      <w:proofErr w:type="spellEnd"/>
+      <w:r>
+        <w:rPr>
+          <w:rFonts w:asciiTheme="minorHAnsi" w:hAnsiTheme="minorHAnsi"/>
+          <w:smallCaps/>
+          <w:sz w:val="28"/>
+          <w:szCs w:val="28"/>
+        </w:rPr>
+        <w:t>)</w:t>
+      </w:r>
+    </w:p>
+    <w:p>
+      <w:pPr>
+        <w:rPr>
+          <w:color w:val="008000"/>
+        </w:rPr>
+      </w:pPr>
+      <w:r>
+        <w:rPr>
+          <w:color w:val="008000"/>
+        </w:rPr>
+        <w:t>Standardization is a proven way to simplify the complexities of project management communications.  Many organizations develop and use standard templates or formats for the various communication tools used throughout projects.  Standard templates and formats may be applied to certain types of project meetings or specific types of communication (</w:t>
+      </w:r>
+      <w:proofErr w:type="gramStart"/>
+      <w:r>
+        <w:rPr>
+          <w:color w:val="008000"/>
+        </w:rPr>
+        <w:t>i.e.</w:t>
+      </w:r>
+      <w:proofErr w:type="gramEnd"/>
+      <w:r>
+        <w:rPr>
+          <w:color w:val="008000"/>
+        </w:rPr>
+        <w:t xml:space="preserve"> emails, status reports, etc.).  By using standardization, organizations can help ensure that </w:t>
+      </w:r>
+      <w:proofErr w:type="gramStart"/>
+      <w:r>
+        <w:rPr>
+          <w:color w:val="008000"/>
+        </w:rPr>
+        <w:t>its</w:t>
+      </w:r>
+      <w:proofErr w:type="gramEnd"/>
+      <w:r>
+        <w:rPr>
+          <w:color w:val="008000"/>
+        </w:rPr>
+        <w:t xml:space="preserve"> project teams and stakeholders have a thorough understanding of what is expected and achieve consistent and effective communications.</w:t>
       </w:r>
     </w:p>
     <w:p>
@@ -3283,20 +3997,54 @@
           <w:sz w:val="28"/>
           <w:szCs w:val="28"/>
         </w:rPr>
-        <w:t xml:space="preserve"> (Rark)</w:t>
-      </w:r>
-    </w:p>
-    <w:p>
-      <w:pPr>
-        <w:rPr>
-          <w:color w:val="008000"/>
-        </w:rPr>
-      </w:pPr>
-      <w:r>
-        <w:rPr>
-          <w:color w:val="008000"/>
-        </w:rPr>
-        <w:t>As issues or complications arise with regards to project communications it may become necessary to escalate the issue if a resolution cannot be achieved within the project team.  Project stakeholders may have many different conflicting interests in a given project.  While escalations are a normal part of project management, there must be a documented process that defines how those escalations will take place.</w:t>
+        <w:t xml:space="preserve"> (</w:t>
+      </w:r>
+      <w:proofErr w:type="spellStart"/>
+      <w:r>
+        <w:rPr>
+          <w:rFonts w:asciiTheme="minorHAnsi" w:hAnsiTheme="minorHAnsi"/>
+          <w:smallCaps/>
+          <w:sz w:val="28"/>
+          <w:szCs w:val="28"/>
+        </w:rPr>
+        <w:t>Rark</w:t>
+      </w:r>
+      <w:proofErr w:type="spellEnd"/>
+      <w:r>
+        <w:rPr>
+          <w:rFonts w:asciiTheme="minorHAnsi" w:hAnsiTheme="minorHAnsi"/>
+          <w:smallCaps/>
+          <w:sz w:val="28"/>
+          <w:szCs w:val="28"/>
+        </w:rPr>
+        <w:t>)</w:t>
+      </w:r>
+    </w:p>
+    <w:p>
+      <w:pPr>
+        <w:rPr>
+          <w:color w:val="008000"/>
+        </w:rPr>
+      </w:pPr>
+      <w:r>
+        <w:rPr>
+          <w:color w:val="008000"/>
+        </w:rPr>
+        <w:t xml:space="preserve">As issues or complications arise with regards to project communications it may become necessary to escalate the issue if a resolution cannot be achieved within the project team.  Project stakeholders may have many different conflicting interests </w:t>
+      </w:r>
+      <w:proofErr w:type="gramStart"/>
+      <w:r>
+        <w:rPr>
+          <w:color w:val="008000"/>
+        </w:rPr>
+        <w:t>in a given</w:t>
+      </w:r>
+      <w:proofErr w:type="gramEnd"/>
+      <w:r>
+        <w:rPr>
+          <w:color w:val="008000"/>
+        </w:rPr>
+        <w:t xml:space="preserve"> project.  While escalations are a normal part of project management, there must be a documented process that defines how those escalations will take place.</w:t>
       </w:r>
     </w:p>
     <w:p>
@@ -3534,7 +4282,7 @@
       <w:r>
         <w:t xml:space="preserve">This free Project Communications Management Plan Template is brought to you by </w:t>
       </w:r>
-      <w:hyperlink r:id="rId14" w:history="1">
+      <w:hyperlink r:id="rId17" w:history="1">
         <w:r>
           <w:rPr>
             <w:rStyle w:val="Hyperlink"/>
@@ -4294,6 +5042,97 @@
     </w:lvl>
   </w:abstractNum>
   <w:abstractNum w:abstractNumId="3" w15:restartNumberingAfterBreak="0">
+    <w:nsid w:val="57702E9E"/>
+    <w:multiLevelType w:val="hybridMultilevel"/>
+    <w:tmpl w:val="C14050FE"/>
+    <w:lvl w:ilvl="0" w:tplc="AF98EEA0">
+      <w:start w:val="1"/>
+      <w:numFmt w:val="decimal"/>
+      <w:lvlText w:val="%1."/>
+      <w:lvlJc w:val="left"/>
+      <w:pPr>
+        <w:ind w:left="720" w:hanging="360"/>
+      </w:pPr>
+      <w:rPr>
+        <w:rFonts w:hint="default"/>
+        <w:b w:val="0"/>
+        <w:bCs w:val="0"/>
+      </w:rPr>
+    </w:lvl>
+    <w:lvl w:ilvl="1" w:tplc="34090019" w:tentative="1">
+      <w:start w:val="1"/>
+      <w:numFmt w:val="lowerLetter"/>
+      <w:lvlText w:val="%2."/>
+      <w:lvlJc w:val="left"/>
+      <w:pPr>
+        <w:ind w:left="1440" w:hanging="360"/>
+      </w:pPr>
+    </w:lvl>
+    <w:lvl w:ilvl="2" w:tplc="3409001B" w:tentative="1">
+      <w:start w:val="1"/>
+      <w:numFmt w:val="lowerRoman"/>
+      <w:lvlText w:val="%3."/>
+      <w:lvlJc w:val="right"/>
+      <w:pPr>
+        <w:ind w:left="2160" w:hanging="180"/>
+      </w:pPr>
+    </w:lvl>
+    <w:lvl w:ilvl="3" w:tplc="3409000F" w:tentative="1">
+      <w:start w:val="1"/>
+      <w:numFmt w:val="decimal"/>
+      <w:lvlText w:val="%4."/>
+      <w:lvlJc w:val="left"/>
+      <w:pPr>
+        <w:ind w:left="2880" w:hanging="360"/>
+      </w:pPr>
+    </w:lvl>
+    <w:lvl w:ilvl="4" w:tplc="34090019" w:tentative="1">
+      <w:start w:val="1"/>
+      <w:numFmt w:val="lowerLetter"/>
+      <w:lvlText w:val="%5."/>
+      <w:lvlJc w:val="left"/>
+      <w:pPr>
+        <w:ind w:left="3600" w:hanging="360"/>
+      </w:pPr>
+    </w:lvl>
+    <w:lvl w:ilvl="5" w:tplc="3409001B" w:tentative="1">
+      <w:start w:val="1"/>
+      <w:numFmt w:val="lowerRoman"/>
+      <w:lvlText w:val="%6."/>
+      <w:lvlJc w:val="right"/>
+      <w:pPr>
+        <w:ind w:left="4320" w:hanging="180"/>
+      </w:pPr>
+    </w:lvl>
+    <w:lvl w:ilvl="6" w:tplc="3409000F" w:tentative="1">
+      <w:start w:val="1"/>
+      <w:numFmt w:val="decimal"/>
+      <w:lvlText w:val="%7."/>
+      <w:lvlJc w:val="left"/>
+      <w:pPr>
+        <w:ind w:left="5040" w:hanging="360"/>
+      </w:pPr>
+    </w:lvl>
+    <w:lvl w:ilvl="7" w:tplc="34090019" w:tentative="1">
+      <w:start w:val="1"/>
+      <w:numFmt w:val="lowerLetter"/>
+      <w:lvlText w:val="%8."/>
+      <w:lvlJc w:val="left"/>
+      <w:pPr>
+        <w:ind w:left="5760" w:hanging="360"/>
+      </w:pPr>
+    </w:lvl>
+    <w:lvl w:ilvl="8" w:tplc="3409001B" w:tentative="1">
+      <w:start w:val="1"/>
+      <w:numFmt w:val="lowerRoman"/>
+      <w:lvlText w:val="%9."/>
+      <w:lvlJc w:val="right"/>
+      <w:pPr>
+        <w:ind w:left="6480" w:hanging="180"/>
+      </w:pPr>
+    </w:lvl>
+  </w:abstractNum>
+  <w:abstractNum w:abstractNumId="4" w15:restartNumberingAfterBreak="0">
     <w:nsid w:val="57B750AC"/>
     <w:multiLevelType w:val="hybridMultilevel"/>
     <w:tmpl w:val="3B6CF1C0"/>
@@ -4433,7 +5272,7 @@
       </w:rPr>
     </w:lvl>
   </w:abstractNum>
-  <w:abstractNum w:abstractNumId="4" w15:restartNumberingAfterBreak="0">
+  <w:abstractNum w:abstractNumId="5" w15:restartNumberingAfterBreak="0">
     <w:nsid w:val="5EBE6EB9"/>
     <w:multiLevelType w:val="hybridMultilevel"/>
     <w:tmpl w:val="3968DAF2"/>
@@ -4526,16 +5365,19 @@
     <w:abstractNumId w:val="0"/>
   </w:num>
   <w:num w:numId="2" w16cid:durableId="20399862">
-    <w:abstractNumId w:val="3"/>
+    <w:abstractNumId w:val="4"/>
   </w:num>
   <w:num w:numId="3" w16cid:durableId="1603612999">
     <w:abstractNumId w:val="1"/>
   </w:num>
   <w:num w:numId="4" w16cid:durableId="935939327">
-    <w:abstractNumId w:val="4"/>
+    <w:abstractNumId w:val="5"/>
   </w:num>
   <w:num w:numId="5" w16cid:durableId="1733117963">
     <w:abstractNumId w:val="2"/>
+  </w:num>
+  <w:num w:numId="6" w16cid:durableId="364793904">
+    <w:abstractNumId w:val="3"/>
   </w:num>
 </w:numbering>
 </file>
@@ -5089,6 +5931,17 @@
       <w:color w:val="000000"/>
     </w:rPr>
   </w:style>
+  <w:style w:type="paragraph" w:styleId="ListParagraph">
+    <w:name w:val="List Paragraph"/>
+    <w:basedOn w:val="Normal"/>
+    <w:uiPriority w:val="34"/>
+    <w:qFormat/>
+    <w:rsid w:val="0038104B"/>
+    <w:pPr>
+      <w:ind w:left="720"/>
+      <w:contextualSpacing/>
+    </w:pPr>
+  </w:style>
 </w:styles>
 </file>
 
@@ -5354,6 +6207,26 @@
 </file>
 
 <file path=customXml/item1.xml><?xml version="1.0" encoding="utf-8"?>
+<p:properties xmlns:p="http://schemas.microsoft.com/office/2006/metadata/properties" xmlns:xsi="http://www.w3.org/2001/XMLSchema-instance" xmlns:pc="http://schemas.microsoft.com/office/infopath/2007/PartnerControls">
+  <documentManagement>
+    <TaxCatchAll xmlns="0d803109-e11b-45d4-a4e8-5bf0740163af" xsi:nil="true"/>
+    <lcf76f155ced4ddcb4097134ff3c332f xmlns="31aac78f-6ed8-4134-ac7e-47c186d487c3">
+      <Terms xmlns="http://schemas.microsoft.com/office/infopath/2007/PartnerControls"/>
+    </lcf76f155ced4ddcb4097134ff3c332f>
+  </documentManagement>
+</p:properties>
+</file>
+
+<file path=customXml/item2.xml><?xml version="1.0" encoding="utf-8"?>
+<?mso-contentType ?>
+<FormTemplates xmlns="http://schemas.microsoft.com/sharepoint/v3/contenttype/forms">
+  <Display>DocumentLibraryForm</Display>
+  <Edit>DocumentLibraryForm</Edit>
+  <New>DocumentLibraryForm</New>
+</FormTemplates>
+</file>
+
+<file path=customXml/item3.xml><?xml version="1.0" encoding="utf-8"?>
 <ct:contentTypeSchema xmlns:ct="http://schemas.microsoft.com/office/2006/metadata/contentType" xmlns:ma="http://schemas.microsoft.com/office/2006/metadata/properties/metaAttributes" ct:_="" ma:_="" ma:contentTypeName="Document" ma:contentTypeID="0x01010078E5C03F786D684AB79627F2BAF5AB3A" ma:contentTypeVersion="12" ma:contentTypeDescription="Create a new document." ma:contentTypeScope="" ma:versionID="6753d19c26ced2570449d2cfe2fd38cd">
   <xsd:schema xmlns:xsd="http://www.w3.org/2001/XMLSchema" xmlns:xs="http://www.w3.org/2001/XMLSchema" xmlns:p="http://schemas.microsoft.com/office/2006/metadata/properties" xmlns:ns2="31aac78f-6ed8-4134-ac7e-47c186d487c3" xmlns:ns3="0d803109-e11b-45d4-a4e8-5bf0740163af" targetNamespace="http://schemas.microsoft.com/office/2006/metadata/properties" ma:root="true" ma:fieldsID="59531f12ec9f3761682ad3919ac9365f" ns2:_="" ns3:_="">
     <xsd:import namespace="31aac78f-6ed8-4134-ac7e-47c186d487c3"/>
@@ -5570,34 +6443,40 @@
 </ct:contentTypeSchema>
 </file>
 
-<file path=customXml/item2.xml><?xml version="1.0" encoding="utf-8"?>
-<?mso-contentType ?>
-<FormTemplates xmlns="http://schemas.microsoft.com/sharepoint/v3/contenttype/forms">
-  <Display>DocumentLibraryForm</Display>
-  <Edit>DocumentLibraryForm</Edit>
-  <New>DocumentLibraryForm</New>
-</FormTemplates>
-</file>
-
-<file path=customXml/item3.xml><?xml version="1.0" encoding="utf-8"?>
-<p:properties xmlns:p="http://schemas.microsoft.com/office/2006/metadata/properties" xmlns:xsi="http://www.w3.org/2001/XMLSchema-instance" xmlns:pc="http://schemas.microsoft.com/office/infopath/2007/PartnerControls">
-  <documentManagement>
-    <TaxCatchAll xmlns="0d803109-e11b-45d4-a4e8-5bf0740163af" xsi:nil="true"/>
-    <lcf76f155ced4ddcb4097134ff3c332f xmlns="31aac78f-6ed8-4134-ac7e-47c186d487c3">
-      <Terms xmlns="http://schemas.microsoft.com/office/infopath/2007/PartnerControls"/>
-    </lcf76f155ced4ddcb4097134ff3c332f>
-  </documentManagement>
-</p:properties>
-</file>
-
 <file path=customXml/itemProps1.xml><?xml version="1.0" encoding="utf-8"?>
-<ds:datastoreItem xmlns:ds="http://schemas.openxmlformats.org/officeDocument/2006/customXml" ds:itemID="{12F71F50-16AC-48ED-9D05-EDFCDF90E651}"/>
+<ds:datastoreItem xmlns:ds="http://schemas.openxmlformats.org/officeDocument/2006/customXml" ds:itemID="{9DEA5669-C3CB-491D-B15D-E4036C18FD6F}">
+  <ds:schemaRefs>
+    <ds:schemaRef ds:uri="http://schemas.microsoft.com/office/2006/metadata/properties"/>
+    <ds:schemaRef ds:uri="http://schemas.microsoft.com/office/infopath/2007/PartnerControls"/>
+    <ds:schemaRef ds:uri="0d803109-e11b-45d4-a4e8-5bf0740163af"/>
+    <ds:schemaRef ds:uri="31aac78f-6ed8-4134-ac7e-47c186d487c3"/>
+  </ds:schemaRefs>
+</ds:datastoreItem>
 </file>
 
 <file path=customXml/itemProps2.xml><?xml version="1.0" encoding="utf-8"?>
-<ds:datastoreItem xmlns:ds="http://schemas.openxmlformats.org/officeDocument/2006/customXml" ds:itemID="{1480C606-AF63-40D4-829E-38C9DFCF2BAF}"/>
+<ds:datastoreItem xmlns:ds="http://schemas.openxmlformats.org/officeDocument/2006/customXml" ds:itemID="{1480C606-AF63-40D4-829E-38C9DFCF2BAF}">
+  <ds:schemaRefs>
+    <ds:schemaRef ds:uri="http://schemas.microsoft.com/sharepoint/v3/contenttype/forms"/>
+  </ds:schemaRefs>
+</ds:datastoreItem>
 </file>
 
 <file path=customXml/itemProps3.xml><?xml version="1.0" encoding="utf-8"?>
-<ds:datastoreItem xmlns:ds="http://schemas.openxmlformats.org/officeDocument/2006/customXml" ds:itemID="{9DEA5669-C3CB-491D-B15D-E4036C18FD6F}"/>
+<ds:datastoreItem xmlns:ds="http://schemas.openxmlformats.org/officeDocument/2006/customXml" ds:itemID="{12F71F50-16AC-48ED-9D05-EDFCDF90E651}">
+  <ds:schemaRefs>
+    <ds:schemaRef ds:uri="http://schemas.microsoft.com/office/2006/metadata/contentType"/>
+    <ds:schemaRef ds:uri="http://schemas.microsoft.com/office/2006/metadata/properties/metaAttributes"/>
+    <ds:schemaRef ds:uri="http://www.w3.org/2001/XMLSchema"/>
+    <ds:schemaRef ds:uri="http://schemas.microsoft.com/office/2006/metadata/properties"/>
+    <ds:schemaRef ds:uri="31aac78f-6ed8-4134-ac7e-47c186d487c3"/>
+    <ds:schemaRef ds:uri="0d803109-e11b-45d4-a4e8-5bf0740163af"/>
+    <ds:schemaRef ds:uri="http://schemas.microsoft.com/office/2006/documentManagement/types"/>
+    <ds:schemaRef ds:uri="http://schemas.microsoft.com/office/infopath/2007/PartnerControls"/>
+    <ds:schemaRef ds:uri="http://schemas.openxmlformats.org/package/2006/metadata/core-properties"/>
+    <ds:schemaRef ds:uri="http://purl.org/dc/elements/1.1/"/>
+    <ds:schemaRef ds:uri="http://purl.org/dc/terms/"/>
+    <ds:schemaRef ds:uri="http://schemas.microsoft.com/internal/obd"/>
+  </ds:schemaRefs>
+</ds:datastoreItem>
 </file>
</xml_diff>

<commit_message>
update documentation/projman/After midterm deliverables/12 COMMUNICATION MANAGEMENT PLAN - DEVELOPMENTALITY.docx
</commit_message>
<xml_diff>
--- a/documentation/projman/After midterm deliverables/12 COMMUNICATION MANAGEMENT PLAN - DEVELOPMENTALITY.docx
+++ b/documentation/projman/After midterm deliverables/12 COMMUNICATION MANAGEMENT PLAN - DEVELOPMENTALITY.docx
@@ -3658,45 +3658,228 @@
         <w:t xml:space="preserve"> (Carl)</w:t>
       </w:r>
     </w:p>
-    <w:p>
-      <w:r>
-        <w:rPr>
-          <w:color w:val="008000"/>
-        </w:rPr>
-        <w:t xml:space="preserve">Many times, the methods and technologies used to communicate are just as </w:t>
-      </w:r>
-      <w:proofErr w:type="gramStart"/>
-      <w:r>
-        <w:rPr>
-          <w:color w:val="008000"/>
-        </w:rPr>
-        <w:t>important of</w:t>
-      </w:r>
-      <w:proofErr w:type="gramEnd"/>
-      <w:r>
-        <w:rPr>
-          <w:color w:val="008000"/>
-        </w:rPr>
-        <w:t xml:space="preserve"> a consideration as the information being communicated.  Imagine a large project with many stakeholders who all have different technological capabilities.  Some may have access to a share drive while others do not.  Some may have access to video teleconferencing and others only have telephone and email capabilities.  </w:t>
-      </w:r>
-      <w:proofErr w:type="gramStart"/>
-      <w:r>
-        <w:rPr>
-          <w:color w:val="008000"/>
-        </w:rPr>
-        <w:t>In order to</w:t>
-      </w:r>
-      <w:proofErr w:type="gramEnd"/>
-      <w:r>
-        <w:rPr>
-          <w:color w:val="008000"/>
-        </w:rPr>
-        <w:t xml:space="preserve"> be effective, project information must be communicated to everyone involved by some method using available technology.  Determining communication methods and what technologies are available should be part of determining stakeholder communication requirements.  </w:t>
+    <w:p/>
+    <w:p>
+      <w:r>
+        <w:t>The Barangay South Signal Village Web App project requires a thorough understanding of the various communication methods and technologies that will be used to effectively communicate with all stakeholders. It is crucial to consider the capabilities and limitations of each communication method and technology to ensure timely and efficient information dissemination. This includes selecting appropriate methods for delivering project updates, progress reports, risks, issues, and other relevant information to stakeholders.</w:t>
+      </w:r>
+    </w:p>
+    <w:p/>
+    <w:p>
+      <w:r>
+        <w:t>Additionally, it is important to consider the cost, feasibility, security, and privacy concerns associated with different communication technologies. By carefully selecting the most appropriate communication methods and technologies, the project team can ensure that all stakeholders are kept informed, and the project's communication objectives are met.</w:t>
+      </w:r>
+    </w:p>
+    <w:p/>
+    <w:p>
+      <w:r>
+        <w:t>When determining the best communication methods and technologies for the Barangay South Signal Village Web App project, the following factors should be considered:</w:t>
+      </w:r>
+    </w:p>
+    <w:p/>
+    <w:p>
+      <w:pPr>
+        <w:pStyle w:val="ListParagraph"/>
+        <w:numPr>
+          <w:ilvl w:val="0"/>
+          <w:numId w:val="10"/>
+        </w:numPr>
+      </w:pPr>
+      <w:r>
+        <w:rPr>
+          <w:b/>
+          <w:bCs/>
+        </w:rPr>
+        <w:t>Size and Complexity of the Project:</w:t>
+      </w:r>
+      <w:r>
+        <w:t xml:space="preserve"> For large and complex projects, web portals and project management software may be the most suitable option as they allow for the centralization of information and easy access for all stakeholders.</w:t>
+      </w:r>
+    </w:p>
+    <w:p/>
+    <w:p>
+      <w:pPr>
+        <w:pStyle w:val="ListParagraph"/>
+        <w:numPr>
+          <w:ilvl w:val="0"/>
+          <w:numId w:val="10"/>
+        </w:numPr>
+      </w:pPr>
+      <w:r>
+        <w:rPr>
+          <w:b/>
+          <w:bCs/>
+        </w:rPr>
+        <w:lastRenderedPageBreak/>
+        <w:t>Location of Stakeholders:</w:t>
+      </w:r>
+      <w:r>
+        <w:t xml:space="preserve"> For stakeholders located in different geographical areas, real-time communication methods such as video conferencing and telephone calls may be the best option to facilitate effective communication.</w:t>
+      </w:r>
+    </w:p>
+    <w:p/>
+    <w:p>
+      <w:pPr>
+        <w:pStyle w:val="ListParagraph"/>
+        <w:numPr>
+          <w:ilvl w:val="0"/>
+          <w:numId w:val="10"/>
+        </w:numPr>
+      </w:pPr>
+      <w:r>
+        <w:rPr>
+          <w:b/>
+          <w:bCs/>
+        </w:rPr>
+        <w:t>Technical Expertise of Stakeholders:</w:t>
+      </w:r>
+      <w:r>
+        <w:t xml:space="preserve"> Consider the level of technical proficiency among stakeholders. For stakeholders who are not technically proficient, simple communication methods such as email and telephone calls may be the most effective.</w:t>
+      </w:r>
+    </w:p>
+    <w:p/>
+    <w:p>
+      <w:pPr>
+        <w:pStyle w:val="ListParagraph"/>
+        <w:numPr>
+          <w:ilvl w:val="0"/>
+          <w:numId w:val="10"/>
+        </w:numPr>
+      </w:pPr>
+      <w:r>
+        <w:rPr>
+          <w:b/>
+          <w:bCs/>
+        </w:rPr>
+        <w:t>Type of Information:</w:t>
+      </w:r>
+      <w:r>
+        <w:t xml:space="preserve"> For sensitive or confidential information, secure methods such as encryption and password-protected portals should be employed to ensure the privacy and security of the information being communicated.</w:t>
+      </w:r>
+    </w:p>
+    <w:p/>
+    <w:p>
+      <w:pPr>
+        <w:pStyle w:val="ListParagraph"/>
+        <w:numPr>
+          <w:ilvl w:val="0"/>
+          <w:numId w:val="10"/>
+        </w:numPr>
+      </w:pPr>
+      <w:r>
+        <w:rPr>
+          <w:b/>
+          <w:bCs/>
+        </w:rPr>
+        <w:t>Budget and Resources:</w:t>
+      </w:r>
+      <w:r>
+        <w:t xml:space="preserve"> The chosen communication methods and technologies should align with the project's budget and available resources.</w:t>
+      </w:r>
+    </w:p>
+    <w:p>
+      <w:pPr>
+        <w:pStyle w:val="ListParagraph"/>
+      </w:pPr>
+    </w:p>
+    <w:p/>
+    <w:p>
+      <w:r>
+        <w:t>Based on these factors, it is recommended that the Barangay South Signal Village Web App project utilizes a combination of communication methods and technologies, including:</w:t>
+      </w:r>
+    </w:p>
+    <w:p/>
+    <w:p>
+      <w:pPr>
+        <w:pStyle w:val="ListParagraph"/>
+        <w:numPr>
+          <w:ilvl w:val="0"/>
+          <w:numId w:val="11"/>
+        </w:numPr>
+      </w:pPr>
+      <w:r>
+        <w:rPr>
+          <w:b/>
+          <w:bCs/>
+        </w:rPr>
+        <w:t>Project Management Software:</w:t>
+      </w:r>
+      <w:r>
+        <w:t xml:space="preserve"> Utilize project management software to centralize information, collaborate with stakeholders, track progress, and share updates and documents.</w:t>
+      </w:r>
+    </w:p>
+    <w:p/>
+    <w:p>
+      <w:pPr>
+        <w:pStyle w:val="ListParagraph"/>
+        <w:numPr>
+          <w:ilvl w:val="0"/>
+          <w:numId w:val="11"/>
+        </w:numPr>
+      </w:pPr>
+      <w:r>
+        <w:rPr>
+          <w:b/>
+          <w:bCs/>
+        </w:rPr>
+        <w:t>Email:</w:t>
+      </w:r>
+      <w:r>
+        <w:t xml:space="preserve"> Use email for regular communication, sharing important announcements, and exchanging non-urgent information.</w:t>
+      </w:r>
+    </w:p>
+    <w:p/>
+    <w:p>
+      <w:pPr>
+        <w:pStyle w:val="ListParagraph"/>
+        <w:numPr>
+          <w:ilvl w:val="0"/>
+          <w:numId w:val="11"/>
+        </w:numPr>
+      </w:pPr>
+      <w:r>
+        <w:rPr>
+          <w:b/>
+          <w:bCs/>
+        </w:rPr>
+        <w:t>Telephone:</w:t>
+      </w:r>
+      <w:r>
+        <w:t xml:space="preserve"> Employ telephone calls for direct and immediate communication, particularly for stakeholders located within the same geographical area.</w:t>
+      </w:r>
+    </w:p>
+    <w:p/>
+    <w:p>
+      <w:pPr>
+        <w:pStyle w:val="ListParagraph"/>
+        <w:numPr>
+          <w:ilvl w:val="0"/>
+          <w:numId w:val="11"/>
+        </w:numPr>
+      </w:pPr>
+      <w:r>
+        <w:rPr>
+          <w:b/>
+          <w:bCs/>
+        </w:rPr>
+        <w:t>Video Conferencing:</w:t>
+      </w:r>
+      <w:r>
+        <w:t xml:space="preserve"> Conduct video conferences to facilitate real-time discussions, remote meetings, and presentations with stakeholders located in different geographical areas.</w:t>
+      </w:r>
+    </w:p>
+    <w:p>
+      <w:pPr>
+        <w:pStyle w:val="ListParagraph"/>
+      </w:pPr>
+    </w:p>
+    <w:p>
+      <w:r>
+        <w:t>By leveraging these communication methods and technologies, the project team can ensure effective and efficient communication with all stakeholders, promoting transparency, collaboration, and timely information exchange throughout the Barangay South Signal Village Web App project.</w:t>
       </w:r>
     </w:p>
     <w:p/>
     <w:p/>
-    <w:p/>
     <w:p>
       <w:pPr>
         <w:rPr>
@@ -3704,11 +3887,6 @@
         </w:rPr>
       </w:pPr>
     </w:p>
-    <w:p/>
-    <w:p/>
-    <w:p/>
-    <w:p/>
-    <w:p/>
     <w:p>
       <w:pPr>
         <w:pStyle w:val="Heading1"/>
@@ -3732,23 +3910,23 @@
         <w:jc w:val="left"/>
         <w:rPr>
           <w:rFonts w:asciiTheme="minorHAnsi" w:hAnsiTheme="minorHAnsi"/>
-        </w:rPr>
-      </w:pPr>
-    </w:p>
-    <w:p/>
-    <w:p/>
-    <w:p>
-      <w:pPr>
-        <w:pStyle w:val="Heading1"/>
-        <w:jc w:val="left"/>
+          <w:smallCaps/>
+          <w:sz w:val="28"/>
+          <w:szCs w:val="28"/>
+        </w:rPr>
+      </w:pPr>
+      <w:bookmarkStart w:id="7" w:name="_Toc339366629"/>
+      <w:r>
         <w:rPr>
           <w:rFonts w:asciiTheme="minorHAnsi" w:hAnsiTheme="minorHAnsi"/>
           <w:smallCaps/>
           <w:sz w:val="28"/>
           <w:szCs w:val="28"/>
         </w:rPr>
-      </w:pPr>
-      <w:bookmarkStart w:id="7" w:name="_Toc339366629"/>
+        <w:lastRenderedPageBreak/>
+        <w:t>Communications Matrix</w:t>
+      </w:r>
+      <w:bookmarkEnd w:id="7"/>
       <w:r>
         <w:rPr>
           <w:rFonts w:asciiTheme="minorHAnsi" w:hAnsiTheme="minorHAnsi"/>
@@ -3756,37 +3934,3056 @@
           <w:sz w:val="28"/>
           <w:szCs w:val="28"/>
         </w:rPr>
-        <w:t>Communications Matrix</w:t>
-      </w:r>
-      <w:bookmarkEnd w:id="7"/>
-      <w:r>
+        <w:t xml:space="preserve"> (Carl)</w:t>
+      </w:r>
+    </w:p>
+    <w:p>
+      <w:r>
+        <w:t>The following table identifies the communications requirements for this project.</w:t>
+      </w:r>
+    </w:p>
+    <w:p/>
+    <w:p>
+      <w:pPr>
+        <w:widowControl w:val="0"/>
+        <w:autoSpaceDE w:val="0"/>
+        <w:autoSpaceDN w:val="0"/>
+        <w:spacing w:before="10"/>
+        <w:rPr>
+          <w:rFonts w:ascii="Calibri" w:eastAsia="Calibri" w:hAnsi="Calibri" w:cs="Calibri"/>
+          <w:b/>
+          <w:sz w:val="27"/>
+        </w:rPr>
+      </w:pPr>
+    </w:p>
+    <w:tbl>
+      <w:tblPr>
+        <w:tblW w:w="11766" w:type="dxa"/>
+        <w:tblInd w:w="-1144" w:type="dxa"/>
+        <w:tblBorders>
+          <w:top w:val="single" w:sz="8" w:space="0" w:color="000000"/>
+          <w:left w:val="single" w:sz="8" w:space="0" w:color="000000"/>
+          <w:bottom w:val="single" w:sz="8" w:space="0" w:color="000000"/>
+          <w:right w:val="single" w:sz="8" w:space="0" w:color="000000"/>
+          <w:insideH w:val="single" w:sz="8" w:space="0" w:color="000000"/>
+          <w:insideV w:val="single" w:sz="8" w:space="0" w:color="000000"/>
+        </w:tblBorders>
+        <w:tblLayout w:type="fixed"/>
+        <w:tblCellMar>
+          <w:left w:w="0" w:type="dxa"/>
+          <w:right w:w="0" w:type="dxa"/>
+        </w:tblCellMar>
+        <w:tblLook w:val="01E0" w:firstRow="1" w:lastRow="1" w:firstColumn="1" w:lastColumn="1" w:noHBand="0" w:noVBand="0"/>
+      </w:tblPr>
+      <w:tblGrid>
+        <w:gridCol w:w="2127"/>
+        <w:gridCol w:w="2059"/>
+        <w:gridCol w:w="1451"/>
+        <w:gridCol w:w="1001"/>
+        <w:gridCol w:w="1531"/>
+        <w:gridCol w:w="1211"/>
+        <w:gridCol w:w="2386"/>
+      </w:tblGrid>
+      <w:tr>
+        <w:trPr>
+          <w:trHeight w:val="690"/>
+        </w:trPr>
+        <w:tc>
+          <w:tcPr>
+            <w:tcW w:w="2127" w:type="dxa"/>
+            <w:tcBorders>
+              <w:top w:val="single" w:sz="8" w:space="0" w:color="000000"/>
+              <w:left w:val="single" w:sz="8" w:space="0" w:color="000000"/>
+              <w:bottom w:val="single" w:sz="8" w:space="0" w:color="000000"/>
+              <w:right w:val="single" w:sz="8" w:space="0" w:color="000000"/>
+            </w:tcBorders>
+            <w:shd w:val="clear" w:color="auto" w:fill="2E5395"/>
+          </w:tcPr>
+          <w:p>
+            <w:pPr>
+              <w:widowControl w:val="0"/>
+              <w:autoSpaceDE w:val="0"/>
+              <w:autoSpaceDN w:val="0"/>
+              <w:spacing w:before="8"/>
+              <w:rPr>
+                <w:rFonts w:ascii="Calibri" w:eastAsia="Calibri" w:hAnsi="Calibri" w:cs="Calibri"/>
+                <w:b/>
+                <w:sz w:val="17"/>
+                <w:szCs w:val="22"/>
+              </w:rPr>
+            </w:pPr>
+          </w:p>
+          <w:p>
+            <w:pPr>
+              <w:widowControl w:val="0"/>
+              <w:autoSpaceDE w:val="0"/>
+              <w:autoSpaceDN w:val="0"/>
+              <w:spacing w:before="1"/>
+              <w:ind w:left="440"/>
+              <w:rPr>
+                <w:rFonts w:ascii="Calibri" w:eastAsia="Calibri" w:hAnsi="Calibri" w:cs="Calibri"/>
+                <w:b/>
+                <w:szCs w:val="22"/>
+              </w:rPr>
+            </w:pPr>
+            <w:r>
+              <w:rPr>
+                <w:rFonts w:ascii="Calibri" w:eastAsia="Calibri" w:hAnsi="Calibri" w:cs="Calibri"/>
+                <w:b/>
+                <w:color w:val="FFFFFF"/>
+                <w:szCs w:val="22"/>
+              </w:rPr>
+              <w:t>Channel</w:t>
+            </w:r>
+          </w:p>
+        </w:tc>
+        <w:tc>
+          <w:tcPr>
+            <w:tcW w:w="2059" w:type="dxa"/>
+            <w:tcBorders>
+              <w:top w:val="single" w:sz="8" w:space="0" w:color="000000"/>
+              <w:left w:val="single" w:sz="8" w:space="0" w:color="000000"/>
+              <w:bottom w:val="single" w:sz="8" w:space="0" w:color="000000"/>
+              <w:right w:val="single" w:sz="8" w:space="0" w:color="000000"/>
+            </w:tcBorders>
+            <w:shd w:val="clear" w:color="auto" w:fill="2E5395"/>
+          </w:tcPr>
+          <w:p>
+            <w:pPr>
+              <w:widowControl w:val="0"/>
+              <w:autoSpaceDE w:val="0"/>
+              <w:autoSpaceDN w:val="0"/>
+              <w:spacing w:before="8"/>
+              <w:rPr>
+                <w:rFonts w:ascii="Calibri" w:eastAsia="Calibri" w:hAnsi="Calibri" w:cs="Calibri"/>
+                <w:b/>
+                <w:sz w:val="17"/>
+                <w:szCs w:val="22"/>
+              </w:rPr>
+            </w:pPr>
+          </w:p>
+          <w:p>
+            <w:pPr>
+              <w:widowControl w:val="0"/>
+              <w:autoSpaceDE w:val="0"/>
+              <w:autoSpaceDN w:val="0"/>
+              <w:spacing w:before="1"/>
+              <w:ind w:left="324"/>
+              <w:rPr>
+                <w:rFonts w:ascii="Calibri" w:eastAsia="Calibri" w:hAnsi="Calibri" w:cs="Calibri"/>
+                <w:b/>
+                <w:szCs w:val="22"/>
+              </w:rPr>
+            </w:pPr>
+            <w:r>
+              <w:rPr>
+                <w:rFonts w:ascii="Calibri" w:eastAsia="Calibri" w:hAnsi="Calibri" w:cs="Calibri"/>
+                <w:b/>
+                <w:color w:val="FFFFFF"/>
+                <w:szCs w:val="22"/>
+              </w:rPr>
+              <w:t>From</w:t>
+            </w:r>
+          </w:p>
+        </w:tc>
+        <w:tc>
+          <w:tcPr>
+            <w:tcW w:w="1451" w:type="dxa"/>
+            <w:tcBorders>
+              <w:top w:val="single" w:sz="8" w:space="0" w:color="000000"/>
+              <w:left w:val="single" w:sz="8" w:space="0" w:color="000000"/>
+              <w:bottom w:val="single" w:sz="8" w:space="0" w:color="000000"/>
+              <w:right w:val="single" w:sz="8" w:space="0" w:color="000000"/>
+            </w:tcBorders>
+            <w:shd w:val="clear" w:color="auto" w:fill="2E5395"/>
+          </w:tcPr>
+          <w:p>
+            <w:pPr>
+              <w:widowControl w:val="0"/>
+              <w:autoSpaceDE w:val="0"/>
+              <w:autoSpaceDN w:val="0"/>
+              <w:spacing w:before="8"/>
+              <w:rPr>
+                <w:rFonts w:ascii="Calibri" w:eastAsia="Calibri" w:hAnsi="Calibri" w:cs="Calibri"/>
+                <w:b/>
+                <w:sz w:val="17"/>
+                <w:szCs w:val="22"/>
+              </w:rPr>
+            </w:pPr>
+          </w:p>
+          <w:p>
+            <w:pPr>
+              <w:widowControl w:val="0"/>
+              <w:autoSpaceDE w:val="0"/>
+              <w:autoSpaceDN w:val="0"/>
+              <w:spacing w:before="1"/>
+              <w:ind w:left="36" w:right="18"/>
+              <w:jc w:val="center"/>
+              <w:rPr>
+                <w:rFonts w:ascii="Calibri" w:eastAsia="Calibri" w:hAnsi="Calibri" w:cs="Calibri"/>
+                <w:b/>
+                <w:szCs w:val="22"/>
+              </w:rPr>
+            </w:pPr>
+            <w:r>
+              <w:rPr>
+                <w:rFonts w:ascii="Calibri" w:eastAsia="Calibri" w:hAnsi="Calibri" w:cs="Calibri"/>
+                <w:b/>
+                <w:color w:val="FFFFFF"/>
+                <w:szCs w:val="22"/>
+              </w:rPr>
+              <w:t>To</w:t>
+            </w:r>
+          </w:p>
+        </w:tc>
+        <w:tc>
+          <w:tcPr>
+            <w:tcW w:w="1001" w:type="dxa"/>
+            <w:tcBorders>
+              <w:top w:val="single" w:sz="8" w:space="0" w:color="000000"/>
+              <w:left w:val="single" w:sz="8" w:space="0" w:color="000000"/>
+              <w:bottom w:val="single" w:sz="8" w:space="0" w:color="000000"/>
+              <w:right w:val="single" w:sz="8" w:space="0" w:color="000000"/>
+            </w:tcBorders>
+            <w:shd w:val="clear" w:color="auto" w:fill="2E5395"/>
+          </w:tcPr>
+          <w:p>
+            <w:pPr>
+              <w:widowControl w:val="0"/>
+              <w:autoSpaceDE w:val="0"/>
+              <w:autoSpaceDN w:val="0"/>
+              <w:spacing w:before="8"/>
+              <w:rPr>
+                <w:rFonts w:ascii="Calibri" w:eastAsia="Calibri" w:hAnsi="Calibri" w:cs="Calibri"/>
+                <w:b/>
+                <w:sz w:val="17"/>
+                <w:szCs w:val="22"/>
+              </w:rPr>
+            </w:pPr>
+          </w:p>
+          <w:p>
+            <w:pPr>
+              <w:widowControl w:val="0"/>
+              <w:autoSpaceDE w:val="0"/>
+              <w:autoSpaceDN w:val="0"/>
+              <w:spacing w:before="1"/>
+              <w:ind w:left="32" w:right="19"/>
+              <w:jc w:val="center"/>
+              <w:rPr>
+                <w:rFonts w:ascii="Calibri" w:eastAsia="Calibri" w:hAnsi="Calibri" w:cs="Calibri"/>
+                <w:b/>
+                <w:szCs w:val="22"/>
+              </w:rPr>
+            </w:pPr>
+            <w:r>
+              <w:rPr>
+                <w:rFonts w:ascii="Calibri" w:eastAsia="Calibri" w:hAnsi="Calibri" w:cs="Calibri"/>
+                <w:b/>
+                <w:color w:val="FFFFFF"/>
+                <w:szCs w:val="22"/>
+              </w:rPr>
+              <w:t>Type</w:t>
+            </w:r>
+          </w:p>
+        </w:tc>
+        <w:tc>
+          <w:tcPr>
+            <w:tcW w:w="1531" w:type="dxa"/>
+            <w:tcBorders>
+              <w:top w:val="single" w:sz="8" w:space="0" w:color="000000"/>
+              <w:left w:val="single" w:sz="8" w:space="0" w:color="000000"/>
+              <w:bottom w:val="single" w:sz="8" w:space="0" w:color="000000"/>
+              <w:right w:val="single" w:sz="12" w:space="0" w:color="000000"/>
+            </w:tcBorders>
+            <w:shd w:val="clear" w:color="auto" w:fill="2E5395"/>
+          </w:tcPr>
+          <w:p>
+            <w:pPr>
+              <w:widowControl w:val="0"/>
+              <w:autoSpaceDE w:val="0"/>
+              <w:autoSpaceDN w:val="0"/>
+              <w:spacing w:before="8"/>
+              <w:rPr>
+                <w:rFonts w:ascii="Calibri" w:eastAsia="Calibri" w:hAnsi="Calibri" w:cs="Calibri"/>
+                <w:b/>
+                <w:sz w:val="17"/>
+                <w:szCs w:val="22"/>
+              </w:rPr>
+            </w:pPr>
+          </w:p>
+          <w:p>
+            <w:pPr>
+              <w:widowControl w:val="0"/>
+              <w:autoSpaceDE w:val="0"/>
+              <w:autoSpaceDN w:val="0"/>
+              <w:spacing w:before="1"/>
+              <w:ind w:left="243"/>
+              <w:rPr>
+                <w:rFonts w:ascii="Calibri" w:eastAsia="Calibri" w:hAnsi="Calibri" w:cs="Calibri"/>
+                <w:b/>
+                <w:szCs w:val="22"/>
+              </w:rPr>
+            </w:pPr>
+            <w:r>
+              <w:rPr>
+                <w:rFonts w:ascii="Calibri" w:eastAsia="Calibri" w:hAnsi="Calibri" w:cs="Calibri"/>
+                <w:b/>
+                <w:color w:val="FFFFFF"/>
+                <w:szCs w:val="22"/>
+              </w:rPr>
+              <w:t>Frequency</w:t>
+            </w:r>
+          </w:p>
+        </w:tc>
+        <w:tc>
+          <w:tcPr>
+            <w:tcW w:w="1211" w:type="dxa"/>
+            <w:tcBorders>
+              <w:top w:val="single" w:sz="8" w:space="0" w:color="000000"/>
+              <w:left w:val="single" w:sz="12" w:space="0" w:color="000000"/>
+              <w:bottom w:val="single" w:sz="8" w:space="0" w:color="000000"/>
+              <w:right w:val="single" w:sz="12" w:space="0" w:color="000000"/>
+            </w:tcBorders>
+            <w:shd w:val="clear" w:color="auto" w:fill="2E5395"/>
+            <w:hideMark/>
+          </w:tcPr>
+          <w:p>
+            <w:pPr>
+              <w:widowControl w:val="0"/>
+              <w:autoSpaceDE w:val="0"/>
+              <w:autoSpaceDN w:val="0"/>
+              <w:spacing w:before="39" w:line="310" w:lineRule="atLeast"/>
+              <w:ind w:left="372" w:right="182" w:hanging="115"/>
+              <w:rPr>
+                <w:rFonts w:ascii="Calibri" w:eastAsia="Calibri" w:hAnsi="Calibri" w:cs="Calibri"/>
+                <w:b/>
+                <w:szCs w:val="22"/>
+              </w:rPr>
+            </w:pPr>
+            <w:r>
+              <w:rPr>
+                <w:rFonts w:ascii="Calibri" w:eastAsia="Calibri" w:hAnsi="Calibri" w:cs="Calibri"/>
+                <w:b/>
+                <w:color w:val="FFFFFF"/>
+                <w:szCs w:val="22"/>
+              </w:rPr>
+              <w:t>Format</w:t>
+            </w:r>
+            <w:r>
+              <w:rPr>
+                <w:rFonts w:ascii="Calibri" w:eastAsia="Calibri" w:hAnsi="Calibri" w:cs="Calibri"/>
+                <w:b/>
+                <w:color w:val="FFFFFF"/>
+                <w:spacing w:val="-52"/>
+                <w:szCs w:val="22"/>
+              </w:rPr>
+              <w:t xml:space="preserve"> </w:t>
+            </w:r>
+            <w:r>
+              <w:rPr>
+                <w:rFonts w:ascii="Calibri" w:eastAsia="Calibri" w:hAnsi="Calibri" w:cs="Calibri"/>
+                <w:b/>
+                <w:color w:val="FFFFFF"/>
+                <w:szCs w:val="22"/>
+              </w:rPr>
+              <w:t>Used</w:t>
+            </w:r>
+          </w:p>
+        </w:tc>
+        <w:tc>
+          <w:tcPr>
+            <w:tcW w:w="2386" w:type="dxa"/>
+            <w:tcBorders>
+              <w:top w:val="single" w:sz="8" w:space="0" w:color="000000"/>
+              <w:left w:val="single" w:sz="12" w:space="0" w:color="000000"/>
+              <w:bottom w:val="single" w:sz="8" w:space="0" w:color="000000"/>
+              <w:right w:val="single" w:sz="8" w:space="0" w:color="000000"/>
+            </w:tcBorders>
+            <w:shd w:val="clear" w:color="auto" w:fill="2E5395"/>
+          </w:tcPr>
+          <w:p>
+            <w:pPr>
+              <w:widowControl w:val="0"/>
+              <w:autoSpaceDE w:val="0"/>
+              <w:autoSpaceDN w:val="0"/>
+              <w:spacing w:before="8"/>
+              <w:rPr>
+                <w:rFonts w:ascii="Calibri" w:eastAsia="Calibri" w:hAnsi="Calibri" w:cs="Calibri"/>
+                <w:b/>
+                <w:sz w:val="17"/>
+                <w:szCs w:val="22"/>
+              </w:rPr>
+            </w:pPr>
+          </w:p>
+          <w:p>
+            <w:pPr>
+              <w:widowControl w:val="0"/>
+              <w:autoSpaceDE w:val="0"/>
+              <w:autoSpaceDN w:val="0"/>
+              <w:spacing w:before="1"/>
+              <w:ind w:left="427"/>
+              <w:rPr>
+                <w:rFonts w:ascii="Calibri" w:eastAsia="Calibri" w:hAnsi="Calibri" w:cs="Calibri"/>
+                <w:b/>
+                <w:szCs w:val="22"/>
+              </w:rPr>
+            </w:pPr>
+            <w:r>
+              <w:rPr>
+                <w:rFonts w:ascii="Calibri" w:eastAsia="Calibri" w:hAnsi="Calibri" w:cs="Calibri"/>
+                <w:b/>
+                <w:color w:val="FFFFFF"/>
+                <w:szCs w:val="22"/>
+              </w:rPr>
+              <w:t>Delivery</w:t>
+            </w:r>
+            <w:r>
+              <w:rPr>
+                <w:rFonts w:ascii="Calibri" w:eastAsia="Calibri" w:hAnsi="Calibri" w:cs="Calibri"/>
+                <w:b/>
+                <w:color w:val="FFFFFF"/>
+                <w:spacing w:val="-2"/>
+                <w:szCs w:val="22"/>
+              </w:rPr>
+              <w:t xml:space="preserve"> </w:t>
+            </w:r>
+            <w:r>
+              <w:rPr>
+                <w:rFonts w:ascii="Calibri" w:eastAsia="Calibri" w:hAnsi="Calibri" w:cs="Calibri"/>
+                <w:b/>
+                <w:color w:val="FFFFFF"/>
+                <w:szCs w:val="22"/>
+              </w:rPr>
+              <w:t>media</w:t>
+            </w:r>
+          </w:p>
+        </w:tc>
+      </w:tr>
+      <w:tr>
+        <w:trPr>
+          <w:trHeight w:val="1005"/>
+        </w:trPr>
+        <w:tc>
+          <w:tcPr>
+            <w:tcW w:w="2127" w:type="dxa"/>
+            <w:tcBorders>
+              <w:top w:val="single" w:sz="8" w:space="0" w:color="000000"/>
+              <w:left w:val="single" w:sz="8" w:space="0" w:color="000000"/>
+              <w:bottom w:val="single" w:sz="8" w:space="0" w:color="000000"/>
+              <w:right w:val="single" w:sz="8" w:space="0" w:color="000000"/>
+            </w:tcBorders>
+            <w:hideMark/>
+          </w:tcPr>
+          <w:p>
+            <w:pPr>
+              <w:widowControl w:val="0"/>
+              <w:autoSpaceDE w:val="0"/>
+              <w:autoSpaceDN w:val="0"/>
+              <w:spacing w:before="211" w:line="259" w:lineRule="auto"/>
+              <w:ind w:left="405" w:right="328" w:firstLine="75"/>
+              <w:rPr>
+                <w:rFonts w:ascii="Calibri" w:eastAsia="Calibri" w:hAnsi="Calibri" w:cs="Calibri"/>
+                <w:szCs w:val="22"/>
+              </w:rPr>
+            </w:pPr>
+            <w:r>
+              <w:rPr>
+                <w:rFonts w:ascii="Calibri" w:eastAsia="Calibri" w:hAnsi="Calibri" w:cs="Calibri"/>
+                <w:szCs w:val="22"/>
+              </w:rPr>
+              <w:t>Project</w:t>
+            </w:r>
+            <w:r>
+              <w:rPr>
+                <w:rFonts w:ascii="Calibri" w:eastAsia="Calibri" w:hAnsi="Calibri" w:cs="Calibri"/>
+                <w:spacing w:val="1"/>
+                <w:szCs w:val="22"/>
+              </w:rPr>
+              <w:t xml:space="preserve"> </w:t>
+            </w:r>
+            <w:r>
+              <w:rPr>
+                <w:rFonts w:ascii="Calibri" w:eastAsia="Calibri" w:hAnsi="Calibri" w:cs="Calibri"/>
+                <w:spacing w:val="-1"/>
+                <w:szCs w:val="22"/>
+              </w:rPr>
+              <w:t>Planning</w:t>
+            </w:r>
+          </w:p>
+        </w:tc>
+        <w:tc>
+          <w:tcPr>
+            <w:tcW w:w="2059" w:type="dxa"/>
+            <w:tcBorders>
+              <w:top w:val="single" w:sz="8" w:space="0" w:color="000000"/>
+              <w:left w:val="single" w:sz="8" w:space="0" w:color="000000"/>
+              <w:bottom w:val="single" w:sz="8" w:space="0" w:color="000000"/>
+              <w:right w:val="single" w:sz="8" w:space="0" w:color="000000"/>
+            </w:tcBorders>
+            <w:hideMark/>
+          </w:tcPr>
+          <w:p>
+            <w:pPr>
+              <w:widowControl w:val="0"/>
+              <w:autoSpaceDE w:val="0"/>
+              <w:autoSpaceDN w:val="0"/>
+              <w:spacing w:before="211" w:line="259" w:lineRule="auto"/>
+              <w:ind w:left="184" w:right="69" w:firstLine="55"/>
+              <w:rPr>
+                <w:rFonts w:ascii="Calibri" w:eastAsia="Calibri" w:hAnsi="Calibri" w:cs="Calibri"/>
+                <w:szCs w:val="22"/>
+              </w:rPr>
+            </w:pPr>
+            <w:r>
+              <w:rPr>
+                <w:rFonts w:ascii="Calibri" w:eastAsia="Calibri" w:hAnsi="Calibri" w:cs="Calibri"/>
+                <w:szCs w:val="22"/>
+              </w:rPr>
+              <w:t>Project</w:t>
+            </w:r>
+            <w:r>
+              <w:rPr>
+                <w:rFonts w:ascii="Calibri" w:eastAsia="Calibri" w:hAnsi="Calibri" w:cs="Calibri"/>
+                <w:spacing w:val="1"/>
+                <w:szCs w:val="22"/>
+              </w:rPr>
+              <w:t xml:space="preserve"> </w:t>
+            </w:r>
+            <w:r>
+              <w:rPr>
+                <w:rFonts w:ascii="Calibri" w:eastAsia="Calibri" w:hAnsi="Calibri" w:cs="Calibri"/>
+                <w:szCs w:val="22"/>
+              </w:rPr>
+              <w:t>Manager</w:t>
+            </w:r>
+          </w:p>
+        </w:tc>
+        <w:tc>
+          <w:tcPr>
+            <w:tcW w:w="1451" w:type="dxa"/>
+            <w:tcBorders>
+              <w:top w:val="single" w:sz="8" w:space="0" w:color="000000"/>
+              <w:left w:val="single" w:sz="8" w:space="0" w:color="000000"/>
+              <w:bottom w:val="single" w:sz="8" w:space="0" w:color="000000"/>
+              <w:right w:val="single" w:sz="8" w:space="0" w:color="000000"/>
+            </w:tcBorders>
+          </w:tcPr>
+          <w:p>
+            <w:pPr>
+              <w:widowControl w:val="0"/>
+              <w:autoSpaceDE w:val="0"/>
+              <w:autoSpaceDN w:val="0"/>
+              <w:spacing w:before="5"/>
+              <w:rPr>
+                <w:rFonts w:ascii="Calibri" w:eastAsia="Calibri" w:hAnsi="Calibri" w:cs="Calibri"/>
+                <w:b/>
+                <w:sz w:val="30"/>
+                <w:szCs w:val="22"/>
+              </w:rPr>
+            </w:pPr>
+          </w:p>
+          <w:p>
+            <w:pPr>
+              <w:widowControl w:val="0"/>
+              <w:autoSpaceDE w:val="0"/>
+              <w:autoSpaceDN w:val="0"/>
+              <w:ind w:left="108" w:right="18"/>
+              <w:jc w:val="center"/>
+              <w:rPr>
+                <w:rFonts w:ascii="Calibri" w:eastAsia="Calibri" w:hAnsi="Calibri" w:cs="Calibri"/>
+                <w:szCs w:val="22"/>
+              </w:rPr>
+            </w:pPr>
+            <w:r>
+              <w:rPr>
+                <w:rFonts w:ascii="Calibri" w:eastAsia="Calibri" w:hAnsi="Calibri" w:cs="Calibri"/>
+                <w:szCs w:val="22"/>
+              </w:rPr>
+              <w:t>Stakeholders</w:t>
+            </w:r>
+          </w:p>
+        </w:tc>
+        <w:tc>
+          <w:tcPr>
+            <w:tcW w:w="1001" w:type="dxa"/>
+            <w:tcBorders>
+              <w:top w:val="single" w:sz="8" w:space="0" w:color="000000"/>
+              <w:left w:val="single" w:sz="8" w:space="0" w:color="000000"/>
+              <w:bottom w:val="single" w:sz="8" w:space="0" w:color="000000"/>
+              <w:right w:val="single" w:sz="8" w:space="0" w:color="000000"/>
+            </w:tcBorders>
+          </w:tcPr>
+          <w:p>
+            <w:pPr>
+              <w:widowControl w:val="0"/>
+              <w:autoSpaceDE w:val="0"/>
+              <w:autoSpaceDN w:val="0"/>
+              <w:spacing w:before="5"/>
+              <w:rPr>
+                <w:rFonts w:ascii="Calibri" w:eastAsia="Calibri" w:hAnsi="Calibri" w:cs="Calibri"/>
+                <w:b/>
+                <w:sz w:val="30"/>
+                <w:szCs w:val="22"/>
+              </w:rPr>
+            </w:pPr>
+          </w:p>
+          <w:p>
+            <w:pPr>
+              <w:widowControl w:val="0"/>
+              <w:autoSpaceDE w:val="0"/>
+              <w:autoSpaceDN w:val="0"/>
+              <w:ind w:left="102" w:right="19"/>
+              <w:jc w:val="center"/>
+              <w:rPr>
+                <w:rFonts w:ascii="Calibri" w:eastAsia="Calibri" w:hAnsi="Calibri" w:cs="Calibri"/>
+                <w:szCs w:val="22"/>
+              </w:rPr>
+            </w:pPr>
+            <w:r>
+              <w:rPr>
+                <w:rFonts w:ascii="Calibri" w:eastAsia="Calibri" w:hAnsi="Calibri" w:cs="Calibri"/>
+                <w:szCs w:val="22"/>
+              </w:rPr>
+              <w:t>Meeting</w:t>
+            </w:r>
+          </w:p>
+        </w:tc>
+        <w:tc>
+          <w:tcPr>
+            <w:tcW w:w="1531" w:type="dxa"/>
+            <w:tcBorders>
+              <w:top w:val="single" w:sz="8" w:space="0" w:color="000000"/>
+              <w:left w:val="single" w:sz="8" w:space="0" w:color="000000"/>
+              <w:bottom w:val="single" w:sz="8" w:space="0" w:color="000000"/>
+              <w:right w:val="single" w:sz="12" w:space="0" w:color="000000"/>
+            </w:tcBorders>
+            <w:hideMark/>
+          </w:tcPr>
+          <w:p>
+            <w:pPr>
+              <w:widowControl w:val="0"/>
+              <w:autoSpaceDE w:val="0"/>
+              <w:autoSpaceDN w:val="0"/>
+              <w:spacing w:before="39" w:line="310" w:lineRule="atLeast"/>
+              <w:ind w:left="248" w:right="107" w:hanging="65"/>
+              <w:jc w:val="both"/>
+              <w:rPr>
+                <w:rFonts w:ascii="Calibri" w:eastAsia="Calibri" w:hAnsi="Calibri" w:cs="Calibri"/>
+                <w:szCs w:val="22"/>
+              </w:rPr>
+            </w:pPr>
+            <w:r>
+              <w:rPr>
+                <w:rFonts w:ascii="Calibri" w:eastAsia="Calibri" w:hAnsi="Calibri" w:cs="Calibri"/>
+                <w:szCs w:val="22"/>
+              </w:rPr>
+              <w:t>Once Before</w:t>
+            </w:r>
+            <w:r>
+              <w:rPr>
+                <w:rFonts w:ascii="Calibri" w:eastAsia="Calibri" w:hAnsi="Calibri" w:cs="Calibri"/>
+                <w:spacing w:val="-53"/>
+                <w:szCs w:val="22"/>
+              </w:rPr>
+              <w:t xml:space="preserve"> </w:t>
+            </w:r>
+            <w:r>
+              <w:rPr>
+                <w:rFonts w:ascii="Calibri" w:eastAsia="Calibri" w:hAnsi="Calibri" w:cs="Calibri"/>
+                <w:szCs w:val="22"/>
+              </w:rPr>
+              <w:t>the start of</w:t>
+            </w:r>
+            <w:r>
+              <w:rPr>
+                <w:rFonts w:ascii="Calibri" w:eastAsia="Calibri" w:hAnsi="Calibri" w:cs="Calibri"/>
+                <w:spacing w:val="1"/>
+                <w:szCs w:val="22"/>
+              </w:rPr>
+              <w:t xml:space="preserve"> </w:t>
+            </w:r>
+            <w:r>
+              <w:rPr>
+                <w:rFonts w:ascii="Calibri" w:eastAsia="Calibri" w:hAnsi="Calibri" w:cs="Calibri"/>
+                <w:szCs w:val="22"/>
+              </w:rPr>
+              <w:t>the</w:t>
+            </w:r>
+            <w:r>
+              <w:rPr>
+                <w:rFonts w:ascii="Calibri" w:eastAsia="Calibri" w:hAnsi="Calibri" w:cs="Calibri"/>
+                <w:spacing w:val="-1"/>
+                <w:szCs w:val="22"/>
+              </w:rPr>
+              <w:t xml:space="preserve"> </w:t>
+            </w:r>
+            <w:r>
+              <w:rPr>
+                <w:rFonts w:ascii="Calibri" w:eastAsia="Calibri" w:hAnsi="Calibri" w:cs="Calibri"/>
+                <w:szCs w:val="22"/>
+              </w:rPr>
+              <w:t>project</w:t>
+            </w:r>
+          </w:p>
+        </w:tc>
+        <w:tc>
+          <w:tcPr>
+            <w:tcW w:w="1211" w:type="dxa"/>
+            <w:tcBorders>
+              <w:top w:val="single" w:sz="8" w:space="0" w:color="000000"/>
+              <w:left w:val="single" w:sz="12" w:space="0" w:color="000000"/>
+              <w:bottom w:val="single" w:sz="8" w:space="0" w:color="000000"/>
+              <w:right w:val="single" w:sz="12" w:space="0" w:color="000000"/>
+            </w:tcBorders>
+          </w:tcPr>
+          <w:p>
+            <w:pPr>
+              <w:widowControl w:val="0"/>
+              <w:autoSpaceDE w:val="0"/>
+              <w:autoSpaceDN w:val="0"/>
+              <w:spacing w:before="5"/>
+              <w:rPr>
+                <w:rFonts w:ascii="Calibri" w:eastAsia="Calibri" w:hAnsi="Calibri" w:cs="Calibri"/>
+                <w:b/>
+                <w:sz w:val="30"/>
+                <w:szCs w:val="22"/>
+              </w:rPr>
+            </w:pPr>
+          </w:p>
+          <w:p>
+            <w:pPr>
+              <w:widowControl w:val="0"/>
+              <w:autoSpaceDE w:val="0"/>
+              <w:autoSpaceDN w:val="0"/>
+              <w:ind w:right="171"/>
+              <w:jc w:val="right"/>
+              <w:rPr>
+                <w:rFonts w:ascii="Calibri" w:eastAsia="Calibri" w:hAnsi="Calibri" w:cs="Calibri"/>
+                <w:szCs w:val="22"/>
+              </w:rPr>
+            </w:pPr>
+            <w:r>
+              <w:rPr>
+                <w:rFonts w:ascii="Calibri" w:eastAsia="Calibri" w:hAnsi="Calibri" w:cs="Calibri"/>
+                <w:szCs w:val="22"/>
+              </w:rPr>
+              <w:t>Formal</w:t>
+            </w:r>
+          </w:p>
+        </w:tc>
+        <w:tc>
+          <w:tcPr>
+            <w:tcW w:w="2386" w:type="dxa"/>
+            <w:tcBorders>
+              <w:top w:val="single" w:sz="8" w:space="0" w:color="000000"/>
+              <w:left w:val="single" w:sz="12" w:space="0" w:color="000000"/>
+              <w:bottom w:val="single" w:sz="8" w:space="0" w:color="000000"/>
+              <w:right w:val="single" w:sz="8" w:space="0" w:color="000000"/>
+            </w:tcBorders>
+            <w:hideMark/>
+          </w:tcPr>
+          <w:p>
+            <w:pPr>
+              <w:widowControl w:val="0"/>
+              <w:autoSpaceDE w:val="0"/>
+              <w:autoSpaceDN w:val="0"/>
+              <w:spacing w:before="211" w:line="259" w:lineRule="auto"/>
+              <w:ind w:left="192" w:right="132" w:firstLine="315"/>
+              <w:rPr>
+                <w:rFonts w:ascii="Calibri" w:eastAsia="Calibri" w:hAnsi="Calibri" w:cs="Calibri"/>
+                <w:szCs w:val="22"/>
+              </w:rPr>
+            </w:pPr>
+            <w:r>
+              <w:rPr>
+                <w:rFonts w:ascii="Calibri" w:eastAsia="Calibri" w:hAnsi="Calibri" w:cs="Calibri"/>
+                <w:szCs w:val="22"/>
+              </w:rPr>
+              <w:t>Email, Google</w:t>
+            </w:r>
+            <w:r>
+              <w:rPr>
+                <w:rFonts w:ascii="Calibri" w:eastAsia="Calibri" w:hAnsi="Calibri" w:cs="Calibri"/>
+                <w:spacing w:val="1"/>
+                <w:szCs w:val="22"/>
+              </w:rPr>
+              <w:t xml:space="preserve"> </w:t>
+            </w:r>
+            <w:r>
+              <w:rPr>
+                <w:rFonts w:ascii="Calibri" w:eastAsia="Calibri" w:hAnsi="Calibri" w:cs="Calibri"/>
+                <w:szCs w:val="22"/>
+              </w:rPr>
+              <w:t>Spaces/Google</w:t>
+            </w:r>
+            <w:r>
+              <w:rPr>
+                <w:rFonts w:ascii="Calibri" w:eastAsia="Calibri" w:hAnsi="Calibri" w:cs="Calibri"/>
+                <w:spacing w:val="-13"/>
+                <w:szCs w:val="22"/>
+              </w:rPr>
+              <w:t xml:space="preserve"> </w:t>
+            </w:r>
+            <w:r>
+              <w:rPr>
+                <w:rFonts w:ascii="Calibri" w:eastAsia="Calibri" w:hAnsi="Calibri" w:cs="Calibri"/>
+                <w:szCs w:val="22"/>
+              </w:rPr>
+              <w:t>Meet</w:t>
+            </w:r>
+          </w:p>
+        </w:tc>
+      </w:tr>
+      <w:tr>
+        <w:trPr>
+          <w:trHeight w:val="1880"/>
+        </w:trPr>
+        <w:tc>
+          <w:tcPr>
+            <w:tcW w:w="2127" w:type="dxa"/>
+            <w:tcBorders>
+              <w:top w:val="single" w:sz="8" w:space="0" w:color="000000"/>
+              <w:left w:val="single" w:sz="8" w:space="0" w:color="000000"/>
+              <w:bottom w:val="single" w:sz="8" w:space="0" w:color="000000"/>
+              <w:right w:val="single" w:sz="8" w:space="0" w:color="000000"/>
+            </w:tcBorders>
+          </w:tcPr>
+          <w:p>
+            <w:pPr>
+              <w:widowControl w:val="0"/>
+              <w:autoSpaceDE w:val="0"/>
+              <w:autoSpaceDN w:val="0"/>
+              <w:rPr>
+                <w:rFonts w:ascii="Calibri" w:eastAsia="Calibri" w:hAnsi="Calibri" w:cs="Calibri"/>
+                <w:b/>
+                <w:szCs w:val="22"/>
+              </w:rPr>
+            </w:pPr>
+          </w:p>
+          <w:p>
+            <w:pPr>
+              <w:widowControl w:val="0"/>
+              <w:autoSpaceDE w:val="0"/>
+              <w:autoSpaceDN w:val="0"/>
+              <w:spacing w:before="4"/>
+              <w:rPr>
+                <w:rFonts w:ascii="Calibri" w:eastAsia="Calibri" w:hAnsi="Calibri" w:cs="Calibri"/>
+                <w:b/>
+                <w:sz w:val="29"/>
+                <w:szCs w:val="22"/>
+              </w:rPr>
+            </w:pPr>
+          </w:p>
+          <w:p>
+            <w:pPr>
+              <w:widowControl w:val="0"/>
+              <w:autoSpaceDE w:val="0"/>
+              <w:autoSpaceDN w:val="0"/>
+              <w:spacing w:before="1" w:line="259" w:lineRule="auto"/>
+              <w:ind w:left="405" w:right="328" w:firstLine="45"/>
+              <w:rPr>
+                <w:rFonts w:ascii="Calibri" w:eastAsia="Calibri" w:hAnsi="Calibri" w:cs="Calibri"/>
+                <w:szCs w:val="22"/>
+              </w:rPr>
+            </w:pPr>
+            <w:r>
+              <w:rPr>
+                <w:rFonts w:ascii="Calibri" w:eastAsia="Calibri" w:hAnsi="Calibri" w:cs="Calibri"/>
+                <w:szCs w:val="22"/>
+              </w:rPr>
+              <w:t>Release</w:t>
+            </w:r>
+            <w:r>
+              <w:rPr>
+                <w:rFonts w:ascii="Calibri" w:eastAsia="Calibri" w:hAnsi="Calibri" w:cs="Calibri"/>
+                <w:spacing w:val="-52"/>
+                <w:szCs w:val="22"/>
+              </w:rPr>
+              <w:t xml:space="preserve"> </w:t>
+            </w:r>
+            <w:r>
+              <w:rPr>
+                <w:rFonts w:ascii="Calibri" w:eastAsia="Calibri" w:hAnsi="Calibri" w:cs="Calibri"/>
+                <w:spacing w:val="-1"/>
+                <w:szCs w:val="22"/>
+              </w:rPr>
+              <w:t>Planning</w:t>
+            </w:r>
+          </w:p>
+        </w:tc>
+        <w:tc>
+          <w:tcPr>
+            <w:tcW w:w="2059" w:type="dxa"/>
+            <w:tcBorders>
+              <w:top w:val="single" w:sz="8" w:space="0" w:color="000000"/>
+              <w:left w:val="single" w:sz="8" w:space="0" w:color="000000"/>
+              <w:bottom w:val="single" w:sz="8" w:space="0" w:color="000000"/>
+              <w:right w:val="single" w:sz="8" w:space="0" w:color="000000"/>
+            </w:tcBorders>
+          </w:tcPr>
+          <w:p>
+            <w:pPr>
+              <w:widowControl w:val="0"/>
+              <w:autoSpaceDE w:val="0"/>
+              <w:autoSpaceDN w:val="0"/>
+              <w:spacing w:before="2"/>
+              <w:rPr>
+                <w:rFonts w:ascii="Calibri" w:eastAsia="Calibri" w:hAnsi="Calibri" w:cs="Calibri"/>
+                <w:b/>
+                <w:sz w:val="29"/>
+                <w:szCs w:val="22"/>
+              </w:rPr>
+            </w:pPr>
+          </w:p>
+          <w:p>
+            <w:pPr>
+              <w:widowControl w:val="0"/>
+              <w:autoSpaceDE w:val="0"/>
+              <w:autoSpaceDN w:val="0"/>
+              <w:spacing w:before="1" w:line="244" w:lineRule="auto"/>
+              <w:ind w:left="149" w:right="75"/>
+              <w:jc w:val="center"/>
+              <w:rPr>
+                <w:rFonts w:ascii="Calibri" w:eastAsia="Calibri" w:hAnsi="Calibri" w:cs="Calibri"/>
+                <w:szCs w:val="22"/>
+              </w:rPr>
+            </w:pPr>
+            <w:r>
+              <w:rPr>
+                <w:rFonts w:ascii="Calibri" w:eastAsia="Calibri" w:hAnsi="Calibri" w:cs="Calibri"/>
+                <w:szCs w:val="22"/>
+              </w:rPr>
+              <w:t>Project</w:t>
+            </w:r>
+            <w:r>
+              <w:rPr>
+                <w:rFonts w:ascii="Calibri" w:eastAsia="Calibri" w:hAnsi="Calibri" w:cs="Calibri"/>
+                <w:spacing w:val="1"/>
+                <w:szCs w:val="22"/>
+              </w:rPr>
+              <w:t xml:space="preserve"> </w:t>
+            </w:r>
+            <w:r>
+              <w:rPr>
+                <w:rFonts w:ascii="Calibri" w:eastAsia="Calibri" w:hAnsi="Calibri" w:cs="Calibri"/>
+                <w:szCs w:val="22"/>
+              </w:rPr>
+              <w:t>manager,</w:t>
+            </w:r>
+            <w:r>
+              <w:rPr>
+                <w:rFonts w:ascii="Calibri" w:eastAsia="Calibri" w:hAnsi="Calibri" w:cs="Calibri"/>
+                <w:spacing w:val="-52"/>
+                <w:szCs w:val="22"/>
+              </w:rPr>
+              <w:t xml:space="preserve"> </w:t>
+            </w:r>
+            <w:r>
+              <w:rPr>
+                <w:rFonts w:ascii="Calibri" w:eastAsia="Calibri" w:hAnsi="Calibri" w:cs="Calibri"/>
+                <w:szCs w:val="22"/>
+              </w:rPr>
+              <w:t>Project</w:t>
+            </w:r>
+            <w:r>
+              <w:rPr>
+                <w:rFonts w:ascii="Calibri" w:eastAsia="Calibri" w:hAnsi="Calibri" w:cs="Calibri"/>
+                <w:spacing w:val="1"/>
+                <w:szCs w:val="22"/>
+              </w:rPr>
+              <w:t xml:space="preserve"> </w:t>
+            </w:r>
+            <w:r>
+              <w:rPr>
+                <w:rFonts w:ascii="Calibri" w:eastAsia="Calibri" w:hAnsi="Calibri" w:cs="Calibri"/>
+                <w:szCs w:val="22"/>
+              </w:rPr>
+              <w:t>team</w:t>
+            </w:r>
+          </w:p>
+        </w:tc>
+        <w:tc>
+          <w:tcPr>
+            <w:tcW w:w="1451" w:type="dxa"/>
+            <w:tcBorders>
+              <w:top w:val="single" w:sz="8" w:space="0" w:color="000000"/>
+              <w:left w:val="single" w:sz="8" w:space="0" w:color="000000"/>
+              <w:bottom w:val="single" w:sz="8" w:space="0" w:color="000000"/>
+              <w:right w:val="single" w:sz="8" w:space="0" w:color="000000"/>
+            </w:tcBorders>
+          </w:tcPr>
+          <w:p>
+            <w:pPr>
+              <w:widowControl w:val="0"/>
+              <w:autoSpaceDE w:val="0"/>
+              <w:autoSpaceDN w:val="0"/>
+              <w:rPr>
+                <w:rFonts w:ascii="Calibri" w:eastAsia="Calibri" w:hAnsi="Calibri" w:cs="Calibri"/>
+                <w:b/>
+                <w:szCs w:val="22"/>
+              </w:rPr>
+            </w:pPr>
+          </w:p>
+          <w:p>
+            <w:pPr>
+              <w:widowControl w:val="0"/>
+              <w:autoSpaceDE w:val="0"/>
+              <w:autoSpaceDN w:val="0"/>
+              <w:rPr>
+                <w:rFonts w:ascii="Calibri" w:eastAsia="Calibri" w:hAnsi="Calibri" w:cs="Calibri"/>
+                <w:b/>
+                <w:szCs w:val="22"/>
+              </w:rPr>
+            </w:pPr>
+          </w:p>
+          <w:p>
+            <w:pPr>
+              <w:widowControl w:val="0"/>
+              <w:autoSpaceDE w:val="0"/>
+              <w:autoSpaceDN w:val="0"/>
+              <w:spacing w:before="6"/>
+              <w:rPr>
+                <w:rFonts w:ascii="Calibri" w:eastAsia="Calibri" w:hAnsi="Calibri" w:cs="Calibri"/>
+                <w:b/>
+                <w:sz w:val="18"/>
+                <w:szCs w:val="22"/>
+              </w:rPr>
+            </w:pPr>
+          </w:p>
+          <w:p>
+            <w:pPr>
+              <w:widowControl w:val="0"/>
+              <w:autoSpaceDE w:val="0"/>
+              <w:autoSpaceDN w:val="0"/>
+              <w:ind w:left="108" w:right="18"/>
+              <w:jc w:val="center"/>
+              <w:rPr>
+                <w:rFonts w:ascii="Calibri" w:eastAsia="Calibri" w:hAnsi="Calibri" w:cs="Calibri"/>
+                <w:szCs w:val="22"/>
+              </w:rPr>
+            </w:pPr>
+            <w:r>
+              <w:rPr>
+                <w:rFonts w:ascii="Calibri" w:eastAsia="Calibri" w:hAnsi="Calibri" w:cs="Calibri"/>
+                <w:szCs w:val="22"/>
+              </w:rPr>
+              <w:t>Stakeholders</w:t>
+            </w:r>
+          </w:p>
+        </w:tc>
+        <w:tc>
+          <w:tcPr>
+            <w:tcW w:w="1001" w:type="dxa"/>
+            <w:tcBorders>
+              <w:top w:val="single" w:sz="8" w:space="0" w:color="000000"/>
+              <w:left w:val="single" w:sz="8" w:space="0" w:color="000000"/>
+              <w:bottom w:val="single" w:sz="8" w:space="0" w:color="000000"/>
+              <w:right w:val="single" w:sz="8" w:space="0" w:color="000000"/>
+            </w:tcBorders>
+          </w:tcPr>
+          <w:p>
+            <w:pPr>
+              <w:widowControl w:val="0"/>
+              <w:autoSpaceDE w:val="0"/>
+              <w:autoSpaceDN w:val="0"/>
+              <w:rPr>
+                <w:rFonts w:ascii="Calibri" w:eastAsia="Calibri" w:hAnsi="Calibri" w:cs="Calibri"/>
+                <w:b/>
+                <w:szCs w:val="22"/>
+              </w:rPr>
+            </w:pPr>
+          </w:p>
+          <w:p>
+            <w:pPr>
+              <w:widowControl w:val="0"/>
+              <w:autoSpaceDE w:val="0"/>
+              <w:autoSpaceDN w:val="0"/>
+              <w:rPr>
+                <w:rFonts w:ascii="Calibri" w:eastAsia="Calibri" w:hAnsi="Calibri" w:cs="Calibri"/>
+                <w:b/>
+                <w:szCs w:val="22"/>
+              </w:rPr>
+            </w:pPr>
+          </w:p>
+          <w:p>
+            <w:pPr>
+              <w:widowControl w:val="0"/>
+              <w:autoSpaceDE w:val="0"/>
+              <w:autoSpaceDN w:val="0"/>
+              <w:spacing w:before="6"/>
+              <w:rPr>
+                <w:rFonts w:ascii="Calibri" w:eastAsia="Calibri" w:hAnsi="Calibri" w:cs="Calibri"/>
+                <w:b/>
+                <w:sz w:val="18"/>
+                <w:szCs w:val="22"/>
+              </w:rPr>
+            </w:pPr>
+          </w:p>
+          <w:p>
+            <w:pPr>
+              <w:widowControl w:val="0"/>
+              <w:autoSpaceDE w:val="0"/>
+              <w:autoSpaceDN w:val="0"/>
+              <w:ind w:left="102" w:right="19"/>
+              <w:jc w:val="center"/>
+              <w:rPr>
+                <w:rFonts w:ascii="Calibri" w:eastAsia="Calibri" w:hAnsi="Calibri" w:cs="Calibri"/>
+                <w:szCs w:val="22"/>
+              </w:rPr>
+            </w:pPr>
+            <w:r>
+              <w:rPr>
+                <w:rFonts w:ascii="Calibri" w:eastAsia="Calibri" w:hAnsi="Calibri" w:cs="Calibri"/>
+                <w:szCs w:val="22"/>
+              </w:rPr>
+              <w:t>Meeting</w:t>
+            </w:r>
+          </w:p>
+        </w:tc>
+        <w:tc>
+          <w:tcPr>
+            <w:tcW w:w="1531" w:type="dxa"/>
+            <w:tcBorders>
+              <w:top w:val="single" w:sz="8" w:space="0" w:color="000000"/>
+              <w:left w:val="single" w:sz="8" w:space="0" w:color="000000"/>
+              <w:bottom w:val="single" w:sz="8" w:space="0" w:color="000000"/>
+              <w:right w:val="single" w:sz="12" w:space="0" w:color="000000"/>
+            </w:tcBorders>
+            <w:hideMark/>
+          </w:tcPr>
+          <w:p>
+            <w:pPr>
+              <w:widowControl w:val="0"/>
+              <w:autoSpaceDE w:val="0"/>
+              <w:autoSpaceDN w:val="0"/>
+              <w:spacing w:before="51" w:line="242" w:lineRule="auto"/>
+              <w:ind w:left="179" w:right="107"/>
+              <w:jc w:val="center"/>
+              <w:rPr>
+                <w:rFonts w:ascii="Calibri" w:eastAsia="Calibri" w:hAnsi="Calibri" w:cs="Calibri"/>
+                <w:szCs w:val="22"/>
+              </w:rPr>
+            </w:pPr>
+            <w:r>
+              <w:rPr>
+                <w:rFonts w:ascii="Calibri" w:eastAsia="Calibri" w:hAnsi="Calibri" w:cs="Calibri"/>
+                <w:szCs w:val="22"/>
+              </w:rPr>
+              <w:t>Once before</w:t>
+            </w:r>
+            <w:r>
+              <w:rPr>
+                <w:rFonts w:ascii="Calibri" w:eastAsia="Calibri" w:hAnsi="Calibri" w:cs="Calibri"/>
+                <w:spacing w:val="-52"/>
+                <w:szCs w:val="22"/>
+              </w:rPr>
+              <w:t xml:space="preserve"> </w:t>
+            </w:r>
+            <w:r>
+              <w:rPr>
+                <w:rFonts w:ascii="Calibri" w:eastAsia="Calibri" w:hAnsi="Calibri" w:cs="Calibri"/>
+                <w:szCs w:val="22"/>
+              </w:rPr>
+              <w:t>start of the</w:t>
+            </w:r>
+            <w:r>
+              <w:rPr>
+                <w:rFonts w:ascii="Calibri" w:eastAsia="Calibri" w:hAnsi="Calibri" w:cs="Calibri"/>
+                <w:spacing w:val="1"/>
+                <w:szCs w:val="22"/>
+              </w:rPr>
+              <w:t xml:space="preserve"> </w:t>
+            </w:r>
+            <w:r>
+              <w:rPr>
+                <w:rFonts w:ascii="Calibri" w:eastAsia="Calibri" w:hAnsi="Calibri" w:cs="Calibri"/>
+                <w:szCs w:val="22"/>
+              </w:rPr>
+              <w:t>project</w:t>
+            </w:r>
+            <w:r>
+              <w:rPr>
+                <w:rFonts w:ascii="Calibri" w:eastAsia="Calibri" w:hAnsi="Calibri" w:cs="Calibri"/>
+                <w:spacing w:val="1"/>
+                <w:szCs w:val="22"/>
+              </w:rPr>
+              <w:t xml:space="preserve"> </w:t>
+            </w:r>
+            <w:r>
+              <w:rPr>
+                <w:rFonts w:ascii="Calibri" w:eastAsia="Calibri" w:hAnsi="Calibri" w:cs="Calibri"/>
+                <w:szCs w:val="22"/>
+              </w:rPr>
+              <w:t>Updated</w:t>
+            </w:r>
+            <w:r>
+              <w:rPr>
+                <w:rFonts w:ascii="Calibri" w:eastAsia="Calibri" w:hAnsi="Calibri" w:cs="Calibri"/>
+                <w:spacing w:val="1"/>
+                <w:szCs w:val="22"/>
+              </w:rPr>
+              <w:t xml:space="preserve"> </w:t>
+            </w:r>
+            <w:proofErr w:type="gramStart"/>
+            <w:r>
+              <w:rPr>
+                <w:rFonts w:ascii="Calibri" w:eastAsia="Calibri" w:hAnsi="Calibri" w:cs="Calibri"/>
+                <w:szCs w:val="22"/>
+              </w:rPr>
+              <w:t>when</w:t>
+            </w:r>
+            <w:proofErr w:type="gramEnd"/>
+          </w:p>
+          <w:p>
+            <w:pPr>
+              <w:widowControl w:val="0"/>
+              <w:autoSpaceDE w:val="0"/>
+              <w:autoSpaceDN w:val="0"/>
+              <w:spacing w:before="21"/>
+              <w:ind w:left="180" w:right="107"/>
+              <w:jc w:val="center"/>
+              <w:rPr>
+                <w:rFonts w:ascii="Calibri" w:eastAsia="Calibri" w:hAnsi="Calibri" w:cs="Calibri"/>
+                <w:szCs w:val="22"/>
+              </w:rPr>
+            </w:pPr>
+            <w:r>
+              <w:rPr>
+                <w:rFonts w:ascii="Calibri" w:eastAsia="Calibri" w:hAnsi="Calibri" w:cs="Calibri"/>
+                <w:szCs w:val="22"/>
+              </w:rPr>
+              <w:t>necessary</w:t>
+            </w:r>
+          </w:p>
+        </w:tc>
+        <w:tc>
+          <w:tcPr>
+            <w:tcW w:w="1211" w:type="dxa"/>
+            <w:tcBorders>
+              <w:top w:val="single" w:sz="8" w:space="0" w:color="000000"/>
+              <w:left w:val="single" w:sz="12" w:space="0" w:color="000000"/>
+              <w:bottom w:val="single" w:sz="8" w:space="0" w:color="000000"/>
+              <w:right w:val="single" w:sz="12" w:space="0" w:color="000000"/>
+            </w:tcBorders>
+          </w:tcPr>
+          <w:p>
+            <w:pPr>
+              <w:widowControl w:val="0"/>
+              <w:autoSpaceDE w:val="0"/>
+              <w:autoSpaceDN w:val="0"/>
+              <w:rPr>
+                <w:rFonts w:ascii="Calibri" w:eastAsia="Calibri" w:hAnsi="Calibri" w:cs="Calibri"/>
+                <w:b/>
+                <w:szCs w:val="22"/>
+              </w:rPr>
+            </w:pPr>
+          </w:p>
+          <w:p>
+            <w:pPr>
+              <w:widowControl w:val="0"/>
+              <w:autoSpaceDE w:val="0"/>
+              <w:autoSpaceDN w:val="0"/>
+              <w:rPr>
+                <w:rFonts w:ascii="Calibri" w:eastAsia="Calibri" w:hAnsi="Calibri" w:cs="Calibri"/>
+                <w:b/>
+                <w:szCs w:val="22"/>
+              </w:rPr>
+            </w:pPr>
+          </w:p>
+          <w:p>
+            <w:pPr>
+              <w:widowControl w:val="0"/>
+              <w:autoSpaceDE w:val="0"/>
+              <w:autoSpaceDN w:val="0"/>
+              <w:spacing w:before="6"/>
+              <w:rPr>
+                <w:rFonts w:ascii="Calibri" w:eastAsia="Calibri" w:hAnsi="Calibri" w:cs="Calibri"/>
+                <w:b/>
+                <w:sz w:val="18"/>
+                <w:szCs w:val="22"/>
+              </w:rPr>
+            </w:pPr>
+          </w:p>
+          <w:p>
+            <w:pPr>
+              <w:widowControl w:val="0"/>
+              <w:autoSpaceDE w:val="0"/>
+              <w:autoSpaceDN w:val="0"/>
+              <w:ind w:right="171"/>
+              <w:jc w:val="right"/>
+              <w:rPr>
+                <w:rFonts w:ascii="Calibri" w:eastAsia="Calibri" w:hAnsi="Calibri" w:cs="Calibri"/>
+                <w:szCs w:val="22"/>
+              </w:rPr>
+            </w:pPr>
+            <w:r>
+              <w:rPr>
+                <w:rFonts w:ascii="Calibri" w:eastAsia="Calibri" w:hAnsi="Calibri" w:cs="Calibri"/>
+                <w:szCs w:val="22"/>
+              </w:rPr>
+              <w:t>Formal</w:t>
+            </w:r>
+          </w:p>
+        </w:tc>
+        <w:tc>
+          <w:tcPr>
+            <w:tcW w:w="2386" w:type="dxa"/>
+            <w:tcBorders>
+              <w:top w:val="single" w:sz="8" w:space="0" w:color="000000"/>
+              <w:left w:val="single" w:sz="12" w:space="0" w:color="000000"/>
+              <w:bottom w:val="single" w:sz="8" w:space="0" w:color="000000"/>
+              <w:right w:val="single" w:sz="8" w:space="0" w:color="000000"/>
+            </w:tcBorders>
+          </w:tcPr>
+          <w:p>
+            <w:pPr>
+              <w:widowControl w:val="0"/>
+              <w:autoSpaceDE w:val="0"/>
+              <w:autoSpaceDN w:val="0"/>
+              <w:rPr>
+                <w:rFonts w:ascii="Calibri" w:eastAsia="Calibri" w:hAnsi="Calibri" w:cs="Calibri"/>
+                <w:b/>
+                <w:szCs w:val="22"/>
+              </w:rPr>
+            </w:pPr>
+          </w:p>
+          <w:p>
+            <w:pPr>
+              <w:widowControl w:val="0"/>
+              <w:autoSpaceDE w:val="0"/>
+              <w:autoSpaceDN w:val="0"/>
+              <w:spacing w:before="4"/>
+              <w:rPr>
+                <w:rFonts w:ascii="Calibri" w:eastAsia="Calibri" w:hAnsi="Calibri" w:cs="Calibri"/>
+                <w:b/>
+                <w:sz w:val="29"/>
+                <w:szCs w:val="22"/>
+              </w:rPr>
+            </w:pPr>
+          </w:p>
+          <w:p>
+            <w:pPr>
+              <w:widowControl w:val="0"/>
+              <w:autoSpaceDE w:val="0"/>
+              <w:autoSpaceDN w:val="0"/>
+              <w:spacing w:before="1" w:line="259" w:lineRule="auto"/>
+              <w:ind w:left="192" w:right="132" w:firstLine="315"/>
+              <w:rPr>
+                <w:rFonts w:ascii="Calibri" w:eastAsia="Calibri" w:hAnsi="Calibri" w:cs="Calibri"/>
+                <w:szCs w:val="22"/>
+              </w:rPr>
+            </w:pPr>
+            <w:r>
+              <w:rPr>
+                <w:rFonts w:ascii="Calibri" w:eastAsia="Calibri" w:hAnsi="Calibri" w:cs="Calibri"/>
+                <w:szCs w:val="22"/>
+              </w:rPr>
+              <w:t>Email, Google</w:t>
+            </w:r>
+            <w:r>
+              <w:rPr>
+                <w:rFonts w:ascii="Calibri" w:eastAsia="Calibri" w:hAnsi="Calibri" w:cs="Calibri"/>
+                <w:spacing w:val="1"/>
+                <w:szCs w:val="22"/>
+              </w:rPr>
+              <w:t xml:space="preserve"> </w:t>
+            </w:r>
+            <w:r>
+              <w:rPr>
+                <w:rFonts w:ascii="Calibri" w:eastAsia="Calibri" w:hAnsi="Calibri" w:cs="Calibri"/>
+                <w:szCs w:val="22"/>
+              </w:rPr>
+              <w:t>Spaces/Google</w:t>
+            </w:r>
+            <w:r>
+              <w:rPr>
+                <w:rFonts w:ascii="Calibri" w:eastAsia="Calibri" w:hAnsi="Calibri" w:cs="Calibri"/>
+                <w:spacing w:val="-13"/>
+                <w:szCs w:val="22"/>
+              </w:rPr>
+              <w:t xml:space="preserve"> </w:t>
+            </w:r>
+            <w:r>
+              <w:rPr>
+                <w:rFonts w:ascii="Calibri" w:eastAsia="Calibri" w:hAnsi="Calibri" w:cs="Calibri"/>
+                <w:szCs w:val="22"/>
+              </w:rPr>
+              <w:t>Meet</w:t>
+            </w:r>
+          </w:p>
+        </w:tc>
+      </w:tr>
+      <w:tr>
+        <w:trPr>
+          <w:trHeight w:val="955"/>
+        </w:trPr>
+        <w:tc>
+          <w:tcPr>
+            <w:tcW w:w="2127" w:type="dxa"/>
+            <w:tcBorders>
+              <w:top w:val="single" w:sz="8" w:space="0" w:color="000000"/>
+              <w:left w:val="single" w:sz="8" w:space="0" w:color="000000"/>
+              <w:bottom w:val="single" w:sz="8" w:space="0" w:color="000000"/>
+              <w:right w:val="single" w:sz="8" w:space="0" w:color="000000"/>
+            </w:tcBorders>
+            <w:hideMark/>
+          </w:tcPr>
+          <w:p>
+            <w:pPr>
+              <w:widowControl w:val="0"/>
+              <w:autoSpaceDE w:val="0"/>
+              <w:autoSpaceDN w:val="0"/>
+              <w:spacing w:before="192" w:line="256" w:lineRule="auto"/>
+              <w:ind w:left="420" w:right="313" w:firstLine="130"/>
+              <w:rPr>
+                <w:rFonts w:ascii="Calibri" w:eastAsia="Calibri" w:hAnsi="Calibri" w:cs="Calibri"/>
+                <w:szCs w:val="22"/>
+              </w:rPr>
+            </w:pPr>
+            <w:r>
+              <w:rPr>
+                <w:rFonts w:ascii="Calibri" w:eastAsia="Calibri" w:hAnsi="Calibri" w:cs="Calibri"/>
+                <w:szCs w:val="22"/>
+              </w:rPr>
+              <w:t>Sprint</w:t>
+            </w:r>
+            <w:r>
+              <w:rPr>
+                <w:rFonts w:ascii="Calibri" w:eastAsia="Calibri" w:hAnsi="Calibri" w:cs="Calibri"/>
+                <w:spacing w:val="1"/>
+                <w:szCs w:val="22"/>
+              </w:rPr>
+              <w:t xml:space="preserve"> </w:t>
+            </w:r>
+            <w:r>
+              <w:rPr>
+                <w:rFonts w:ascii="Calibri" w:eastAsia="Calibri" w:hAnsi="Calibri" w:cs="Calibri"/>
+                <w:spacing w:val="-1"/>
+                <w:szCs w:val="22"/>
+              </w:rPr>
+              <w:t>Planning</w:t>
+            </w:r>
+          </w:p>
+        </w:tc>
+        <w:tc>
+          <w:tcPr>
+            <w:tcW w:w="2059" w:type="dxa"/>
+            <w:tcBorders>
+              <w:top w:val="single" w:sz="8" w:space="0" w:color="000000"/>
+              <w:left w:val="single" w:sz="8" w:space="0" w:color="000000"/>
+              <w:bottom w:val="single" w:sz="8" w:space="0" w:color="000000"/>
+              <w:right w:val="single" w:sz="8" w:space="0" w:color="000000"/>
+            </w:tcBorders>
+            <w:hideMark/>
+          </w:tcPr>
+          <w:p>
+            <w:pPr>
+              <w:widowControl w:val="0"/>
+              <w:autoSpaceDE w:val="0"/>
+              <w:autoSpaceDN w:val="0"/>
+              <w:spacing w:before="192" w:line="256" w:lineRule="auto"/>
+              <w:ind w:left="179" w:right="88" w:firstLine="85"/>
+              <w:rPr>
+                <w:rFonts w:ascii="Calibri" w:eastAsia="Calibri" w:hAnsi="Calibri" w:cs="Calibri"/>
+                <w:szCs w:val="22"/>
+              </w:rPr>
+            </w:pPr>
+            <w:r>
+              <w:rPr>
+                <w:rFonts w:ascii="Calibri" w:eastAsia="Calibri" w:hAnsi="Calibri" w:cs="Calibri"/>
+                <w:szCs w:val="22"/>
+              </w:rPr>
+              <w:t>Project</w:t>
+            </w:r>
+            <w:r>
+              <w:rPr>
+                <w:rFonts w:ascii="Calibri" w:eastAsia="Calibri" w:hAnsi="Calibri" w:cs="Calibri"/>
+                <w:spacing w:val="1"/>
+                <w:szCs w:val="22"/>
+              </w:rPr>
+              <w:t xml:space="preserve"> </w:t>
+            </w:r>
+            <w:r>
+              <w:rPr>
+                <w:rFonts w:ascii="Calibri" w:eastAsia="Calibri" w:hAnsi="Calibri" w:cs="Calibri"/>
+                <w:szCs w:val="22"/>
+              </w:rPr>
+              <w:t>manager</w:t>
+            </w:r>
+          </w:p>
+        </w:tc>
+        <w:tc>
+          <w:tcPr>
+            <w:tcW w:w="1451" w:type="dxa"/>
+            <w:tcBorders>
+              <w:top w:val="single" w:sz="8" w:space="0" w:color="000000"/>
+              <w:left w:val="single" w:sz="8" w:space="0" w:color="000000"/>
+              <w:bottom w:val="single" w:sz="8" w:space="0" w:color="000000"/>
+              <w:right w:val="single" w:sz="8" w:space="0" w:color="000000"/>
+            </w:tcBorders>
+          </w:tcPr>
+          <w:p>
+            <w:pPr>
+              <w:widowControl w:val="0"/>
+              <w:autoSpaceDE w:val="0"/>
+              <w:autoSpaceDN w:val="0"/>
+              <w:spacing w:before="10"/>
+              <w:rPr>
+                <w:rFonts w:ascii="Calibri" w:eastAsia="Calibri" w:hAnsi="Calibri" w:cs="Calibri"/>
+                <w:b/>
+                <w:sz w:val="28"/>
+                <w:szCs w:val="22"/>
+              </w:rPr>
+            </w:pPr>
+          </w:p>
+          <w:p>
+            <w:pPr>
+              <w:widowControl w:val="0"/>
+              <w:autoSpaceDE w:val="0"/>
+              <w:autoSpaceDN w:val="0"/>
+              <w:ind w:left="108" w:right="16"/>
+              <w:jc w:val="center"/>
+              <w:rPr>
+                <w:rFonts w:ascii="Calibri" w:eastAsia="Calibri" w:hAnsi="Calibri" w:cs="Calibri"/>
+                <w:szCs w:val="22"/>
+              </w:rPr>
+            </w:pPr>
+            <w:r>
+              <w:rPr>
+                <w:rFonts w:ascii="Calibri" w:eastAsia="Calibri" w:hAnsi="Calibri" w:cs="Calibri"/>
+                <w:szCs w:val="22"/>
+              </w:rPr>
+              <w:t>Project team</w:t>
+            </w:r>
+          </w:p>
+        </w:tc>
+        <w:tc>
+          <w:tcPr>
+            <w:tcW w:w="1001" w:type="dxa"/>
+            <w:tcBorders>
+              <w:top w:val="single" w:sz="8" w:space="0" w:color="000000"/>
+              <w:left w:val="single" w:sz="8" w:space="0" w:color="000000"/>
+              <w:bottom w:val="single" w:sz="8" w:space="0" w:color="000000"/>
+              <w:right w:val="single" w:sz="8" w:space="0" w:color="000000"/>
+            </w:tcBorders>
+          </w:tcPr>
+          <w:p>
+            <w:pPr>
+              <w:widowControl w:val="0"/>
+              <w:autoSpaceDE w:val="0"/>
+              <w:autoSpaceDN w:val="0"/>
+              <w:spacing w:before="10"/>
+              <w:rPr>
+                <w:rFonts w:ascii="Calibri" w:eastAsia="Calibri" w:hAnsi="Calibri" w:cs="Calibri"/>
+                <w:b/>
+                <w:sz w:val="28"/>
+                <w:szCs w:val="22"/>
+              </w:rPr>
+            </w:pPr>
+          </w:p>
+          <w:p>
+            <w:pPr>
+              <w:widowControl w:val="0"/>
+              <w:autoSpaceDE w:val="0"/>
+              <w:autoSpaceDN w:val="0"/>
+              <w:ind w:left="102" w:right="19"/>
+              <w:jc w:val="center"/>
+              <w:rPr>
+                <w:rFonts w:ascii="Calibri" w:eastAsia="Calibri" w:hAnsi="Calibri" w:cs="Calibri"/>
+                <w:szCs w:val="22"/>
+              </w:rPr>
+            </w:pPr>
+            <w:r>
+              <w:rPr>
+                <w:rFonts w:ascii="Calibri" w:eastAsia="Calibri" w:hAnsi="Calibri" w:cs="Calibri"/>
+                <w:szCs w:val="22"/>
+              </w:rPr>
+              <w:t>Meeting</w:t>
+            </w:r>
+          </w:p>
+        </w:tc>
+        <w:tc>
+          <w:tcPr>
+            <w:tcW w:w="1531" w:type="dxa"/>
+            <w:tcBorders>
+              <w:top w:val="single" w:sz="8" w:space="0" w:color="000000"/>
+              <w:left w:val="single" w:sz="8" w:space="0" w:color="000000"/>
+              <w:bottom w:val="single" w:sz="8" w:space="0" w:color="000000"/>
+              <w:right w:val="single" w:sz="12" w:space="0" w:color="000000"/>
+            </w:tcBorders>
+            <w:hideMark/>
+          </w:tcPr>
+          <w:p>
+            <w:pPr>
+              <w:widowControl w:val="0"/>
+              <w:autoSpaceDE w:val="0"/>
+              <w:autoSpaceDN w:val="0"/>
+              <w:spacing w:before="192" w:line="256" w:lineRule="auto"/>
+              <w:ind w:left="528" w:right="149" w:hanging="291"/>
+              <w:rPr>
+                <w:rFonts w:ascii="Calibri" w:eastAsia="Calibri" w:hAnsi="Calibri" w:cs="Calibri"/>
+                <w:szCs w:val="22"/>
+              </w:rPr>
+            </w:pPr>
+            <w:r>
+              <w:rPr>
+                <w:rFonts w:ascii="Calibri" w:eastAsia="Calibri" w:hAnsi="Calibri" w:cs="Calibri"/>
+                <w:szCs w:val="22"/>
+              </w:rPr>
+              <w:t>Once every</w:t>
+            </w:r>
+            <w:r>
+              <w:rPr>
+                <w:rFonts w:ascii="Calibri" w:eastAsia="Calibri" w:hAnsi="Calibri" w:cs="Calibri"/>
+                <w:spacing w:val="-52"/>
+                <w:szCs w:val="22"/>
+              </w:rPr>
+              <w:t xml:space="preserve"> </w:t>
+            </w:r>
+            <w:r>
+              <w:rPr>
+                <w:rFonts w:ascii="Calibri" w:eastAsia="Calibri" w:hAnsi="Calibri" w:cs="Calibri"/>
+                <w:szCs w:val="22"/>
+              </w:rPr>
+              <w:t>week</w:t>
+            </w:r>
+          </w:p>
+        </w:tc>
+        <w:tc>
+          <w:tcPr>
+            <w:tcW w:w="1211" w:type="dxa"/>
+            <w:tcBorders>
+              <w:top w:val="single" w:sz="8" w:space="0" w:color="000000"/>
+              <w:left w:val="single" w:sz="12" w:space="0" w:color="000000"/>
+              <w:bottom w:val="single" w:sz="8" w:space="0" w:color="000000"/>
+              <w:right w:val="single" w:sz="12" w:space="0" w:color="000000"/>
+            </w:tcBorders>
+          </w:tcPr>
+          <w:p>
+            <w:pPr>
+              <w:widowControl w:val="0"/>
+              <w:autoSpaceDE w:val="0"/>
+              <w:autoSpaceDN w:val="0"/>
+              <w:spacing w:before="10"/>
+              <w:rPr>
+                <w:rFonts w:ascii="Calibri" w:eastAsia="Calibri" w:hAnsi="Calibri" w:cs="Calibri"/>
+                <w:b/>
+                <w:sz w:val="28"/>
+                <w:szCs w:val="22"/>
+              </w:rPr>
+            </w:pPr>
+          </w:p>
+          <w:p>
+            <w:pPr>
+              <w:widowControl w:val="0"/>
+              <w:autoSpaceDE w:val="0"/>
+              <w:autoSpaceDN w:val="0"/>
+              <w:ind w:right="136"/>
+              <w:jc w:val="right"/>
+              <w:rPr>
+                <w:rFonts w:ascii="Calibri" w:eastAsia="Calibri" w:hAnsi="Calibri" w:cs="Calibri"/>
+                <w:szCs w:val="22"/>
+              </w:rPr>
+            </w:pPr>
+            <w:r>
+              <w:rPr>
+                <w:rFonts w:ascii="Calibri" w:eastAsia="Calibri" w:hAnsi="Calibri" w:cs="Calibri"/>
+                <w:szCs w:val="22"/>
+              </w:rPr>
+              <w:t>Informal</w:t>
+            </w:r>
+          </w:p>
+        </w:tc>
+        <w:tc>
+          <w:tcPr>
+            <w:tcW w:w="2386" w:type="dxa"/>
+            <w:tcBorders>
+              <w:top w:val="single" w:sz="8" w:space="0" w:color="000000"/>
+              <w:left w:val="single" w:sz="12" w:space="0" w:color="000000"/>
+              <w:bottom w:val="single" w:sz="8" w:space="0" w:color="000000"/>
+              <w:right w:val="single" w:sz="8" w:space="0" w:color="000000"/>
+            </w:tcBorders>
+            <w:hideMark/>
+          </w:tcPr>
+          <w:p>
+            <w:pPr>
+              <w:widowControl w:val="0"/>
+              <w:autoSpaceDE w:val="0"/>
+              <w:autoSpaceDN w:val="0"/>
+              <w:spacing w:before="192" w:line="256" w:lineRule="auto"/>
+              <w:ind w:left="192" w:right="132" w:firstLine="640"/>
+              <w:rPr>
+                <w:rFonts w:ascii="Calibri" w:eastAsia="Calibri" w:hAnsi="Calibri" w:cs="Calibri"/>
+                <w:szCs w:val="22"/>
+              </w:rPr>
+            </w:pPr>
+            <w:r>
+              <w:rPr>
+                <w:rFonts w:ascii="Calibri" w:eastAsia="Calibri" w:hAnsi="Calibri" w:cs="Calibri"/>
+                <w:szCs w:val="22"/>
+              </w:rPr>
+              <w:t>Google</w:t>
+            </w:r>
+            <w:r>
+              <w:rPr>
+                <w:rFonts w:ascii="Calibri" w:eastAsia="Calibri" w:hAnsi="Calibri" w:cs="Calibri"/>
+                <w:spacing w:val="1"/>
+                <w:szCs w:val="22"/>
+              </w:rPr>
+              <w:t xml:space="preserve"> </w:t>
+            </w:r>
+            <w:r>
+              <w:rPr>
+                <w:rFonts w:ascii="Calibri" w:eastAsia="Calibri" w:hAnsi="Calibri" w:cs="Calibri"/>
+                <w:szCs w:val="22"/>
+              </w:rPr>
+              <w:t>Spaces/Google</w:t>
+            </w:r>
+            <w:r>
+              <w:rPr>
+                <w:rFonts w:ascii="Calibri" w:eastAsia="Calibri" w:hAnsi="Calibri" w:cs="Calibri"/>
+                <w:spacing w:val="-13"/>
+                <w:szCs w:val="22"/>
+              </w:rPr>
+              <w:t xml:space="preserve"> </w:t>
+            </w:r>
+            <w:r>
+              <w:rPr>
+                <w:rFonts w:ascii="Calibri" w:eastAsia="Calibri" w:hAnsi="Calibri" w:cs="Calibri"/>
+                <w:szCs w:val="22"/>
+              </w:rPr>
+              <w:t>Meet</w:t>
+            </w:r>
+          </w:p>
+        </w:tc>
+      </w:tr>
+      <w:tr>
+        <w:trPr>
+          <w:trHeight w:val="1885"/>
+        </w:trPr>
+        <w:tc>
+          <w:tcPr>
+            <w:tcW w:w="2127" w:type="dxa"/>
+            <w:tcBorders>
+              <w:top w:val="single" w:sz="8" w:space="0" w:color="000000"/>
+              <w:left w:val="single" w:sz="8" w:space="0" w:color="000000"/>
+              <w:bottom w:val="single" w:sz="8" w:space="0" w:color="000000"/>
+              <w:right w:val="single" w:sz="8" w:space="0" w:color="000000"/>
+            </w:tcBorders>
+          </w:tcPr>
+          <w:p>
+            <w:pPr>
+              <w:widowControl w:val="0"/>
+              <w:autoSpaceDE w:val="0"/>
+              <w:autoSpaceDN w:val="0"/>
+              <w:rPr>
+                <w:rFonts w:ascii="Calibri" w:eastAsia="Calibri" w:hAnsi="Calibri" w:cs="Calibri"/>
+                <w:b/>
+                <w:szCs w:val="22"/>
+              </w:rPr>
+            </w:pPr>
+          </w:p>
+          <w:p>
+            <w:pPr>
+              <w:widowControl w:val="0"/>
+              <w:autoSpaceDE w:val="0"/>
+              <w:autoSpaceDN w:val="0"/>
+              <w:spacing w:before="5"/>
+              <w:rPr>
+                <w:rFonts w:ascii="Calibri" w:eastAsia="Calibri" w:hAnsi="Calibri" w:cs="Calibri"/>
+                <w:b/>
+                <w:sz w:val="31"/>
+                <w:szCs w:val="22"/>
+              </w:rPr>
+            </w:pPr>
+          </w:p>
+          <w:p>
+            <w:pPr>
+              <w:widowControl w:val="0"/>
+              <w:autoSpaceDE w:val="0"/>
+              <w:autoSpaceDN w:val="0"/>
+              <w:ind w:left="345" w:right="84" w:hanging="175"/>
+              <w:rPr>
+                <w:rFonts w:ascii="Calibri" w:eastAsia="Calibri" w:hAnsi="Calibri" w:cs="Calibri"/>
+                <w:szCs w:val="22"/>
+              </w:rPr>
+            </w:pPr>
+            <w:r>
+              <w:rPr>
+                <w:rFonts w:ascii="Calibri" w:eastAsia="Calibri" w:hAnsi="Calibri" w:cs="Calibri"/>
+                <w:szCs w:val="22"/>
+              </w:rPr>
+              <w:t>Management</w:t>
+            </w:r>
+            <w:r>
+              <w:rPr>
+                <w:rFonts w:ascii="Calibri" w:eastAsia="Calibri" w:hAnsi="Calibri" w:cs="Calibri"/>
+                <w:spacing w:val="-53"/>
+                <w:szCs w:val="22"/>
+              </w:rPr>
+              <w:t xml:space="preserve"> </w:t>
+            </w:r>
+            <w:r>
+              <w:rPr>
+                <w:rFonts w:ascii="Calibri" w:eastAsia="Calibri" w:hAnsi="Calibri" w:cs="Calibri"/>
+                <w:szCs w:val="22"/>
+              </w:rPr>
+              <w:t>processes</w:t>
+            </w:r>
+          </w:p>
+        </w:tc>
+        <w:tc>
+          <w:tcPr>
+            <w:tcW w:w="2059" w:type="dxa"/>
+            <w:tcBorders>
+              <w:top w:val="single" w:sz="8" w:space="0" w:color="000000"/>
+              <w:left w:val="single" w:sz="8" w:space="0" w:color="000000"/>
+              <w:bottom w:val="single" w:sz="8" w:space="0" w:color="000000"/>
+              <w:right w:val="single" w:sz="8" w:space="0" w:color="000000"/>
+            </w:tcBorders>
+          </w:tcPr>
+          <w:p>
+            <w:pPr>
+              <w:widowControl w:val="0"/>
+              <w:autoSpaceDE w:val="0"/>
+              <w:autoSpaceDN w:val="0"/>
+              <w:spacing w:before="7"/>
+              <w:rPr>
+                <w:rFonts w:ascii="Calibri" w:eastAsia="Calibri" w:hAnsi="Calibri" w:cs="Calibri"/>
+                <w:b/>
+                <w:sz w:val="29"/>
+                <w:szCs w:val="22"/>
+              </w:rPr>
+            </w:pPr>
+          </w:p>
+          <w:p>
+            <w:pPr>
+              <w:widowControl w:val="0"/>
+              <w:autoSpaceDE w:val="0"/>
+              <w:autoSpaceDN w:val="0"/>
+              <w:spacing w:line="244" w:lineRule="auto"/>
+              <w:ind w:left="149" w:right="75"/>
+              <w:jc w:val="center"/>
+              <w:rPr>
+                <w:rFonts w:ascii="Calibri" w:eastAsia="Calibri" w:hAnsi="Calibri" w:cs="Calibri"/>
+                <w:szCs w:val="22"/>
+              </w:rPr>
+            </w:pPr>
+            <w:r>
+              <w:rPr>
+                <w:rFonts w:ascii="Calibri" w:eastAsia="Calibri" w:hAnsi="Calibri" w:cs="Calibri"/>
+                <w:szCs w:val="22"/>
+              </w:rPr>
+              <w:t>Project</w:t>
+            </w:r>
+            <w:r>
+              <w:rPr>
+                <w:rFonts w:ascii="Calibri" w:eastAsia="Calibri" w:hAnsi="Calibri" w:cs="Calibri"/>
+                <w:spacing w:val="1"/>
+                <w:szCs w:val="22"/>
+              </w:rPr>
+              <w:t xml:space="preserve"> </w:t>
+            </w:r>
+            <w:r>
+              <w:rPr>
+                <w:rFonts w:ascii="Calibri" w:eastAsia="Calibri" w:hAnsi="Calibri" w:cs="Calibri"/>
+                <w:szCs w:val="22"/>
+              </w:rPr>
+              <w:t>manager,</w:t>
+            </w:r>
+            <w:r>
+              <w:rPr>
+                <w:rFonts w:ascii="Calibri" w:eastAsia="Calibri" w:hAnsi="Calibri" w:cs="Calibri"/>
+                <w:spacing w:val="-52"/>
+                <w:szCs w:val="22"/>
+              </w:rPr>
+              <w:t xml:space="preserve"> </w:t>
+            </w:r>
+            <w:r>
+              <w:rPr>
+                <w:rFonts w:ascii="Calibri" w:eastAsia="Calibri" w:hAnsi="Calibri" w:cs="Calibri"/>
+                <w:szCs w:val="22"/>
+              </w:rPr>
+              <w:t>project</w:t>
+            </w:r>
+            <w:r>
+              <w:rPr>
+                <w:rFonts w:ascii="Calibri" w:eastAsia="Calibri" w:hAnsi="Calibri" w:cs="Calibri"/>
+                <w:spacing w:val="1"/>
+                <w:szCs w:val="22"/>
+              </w:rPr>
+              <w:t xml:space="preserve"> </w:t>
+            </w:r>
+            <w:r>
+              <w:rPr>
+                <w:rFonts w:ascii="Calibri" w:eastAsia="Calibri" w:hAnsi="Calibri" w:cs="Calibri"/>
+                <w:szCs w:val="22"/>
+              </w:rPr>
+              <w:t>team</w:t>
+            </w:r>
+          </w:p>
+        </w:tc>
+        <w:tc>
+          <w:tcPr>
+            <w:tcW w:w="1451" w:type="dxa"/>
+            <w:tcBorders>
+              <w:top w:val="single" w:sz="8" w:space="0" w:color="000000"/>
+              <w:left w:val="single" w:sz="8" w:space="0" w:color="000000"/>
+              <w:bottom w:val="single" w:sz="8" w:space="0" w:color="000000"/>
+              <w:right w:val="single" w:sz="8" w:space="0" w:color="000000"/>
+            </w:tcBorders>
+          </w:tcPr>
+          <w:p>
+            <w:pPr>
+              <w:widowControl w:val="0"/>
+              <w:autoSpaceDE w:val="0"/>
+              <w:autoSpaceDN w:val="0"/>
+              <w:rPr>
+                <w:rFonts w:ascii="Calibri" w:eastAsia="Calibri" w:hAnsi="Calibri" w:cs="Calibri"/>
+                <w:b/>
+                <w:szCs w:val="22"/>
+              </w:rPr>
+            </w:pPr>
+          </w:p>
+          <w:p>
+            <w:pPr>
+              <w:widowControl w:val="0"/>
+              <w:autoSpaceDE w:val="0"/>
+              <w:autoSpaceDN w:val="0"/>
+              <w:rPr>
+                <w:rFonts w:ascii="Calibri" w:eastAsia="Calibri" w:hAnsi="Calibri" w:cs="Calibri"/>
+                <w:b/>
+                <w:szCs w:val="22"/>
+              </w:rPr>
+            </w:pPr>
+          </w:p>
+          <w:p>
+            <w:pPr>
+              <w:widowControl w:val="0"/>
+              <w:autoSpaceDE w:val="0"/>
+              <w:autoSpaceDN w:val="0"/>
+              <w:spacing w:before="11"/>
+              <w:rPr>
+                <w:rFonts w:ascii="Calibri" w:eastAsia="Calibri" w:hAnsi="Calibri" w:cs="Calibri"/>
+                <w:b/>
+                <w:sz w:val="18"/>
+                <w:szCs w:val="22"/>
+              </w:rPr>
+            </w:pPr>
+          </w:p>
+          <w:p>
+            <w:pPr>
+              <w:widowControl w:val="0"/>
+              <w:autoSpaceDE w:val="0"/>
+              <w:autoSpaceDN w:val="0"/>
+              <w:ind w:left="108" w:right="18"/>
+              <w:jc w:val="center"/>
+              <w:rPr>
+                <w:rFonts w:ascii="Calibri" w:eastAsia="Calibri" w:hAnsi="Calibri" w:cs="Calibri"/>
+                <w:szCs w:val="22"/>
+              </w:rPr>
+            </w:pPr>
+            <w:r>
+              <w:rPr>
+                <w:rFonts w:ascii="Calibri" w:eastAsia="Calibri" w:hAnsi="Calibri" w:cs="Calibri"/>
+                <w:szCs w:val="22"/>
+              </w:rPr>
+              <w:t>Stakeholders</w:t>
+            </w:r>
+          </w:p>
+        </w:tc>
+        <w:tc>
+          <w:tcPr>
+            <w:tcW w:w="1001" w:type="dxa"/>
+            <w:tcBorders>
+              <w:top w:val="single" w:sz="8" w:space="0" w:color="000000"/>
+              <w:left w:val="single" w:sz="8" w:space="0" w:color="000000"/>
+              <w:bottom w:val="single" w:sz="8" w:space="0" w:color="000000"/>
+              <w:right w:val="single" w:sz="8" w:space="0" w:color="000000"/>
+            </w:tcBorders>
+          </w:tcPr>
+          <w:p>
+            <w:pPr>
+              <w:widowControl w:val="0"/>
+              <w:autoSpaceDE w:val="0"/>
+              <w:autoSpaceDN w:val="0"/>
+              <w:rPr>
+                <w:rFonts w:ascii="Calibri" w:eastAsia="Calibri" w:hAnsi="Calibri" w:cs="Calibri"/>
+                <w:b/>
+                <w:szCs w:val="22"/>
+              </w:rPr>
+            </w:pPr>
+          </w:p>
+          <w:p>
+            <w:pPr>
+              <w:widowControl w:val="0"/>
+              <w:autoSpaceDE w:val="0"/>
+              <w:autoSpaceDN w:val="0"/>
+              <w:rPr>
+                <w:rFonts w:ascii="Calibri" w:eastAsia="Calibri" w:hAnsi="Calibri" w:cs="Calibri"/>
+                <w:b/>
+                <w:szCs w:val="22"/>
+              </w:rPr>
+            </w:pPr>
+          </w:p>
+          <w:p>
+            <w:pPr>
+              <w:widowControl w:val="0"/>
+              <w:autoSpaceDE w:val="0"/>
+              <w:autoSpaceDN w:val="0"/>
+              <w:spacing w:before="11"/>
+              <w:rPr>
+                <w:rFonts w:ascii="Calibri" w:eastAsia="Calibri" w:hAnsi="Calibri" w:cs="Calibri"/>
+                <w:b/>
+                <w:sz w:val="18"/>
+                <w:szCs w:val="22"/>
+              </w:rPr>
+            </w:pPr>
+          </w:p>
+          <w:p>
+            <w:pPr>
+              <w:widowControl w:val="0"/>
+              <w:autoSpaceDE w:val="0"/>
+              <w:autoSpaceDN w:val="0"/>
+              <w:ind w:left="24" w:right="19"/>
+              <w:jc w:val="center"/>
+              <w:rPr>
+                <w:rFonts w:ascii="Calibri" w:eastAsia="Calibri" w:hAnsi="Calibri" w:cs="Calibri"/>
+                <w:szCs w:val="22"/>
+              </w:rPr>
+            </w:pPr>
+            <w:r>
+              <w:rPr>
+                <w:rFonts w:ascii="Calibri" w:eastAsia="Calibri" w:hAnsi="Calibri" w:cs="Calibri"/>
+                <w:szCs w:val="22"/>
+              </w:rPr>
+              <w:t>Artifact</w:t>
+            </w:r>
+          </w:p>
+        </w:tc>
+        <w:tc>
+          <w:tcPr>
+            <w:tcW w:w="1531" w:type="dxa"/>
+            <w:tcBorders>
+              <w:top w:val="single" w:sz="8" w:space="0" w:color="000000"/>
+              <w:left w:val="single" w:sz="8" w:space="0" w:color="000000"/>
+              <w:bottom w:val="single" w:sz="8" w:space="0" w:color="000000"/>
+              <w:right w:val="single" w:sz="12" w:space="0" w:color="000000"/>
+            </w:tcBorders>
+            <w:hideMark/>
+          </w:tcPr>
+          <w:p>
+            <w:pPr>
+              <w:widowControl w:val="0"/>
+              <w:autoSpaceDE w:val="0"/>
+              <w:autoSpaceDN w:val="0"/>
+              <w:spacing w:before="56" w:line="242" w:lineRule="auto"/>
+              <w:ind w:left="183" w:right="107"/>
+              <w:jc w:val="center"/>
+              <w:rPr>
+                <w:rFonts w:ascii="Calibri" w:eastAsia="Calibri" w:hAnsi="Calibri" w:cs="Calibri"/>
+                <w:szCs w:val="22"/>
+              </w:rPr>
+            </w:pPr>
+            <w:r>
+              <w:rPr>
+                <w:rFonts w:ascii="Calibri" w:eastAsia="Calibri" w:hAnsi="Calibri" w:cs="Calibri"/>
+                <w:szCs w:val="22"/>
+              </w:rPr>
+              <w:t>Once Before</w:t>
+            </w:r>
+            <w:r>
+              <w:rPr>
+                <w:rFonts w:ascii="Calibri" w:eastAsia="Calibri" w:hAnsi="Calibri" w:cs="Calibri"/>
+                <w:spacing w:val="-53"/>
+                <w:szCs w:val="22"/>
+              </w:rPr>
+              <w:t xml:space="preserve"> </w:t>
+            </w:r>
+            <w:r>
+              <w:rPr>
+                <w:rFonts w:ascii="Calibri" w:eastAsia="Calibri" w:hAnsi="Calibri" w:cs="Calibri"/>
+                <w:szCs w:val="22"/>
+              </w:rPr>
+              <w:t>start of the</w:t>
+            </w:r>
+            <w:r>
+              <w:rPr>
+                <w:rFonts w:ascii="Calibri" w:eastAsia="Calibri" w:hAnsi="Calibri" w:cs="Calibri"/>
+                <w:spacing w:val="1"/>
+                <w:szCs w:val="22"/>
+              </w:rPr>
+              <w:t xml:space="preserve"> </w:t>
+            </w:r>
+            <w:r>
+              <w:rPr>
+                <w:rFonts w:ascii="Calibri" w:eastAsia="Calibri" w:hAnsi="Calibri" w:cs="Calibri"/>
+                <w:szCs w:val="22"/>
+              </w:rPr>
+              <w:t>project</w:t>
+            </w:r>
+            <w:r>
+              <w:rPr>
+                <w:rFonts w:ascii="Calibri" w:eastAsia="Calibri" w:hAnsi="Calibri" w:cs="Calibri"/>
+                <w:spacing w:val="1"/>
+                <w:szCs w:val="22"/>
+              </w:rPr>
+              <w:t xml:space="preserve"> </w:t>
+            </w:r>
+            <w:r>
+              <w:rPr>
+                <w:rFonts w:ascii="Calibri" w:eastAsia="Calibri" w:hAnsi="Calibri" w:cs="Calibri"/>
+                <w:szCs w:val="22"/>
+              </w:rPr>
+              <w:t>Updated</w:t>
+            </w:r>
+            <w:r>
+              <w:rPr>
+                <w:rFonts w:ascii="Calibri" w:eastAsia="Calibri" w:hAnsi="Calibri" w:cs="Calibri"/>
+                <w:spacing w:val="1"/>
+                <w:szCs w:val="22"/>
+              </w:rPr>
+              <w:t xml:space="preserve"> </w:t>
+            </w:r>
+            <w:proofErr w:type="gramStart"/>
+            <w:r>
+              <w:rPr>
+                <w:rFonts w:ascii="Calibri" w:eastAsia="Calibri" w:hAnsi="Calibri" w:cs="Calibri"/>
+                <w:szCs w:val="22"/>
+              </w:rPr>
+              <w:t>when</w:t>
+            </w:r>
+            <w:proofErr w:type="gramEnd"/>
+          </w:p>
+          <w:p>
+            <w:pPr>
+              <w:widowControl w:val="0"/>
+              <w:autoSpaceDE w:val="0"/>
+              <w:autoSpaceDN w:val="0"/>
+              <w:spacing w:before="22"/>
+              <w:ind w:left="180" w:right="107"/>
+              <w:jc w:val="center"/>
+              <w:rPr>
+                <w:rFonts w:ascii="Calibri" w:eastAsia="Calibri" w:hAnsi="Calibri" w:cs="Calibri"/>
+                <w:szCs w:val="22"/>
+              </w:rPr>
+            </w:pPr>
+            <w:r>
+              <w:rPr>
+                <w:rFonts w:ascii="Calibri" w:eastAsia="Calibri" w:hAnsi="Calibri" w:cs="Calibri"/>
+                <w:szCs w:val="22"/>
+              </w:rPr>
+              <w:t>necessary</w:t>
+            </w:r>
+          </w:p>
+        </w:tc>
+        <w:tc>
+          <w:tcPr>
+            <w:tcW w:w="1211" w:type="dxa"/>
+            <w:tcBorders>
+              <w:top w:val="single" w:sz="8" w:space="0" w:color="000000"/>
+              <w:left w:val="single" w:sz="12" w:space="0" w:color="000000"/>
+              <w:bottom w:val="single" w:sz="8" w:space="0" w:color="000000"/>
+              <w:right w:val="single" w:sz="12" w:space="0" w:color="000000"/>
+            </w:tcBorders>
+          </w:tcPr>
+          <w:p>
+            <w:pPr>
+              <w:widowControl w:val="0"/>
+              <w:autoSpaceDE w:val="0"/>
+              <w:autoSpaceDN w:val="0"/>
+              <w:rPr>
+                <w:rFonts w:ascii="Calibri" w:eastAsia="Calibri" w:hAnsi="Calibri" w:cs="Calibri"/>
+                <w:b/>
+                <w:szCs w:val="22"/>
+              </w:rPr>
+            </w:pPr>
+          </w:p>
+          <w:p>
+            <w:pPr>
+              <w:widowControl w:val="0"/>
+              <w:autoSpaceDE w:val="0"/>
+              <w:autoSpaceDN w:val="0"/>
+              <w:spacing w:before="10"/>
+              <w:rPr>
+                <w:rFonts w:ascii="Calibri" w:eastAsia="Calibri" w:hAnsi="Calibri" w:cs="Calibri"/>
+                <w:b/>
+                <w:sz w:val="29"/>
+                <w:szCs w:val="22"/>
+              </w:rPr>
+            </w:pPr>
+          </w:p>
+          <w:p>
+            <w:pPr>
+              <w:widowControl w:val="0"/>
+              <w:autoSpaceDE w:val="0"/>
+              <w:autoSpaceDN w:val="0"/>
+              <w:spacing w:line="256" w:lineRule="auto"/>
+              <w:ind w:left="113" w:right="36" w:firstLine="149"/>
+              <w:rPr>
+                <w:rFonts w:ascii="Calibri" w:eastAsia="Calibri" w:hAnsi="Calibri" w:cs="Calibri"/>
+                <w:szCs w:val="22"/>
+              </w:rPr>
+            </w:pPr>
+            <w:r>
+              <w:rPr>
+                <w:rFonts w:ascii="Calibri" w:eastAsia="Calibri" w:hAnsi="Calibri" w:cs="Calibri"/>
+                <w:szCs w:val="22"/>
+              </w:rPr>
+              <w:t>Written</w:t>
+            </w:r>
+            <w:r>
+              <w:rPr>
+                <w:rFonts w:ascii="Calibri" w:eastAsia="Calibri" w:hAnsi="Calibri" w:cs="Calibri"/>
+                <w:spacing w:val="1"/>
+                <w:szCs w:val="22"/>
+              </w:rPr>
+              <w:t xml:space="preserve"> </w:t>
+            </w:r>
+            <w:r>
+              <w:rPr>
+                <w:rFonts w:ascii="Calibri" w:eastAsia="Calibri" w:hAnsi="Calibri" w:cs="Calibri"/>
+                <w:spacing w:val="-1"/>
+                <w:szCs w:val="22"/>
+              </w:rPr>
+              <w:t>Document</w:t>
+            </w:r>
+          </w:p>
+        </w:tc>
+        <w:tc>
+          <w:tcPr>
+            <w:tcW w:w="2386" w:type="dxa"/>
+            <w:tcBorders>
+              <w:top w:val="single" w:sz="8" w:space="0" w:color="000000"/>
+              <w:left w:val="single" w:sz="12" w:space="0" w:color="000000"/>
+              <w:bottom w:val="single" w:sz="8" w:space="0" w:color="000000"/>
+              <w:right w:val="single" w:sz="8" w:space="0" w:color="000000"/>
+            </w:tcBorders>
+          </w:tcPr>
+          <w:p>
+            <w:pPr>
+              <w:widowControl w:val="0"/>
+              <w:autoSpaceDE w:val="0"/>
+              <w:autoSpaceDN w:val="0"/>
+              <w:rPr>
+                <w:rFonts w:ascii="Calibri" w:eastAsia="Calibri" w:hAnsi="Calibri" w:cs="Calibri"/>
+                <w:b/>
+                <w:szCs w:val="22"/>
+              </w:rPr>
+            </w:pPr>
+          </w:p>
+          <w:p>
+            <w:pPr>
+              <w:widowControl w:val="0"/>
+              <w:autoSpaceDE w:val="0"/>
+              <w:autoSpaceDN w:val="0"/>
+              <w:spacing w:before="10"/>
+              <w:rPr>
+                <w:rFonts w:ascii="Calibri" w:eastAsia="Calibri" w:hAnsi="Calibri" w:cs="Calibri"/>
+                <w:b/>
+                <w:sz w:val="29"/>
+                <w:szCs w:val="22"/>
+              </w:rPr>
+            </w:pPr>
+          </w:p>
+          <w:p>
+            <w:pPr>
+              <w:widowControl w:val="0"/>
+              <w:autoSpaceDE w:val="0"/>
+              <w:autoSpaceDN w:val="0"/>
+              <w:spacing w:line="256" w:lineRule="auto"/>
+              <w:ind w:left="207" w:right="147" w:firstLine="300"/>
+              <w:rPr>
+                <w:rFonts w:ascii="Calibri" w:eastAsia="Calibri" w:hAnsi="Calibri" w:cs="Calibri"/>
+                <w:szCs w:val="22"/>
+              </w:rPr>
+            </w:pPr>
+            <w:r>
+              <w:rPr>
+                <w:rFonts w:ascii="Calibri" w:eastAsia="Calibri" w:hAnsi="Calibri" w:cs="Calibri"/>
+                <w:szCs w:val="22"/>
+              </w:rPr>
+              <w:t>Email, Google</w:t>
+            </w:r>
+            <w:r>
+              <w:rPr>
+                <w:rFonts w:ascii="Calibri" w:eastAsia="Calibri" w:hAnsi="Calibri" w:cs="Calibri"/>
+                <w:spacing w:val="1"/>
+                <w:szCs w:val="22"/>
+              </w:rPr>
+              <w:t xml:space="preserve"> </w:t>
+            </w:r>
+            <w:r>
+              <w:rPr>
+                <w:rFonts w:ascii="Calibri" w:eastAsia="Calibri" w:hAnsi="Calibri" w:cs="Calibri"/>
+                <w:szCs w:val="22"/>
+              </w:rPr>
+              <w:t>Spaces,</w:t>
+            </w:r>
+            <w:r>
+              <w:rPr>
+                <w:rFonts w:ascii="Calibri" w:eastAsia="Calibri" w:hAnsi="Calibri" w:cs="Calibri"/>
+                <w:spacing w:val="-5"/>
+                <w:szCs w:val="22"/>
+              </w:rPr>
+              <w:t xml:space="preserve"> </w:t>
+            </w:r>
+            <w:r>
+              <w:rPr>
+                <w:rFonts w:ascii="Calibri" w:eastAsia="Calibri" w:hAnsi="Calibri" w:cs="Calibri"/>
+                <w:szCs w:val="22"/>
+              </w:rPr>
+              <w:t>Google</w:t>
+            </w:r>
+            <w:r>
+              <w:rPr>
+                <w:rFonts w:ascii="Calibri" w:eastAsia="Calibri" w:hAnsi="Calibri" w:cs="Calibri"/>
+                <w:spacing w:val="-5"/>
+                <w:szCs w:val="22"/>
+              </w:rPr>
+              <w:t xml:space="preserve"> </w:t>
+            </w:r>
+            <w:r>
+              <w:rPr>
+                <w:rFonts w:ascii="Calibri" w:eastAsia="Calibri" w:hAnsi="Calibri" w:cs="Calibri"/>
+                <w:szCs w:val="22"/>
+              </w:rPr>
+              <w:t>Docs</w:t>
+            </w:r>
+          </w:p>
+        </w:tc>
+      </w:tr>
+      <w:tr>
+        <w:trPr>
+          <w:trHeight w:val="955"/>
+        </w:trPr>
+        <w:tc>
+          <w:tcPr>
+            <w:tcW w:w="2127" w:type="dxa"/>
+            <w:tcBorders>
+              <w:top w:val="single" w:sz="8" w:space="0" w:color="000000"/>
+              <w:left w:val="single" w:sz="8" w:space="0" w:color="000000"/>
+              <w:bottom w:val="single" w:sz="8" w:space="0" w:color="000000"/>
+              <w:right w:val="single" w:sz="8" w:space="0" w:color="000000"/>
+            </w:tcBorders>
+            <w:hideMark/>
+          </w:tcPr>
+          <w:p>
+            <w:pPr>
+              <w:widowControl w:val="0"/>
+              <w:autoSpaceDE w:val="0"/>
+              <w:autoSpaceDN w:val="0"/>
+              <w:spacing w:before="192" w:line="256" w:lineRule="auto"/>
+              <w:ind w:left="485" w:right="329" w:hanging="10"/>
+              <w:rPr>
+                <w:rFonts w:ascii="Calibri" w:eastAsia="Calibri" w:hAnsi="Calibri" w:cs="Calibri"/>
+                <w:szCs w:val="22"/>
+              </w:rPr>
+            </w:pPr>
+            <w:r>
+              <w:rPr>
+                <w:rFonts w:ascii="Calibri" w:eastAsia="Calibri" w:hAnsi="Calibri" w:cs="Calibri"/>
+                <w:spacing w:val="-1"/>
+                <w:szCs w:val="22"/>
+              </w:rPr>
+              <w:t>Product</w:t>
+            </w:r>
+            <w:r>
+              <w:rPr>
+                <w:rFonts w:ascii="Calibri" w:eastAsia="Calibri" w:hAnsi="Calibri" w:cs="Calibri"/>
+                <w:spacing w:val="-52"/>
+                <w:szCs w:val="22"/>
+              </w:rPr>
+              <w:t xml:space="preserve"> </w:t>
+            </w:r>
+            <w:r>
+              <w:rPr>
+                <w:rFonts w:ascii="Calibri" w:eastAsia="Calibri" w:hAnsi="Calibri" w:cs="Calibri"/>
+                <w:szCs w:val="22"/>
+              </w:rPr>
+              <w:t>Backlog</w:t>
+            </w:r>
+          </w:p>
+        </w:tc>
+        <w:tc>
+          <w:tcPr>
+            <w:tcW w:w="2059" w:type="dxa"/>
+            <w:tcBorders>
+              <w:top w:val="single" w:sz="8" w:space="0" w:color="000000"/>
+              <w:left w:val="single" w:sz="8" w:space="0" w:color="000000"/>
+              <w:bottom w:val="single" w:sz="8" w:space="0" w:color="000000"/>
+              <w:right w:val="single" w:sz="8" w:space="0" w:color="000000"/>
+            </w:tcBorders>
+            <w:hideMark/>
+          </w:tcPr>
+          <w:p>
+            <w:pPr>
+              <w:widowControl w:val="0"/>
+              <w:autoSpaceDE w:val="0"/>
+              <w:autoSpaceDN w:val="0"/>
+              <w:spacing w:before="192" w:line="256" w:lineRule="auto"/>
+              <w:ind w:left="179" w:right="88" w:firstLine="85"/>
+              <w:rPr>
+                <w:rFonts w:ascii="Calibri" w:eastAsia="Calibri" w:hAnsi="Calibri" w:cs="Calibri"/>
+                <w:szCs w:val="22"/>
+              </w:rPr>
+            </w:pPr>
+            <w:r>
+              <w:rPr>
+                <w:rFonts w:ascii="Calibri" w:eastAsia="Calibri" w:hAnsi="Calibri" w:cs="Calibri"/>
+                <w:szCs w:val="22"/>
+              </w:rPr>
+              <w:t>Project</w:t>
+            </w:r>
+            <w:r>
+              <w:rPr>
+                <w:rFonts w:ascii="Calibri" w:eastAsia="Calibri" w:hAnsi="Calibri" w:cs="Calibri"/>
+                <w:spacing w:val="1"/>
+                <w:szCs w:val="22"/>
+              </w:rPr>
+              <w:t xml:space="preserve"> </w:t>
+            </w:r>
+            <w:r>
+              <w:rPr>
+                <w:rFonts w:ascii="Calibri" w:eastAsia="Calibri" w:hAnsi="Calibri" w:cs="Calibri"/>
+                <w:szCs w:val="22"/>
+              </w:rPr>
+              <w:t>manager</w:t>
+            </w:r>
+          </w:p>
+        </w:tc>
+        <w:tc>
+          <w:tcPr>
+            <w:tcW w:w="1451" w:type="dxa"/>
+            <w:tcBorders>
+              <w:top w:val="single" w:sz="8" w:space="0" w:color="000000"/>
+              <w:left w:val="single" w:sz="8" w:space="0" w:color="000000"/>
+              <w:bottom w:val="single" w:sz="8" w:space="0" w:color="000000"/>
+              <w:right w:val="single" w:sz="8" w:space="0" w:color="000000"/>
+            </w:tcBorders>
+          </w:tcPr>
+          <w:p>
+            <w:pPr>
+              <w:widowControl w:val="0"/>
+              <w:autoSpaceDE w:val="0"/>
+              <w:autoSpaceDN w:val="0"/>
+              <w:spacing w:before="10"/>
+              <w:rPr>
+                <w:rFonts w:ascii="Calibri" w:eastAsia="Calibri" w:hAnsi="Calibri" w:cs="Calibri"/>
+                <w:b/>
+                <w:sz w:val="28"/>
+                <w:szCs w:val="22"/>
+              </w:rPr>
+            </w:pPr>
+          </w:p>
+          <w:p>
+            <w:pPr>
+              <w:widowControl w:val="0"/>
+              <w:autoSpaceDE w:val="0"/>
+              <w:autoSpaceDN w:val="0"/>
+              <w:ind w:left="108" w:right="16"/>
+              <w:jc w:val="center"/>
+              <w:rPr>
+                <w:rFonts w:ascii="Calibri" w:eastAsia="Calibri" w:hAnsi="Calibri" w:cs="Calibri"/>
+                <w:szCs w:val="22"/>
+              </w:rPr>
+            </w:pPr>
+            <w:r>
+              <w:rPr>
+                <w:rFonts w:ascii="Calibri" w:eastAsia="Calibri" w:hAnsi="Calibri" w:cs="Calibri"/>
+                <w:szCs w:val="22"/>
+              </w:rPr>
+              <w:t>Project team</w:t>
+            </w:r>
+          </w:p>
+        </w:tc>
+        <w:tc>
+          <w:tcPr>
+            <w:tcW w:w="1001" w:type="dxa"/>
+            <w:tcBorders>
+              <w:top w:val="single" w:sz="8" w:space="0" w:color="000000"/>
+              <w:left w:val="single" w:sz="8" w:space="0" w:color="000000"/>
+              <w:bottom w:val="single" w:sz="8" w:space="0" w:color="000000"/>
+              <w:right w:val="single" w:sz="8" w:space="0" w:color="000000"/>
+            </w:tcBorders>
+          </w:tcPr>
+          <w:p>
+            <w:pPr>
+              <w:widowControl w:val="0"/>
+              <w:autoSpaceDE w:val="0"/>
+              <w:autoSpaceDN w:val="0"/>
+              <w:spacing w:before="10"/>
+              <w:rPr>
+                <w:rFonts w:ascii="Calibri" w:eastAsia="Calibri" w:hAnsi="Calibri" w:cs="Calibri"/>
+                <w:b/>
+                <w:sz w:val="28"/>
+                <w:szCs w:val="22"/>
+              </w:rPr>
+            </w:pPr>
+          </w:p>
+          <w:p>
+            <w:pPr>
+              <w:widowControl w:val="0"/>
+              <w:autoSpaceDE w:val="0"/>
+              <w:autoSpaceDN w:val="0"/>
+              <w:ind w:left="24" w:right="19"/>
+              <w:jc w:val="center"/>
+              <w:rPr>
+                <w:rFonts w:ascii="Calibri" w:eastAsia="Calibri" w:hAnsi="Calibri" w:cs="Calibri"/>
+                <w:szCs w:val="22"/>
+              </w:rPr>
+            </w:pPr>
+            <w:r>
+              <w:rPr>
+                <w:rFonts w:ascii="Calibri" w:eastAsia="Calibri" w:hAnsi="Calibri" w:cs="Calibri"/>
+                <w:szCs w:val="22"/>
+              </w:rPr>
+              <w:t>Artifact</w:t>
+            </w:r>
+          </w:p>
+        </w:tc>
+        <w:tc>
+          <w:tcPr>
+            <w:tcW w:w="1531" w:type="dxa"/>
+            <w:tcBorders>
+              <w:top w:val="single" w:sz="8" w:space="0" w:color="000000"/>
+              <w:left w:val="single" w:sz="8" w:space="0" w:color="000000"/>
+              <w:bottom w:val="single" w:sz="8" w:space="0" w:color="000000"/>
+              <w:right w:val="single" w:sz="12" w:space="0" w:color="000000"/>
+            </w:tcBorders>
+            <w:hideMark/>
+          </w:tcPr>
+          <w:p>
+            <w:pPr>
+              <w:widowControl w:val="0"/>
+              <w:autoSpaceDE w:val="0"/>
+              <w:autoSpaceDN w:val="0"/>
+              <w:spacing w:before="192" w:line="256" w:lineRule="auto"/>
+              <w:ind w:left="528" w:right="149" w:hanging="291"/>
+              <w:rPr>
+                <w:rFonts w:ascii="Calibri" w:eastAsia="Calibri" w:hAnsi="Calibri" w:cs="Calibri"/>
+                <w:szCs w:val="22"/>
+              </w:rPr>
+            </w:pPr>
+            <w:r>
+              <w:rPr>
+                <w:rFonts w:ascii="Calibri" w:eastAsia="Calibri" w:hAnsi="Calibri" w:cs="Calibri"/>
+                <w:szCs w:val="22"/>
+              </w:rPr>
+              <w:t>Once every</w:t>
+            </w:r>
+            <w:r>
+              <w:rPr>
+                <w:rFonts w:ascii="Calibri" w:eastAsia="Calibri" w:hAnsi="Calibri" w:cs="Calibri"/>
+                <w:spacing w:val="-52"/>
+                <w:szCs w:val="22"/>
+              </w:rPr>
+              <w:t xml:space="preserve"> </w:t>
+            </w:r>
+            <w:r>
+              <w:rPr>
+                <w:rFonts w:ascii="Calibri" w:eastAsia="Calibri" w:hAnsi="Calibri" w:cs="Calibri"/>
+                <w:szCs w:val="22"/>
+              </w:rPr>
+              <w:t>week</w:t>
+            </w:r>
+          </w:p>
+        </w:tc>
+        <w:tc>
+          <w:tcPr>
+            <w:tcW w:w="1211" w:type="dxa"/>
+            <w:tcBorders>
+              <w:top w:val="single" w:sz="8" w:space="0" w:color="000000"/>
+              <w:left w:val="single" w:sz="12" w:space="0" w:color="000000"/>
+              <w:bottom w:val="single" w:sz="8" w:space="0" w:color="000000"/>
+              <w:right w:val="single" w:sz="12" w:space="0" w:color="000000"/>
+            </w:tcBorders>
+            <w:hideMark/>
+          </w:tcPr>
+          <w:p>
+            <w:pPr>
+              <w:widowControl w:val="0"/>
+              <w:autoSpaceDE w:val="0"/>
+              <w:autoSpaceDN w:val="0"/>
+              <w:spacing w:before="192" w:line="256" w:lineRule="auto"/>
+              <w:ind w:left="113" w:right="36" w:firstLine="149"/>
+              <w:rPr>
+                <w:rFonts w:ascii="Calibri" w:eastAsia="Calibri" w:hAnsi="Calibri" w:cs="Calibri"/>
+                <w:szCs w:val="22"/>
+              </w:rPr>
+            </w:pPr>
+            <w:r>
+              <w:rPr>
+                <w:rFonts w:ascii="Calibri" w:eastAsia="Calibri" w:hAnsi="Calibri" w:cs="Calibri"/>
+                <w:szCs w:val="22"/>
+              </w:rPr>
+              <w:t>Written</w:t>
+            </w:r>
+            <w:r>
+              <w:rPr>
+                <w:rFonts w:ascii="Calibri" w:eastAsia="Calibri" w:hAnsi="Calibri" w:cs="Calibri"/>
+                <w:spacing w:val="1"/>
+                <w:szCs w:val="22"/>
+              </w:rPr>
+              <w:t xml:space="preserve"> </w:t>
+            </w:r>
+            <w:r>
+              <w:rPr>
+                <w:rFonts w:ascii="Calibri" w:eastAsia="Calibri" w:hAnsi="Calibri" w:cs="Calibri"/>
+                <w:spacing w:val="-1"/>
+                <w:szCs w:val="22"/>
+              </w:rPr>
+              <w:t>Document</w:t>
+            </w:r>
+          </w:p>
+        </w:tc>
+        <w:tc>
+          <w:tcPr>
+            <w:tcW w:w="2386" w:type="dxa"/>
+            <w:tcBorders>
+              <w:top w:val="single" w:sz="8" w:space="0" w:color="000000"/>
+              <w:left w:val="single" w:sz="12" w:space="0" w:color="000000"/>
+              <w:bottom w:val="single" w:sz="8" w:space="0" w:color="000000"/>
+              <w:right w:val="single" w:sz="8" w:space="0" w:color="000000"/>
+            </w:tcBorders>
+            <w:hideMark/>
+          </w:tcPr>
+          <w:p>
+            <w:pPr>
+              <w:widowControl w:val="0"/>
+              <w:autoSpaceDE w:val="0"/>
+              <w:autoSpaceDN w:val="0"/>
+              <w:spacing w:before="192" w:line="256" w:lineRule="auto"/>
+              <w:ind w:left="872" w:right="133" w:hanging="675"/>
+              <w:rPr>
+                <w:rFonts w:ascii="Calibri" w:eastAsia="Calibri" w:hAnsi="Calibri" w:cs="Calibri"/>
+                <w:szCs w:val="22"/>
+              </w:rPr>
+            </w:pPr>
+            <w:r>
+              <w:rPr>
+                <w:rFonts w:ascii="Calibri" w:eastAsia="Calibri" w:hAnsi="Calibri" w:cs="Calibri"/>
+                <w:szCs w:val="22"/>
+              </w:rPr>
+              <w:t>Google</w:t>
+            </w:r>
+            <w:r>
+              <w:rPr>
+                <w:rFonts w:ascii="Calibri" w:eastAsia="Calibri" w:hAnsi="Calibri" w:cs="Calibri"/>
+                <w:spacing w:val="-6"/>
+                <w:szCs w:val="22"/>
+              </w:rPr>
+              <w:t xml:space="preserve"> </w:t>
+            </w:r>
+            <w:r>
+              <w:rPr>
+                <w:rFonts w:ascii="Calibri" w:eastAsia="Calibri" w:hAnsi="Calibri" w:cs="Calibri"/>
+                <w:szCs w:val="22"/>
+              </w:rPr>
+              <w:t>Docs,</w:t>
+            </w:r>
+            <w:r>
+              <w:rPr>
+                <w:rFonts w:ascii="Calibri" w:eastAsia="Calibri" w:hAnsi="Calibri" w:cs="Calibri"/>
+                <w:spacing w:val="-5"/>
+                <w:szCs w:val="22"/>
+              </w:rPr>
+              <w:t xml:space="preserve"> </w:t>
+            </w:r>
+            <w:r>
+              <w:rPr>
+                <w:rFonts w:ascii="Calibri" w:eastAsia="Calibri" w:hAnsi="Calibri" w:cs="Calibri"/>
+                <w:szCs w:val="22"/>
+              </w:rPr>
+              <w:t>Google</w:t>
+            </w:r>
+            <w:r>
+              <w:rPr>
+                <w:rFonts w:ascii="Calibri" w:eastAsia="Calibri" w:hAnsi="Calibri" w:cs="Calibri"/>
+                <w:spacing w:val="-52"/>
+                <w:szCs w:val="22"/>
+              </w:rPr>
+              <w:t xml:space="preserve"> </w:t>
+            </w:r>
+            <w:r>
+              <w:rPr>
+                <w:rFonts w:ascii="Calibri" w:eastAsia="Calibri" w:hAnsi="Calibri" w:cs="Calibri"/>
+                <w:szCs w:val="22"/>
+              </w:rPr>
+              <w:t>Spaces</w:t>
+            </w:r>
+          </w:p>
+        </w:tc>
+      </w:tr>
+      <w:tr>
+        <w:trPr>
+          <w:trHeight w:val="960"/>
+        </w:trPr>
+        <w:tc>
+          <w:tcPr>
+            <w:tcW w:w="2127" w:type="dxa"/>
+            <w:tcBorders>
+              <w:top w:val="single" w:sz="8" w:space="0" w:color="000000"/>
+              <w:left w:val="single" w:sz="8" w:space="0" w:color="000000"/>
+              <w:bottom w:val="single" w:sz="8" w:space="0" w:color="000000"/>
+              <w:right w:val="single" w:sz="8" w:space="0" w:color="000000"/>
+            </w:tcBorders>
+            <w:hideMark/>
+          </w:tcPr>
+          <w:p>
+            <w:pPr>
+              <w:widowControl w:val="0"/>
+              <w:autoSpaceDE w:val="0"/>
+              <w:autoSpaceDN w:val="0"/>
+              <w:spacing w:before="191" w:line="259" w:lineRule="auto"/>
+              <w:ind w:left="465" w:right="386" w:firstLine="15"/>
+              <w:rPr>
+                <w:rFonts w:ascii="Calibri" w:eastAsia="Calibri" w:hAnsi="Calibri" w:cs="Calibri"/>
+                <w:szCs w:val="22"/>
+              </w:rPr>
+            </w:pPr>
+            <w:r>
+              <w:rPr>
+                <w:rFonts w:ascii="Calibri" w:eastAsia="Calibri" w:hAnsi="Calibri" w:cs="Calibri"/>
+                <w:szCs w:val="22"/>
+              </w:rPr>
+              <w:t>Project</w:t>
+            </w:r>
+            <w:r>
+              <w:rPr>
+                <w:rFonts w:ascii="Calibri" w:eastAsia="Calibri" w:hAnsi="Calibri" w:cs="Calibri"/>
+                <w:spacing w:val="-52"/>
+                <w:szCs w:val="22"/>
+              </w:rPr>
+              <w:t xml:space="preserve"> </w:t>
+            </w:r>
+            <w:r>
+              <w:rPr>
+                <w:rFonts w:ascii="Calibri" w:eastAsia="Calibri" w:hAnsi="Calibri" w:cs="Calibri"/>
+                <w:spacing w:val="-1"/>
+                <w:szCs w:val="22"/>
+              </w:rPr>
+              <w:t>Update</w:t>
+            </w:r>
+          </w:p>
+        </w:tc>
+        <w:tc>
+          <w:tcPr>
+            <w:tcW w:w="2059" w:type="dxa"/>
+            <w:tcBorders>
+              <w:top w:val="single" w:sz="8" w:space="0" w:color="000000"/>
+              <w:left w:val="single" w:sz="8" w:space="0" w:color="000000"/>
+              <w:bottom w:val="single" w:sz="8" w:space="0" w:color="000000"/>
+              <w:right w:val="single" w:sz="8" w:space="0" w:color="000000"/>
+            </w:tcBorders>
+            <w:hideMark/>
+          </w:tcPr>
+          <w:p>
+            <w:pPr>
+              <w:widowControl w:val="0"/>
+              <w:autoSpaceDE w:val="0"/>
+              <w:autoSpaceDN w:val="0"/>
+              <w:spacing w:before="191" w:line="259" w:lineRule="auto"/>
+              <w:ind w:left="184" w:right="69" w:firstLine="55"/>
+              <w:rPr>
+                <w:rFonts w:ascii="Calibri" w:eastAsia="Calibri" w:hAnsi="Calibri" w:cs="Calibri"/>
+                <w:szCs w:val="22"/>
+              </w:rPr>
+            </w:pPr>
+            <w:r>
+              <w:rPr>
+                <w:rFonts w:ascii="Calibri" w:eastAsia="Calibri" w:hAnsi="Calibri" w:cs="Calibri"/>
+                <w:szCs w:val="22"/>
+              </w:rPr>
+              <w:t>Project</w:t>
+            </w:r>
+            <w:r>
+              <w:rPr>
+                <w:rFonts w:ascii="Calibri" w:eastAsia="Calibri" w:hAnsi="Calibri" w:cs="Calibri"/>
+                <w:spacing w:val="1"/>
+                <w:szCs w:val="22"/>
+              </w:rPr>
+              <w:t xml:space="preserve"> </w:t>
+            </w:r>
+            <w:r>
+              <w:rPr>
+                <w:rFonts w:ascii="Calibri" w:eastAsia="Calibri" w:hAnsi="Calibri" w:cs="Calibri"/>
+                <w:szCs w:val="22"/>
+              </w:rPr>
+              <w:t>Manager</w:t>
+            </w:r>
+          </w:p>
+        </w:tc>
+        <w:tc>
+          <w:tcPr>
+            <w:tcW w:w="1451" w:type="dxa"/>
+            <w:tcBorders>
+              <w:top w:val="single" w:sz="8" w:space="0" w:color="000000"/>
+              <w:left w:val="single" w:sz="8" w:space="0" w:color="000000"/>
+              <w:bottom w:val="single" w:sz="8" w:space="0" w:color="000000"/>
+              <w:right w:val="single" w:sz="8" w:space="0" w:color="000000"/>
+            </w:tcBorders>
+          </w:tcPr>
+          <w:p>
+            <w:pPr>
+              <w:widowControl w:val="0"/>
+              <w:autoSpaceDE w:val="0"/>
+              <w:autoSpaceDN w:val="0"/>
+              <w:spacing w:before="9"/>
+              <w:rPr>
+                <w:rFonts w:ascii="Calibri" w:eastAsia="Calibri" w:hAnsi="Calibri" w:cs="Calibri"/>
+                <w:b/>
+                <w:sz w:val="28"/>
+                <w:szCs w:val="22"/>
+              </w:rPr>
+            </w:pPr>
+          </w:p>
+          <w:p>
+            <w:pPr>
+              <w:widowControl w:val="0"/>
+              <w:autoSpaceDE w:val="0"/>
+              <w:autoSpaceDN w:val="0"/>
+              <w:ind w:left="108" w:right="16"/>
+              <w:jc w:val="center"/>
+              <w:rPr>
+                <w:rFonts w:ascii="Calibri" w:eastAsia="Calibri" w:hAnsi="Calibri" w:cs="Calibri"/>
+                <w:szCs w:val="22"/>
+              </w:rPr>
+            </w:pPr>
+            <w:r>
+              <w:rPr>
+                <w:rFonts w:ascii="Calibri" w:eastAsia="Calibri" w:hAnsi="Calibri" w:cs="Calibri"/>
+                <w:szCs w:val="22"/>
+              </w:rPr>
+              <w:t>Project team</w:t>
+            </w:r>
+          </w:p>
+        </w:tc>
+        <w:tc>
+          <w:tcPr>
+            <w:tcW w:w="1001" w:type="dxa"/>
+            <w:tcBorders>
+              <w:top w:val="single" w:sz="8" w:space="0" w:color="000000"/>
+              <w:left w:val="single" w:sz="8" w:space="0" w:color="000000"/>
+              <w:bottom w:val="single" w:sz="8" w:space="0" w:color="000000"/>
+              <w:right w:val="single" w:sz="8" w:space="0" w:color="000000"/>
+            </w:tcBorders>
+          </w:tcPr>
+          <w:p>
+            <w:pPr>
+              <w:widowControl w:val="0"/>
+              <w:autoSpaceDE w:val="0"/>
+              <w:autoSpaceDN w:val="0"/>
+              <w:spacing w:before="9"/>
+              <w:rPr>
+                <w:rFonts w:ascii="Calibri" w:eastAsia="Calibri" w:hAnsi="Calibri" w:cs="Calibri"/>
+                <w:b/>
+                <w:sz w:val="28"/>
+                <w:szCs w:val="22"/>
+              </w:rPr>
+            </w:pPr>
+          </w:p>
+          <w:p>
+            <w:pPr>
+              <w:widowControl w:val="0"/>
+              <w:autoSpaceDE w:val="0"/>
+              <w:autoSpaceDN w:val="0"/>
+              <w:ind w:left="102" w:right="19"/>
+              <w:jc w:val="center"/>
+              <w:rPr>
+                <w:rFonts w:ascii="Calibri" w:eastAsia="Calibri" w:hAnsi="Calibri" w:cs="Calibri"/>
+                <w:szCs w:val="22"/>
+              </w:rPr>
+            </w:pPr>
+            <w:r>
+              <w:rPr>
+                <w:rFonts w:ascii="Calibri" w:eastAsia="Calibri" w:hAnsi="Calibri" w:cs="Calibri"/>
+                <w:szCs w:val="22"/>
+              </w:rPr>
+              <w:t>Meeting</w:t>
+            </w:r>
+          </w:p>
+        </w:tc>
+        <w:tc>
+          <w:tcPr>
+            <w:tcW w:w="1531" w:type="dxa"/>
+            <w:tcBorders>
+              <w:top w:val="single" w:sz="8" w:space="0" w:color="000000"/>
+              <w:left w:val="single" w:sz="8" w:space="0" w:color="000000"/>
+              <w:bottom w:val="single" w:sz="8" w:space="0" w:color="000000"/>
+              <w:right w:val="single" w:sz="12" w:space="0" w:color="000000"/>
+            </w:tcBorders>
+            <w:hideMark/>
+          </w:tcPr>
+          <w:p>
+            <w:pPr>
+              <w:widowControl w:val="0"/>
+              <w:autoSpaceDE w:val="0"/>
+              <w:autoSpaceDN w:val="0"/>
+              <w:spacing w:before="191" w:line="259" w:lineRule="auto"/>
+              <w:ind w:left="528" w:right="149" w:hanging="291"/>
+              <w:rPr>
+                <w:rFonts w:ascii="Calibri" w:eastAsia="Calibri" w:hAnsi="Calibri" w:cs="Calibri"/>
+                <w:szCs w:val="22"/>
+              </w:rPr>
+            </w:pPr>
+            <w:r>
+              <w:rPr>
+                <w:rFonts w:ascii="Calibri" w:eastAsia="Calibri" w:hAnsi="Calibri" w:cs="Calibri"/>
+                <w:szCs w:val="22"/>
+              </w:rPr>
+              <w:t>Once every</w:t>
+            </w:r>
+            <w:r>
+              <w:rPr>
+                <w:rFonts w:ascii="Calibri" w:eastAsia="Calibri" w:hAnsi="Calibri" w:cs="Calibri"/>
+                <w:spacing w:val="-52"/>
+                <w:szCs w:val="22"/>
+              </w:rPr>
+              <w:t xml:space="preserve"> </w:t>
+            </w:r>
+            <w:r>
+              <w:rPr>
+                <w:rFonts w:ascii="Calibri" w:eastAsia="Calibri" w:hAnsi="Calibri" w:cs="Calibri"/>
+                <w:szCs w:val="22"/>
+              </w:rPr>
+              <w:t>week</w:t>
+            </w:r>
+          </w:p>
+        </w:tc>
+        <w:tc>
+          <w:tcPr>
+            <w:tcW w:w="1211" w:type="dxa"/>
+            <w:tcBorders>
+              <w:top w:val="single" w:sz="8" w:space="0" w:color="000000"/>
+              <w:left w:val="single" w:sz="12" w:space="0" w:color="000000"/>
+              <w:bottom w:val="single" w:sz="8" w:space="0" w:color="000000"/>
+              <w:right w:val="single" w:sz="12" w:space="0" w:color="000000"/>
+            </w:tcBorders>
+          </w:tcPr>
+          <w:p>
+            <w:pPr>
+              <w:widowControl w:val="0"/>
+              <w:autoSpaceDE w:val="0"/>
+              <w:autoSpaceDN w:val="0"/>
+              <w:spacing w:before="9"/>
+              <w:rPr>
+                <w:rFonts w:ascii="Calibri" w:eastAsia="Calibri" w:hAnsi="Calibri" w:cs="Calibri"/>
+                <w:b/>
+                <w:sz w:val="28"/>
+                <w:szCs w:val="22"/>
+              </w:rPr>
+            </w:pPr>
+          </w:p>
+          <w:p>
+            <w:pPr>
+              <w:widowControl w:val="0"/>
+              <w:autoSpaceDE w:val="0"/>
+              <w:autoSpaceDN w:val="0"/>
+              <w:ind w:right="136"/>
+              <w:jc w:val="right"/>
+              <w:rPr>
+                <w:rFonts w:ascii="Calibri" w:eastAsia="Calibri" w:hAnsi="Calibri" w:cs="Calibri"/>
+                <w:szCs w:val="22"/>
+              </w:rPr>
+            </w:pPr>
+            <w:r>
+              <w:rPr>
+                <w:rFonts w:ascii="Calibri" w:eastAsia="Calibri" w:hAnsi="Calibri" w:cs="Calibri"/>
+                <w:szCs w:val="22"/>
+              </w:rPr>
+              <w:t>Informal</w:t>
+            </w:r>
+          </w:p>
+        </w:tc>
+        <w:tc>
+          <w:tcPr>
+            <w:tcW w:w="2386" w:type="dxa"/>
+            <w:tcBorders>
+              <w:top w:val="single" w:sz="8" w:space="0" w:color="000000"/>
+              <w:left w:val="single" w:sz="12" w:space="0" w:color="000000"/>
+              <w:bottom w:val="single" w:sz="8" w:space="0" w:color="000000"/>
+              <w:right w:val="single" w:sz="8" w:space="0" w:color="000000"/>
+            </w:tcBorders>
+            <w:hideMark/>
+          </w:tcPr>
+          <w:p>
+            <w:pPr>
+              <w:widowControl w:val="0"/>
+              <w:autoSpaceDE w:val="0"/>
+              <w:autoSpaceDN w:val="0"/>
+              <w:spacing w:before="191" w:line="259" w:lineRule="auto"/>
+              <w:ind w:left="192" w:right="132" w:firstLine="640"/>
+              <w:rPr>
+                <w:rFonts w:ascii="Calibri" w:eastAsia="Calibri" w:hAnsi="Calibri" w:cs="Calibri"/>
+                <w:szCs w:val="22"/>
+              </w:rPr>
+            </w:pPr>
+            <w:r>
+              <w:rPr>
+                <w:rFonts w:ascii="Calibri" w:eastAsia="Calibri" w:hAnsi="Calibri" w:cs="Calibri"/>
+                <w:szCs w:val="22"/>
+              </w:rPr>
+              <w:t>Google</w:t>
+            </w:r>
+            <w:r>
+              <w:rPr>
+                <w:rFonts w:ascii="Calibri" w:eastAsia="Calibri" w:hAnsi="Calibri" w:cs="Calibri"/>
+                <w:spacing w:val="1"/>
+                <w:szCs w:val="22"/>
+              </w:rPr>
+              <w:t xml:space="preserve"> </w:t>
+            </w:r>
+            <w:r>
+              <w:rPr>
+                <w:rFonts w:ascii="Calibri" w:eastAsia="Calibri" w:hAnsi="Calibri" w:cs="Calibri"/>
+                <w:szCs w:val="22"/>
+              </w:rPr>
+              <w:t>Spaces/Google</w:t>
+            </w:r>
+            <w:r>
+              <w:rPr>
+                <w:rFonts w:ascii="Calibri" w:eastAsia="Calibri" w:hAnsi="Calibri" w:cs="Calibri"/>
+                <w:spacing w:val="-13"/>
+                <w:szCs w:val="22"/>
+              </w:rPr>
+              <w:t xml:space="preserve"> </w:t>
+            </w:r>
+            <w:r>
+              <w:rPr>
+                <w:rFonts w:ascii="Calibri" w:eastAsia="Calibri" w:hAnsi="Calibri" w:cs="Calibri"/>
+                <w:szCs w:val="22"/>
+              </w:rPr>
+              <w:t>Meet</w:t>
+            </w:r>
+          </w:p>
+        </w:tc>
+      </w:tr>
+    </w:tbl>
+    <w:p/>
+    <w:p/>
+    <w:p>
+      <w:pPr>
+        <w:pStyle w:val="Heading1"/>
+        <w:jc w:val="left"/>
         <w:rPr>
           <w:rFonts w:asciiTheme="minorHAnsi" w:hAnsiTheme="minorHAnsi"/>
           <w:smallCaps/>
           <w:sz w:val="28"/>
           <w:szCs w:val="28"/>
         </w:rPr>
-        <w:t xml:space="preserve"> (Carl)</w:t>
-      </w:r>
-    </w:p>
-    <w:p>
-      <w:r>
-        <w:t>The following table identifies the communications requirements for this project.</w:t>
-      </w:r>
-    </w:p>
-    <w:p/>
-    <w:p>
-      <w:pPr>
-        <w:pStyle w:val="Heading1"/>
-        <w:jc w:val="left"/>
+      </w:pPr>
+      <w:bookmarkStart w:id="8" w:name="_Toc339366630"/>
+      <w:r>
         <w:rPr>
           <w:rFonts w:asciiTheme="minorHAnsi" w:hAnsiTheme="minorHAnsi"/>
           <w:smallCaps/>
           <w:sz w:val="28"/>
           <w:szCs w:val="28"/>
         </w:rPr>
-      </w:pPr>
-      <w:bookmarkStart w:id="8" w:name="_Toc339366630"/>
+        <w:t>Communication Flowchart</w:t>
+      </w:r>
+      <w:bookmarkEnd w:id="8"/>
       <w:r>
         <w:rPr>
           <w:rFonts w:asciiTheme="minorHAnsi" w:hAnsiTheme="minorHAnsi"/>
@@ -3794,41 +6991,50 @@
           <w:sz w:val="28"/>
           <w:szCs w:val="28"/>
         </w:rPr>
-        <w:t>Communication Flowchart</w:t>
-      </w:r>
-      <w:bookmarkEnd w:id="8"/>
-      <w:r>
+        <w:t xml:space="preserve"> (Kins)</w:t>
+      </w:r>
+    </w:p>
+    <w:p>
+      <w:pPr>
+        <w:rPr>
+          <w:color w:val="008000"/>
+        </w:rPr>
+      </w:pPr>
+      <w:bookmarkStart w:id="9" w:name="_Toc337813800"/>
+      <w:r>
+        <w:rPr>
+          <w:color w:val="008000"/>
+        </w:rPr>
+        <w:t xml:space="preserve">Flowcharts provide a visual representation of a process or processes which often allow a better understanding of how the process is intended to work.  Project communications may be extremely complex depending on the size and scope of the project and the number of </w:t>
+      </w:r>
+      <w:r>
+        <w:rPr>
+          <w:color w:val="008000"/>
+        </w:rPr>
+        <w:lastRenderedPageBreak/>
+        <w:t>stakeholders.  A flowchart provides all stakeholders with a better understanding of the steps involved with the distribution of all project communications.</w:t>
+      </w:r>
+      <w:bookmarkEnd w:id="9"/>
+      <w:r>
+        <w:rPr>
+          <w:color w:val="008000"/>
+        </w:rPr>
+        <w:t xml:space="preserve"> </w:t>
+      </w:r>
+    </w:p>
+    <w:p/>
+    <w:p>
+      <w:pPr>
+        <w:pStyle w:val="Heading1"/>
+        <w:jc w:val="left"/>
         <w:rPr>
           <w:rFonts w:asciiTheme="minorHAnsi" w:hAnsiTheme="minorHAnsi"/>
           <w:smallCaps/>
           <w:sz w:val="28"/>
           <w:szCs w:val="28"/>
         </w:rPr>
-        <w:t xml:space="preserve"> (Kins)</w:t>
-      </w:r>
-    </w:p>
-    <w:p>
-      <w:pPr>
-        <w:rPr>
-          <w:color w:val="008000"/>
-        </w:rPr>
-      </w:pPr>
-      <w:bookmarkStart w:id="9" w:name="_Toc337813800"/>
-      <w:r>
-        <w:rPr>
-          <w:color w:val="008000"/>
-        </w:rPr>
-        <w:t>Flowcharts provide a visual representation of a process or processes which often allow a better understanding of how the process is intended to work.  Project communications may be extremely complex depending on the size and scope of the project and the number of stakeholders.  A flowchart provides all stakeholders with a better understanding of the steps involved with the distribution of all project communications.</w:t>
-      </w:r>
-      <w:bookmarkEnd w:id="9"/>
-      <w:r>
-        <w:rPr>
-          <w:color w:val="008000"/>
-        </w:rPr>
-        <w:t xml:space="preserve"> </w:t>
-      </w:r>
-    </w:p>
-    <w:p/>
+      </w:pPr>
+    </w:p>
     <w:p>
       <w:pPr>
         <w:pStyle w:val="Heading1"/>
@@ -3840,19 +7046,17 @@
           <w:szCs w:val="28"/>
         </w:rPr>
       </w:pPr>
-    </w:p>
-    <w:p>
-      <w:pPr>
-        <w:pStyle w:val="Heading1"/>
-        <w:jc w:val="left"/>
+      <w:bookmarkStart w:id="10" w:name="_Toc339366631"/>
+      <w:r>
         <w:rPr>
           <w:rFonts w:asciiTheme="minorHAnsi" w:hAnsiTheme="minorHAnsi"/>
           <w:smallCaps/>
           <w:sz w:val="28"/>
           <w:szCs w:val="28"/>
         </w:rPr>
-      </w:pPr>
-      <w:bookmarkStart w:id="10" w:name="_Toc339366631"/>
+        <w:t>Guidelines for Meetings</w:t>
+      </w:r>
+      <w:bookmarkEnd w:id="10"/>
       <w:r>
         <w:rPr>
           <w:rFonts w:asciiTheme="minorHAnsi" w:hAnsiTheme="minorHAnsi"/>
@@ -3860,106 +7064,106 @@
           <w:sz w:val="28"/>
           <w:szCs w:val="28"/>
         </w:rPr>
-        <w:t>Guidelines for Meetings</w:t>
-      </w:r>
-      <w:bookmarkEnd w:id="10"/>
-      <w:r>
+        <w:t xml:space="preserve"> (Kins)</w:t>
+      </w:r>
+    </w:p>
+    <w:p/>
+    <w:p>
+      <w:r>
+        <w:rPr>
+          <w:b/>
+          <w:bCs/>
+        </w:rPr>
+        <w:t>Meeting Agenda</w:t>
+      </w:r>
+      <w:r>
+        <w:t xml:space="preserve"> dictates the things to be discussed and issues that </w:t>
+      </w:r>
+      <w:r>
+        <w:t>need</w:t>
+      </w:r>
+      <w:r>
+        <w:t xml:space="preserve"> to be resolved such as changes within the project and risk mitigation procedures that </w:t>
+      </w:r>
+      <w:r>
+        <w:t>need</w:t>
+      </w:r>
+      <w:r>
+        <w:t xml:space="preserve"> the approval of the project sponsor.</w:t>
+      </w:r>
+    </w:p>
+    <w:p>
+      <w:r>
+        <w:rPr>
+          <w:b/>
+          <w:bCs/>
+        </w:rPr>
+        <w:t>Minutes of the Meeting</w:t>
+      </w:r>
+      <w:r>
+        <w:rPr>
+          <w:b/>
+          <w:bCs/>
+        </w:rPr>
+        <w:t xml:space="preserve"> </w:t>
+      </w:r>
+      <w:r>
+        <w:t xml:space="preserve">serve as the written record of everything that was discussed during the meeting session with both the team and the project sponsor. </w:t>
+      </w:r>
+    </w:p>
+    <w:p>
+      <w:r>
+        <w:rPr>
+          <w:b/>
+          <w:bCs/>
+        </w:rPr>
+        <w:t xml:space="preserve">Meeting </w:t>
+      </w:r>
+      <w:r>
+        <w:rPr>
+          <w:b/>
+          <w:bCs/>
+        </w:rPr>
+        <w:t>Chairperson</w:t>
+      </w:r>
+      <w:r>
+        <w:rPr>
+          <w:b/>
+          <w:bCs/>
+        </w:rPr>
+        <w:t xml:space="preserve"> </w:t>
+      </w:r>
+      <w:r>
+        <w:t xml:space="preserve">is responsible for mediating the meeting session. The chairperson starts the meeting by identifying the meeting agendas as well as distributing the minutes of the meeting. </w:t>
+      </w:r>
+      <w:r>
+        <w:t>The designated chairperson must be familiar with all project details and motivated or interested in the initiative.</w:t>
+      </w:r>
+    </w:p>
+    <w:p/>
+    <w:p/>
+    <w:p>
+      <w:pPr>
+        <w:pStyle w:val="Heading1"/>
+        <w:jc w:val="left"/>
         <w:rPr>
           <w:rFonts w:asciiTheme="minorHAnsi" w:hAnsiTheme="minorHAnsi"/>
           <w:smallCaps/>
           <w:sz w:val="28"/>
           <w:szCs w:val="28"/>
         </w:rPr>
-        <w:t xml:space="preserve"> (Kins)</w:t>
-      </w:r>
-    </w:p>
-    <w:p/>
-    <w:p>
-      <w:r>
-        <w:rPr>
-          <w:b/>
-          <w:bCs/>
-        </w:rPr>
-        <w:t>Meeting Agenda</w:t>
-      </w:r>
-      <w:r>
-        <w:t xml:space="preserve"> dictates the things to be discussed and issues that </w:t>
-      </w:r>
-      <w:r>
-        <w:t>need</w:t>
-      </w:r>
-      <w:r>
-        <w:t xml:space="preserve"> to be resolved such as changes within the project and risk mitigation procedures that </w:t>
-      </w:r>
-      <w:r>
-        <w:t>need</w:t>
-      </w:r>
-      <w:r>
-        <w:t xml:space="preserve"> the approval of the project sponsor.</w:t>
-      </w:r>
-    </w:p>
-    <w:p>
-      <w:r>
-        <w:rPr>
-          <w:b/>
-          <w:bCs/>
-        </w:rPr>
-        <w:t>Minutes of the Meeting</w:t>
-      </w:r>
-      <w:r>
-        <w:rPr>
-          <w:b/>
-          <w:bCs/>
-        </w:rPr>
-        <w:t xml:space="preserve"> </w:t>
-      </w:r>
-      <w:r>
-        <w:t xml:space="preserve">serve as the written record of everything that was discussed during the meeting session with both the team and the project sponsor. </w:t>
-      </w:r>
-    </w:p>
-    <w:p>
-      <w:r>
-        <w:rPr>
-          <w:b/>
-          <w:bCs/>
-        </w:rPr>
-        <w:t xml:space="preserve">Meeting </w:t>
-      </w:r>
-      <w:r>
-        <w:rPr>
-          <w:b/>
-          <w:bCs/>
-        </w:rPr>
-        <w:t>Chairperson</w:t>
-      </w:r>
-      <w:r>
-        <w:rPr>
-          <w:b/>
-          <w:bCs/>
-        </w:rPr>
-        <w:t xml:space="preserve"> </w:t>
-      </w:r>
-      <w:r>
-        <w:t xml:space="preserve">is responsible for mediating the meeting session. The chairperson starts the meeting by identifying the meeting agendas as well as distributing the minutes of the meeting. </w:t>
-      </w:r>
-      <w:r>
-        <w:t>The designated chairperson must be familiar with all project details and motivated or interested in the initiative.</w:t>
-      </w:r>
-    </w:p>
-    <w:p/>
-    <w:p/>
-    <w:p>
-      <w:pPr>
-        <w:pStyle w:val="Heading1"/>
-        <w:jc w:val="left"/>
+      </w:pPr>
+      <w:bookmarkStart w:id="11" w:name="_Toc339366632"/>
+      <w:r>
         <w:rPr>
           <w:rFonts w:asciiTheme="minorHAnsi" w:hAnsiTheme="minorHAnsi"/>
           <w:smallCaps/>
           <w:sz w:val="28"/>
           <w:szCs w:val="28"/>
         </w:rPr>
-      </w:pPr>
-      <w:bookmarkStart w:id="11" w:name="_Toc339366632"/>
+        <w:t>Communication Standards</w:t>
+      </w:r>
+      <w:bookmarkEnd w:id="11"/>
       <w:r>
         <w:rPr>
           <w:rFonts w:asciiTheme="minorHAnsi" w:hAnsiTheme="minorHAnsi"/>
@@ -3967,9 +7171,9 @@
           <w:sz w:val="28"/>
           <w:szCs w:val="28"/>
         </w:rPr>
-        <w:t>Communication Standards</w:t>
-      </w:r>
-      <w:bookmarkEnd w:id="11"/>
+        <w:t xml:space="preserve"> (</w:t>
+      </w:r>
+      <w:proofErr w:type="spellStart"/>
       <w:r>
         <w:rPr>
           <w:rFonts w:asciiTheme="minorHAnsi" w:hAnsiTheme="minorHAnsi"/>
@@ -3977,9 +7181,9 @@
           <w:sz w:val="28"/>
           <w:szCs w:val="28"/>
         </w:rPr>
-        <w:t xml:space="preserve"> (</w:t>
-      </w:r>
-      <w:proofErr w:type="spellStart"/>
+        <w:t>Rark</w:t>
+      </w:r>
+      <w:proofErr w:type="spellEnd"/>
       <w:r>
         <w:rPr>
           <w:rFonts w:asciiTheme="minorHAnsi" w:hAnsiTheme="minorHAnsi"/>
@@ -3987,109 +7191,93 @@
           <w:sz w:val="28"/>
           <w:szCs w:val="28"/>
         </w:rPr>
-        <w:t>Rark</w:t>
-      </w:r>
-      <w:proofErr w:type="spellEnd"/>
-      <w:r>
+        <w:t>)</w:t>
+      </w:r>
+    </w:p>
+    <w:p>
+      <w:pPr>
+        <w:rPr>
+          <w:color w:val="008000"/>
+        </w:rPr>
+      </w:pPr>
+      <w:r>
+        <w:rPr>
+          <w:color w:val="008000"/>
+        </w:rPr>
+        <w:t>Standardization is a proven way to simplify the complexities of project management communications.  Many organizations develop and use standard templates or formats for the various communication tools used throughout projects.  Standard templates and formats may be applied to certain types of project meetings or specific types of communication (</w:t>
+      </w:r>
+      <w:proofErr w:type="gramStart"/>
+      <w:r>
+        <w:rPr>
+          <w:color w:val="008000"/>
+        </w:rPr>
+        <w:t>i.e.</w:t>
+      </w:r>
+      <w:proofErr w:type="gramEnd"/>
+      <w:r>
+        <w:rPr>
+          <w:color w:val="008000"/>
+        </w:rPr>
+        <w:t xml:space="preserve"> emails, status reports, etc.).  By using standardization, organizations can help ensure that </w:t>
+      </w:r>
+      <w:proofErr w:type="gramStart"/>
+      <w:r>
+        <w:rPr>
+          <w:color w:val="008000"/>
+        </w:rPr>
+        <w:t>its</w:t>
+      </w:r>
+      <w:proofErr w:type="gramEnd"/>
+      <w:r>
+        <w:rPr>
+          <w:color w:val="008000"/>
+        </w:rPr>
+        <w:t xml:space="preserve"> project teams and stakeholders have a thorough understanding of what is expected and achieve consistent and effective communications.</w:t>
+      </w:r>
+    </w:p>
+    <w:p>
+      <w:pPr>
+        <w:rPr>
+          <w:color w:val="008000"/>
+        </w:rPr>
+      </w:pPr>
+    </w:p>
+    <w:p>
+      <w:pPr>
+        <w:rPr>
+          <w:color w:val="008000"/>
+        </w:rPr>
+      </w:pPr>
+      <w:r>
+        <w:rPr>
+          <w:color w:val="008000"/>
+        </w:rPr>
+        <w:t>In addition to standard templates and/or formats, organizations may standardize file naming or sharing conventions.  An organization may use SharePoint or some other type of Web Portal/Network tool (blogs, message boards, etc.) as a standard platform from which to share information and communicate.  Additionally, an organization may have standard file naming conventions for their stored data on their internal share drives.  Many of these tools and new technologies are used in today’s projects with team members and stakeholders often spread over wide geographic areas.  Standardization provides a level of simplicity to an organization’s communication platforms and improves effectiveness and efficiency.</w:t>
+      </w:r>
+    </w:p>
+    <w:p/>
+    <w:p/>
+    <w:p/>
+    <w:p>
+      <w:pPr>
+        <w:pStyle w:val="Heading1"/>
+        <w:jc w:val="left"/>
         <w:rPr>
           <w:rFonts w:asciiTheme="minorHAnsi" w:hAnsiTheme="minorHAnsi"/>
           <w:smallCaps/>
           <w:sz w:val="28"/>
           <w:szCs w:val="28"/>
         </w:rPr>
-        <w:t>)</w:t>
-      </w:r>
-    </w:p>
-    <w:p>
-      <w:pPr>
-        <w:rPr>
-          <w:color w:val="008000"/>
-        </w:rPr>
-      </w:pPr>
-      <w:r>
-        <w:rPr>
-          <w:color w:val="008000"/>
-        </w:rPr>
-        <w:t>Standardization is a proven way to simplify the complexities of project management communications.  Many organizations develop and use standard templates or formats for the various communication tools used throughout projects.  Standard templates and formats may be applied to certain types of project meetings or specific types of communication (</w:t>
-      </w:r>
-      <w:proofErr w:type="gramStart"/>
-      <w:r>
-        <w:rPr>
-          <w:color w:val="008000"/>
-        </w:rPr>
-        <w:t>i.e.</w:t>
-      </w:r>
-      <w:proofErr w:type="gramEnd"/>
-      <w:r>
-        <w:rPr>
-          <w:color w:val="008000"/>
-        </w:rPr>
-        <w:t xml:space="preserve"> emails, status reports, etc.).  By using standardization, organizations can help ensure that </w:t>
-      </w:r>
-      <w:proofErr w:type="gramStart"/>
-      <w:r>
-        <w:rPr>
-          <w:color w:val="008000"/>
-        </w:rPr>
-        <w:t>its</w:t>
-      </w:r>
-      <w:proofErr w:type="gramEnd"/>
-      <w:r>
-        <w:rPr>
-          <w:color w:val="008000"/>
-        </w:rPr>
-        <w:t xml:space="preserve"> project teams and stakeholders have a thorough understanding of what is expected and achieve consistent and effective communications.</w:t>
-      </w:r>
-    </w:p>
-    <w:p>
-      <w:pPr>
-        <w:rPr>
-          <w:color w:val="008000"/>
-        </w:rPr>
-      </w:pPr>
-    </w:p>
-    <w:p>
-      <w:pPr>
-        <w:rPr>
-          <w:color w:val="008000"/>
-        </w:rPr>
-      </w:pPr>
-      <w:r>
-        <w:rPr>
-          <w:color w:val="008000"/>
-        </w:rPr>
-        <w:t xml:space="preserve">In addition to standard templates and/or formats, organizations may standardize file naming or sharing conventions.  An organization may use SharePoint or some other type of Web Portal/Network tool (blogs, message boards, etc.) as a standard platform from which to share </w:t>
-      </w:r>
-      <w:r>
-        <w:rPr>
-          <w:color w:val="008000"/>
-        </w:rPr>
-        <w:lastRenderedPageBreak/>
-        <w:t>information and communicate.  Additionally, an organization may have standard file naming conventions for their stored data on their internal share drives.  Many of these tools and new technologies are used in today’s projects with team members and stakeholders often spread over wide geographic areas.  Standardization provides a level of simplicity to an organization’s communication platforms and improves effectiveness and efficiency.</w:t>
-      </w:r>
-    </w:p>
-    <w:p/>
-    <w:p/>
-    <w:p/>
-    <w:p>
-      <w:pPr>
-        <w:pStyle w:val="Heading1"/>
-        <w:jc w:val="left"/>
+      </w:pPr>
+      <w:bookmarkStart w:id="12" w:name="_Toc339366633"/>
+      <w:r>
         <w:rPr>
           <w:rFonts w:asciiTheme="minorHAnsi" w:hAnsiTheme="minorHAnsi"/>
           <w:smallCaps/>
           <w:sz w:val="28"/>
           <w:szCs w:val="28"/>
         </w:rPr>
-      </w:pPr>
-      <w:bookmarkStart w:id="12" w:name="_Toc339366633"/>
-      <w:r>
-        <w:rPr>
-          <w:rFonts w:asciiTheme="minorHAnsi" w:hAnsiTheme="minorHAnsi"/>
-          <w:smallCaps/>
-          <w:sz w:val="28"/>
-          <w:szCs w:val="28"/>
-        </w:rPr>
+        <w:lastRenderedPageBreak/>
         <w:t>Communication Escalation Process</w:t>
       </w:r>
       <w:bookmarkEnd w:id="12"/>
@@ -4838,6 +8026,119 @@
     </w:lvl>
   </w:abstractNum>
   <w:abstractNum w:abstractNumId="1" w15:restartNumberingAfterBreak="0">
+    <w:nsid w:val="0E5163DF"/>
+    <w:multiLevelType w:val="hybridMultilevel"/>
+    <w:tmpl w:val="53CE7B10"/>
+    <w:lvl w:ilvl="0" w:tplc="34090001">
+      <w:start w:val="1"/>
+      <w:numFmt w:val="bullet"/>
+      <w:lvlText w:val=""/>
+      <w:lvlJc w:val="left"/>
+      <w:pPr>
+        <w:ind w:left="720" w:hanging="360"/>
+      </w:pPr>
+      <w:rPr>
+        <w:rFonts w:ascii="Symbol" w:hAnsi="Symbol" w:hint="default"/>
+      </w:rPr>
+    </w:lvl>
+    <w:lvl w:ilvl="1" w:tplc="34090003" w:tentative="1">
+      <w:start w:val="1"/>
+      <w:numFmt w:val="bullet"/>
+      <w:lvlText w:val="o"/>
+      <w:lvlJc w:val="left"/>
+      <w:pPr>
+        <w:ind w:left="1440" w:hanging="360"/>
+      </w:pPr>
+      <w:rPr>
+        <w:rFonts w:ascii="Courier New" w:hAnsi="Courier New" w:cs="Courier New" w:hint="default"/>
+      </w:rPr>
+    </w:lvl>
+    <w:lvl w:ilvl="2" w:tplc="34090005" w:tentative="1">
+      <w:start w:val="1"/>
+      <w:numFmt w:val="bullet"/>
+      <w:lvlText w:val=""/>
+      <w:lvlJc w:val="left"/>
+      <w:pPr>
+        <w:ind w:left="2160" w:hanging="360"/>
+      </w:pPr>
+      <w:rPr>
+        <w:rFonts w:ascii="Wingdings" w:hAnsi="Wingdings" w:hint="default"/>
+      </w:rPr>
+    </w:lvl>
+    <w:lvl w:ilvl="3" w:tplc="34090001" w:tentative="1">
+      <w:start w:val="1"/>
+      <w:numFmt w:val="bullet"/>
+      <w:lvlText w:val=""/>
+      <w:lvlJc w:val="left"/>
+      <w:pPr>
+        <w:ind w:left="2880" w:hanging="360"/>
+      </w:pPr>
+      <w:rPr>
+        <w:rFonts w:ascii="Symbol" w:hAnsi="Symbol" w:hint="default"/>
+      </w:rPr>
+    </w:lvl>
+    <w:lvl w:ilvl="4" w:tplc="34090003" w:tentative="1">
+      <w:start w:val="1"/>
+      <w:numFmt w:val="bullet"/>
+      <w:lvlText w:val="o"/>
+      <w:lvlJc w:val="left"/>
+      <w:pPr>
+        <w:ind w:left="3600" w:hanging="360"/>
+      </w:pPr>
+      <w:rPr>
+        <w:rFonts w:ascii="Courier New" w:hAnsi="Courier New" w:cs="Courier New" w:hint="default"/>
+      </w:rPr>
+    </w:lvl>
+    <w:lvl w:ilvl="5" w:tplc="34090005" w:tentative="1">
+      <w:start w:val="1"/>
+      <w:numFmt w:val="bullet"/>
+      <w:lvlText w:val=""/>
+      <w:lvlJc w:val="left"/>
+      <w:pPr>
+        <w:ind w:left="4320" w:hanging="360"/>
+      </w:pPr>
+      <w:rPr>
+        <w:rFonts w:ascii="Wingdings" w:hAnsi="Wingdings" w:hint="default"/>
+      </w:rPr>
+    </w:lvl>
+    <w:lvl w:ilvl="6" w:tplc="34090001" w:tentative="1">
+      <w:start w:val="1"/>
+      <w:numFmt w:val="bullet"/>
+      <w:lvlText w:val=""/>
+      <w:lvlJc w:val="left"/>
+      <w:pPr>
+        <w:ind w:left="5040" w:hanging="360"/>
+      </w:pPr>
+      <w:rPr>
+        <w:rFonts w:ascii="Symbol" w:hAnsi="Symbol" w:hint="default"/>
+      </w:rPr>
+    </w:lvl>
+    <w:lvl w:ilvl="7" w:tplc="34090003" w:tentative="1">
+      <w:start w:val="1"/>
+      <w:numFmt w:val="bullet"/>
+      <w:lvlText w:val="o"/>
+      <w:lvlJc w:val="left"/>
+      <w:pPr>
+        <w:ind w:left="5760" w:hanging="360"/>
+      </w:pPr>
+      <w:rPr>
+        <w:rFonts w:ascii="Courier New" w:hAnsi="Courier New" w:cs="Courier New" w:hint="default"/>
+      </w:rPr>
+    </w:lvl>
+    <w:lvl w:ilvl="8" w:tplc="34090005" w:tentative="1">
+      <w:start w:val="1"/>
+      <w:numFmt w:val="bullet"/>
+      <w:lvlText w:val=""/>
+      <w:lvlJc w:val="left"/>
+      <w:pPr>
+        <w:ind w:left="6480" w:hanging="360"/>
+      </w:pPr>
+      <w:rPr>
+        <w:rFonts w:ascii="Wingdings" w:hAnsi="Wingdings" w:hint="default"/>
+      </w:rPr>
+    </w:lvl>
+  </w:abstractNum>
+  <w:abstractNum w:abstractNumId="2" w15:restartNumberingAfterBreak="0">
     <w:nsid w:val="100D02F6"/>
     <w:multiLevelType w:val="hybridMultilevel"/>
     <w:tmpl w:val="72441A7A"/>
@@ -4977,7 +8278,7 @@
       </w:rPr>
     </w:lvl>
   </w:abstractNum>
-  <w:abstractNum w:abstractNumId="2" w15:restartNumberingAfterBreak="0">
+  <w:abstractNum w:abstractNumId="3" w15:restartNumberingAfterBreak="0">
     <w:nsid w:val="14873329"/>
     <w:multiLevelType w:val="hybridMultilevel"/>
     <w:tmpl w:val="ED64DB76"/>
@@ -5063,7 +8364,7 @@
       </w:pPr>
     </w:lvl>
   </w:abstractNum>
-  <w:abstractNum w:abstractNumId="3" w15:restartNumberingAfterBreak="0">
+  <w:abstractNum w:abstractNumId="4" w15:restartNumberingAfterBreak="0">
     <w:nsid w:val="1C010595"/>
     <w:multiLevelType w:val="hybridMultilevel"/>
     <w:tmpl w:val="BB4E430C"/>
@@ -5203,7 +8504,7 @@
       </w:rPr>
     </w:lvl>
   </w:abstractNum>
-  <w:abstractNum w:abstractNumId="4" w15:restartNumberingAfterBreak="0">
+  <w:abstractNum w:abstractNumId="5" w15:restartNumberingAfterBreak="0">
     <w:nsid w:val="278B368E"/>
     <w:multiLevelType w:val="hybridMultilevel"/>
     <w:tmpl w:val="47BEAB4E"/>
@@ -5319,7 +8620,7 @@
       </w:pPr>
     </w:lvl>
   </w:abstractNum>
-  <w:abstractNum w:abstractNumId="5" w15:restartNumberingAfterBreak="0">
+  <w:abstractNum w:abstractNumId="6" w15:restartNumberingAfterBreak="0">
     <w:nsid w:val="4F1F184E"/>
     <w:multiLevelType w:val="hybridMultilevel"/>
     <w:tmpl w:val="497EF7E0"/>
@@ -5405,7 +8706,97 @@
       </w:pPr>
     </w:lvl>
   </w:abstractNum>
-  <w:abstractNum w:abstractNumId="6" w15:restartNumberingAfterBreak="0">
+  <w:abstractNum w:abstractNumId="7" w15:restartNumberingAfterBreak="0">
+    <w:nsid w:val="5561428E"/>
+    <w:multiLevelType w:val="hybridMultilevel"/>
+    <w:tmpl w:val="FEC09C94"/>
+    <w:lvl w:ilvl="0" w:tplc="6150B624">
+      <w:start w:val="1"/>
+      <w:numFmt w:val="decimal"/>
+      <w:lvlText w:val="%1."/>
+      <w:lvlJc w:val="left"/>
+      <w:pPr>
+        <w:ind w:left="720" w:hanging="360"/>
+      </w:pPr>
+      <w:rPr>
+        <w:rFonts w:hint="default"/>
+        <w:b/>
+      </w:rPr>
+    </w:lvl>
+    <w:lvl w:ilvl="1" w:tplc="34090019" w:tentative="1">
+      <w:start w:val="1"/>
+      <w:numFmt w:val="lowerLetter"/>
+      <w:lvlText w:val="%2."/>
+      <w:lvlJc w:val="left"/>
+      <w:pPr>
+        <w:ind w:left="1440" w:hanging="360"/>
+      </w:pPr>
+    </w:lvl>
+    <w:lvl w:ilvl="2" w:tplc="3409001B" w:tentative="1">
+      <w:start w:val="1"/>
+      <w:numFmt w:val="lowerRoman"/>
+      <w:lvlText w:val="%3."/>
+      <w:lvlJc w:val="right"/>
+      <w:pPr>
+        <w:ind w:left="2160" w:hanging="180"/>
+      </w:pPr>
+    </w:lvl>
+    <w:lvl w:ilvl="3" w:tplc="3409000F" w:tentative="1">
+      <w:start w:val="1"/>
+      <w:numFmt w:val="decimal"/>
+      <w:lvlText w:val="%4."/>
+      <w:lvlJc w:val="left"/>
+      <w:pPr>
+        <w:ind w:left="2880" w:hanging="360"/>
+      </w:pPr>
+    </w:lvl>
+    <w:lvl w:ilvl="4" w:tplc="34090019" w:tentative="1">
+      <w:start w:val="1"/>
+      <w:numFmt w:val="lowerLetter"/>
+      <w:lvlText w:val="%5."/>
+      <w:lvlJc w:val="left"/>
+      <w:pPr>
+        <w:ind w:left="3600" w:hanging="360"/>
+      </w:pPr>
+    </w:lvl>
+    <w:lvl w:ilvl="5" w:tplc="3409001B" w:tentative="1">
+      <w:start w:val="1"/>
+      <w:numFmt w:val="lowerRoman"/>
+      <w:lvlText w:val="%6."/>
+      <w:lvlJc w:val="right"/>
+      <w:pPr>
+        <w:ind w:left="4320" w:hanging="180"/>
+      </w:pPr>
+    </w:lvl>
+    <w:lvl w:ilvl="6" w:tplc="3409000F" w:tentative="1">
+      <w:start w:val="1"/>
+      <w:numFmt w:val="decimal"/>
+      <w:lvlText w:val="%7."/>
+      <w:lvlJc w:val="left"/>
+      <w:pPr>
+        <w:ind w:left="5040" w:hanging="360"/>
+      </w:pPr>
+    </w:lvl>
+    <w:lvl w:ilvl="7" w:tplc="34090019" w:tentative="1">
+      <w:start w:val="1"/>
+      <w:numFmt w:val="lowerLetter"/>
+      <w:lvlText w:val="%8."/>
+      <w:lvlJc w:val="left"/>
+      <w:pPr>
+        <w:ind w:left="5760" w:hanging="360"/>
+      </w:pPr>
+    </w:lvl>
+    <w:lvl w:ilvl="8" w:tplc="3409001B" w:tentative="1">
+      <w:start w:val="1"/>
+      <w:numFmt w:val="lowerRoman"/>
+      <w:lvlText w:val="%9."/>
+      <w:lvlJc w:val="right"/>
+      <w:pPr>
+        <w:ind w:left="6480" w:hanging="180"/>
+      </w:pPr>
+    </w:lvl>
+  </w:abstractNum>
+  <w:abstractNum w:abstractNumId="8" w15:restartNumberingAfterBreak="0">
     <w:nsid w:val="57702E9E"/>
     <w:multiLevelType w:val="hybridMultilevel"/>
     <w:tmpl w:val="C14050FE"/>
@@ -5496,7 +8887,7 @@
       </w:pPr>
     </w:lvl>
   </w:abstractNum>
-  <w:abstractNum w:abstractNumId="7" w15:restartNumberingAfterBreak="0">
+  <w:abstractNum w:abstractNumId="9" w15:restartNumberingAfterBreak="0">
     <w:nsid w:val="57B750AC"/>
     <w:multiLevelType w:val="hybridMultilevel"/>
     <w:tmpl w:val="3B6CF1C0"/>
@@ -5636,7 +9027,7 @@
       </w:rPr>
     </w:lvl>
   </w:abstractNum>
-  <w:abstractNum w:abstractNumId="8" w15:restartNumberingAfterBreak="0">
+  <w:abstractNum w:abstractNumId="10" w15:restartNumberingAfterBreak="0">
     <w:nsid w:val="5EBE6EB9"/>
     <w:multiLevelType w:val="hybridMultilevel"/>
     <w:tmpl w:val="3968DAF2"/>
@@ -5726,31 +9117,37 @@
     </w:lvl>
   </w:abstractNum>
   <w:num w:numId="1" w16cid:durableId="1985154856">
-    <w:abstractNumId w:val="1"/>
+    <w:abstractNumId w:val="2"/>
   </w:num>
   <w:num w:numId="2" w16cid:durableId="20399862">
-    <w:abstractNumId w:val="7"/>
+    <w:abstractNumId w:val="9"/>
   </w:num>
   <w:num w:numId="3" w16cid:durableId="1603612999">
-    <w:abstractNumId w:val="3"/>
+    <w:abstractNumId w:val="4"/>
   </w:num>
   <w:num w:numId="4" w16cid:durableId="935939327">
+    <w:abstractNumId w:val="10"/>
+  </w:num>
+  <w:num w:numId="5" w16cid:durableId="1733117963">
+    <w:abstractNumId w:val="5"/>
+  </w:num>
+  <w:num w:numId="6" w16cid:durableId="364793904">
     <w:abstractNumId w:val="8"/>
   </w:num>
-  <w:num w:numId="5" w16cid:durableId="1733117963">
-    <w:abstractNumId w:val="4"/>
-  </w:num>
-  <w:num w:numId="6" w16cid:durableId="364793904">
-    <w:abstractNumId w:val="6"/>
-  </w:num>
   <w:num w:numId="7" w16cid:durableId="1306155814">
-    <w:abstractNumId w:val="2"/>
+    <w:abstractNumId w:val="3"/>
   </w:num>
   <w:num w:numId="8" w16cid:durableId="1563369838">
     <w:abstractNumId w:val="0"/>
   </w:num>
   <w:num w:numId="9" w16cid:durableId="568002555">
-    <w:abstractNumId w:val="5"/>
+    <w:abstractNumId w:val="6"/>
+  </w:num>
+  <w:num w:numId="10" w16cid:durableId="160318175">
+    <w:abstractNumId w:val="7"/>
+  </w:num>
+  <w:num w:numId="11" w16cid:durableId="352924835">
+    <w:abstractNumId w:val="1"/>
   </w:num>
 </w:numbering>
 </file>
@@ -6580,15 +9977,6 @@
 </file>
 
 <file path=customXml/item1.xml><?xml version="1.0" encoding="utf-8"?>
-<?mso-contentType ?>
-<FormTemplates xmlns="http://schemas.microsoft.com/sharepoint/v3/contenttype/forms">
-  <Display>DocumentLibraryForm</Display>
-  <Edit>DocumentLibraryForm</Edit>
-  <New>DocumentLibraryForm</New>
-</FormTemplates>
-</file>
-
-<file path=customXml/item2.xml><?xml version="1.0" encoding="utf-8"?>
 <ct:contentTypeSchema xmlns:ct="http://schemas.microsoft.com/office/2006/metadata/contentType" xmlns:ma="http://schemas.microsoft.com/office/2006/metadata/properties/metaAttributes" ct:_="" ma:_="" ma:contentTypeName="Document" ma:contentTypeID="0x01010078E5C03F786D684AB79627F2BAF5AB3A" ma:contentTypeVersion="12" ma:contentTypeDescription="Create a new document." ma:contentTypeScope="" ma:versionID="6753d19c26ced2570449d2cfe2fd38cd">
   <xsd:schema xmlns:xsd="http://www.w3.org/2001/XMLSchema" xmlns:xs="http://www.w3.org/2001/XMLSchema" xmlns:p="http://schemas.microsoft.com/office/2006/metadata/properties" xmlns:ns2="31aac78f-6ed8-4134-ac7e-47c186d487c3" xmlns:ns3="0d803109-e11b-45d4-a4e8-5bf0740163af" targetNamespace="http://schemas.microsoft.com/office/2006/metadata/properties" ma:root="true" ma:fieldsID="59531f12ec9f3761682ad3919ac9365f" ns2:_="" ns3:_="">
     <xsd:import namespace="31aac78f-6ed8-4134-ac7e-47c186d487c3"/>
@@ -6805,6 +10193,15 @@
 </ct:contentTypeSchema>
 </file>
 
+<file path=customXml/item2.xml><?xml version="1.0" encoding="utf-8"?>
+<?mso-contentType ?>
+<FormTemplates xmlns="http://schemas.microsoft.com/sharepoint/v3/contenttype/forms">
+  <Display>DocumentLibraryForm</Display>
+  <Edit>DocumentLibraryForm</Edit>
+  <New>DocumentLibraryForm</New>
+</FormTemplates>
+</file>
+
 <file path=customXml/item3.xml><?xml version="1.0" encoding="utf-8"?>
 <p:properties xmlns:p="http://schemas.microsoft.com/office/2006/metadata/properties" xmlns:xsi="http://www.w3.org/2001/XMLSchema-instance" xmlns:pc="http://schemas.microsoft.com/office/infopath/2007/PartnerControls">
   <documentManagement>
@@ -6817,14 +10214,6 @@
 </file>
 
 <file path=customXml/itemProps1.xml><?xml version="1.0" encoding="utf-8"?>
-<ds:datastoreItem xmlns:ds="http://schemas.openxmlformats.org/officeDocument/2006/customXml" ds:itemID="{1480C606-AF63-40D4-829E-38C9DFCF2BAF}">
-  <ds:schemaRefs>
-    <ds:schemaRef ds:uri="http://schemas.microsoft.com/sharepoint/v3/contenttype/forms"/>
-  </ds:schemaRefs>
-</ds:datastoreItem>
-</file>
-
-<file path=customXml/itemProps2.xml><?xml version="1.0" encoding="utf-8"?>
 <ds:datastoreItem xmlns:ds="http://schemas.openxmlformats.org/officeDocument/2006/customXml" ds:itemID="{12F71F50-16AC-48ED-9D05-EDFCDF90E651}">
   <ds:schemaRefs>
     <ds:schemaRef ds:uri="http://schemas.microsoft.com/office/2006/metadata/contentType"/>
@@ -6843,6 +10232,14 @@
 </ds:datastoreItem>
 </file>
 
+<file path=customXml/itemProps2.xml><?xml version="1.0" encoding="utf-8"?>
+<ds:datastoreItem xmlns:ds="http://schemas.openxmlformats.org/officeDocument/2006/customXml" ds:itemID="{1480C606-AF63-40D4-829E-38C9DFCF2BAF}">
+  <ds:schemaRefs>
+    <ds:schemaRef ds:uri="http://schemas.microsoft.com/sharepoint/v3/contenttype/forms"/>
+  </ds:schemaRefs>
+</ds:datastoreItem>
+</file>
+
 <file path=customXml/itemProps3.xml><?xml version="1.0" encoding="utf-8"?>
 <ds:datastoreItem xmlns:ds="http://schemas.openxmlformats.org/officeDocument/2006/customXml" ds:itemID="{9DEA5669-C3CB-491D-B15D-E4036C18FD6F}">
   <ds:schemaRefs>

</xml_diff>

<commit_message>
Updating documentation/projman/After midterm deliverables/12 COMMUNICATION MANAGEMENT PLAN - DEVELOPMENTALITY.docx
</commit_message>
<xml_diff>
--- a/documentation/projman/After midterm deliverables/12 COMMUNICATION MANAGEMENT PLAN - DEVELOPMENTALITY.docx
+++ b/documentation/projman/After midterm deliverables/12 COMMUNICATION MANAGEMENT PLAN - DEVELOPMENTALITY.docx
@@ -67,21 +67,21 @@
         <w:rPr>
           <w:rFonts w:eastAsia="Times New Roman" w:cs="Times New Roman"/>
         </w:rPr>
-        <w:t xml:space="preserve"> Management Plan Template is free for you to copy and use on your </w:t>
-      </w:r>
-      <w:proofErr w:type="gramStart"/>
-      <w:r>
+        <w:t xml:space="preserve"> Management Plan Template is free for you to copy and use on your project </w:t>
+      </w:r>
+    </w:p>
+    <w:p>
+      <w:pPr>
+        <w:jc w:val="center"/>
         <w:rPr>
           <w:rFonts w:eastAsia="Times New Roman" w:cs="Times New Roman"/>
         </w:rPr>
-        <w:t>project</w:t>
-      </w:r>
-      <w:proofErr w:type="gramEnd"/>
+      </w:pPr>
       <w:r>
         <w:rPr>
           <w:rFonts w:eastAsia="Times New Roman" w:cs="Times New Roman"/>
         </w:rPr>
-        <w:t xml:space="preserve"> </w:t>
+        <w:t>and within your organization. We hope that you find this template useful and</w:t>
       </w:r>
     </w:p>
     <w:p>
@@ -95,30 +95,8 @@
         <w:rPr>
           <w:rFonts w:eastAsia="Times New Roman" w:cs="Times New Roman"/>
         </w:rPr>
-        <w:t>and within your organization. We hope that you find this template useful and</w:t>
-      </w:r>
-    </w:p>
-    <w:p>
-      <w:pPr>
-        <w:jc w:val="center"/>
-        <w:rPr>
-          <w:rFonts w:eastAsia="Times New Roman" w:cs="Times New Roman"/>
-        </w:rPr>
-      </w:pPr>
-      <w:r>
-        <w:rPr>
-          <w:rFonts w:eastAsia="Times New Roman" w:cs="Times New Roman"/>
-        </w:rPr>
-        <w:t xml:space="preserve">welcome your comments. Public distribution of this document is only </w:t>
-      </w:r>
-      <w:proofErr w:type="gramStart"/>
-      <w:r>
-        <w:rPr>
-          <w:rFonts w:eastAsia="Times New Roman" w:cs="Times New Roman"/>
-        </w:rPr>
-        <w:t>permitted</w:t>
-      </w:r>
-      <w:proofErr w:type="gramEnd"/>
+        <w:t>welcome your comments. Public distribution of this document is only permitted</w:t>
+      </w:r>
     </w:p>
     <w:p>
       <w:pPr>
@@ -1537,16 +1515,8 @@
         <w:rPr>
           <w:color w:val="008000"/>
         </w:rPr>
-        <w:t xml:space="preserve">What information will be communicated—to include the level of detail and </w:t>
-      </w:r>
-      <w:proofErr w:type="gramStart"/>
-      <w:r>
-        <w:rPr>
-          <w:color w:val="008000"/>
-        </w:rPr>
-        <w:t>format</w:t>
-      </w:r>
-      <w:proofErr w:type="gramEnd"/>
+        <w:t>What information will be communicated—to include the level of detail and format</w:t>
+      </w:r>
     </w:p>
     <w:p>
       <w:pPr>
@@ -1579,16 +1549,8 @@
         <w:rPr>
           <w:color w:val="008000"/>
         </w:rPr>
-        <w:t xml:space="preserve">When information will be distributed—the frequency of project communications both formal and </w:t>
-      </w:r>
-      <w:proofErr w:type="gramStart"/>
-      <w:r>
-        <w:rPr>
-          <w:color w:val="008000"/>
-        </w:rPr>
-        <w:t>informal</w:t>
-      </w:r>
-      <w:proofErr w:type="gramEnd"/>
+        <w:t>When information will be distributed—the frequency of project communications both formal and informal</w:t>
+      </w:r>
     </w:p>
     <w:p>
       <w:pPr>
@@ -1604,16 +1566,8 @@
         <w:rPr>
           <w:color w:val="008000"/>
         </w:rPr>
-        <w:t xml:space="preserve">Who is responsible for communicating project </w:t>
-      </w:r>
-      <w:proofErr w:type="gramStart"/>
-      <w:r>
-        <w:rPr>
-          <w:color w:val="008000"/>
-        </w:rPr>
-        <w:t>information</w:t>
-      </w:r>
-      <w:proofErr w:type="gramEnd"/>
+        <w:t>Who is responsible for communicating project information</w:t>
+      </w:r>
     </w:p>
     <w:p>
       <w:pPr>
@@ -1663,16 +1617,8 @@
         <w:rPr>
           <w:color w:val="008000"/>
         </w:rPr>
-        <w:t xml:space="preserve">How any sensitive or confidential information is communicated and who must authorize </w:t>
-      </w:r>
-      <w:proofErr w:type="gramStart"/>
-      <w:r>
-        <w:rPr>
-          <w:color w:val="008000"/>
-        </w:rPr>
-        <w:t>this</w:t>
-      </w:r>
-      <w:proofErr w:type="gramEnd"/>
+        <w:t>How any sensitive or confidential information is communicated and who must authorize this</w:t>
+      </w:r>
     </w:p>
     <w:p>
       <w:pPr>
@@ -1722,16 +1668,8 @@
         <w:rPr>
           <w:color w:val="008000"/>
         </w:rPr>
-        <w:t xml:space="preserve">Any constraints, internal or external, which affect project </w:t>
-      </w:r>
-      <w:proofErr w:type="gramStart"/>
-      <w:r>
-        <w:rPr>
-          <w:color w:val="008000"/>
-        </w:rPr>
-        <w:t>communications</w:t>
-      </w:r>
-      <w:proofErr w:type="gramEnd"/>
+        <w:t>Any constraints, internal or external, which affect project communications</w:t>
+      </w:r>
     </w:p>
     <w:p>
       <w:pPr>
@@ -1747,16 +1685,8 @@
         <w:rPr>
           <w:color w:val="008000"/>
         </w:rPr>
-        <w:t xml:space="preserve">Any standard templates, formats, or documents the project must use for </w:t>
-      </w:r>
-      <w:proofErr w:type="gramStart"/>
-      <w:r>
-        <w:rPr>
-          <w:color w:val="008000"/>
-        </w:rPr>
-        <w:t>communicating</w:t>
-      </w:r>
-      <w:proofErr w:type="gramEnd"/>
+        <w:t>Any standard templates, formats, or documents the project must use for communicating</w:t>
+      </w:r>
     </w:p>
     <w:p>
       <w:pPr>
@@ -1772,16 +1702,8 @@
         <w:rPr>
           <w:color w:val="008000"/>
         </w:rPr>
-        <w:t xml:space="preserve">An escalation process for resolving any communication-based conflicts or </w:t>
-      </w:r>
-      <w:proofErr w:type="gramStart"/>
-      <w:r>
-        <w:rPr>
-          <w:color w:val="008000"/>
-        </w:rPr>
-        <w:t>issues</w:t>
-      </w:r>
-      <w:proofErr w:type="gramEnd"/>
+        <w:t>An escalation process for resolving any communication-based conflicts or issues</w:t>
+      </w:r>
     </w:p>
     <w:p/>
     <w:p>
@@ -2450,369 +2372,856 @@
           <w:sz w:val="28"/>
           <w:szCs w:val="28"/>
         </w:rPr>
-        <w:t xml:space="preserve"> (</w:t>
-      </w:r>
-      <w:proofErr w:type="spellStart"/>
-      <w:r>
+        <w:t xml:space="preserve"> </w:t>
+      </w:r>
+    </w:p>
+    <w:p/>
+    <w:p>
+      <w:pPr>
+        <w:pStyle w:val="paragraph"/>
+        <w:numPr>
+          <w:ilvl w:val="0"/>
+          <w:numId w:val="12"/>
+        </w:numPr>
+        <w:spacing w:before="0" w:beforeAutospacing="0" w:after="0" w:afterAutospacing="0"/>
+        <w:ind w:left="0" w:firstLine="360"/>
+        <w:textAlignment w:val="baseline"/>
+        <w:rPr>
+          <w:rFonts w:ascii="Calibri" w:hAnsi="Calibri" w:cs="Calibri"/>
+        </w:rPr>
+      </w:pPr>
+      <w:r>
+        <w:rPr>
+          <w:rStyle w:val="normaltextrun"/>
+          <w:rFonts w:ascii="Calibri" w:hAnsi="Calibri" w:cs="Calibri"/>
+          <w:b/>
+          <w:bCs/>
+          <w:lang w:val="en-US"/>
+        </w:rPr>
+        <w:t>Project Manager</w:t>
+      </w:r>
+      <w:r>
+        <w:rPr>
+          <w:rStyle w:val="normaltextrun"/>
+          <w:rFonts w:ascii="Calibri" w:hAnsi="Calibri" w:cs="Calibri"/>
+        </w:rPr>
+        <w:t> </w:t>
+      </w:r>
+    </w:p>
+    <w:p>
+      <w:pPr>
+        <w:pStyle w:val="paragraph"/>
+        <w:spacing w:before="0" w:beforeAutospacing="0" w:after="0" w:afterAutospacing="0"/>
+        <w:ind w:left="720"/>
+        <w:textAlignment w:val="baseline"/>
+        <w:rPr>
+          <w:rFonts w:ascii="Segoe UI" w:hAnsi="Segoe UI" w:cs="Segoe UI"/>
+          <w:sz w:val="18"/>
+          <w:szCs w:val="18"/>
+        </w:rPr>
+      </w:pPr>
+      <w:r>
+        <w:rPr>
+          <w:rStyle w:val="normaltextrun"/>
+          <w:rFonts w:ascii="Calibri" w:hAnsi="Calibri" w:cs="Calibri"/>
+        </w:rPr>
+        <w:t> </w:t>
+      </w:r>
+    </w:p>
+    <w:p>
+      <w:pPr>
+        <w:pStyle w:val="paragraph"/>
+        <w:spacing w:before="0" w:beforeAutospacing="0" w:after="0" w:afterAutospacing="0"/>
+        <w:ind w:left="720"/>
+        <w:jc w:val="both"/>
+        <w:textAlignment w:val="baseline"/>
+        <w:rPr>
+          <w:rFonts w:ascii="Segoe UI" w:hAnsi="Segoe UI" w:cs="Segoe UI"/>
+          <w:sz w:val="18"/>
+          <w:szCs w:val="18"/>
+        </w:rPr>
+      </w:pPr>
+      <w:r>
+        <w:rPr>
+          <w:rStyle w:val="normaltextrun"/>
+          <w:rFonts w:ascii="Calibri" w:hAnsi="Calibri" w:cs="Calibri"/>
+          <w:lang w:val="en-US"/>
+        </w:rPr>
+        <w:t>The Project Manager is responsible for managing the project's scope and ensuring that it remains within the defined boundaries. This includes identifying and managing any changes to the scope, communicating scope changes to the team and stakeholders, and ensuring that the project's deliverables align with the scope. The Project Manager is also responsible for ensuring that the project is completed on time and meets the specified quality standards.</w:t>
+      </w:r>
+      <w:r>
+        <w:rPr>
+          <w:rStyle w:val="normaltextrun"/>
+          <w:rFonts w:ascii="Calibri" w:hAnsi="Calibri" w:cs="Calibri"/>
+        </w:rPr>
+        <w:t> </w:t>
+      </w:r>
+    </w:p>
+    <w:p>
+      <w:pPr>
+        <w:pStyle w:val="paragraph"/>
+        <w:spacing w:before="0" w:beforeAutospacing="0" w:after="0" w:afterAutospacing="0"/>
+        <w:ind w:left="720"/>
+        <w:textAlignment w:val="baseline"/>
+        <w:rPr>
+          <w:rFonts w:ascii="Segoe UI" w:hAnsi="Segoe UI" w:cs="Segoe UI"/>
+          <w:sz w:val="18"/>
+          <w:szCs w:val="18"/>
+        </w:rPr>
+      </w:pPr>
+      <w:r>
+        <w:rPr>
+          <w:rStyle w:val="normaltextrun"/>
+          <w:rFonts w:ascii="Calibri" w:hAnsi="Calibri" w:cs="Calibri"/>
+        </w:rPr>
+        <w:t> </w:t>
+      </w:r>
+    </w:p>
+    <w:p>
+      <w:pPr>
+        <w:pStyle w:val="paragraph"/>
+        <w:numPr>
+          <w:ilvl w:val="0"/>
+          <w:numId w:val="13"/>
+        </w:numPr>
+        <w:spacing w:before="0" w:beforeAutospacing="0" w:after="0" w:afterAutospacing="0"/>
+        <w:ind w:left="0" w:firstLine="360"/>
+        <w:textAlignment w:val="baseline"/>
+        <w:rPr>
+          <w:rFonts w:ascii="Calibri" w:hAnsi="Calibri" w:cs="Calibri"/>
+        </w:rPr>
+      </w:pPr>
+      <w:r>
+        <w:rPr>
+          <w:rStyle w:val="normaltextrun"/>
+          <w:rFonts w:ascii="Calibri" w:hAnsi="Calibri" w:cs="Calibri"/>
+          <w:b/>
+          <w:bCs/>
+          <w:lang w:val="en-US"/>
+        </w:rPr>
+        <w:t>Product Owner</w:t>
+      </w:r>
+      <w:r>
+        <w:rPr>
+          <w:rStyle w:val="normaltextrun"/>
+          <w:rFonts w:ascii="Calibri" w:hAnsi="Calibri" w:cs="Calibri"/>
+        </w:rPr>
+        <w:t> </w:t>
+      </w:r>
+    </w:p>
+    <w:p>
+      <w:pPr>
+        <w:pStyle w:val="paragraph"/>
+        <w:spacing w:before="0" w:beforeAutospacing="0" w:after="0" w:afterAutospacing="0"/>
+        <w:ind w:left="720"/>
+        <w:textAlignment w:val="baseline"/>
+        <w:rPr>
+          <w:rFonts w:ascii="Segoe UI" w:hAnsi="Segoe UI" w:cs="Segoe UI"/>
+          <w:sz w:val="18"/>
+          <w:szCs w:val="18"/>
+        </w:rPr>
+      </w:pPr>
+      <w:r>
+        <w:rPr>
+          <w:rStyle w:val="normaltextrun"/>
+          <w:rFonts w:ascii="Calibri" w:hAnsi="Calibri" w:cs="Calibri"/>
+        </w:rPr>
+        <w:t> </w:t>
+      </w:r>
+    </w:p>
+    <w:p>
+      <w:pPr>
+        <w:pStyle w:val="paragraph"/>
+        <w:spacing w:before="0" w:beforeAutospacing="0" w:after="0" w:afterAutospacing="0"/>
+        <w:ind w:left="720"/>
+        <w:jc w:val="both"/>
+        <w:textAlignment w:val="baseline"/>
+        <w:rPr>
+          <w:rFonts w:ascii="Segoe UI" w:hAnsi="Segoe UI" w:cs="Segoe UI"/>
+          <w:sz w:val="18"/>
+          <w:szCs w:val="18"/>
+        </w:rPr>
+      </w:pPr>
+      <w:r>
+        <w:rPr>
+          <w:rStyle w:val="normaltextrun"/>
+          <w:rFonts w:ascii="Calibri" w:hAnsi="Calibri" w:cs="Calibri"/>
+          <w:lang w:val="en-US"/>
+        </w:rPr>
+        <w:t>The Product Owner is responsible for defining and prioritizing the project requirements and ensuring that the final product meets the needs of the stakeholders. They work closely with the Project Manager and Scrum Team to ensure that the project deliverables align with the scope.</w:t>
+      </w:r>
+      <w:r>
+        <w:rPr>
+          <w:rStyle w:val="normaltextrun"/>
+          <w:rFonts w:ascii="Calibri" w:hAnsi="Calibri" w:cs="Calibri"/>
+        </w:rPr>
+        <w:t> </w:t>
+      </w:r>
+    </w:p>
+    <w:p>
+      <w:pPr>
+        <w:pStyle w:val="paragraph"/>
+        <w:spacing w:before="0" w:beforeAutospacing="0" w:after="0" w:afterAutospacing="0"/>
+        <w:ind w:left="720"/>
+        <w:jc w:val="both"/>
+        <w:textAlignment w:val="baseline"/>
+        <w:rPr>
+          <w:rFonts w:ascii="Segoe UI" w:hAnsi="Segoe UI" w:cs="Segoe UI"/>
+          <w:sz w:val="18"/>
+          <w:szCs w:val="18"/>
+        </w:rPr>
+      </w:pPr>
+      <w:r>
+        <w:rPr>
+          <w:rStyle w:val="normaltextrun"/>
+          <w:rFonts w:ascii="Calibri" w:hAnsi="Calibri" w:cs="Calibri"/>
+        </w:rPr>
+        <w:t> </w:t>
+      </w:r>
+    </w:p>
+    <w:p>
+      <w:pPr>
+        <w:pStyle w:val="paragraph"/>
+        <w:numPr>
+          <w:ilvl w:val="0"/>
+          <w:numId w:val="14"/>
+        </w:numPr>
+        <w:spacing w:before="0" w:beforeAutospacing="0" w:after="0" w:afterAutospacing="0"/>
+        <w:ind w:left="0" w:firstLine="360"/>
+        <w:textAlignment w:val="baseline"/>
+        <w:rPr>
+          <w:rFonts w:ascii="Calibri" w:hAnsi="Calibri" w:cs="Calibri"/>
+        </w:rPr>
+      </w:pPr>
+      <w:r>
+        <w:rPr>
+          <w:rStyle w:val="normaltextrun"/>
+          <w:rFonts w:ascii="Calibri" w:hAnsi="Calibri" w:cs="Calibri"/>
+          <w:b/>
+          <w:bCs/>
+          <w:lang w:val="en-US"/>
+        </w:rPr>
+        <w:t>Scrum Master</w:t>
+      </w:r>
+      <w:r>
+        <w:rPr>
+          <w:rStyle w:val="normaltextrun"/>
+          <w:rFonts w:ascii="Calibri" w:hAnsi="Calibri" w:cs="Calibri"/>
+        </w:rPr>
+        <w:t> </w:t>
+      </w:r>
+    </w:p>
+    <w:p>
+      <w:pPr>
+        <w:pStyle w:val="paragraph"/>
+        <w:spacing w:before="0" w:beforeAutospacing="0" w:after="0" w:afterAutospacing="0"/>
+        <w:ind w:left="720"/>
+        <w:textAlignment w:val="baseline"/>
+        <w:rPr>
+          <w:rFonts w:ascii="Segoe UI" w:hAnsi="Segoe UI" w:cs="Segoe UI"/>
+          <w:sz w:val="18"/>
+          <w:szCs w:val="18"/>
+        </w:rPr>
+      </w:pPr>
+      <w:r>
+        <w:rPr>
+          <w:rStyle w:val="normaltextrun"/>
+          <w:rFonts w:ascii="Calibri" w:hAnsi="Calibri" w:cs="Calibri"/>
+        </w:rPr>
+        <w:t> </w:t>
+      </w:r>
+    </w:p>
+    <w:p>
+      <w:pPr>
+        <w:pStyle w:val="paragraph"/>
+        <w:spacing w:before="0" w:beforeAutospacing="0" w:after="0" w:afterAutospacing="0"/>
+        <w:ind w:left="720"/>
+        <w:jc w:val="both"/>
+        <w:textAlignment w:val="baseline"/>
+        <w:rPr>
+          <w:rFonts w:ascii="Segoe UI" w:hAnsi="Segoe UI" w:cs="Segoe UI"/>
+          <w:sz w:val="18"/>
+          <w:szCs w:val="18"/>
+        </w:rPr>
+      </w:pPr>
+      <w:r>
+        <w:rPr>
+          <w:rStyle w:val="normaltextrun"/>
+          <w:rFonts w:ascii="Calibri" w:hAnsi="Calibri" w:cs="Calibri"/>
+          <w:lang w:val="en-US"/>
+        </w:rPr>
+        <w:t>The Scrum Master is responsible for facilitating the agile development process and ensuring that the team is following the Scrum framework. They work closely with the Project Manager and Product Owner to ensure that the project is progressing according to the defined scope. The Scrum Master is also responsible for identifying and managing any scope-related risks or issues.</w:t>
+      </w:r>
+      <w:r>
+        <w:rPr>
+          <w:rStyle w:val="normaltextrun"/>
+          <w:rFonts w:ascii="Calibri" w:hAnsi="Calibri" w:cs="Calibri"/>
+        </w:rPr>
+        <w:t> </w:t>
+      </w:r>
+    </w:p>
+    <w:p>
+      <w:pPr>
+        <w:pStyle w:val="paragraph"/>
+        <w:spacing w:before="0" w:beforeAutospacing="0" w:after="0" w:afterAutospacing="0"/>
+        <w:ind w:left="720"/>
+        <w:jc w:val="both"/>
+        <w:textAlignment w:val="baseline"/>
+        <w:rPr>
+          <w:rFonts w:ascii="Segoe UI" w:hAnsi="Segoe UI" w:cs="Segoe UI"/>
+          <w:sz w:val="18"/>
+          <w:szCs w:val="18"/>
+        </w:rPr>
+      </w:pPr>
+      <w:r>
+        <w:rPr>
+          <w:rStyle w:val="normaltextrun"/>
+          <w:rFonts w:ascii="Calibri" w:hAnsi="Calibri" w:cs="Calibri"/>
+        </w:rPr>
+        <w:t> </w:t>
+      </w:r>
+    </w:p>
+    <w:p>
+      <w:pPr>
+        <w:pStyle w:val="paragraph"/>
+        <w:numPr>
+          <w:ilvl w:val="0"/>
+          <w:numId w:val="15"/>
+        </w:numPr>
+        <w:spacing w:before="0" w:beforeAutospacing="0" w:after="0" w:afterAutospacing="0"/>
+        <w:ind w:left="0" w:firstLine="360"/>
+        <w:textAlignment w:val="baseline"/>
+        <w:rPr>
+          <w:rFonts w:ascii="Calibri" w:hAnsi="Calibri" w:cs="Calibri"/>
+        </w:rPr>
+      </w:pPr>
+      <w:r>
+        <w:rPr>
+          <w:rStyle w:val="normaltextrun"/>
+          <w:rFonts w:ascii="Calibri" w:hAnsi="Calibri" w:cs="Calibri"/>
+          <w:b/>
+          <w:bCs/>
+          <w:lang w:val="en-US"/>
+        </w:rPr>
+        <w:t>Scrum Team</w:t>
+      </w:r>
+      <w:r>
+        <w:rPr>
+          <w:rStyle w:val="normaltextrun"/>
+          <w:rFonts w:ascii="Calibri" w:hAnsi="Calibri" w:cs="Calibri"/>
+        </w:rPr>
+        <w:t> </w:t>
+      </w:r>
+    </w:p>
+    <w:p>
+      <w:pPr>
+        <w:pStyle w:val="paragraph"/>
+        <w:spacing w:before="0" w:beforeAutospacing="0" w:after="0" w:afterAutospacing="0"/>
+        <w:ind w:left="720"/>
+        <w:textAlignment w:val="baseline"/>
+        <w:rPr>
+          <w:rFonts w:ascii="Segoe UI" w:hAnsi="Segoe UI" w:cs="Segoe UI"/>
+          <w:sz w:val="18"/>
+          <w:szCs w:val="18"/>
+        </w:rPr>
+      </w:pPr>
+      <w:r>
+        <w:rPr>
+          <w:rStyle w:val="normaltextrun"/>
+          <w:rFonts w:ascii="Calibri" w:hAnsi="Calibri" w:cs="Calibri"/>
+        </w:rPr>
+        <w:t> </w:t>
+      </w:r>
+    </w:p>
+    <w:p>
+      <w:pPr>
+        <w:pStyle w:val="paragraph"/>
+        <w:spacing w:before="0" w:beforeAutospacing="0" w:after="0" w:afterAutospacing="0"/>
+        <w:ind w:left="720"/>
+        <w:jc w:val="both"/>
+        <w:textAlignment w:val="baseline"/>
+        <w:rPr>
+          <w:rFonts w:ascii="Segoe UI" w:hAnsi="Segoe UI" w:cs="Segoe UI"/>
+          <w:sz w:val="18"/>
+          <w:szCs w:val="18"/>
+        </w:rPr>
+      </w:pPr>
+      <w:r>
+        <w:rPr>
+          <w:rStyle w:val="normaltextrun"/>
+          <w:rFonts w:ascii="Calibri" w:hAnsi="Calibri" w:cs="Calibri"/>
+          <w:lang w:val="en-US"/>
+        </w:rPr>
+        <w:t>The Scrum Team is responsible for developing the project deliverables and working together with the rest of the team to ensure the success of the project. This includes understanding and adhering to the project's scope, identifying any scope-related risks or issues, and communicating these to the Project Manager and Scrum Master.</w:t>
+      </w:r>
+      <w:r>
+        <w:rPr>
+          <w:rStyle w:val="normaltextrun"/>
+          <w:rFonts w:ascii="Calibri" w:hAnsi="Calibri" w:cs="Calibri"/>
+        </w:rPr>
+        <w:t> </w:t>
+      </w:r>
+    </w:p>
+    <w:p>
+      <w:pPr>
+        <w:pStyle w:val="paragraph"/>
+        <w:spacing w:before="0" w:beforeAutospacing="0" w:after="0" w:afterAutospacing="0"/>
+        <w:ind w:left="720"/>
+        <w:textAlignment w:val="baseline"/>
+        <w:rPr>
+          <w:rFonts w:ascii="Segoe UI" w:hAnsi="Segoe UI" w:cs="Segoe UI"/>
+          <w:sz w:val="18"/>
+          <w:szCs w:val="18"/>
+        </w:rPr>
+      </w:pPr>
+      <w:r>
+        <w:rPr>
+          <w:rStyle w:val="normaltextrun"/>
+          <w:rFonts w:ascii="Calibri" w:hAnsi="Calibri" w:cs="Calibri"/>
+        </w:rPr>
+        <w:t> </w:t>
+      </w:r>
+    </w:p>
+    <w:p>
+      <w:pPr>
+        <w:pStyle w:val="paragraph"/>
+        <w:numPr>
+          <w:ilvl w:val="0"/>
+          <w:numId w:val="16"/>
+        </w:numPr>
+        <w:spacing w:before="0" w:beforeAutospacing="0" w:after="0" w:afterAutospacing="0"/>
+        <w:ind w:left="0" w:firstLine="360"/>
+        <w:textAlignment w:val="baseline"/>
+        <w:rPr>
+          <w:rFonts w:ascii="Calibri" w:hAnsi="Calibri" w:cs="Calibri"/>
+        </w:rPr>
+      </w:pPr>
+      <w:r>
+        <w:rPr>
+          <w:rStyle w:val="normaltextrun"/>
+          <w:rFonts w:ascii="Calibri" w:hAnsi="Calibri" w:cs="Calibri"/>
+          <w:b/>
+          <w:bCs/>
+          <w:lang w:val="en-US"/>
+        </w:rPr>
+        <w:t>Documentation Manager</w:t>
+      </w:r>
+      <w:r>
+        <w:rPr>
+          <w:rStyle w:val="normaltextrun"/>
+          <w:rFonts w:ascii="Calibri" w:hAnsi="Calibri" w:cs="Calibri"/>
+        </w:rPr>
+        <w:t> </w:t>
+      </w:r>
+    </w:p>
+    <w:p>
+      <w:pPr>
+        <w:pStyle w:val="paragraph"/>
+        <w:spacing w:before="0" w:beforeAutospacing="0" w:after="0" w:afterAutospacing="0"/>
+        <w:ind w:left="720"/>
+        <w:textAlignment w:val="baseline"/>
+        <w:rPr>
+          <w:rFonts w:ascii="Segoe UI" w:hAnsi="Segoe UI" w:cs="Segoe UI"/>
+          <w:sz w:val="18"/>
+          <w:szCs w:val="18"/>
+        </w:rPr>
+      </w:pPr>
+      <w:r>
+        <w:rPr>
+          <w:rStyle w:val="normaltextrun"/>
+          <w:rFonts w:ascii="Calibri" w:hAnsi="Calibri" w:cs="Calibri"/>
+        </w:rPr>
+        <w:t> </w:t>
+      </w:r>
+    </w:p>
+    <w:p>
+      <w:pPr>
+        <w:pStyle w:val="paragraph"/>
+        <w:spacing w:before="0" w:beforeAutospacing="0" w:after="0" w:afterAutospacing="0"/>
+        <w:ind w:left="720"/>
+        <w:jc w:val="both"/>
+        <w:textAlignment w:val="baseline"/>
+        <w:rPr>
+          <w:rStyle w:val="normaltextrun"/>
+          <w:rFonts w:ascii="Calibri" w:hAnsi="Calibri" w:cs="Calibri"/>
+        </w:rPr>
+      </w:pPr>
+      <w:r>
+        <w:rPr>
+          <w:rStyle w:val="normaltextrun"/>
+          <w:rFonts w:ascii="Calibri" w:hAnsi="Calibri" w:cs="Calibri"/>
+          <w:lang w:val="en-US"/>
+        </w:rPr>
+        <w:t>The Documentation Manager is responsible for managing the project documentation and ensuring that it is complete and accurate. They work closely with the Project Manager and team to ensure that all project documentation aligns with the scope.</w:t>
+      </w:r>
+      <w:r>
+        <w:rPr>
+          <w:rStyle w:val="normaltextrun"/>
+          <w:rFonts w:ascii="Calibri" w:hAnsi="Calibri" w:cs="Calibri"/>
+        </w:rPr>
+        <w:t> </w:t>
+      </w:r>
+    </w:p>
+    <w:p>
+      <w:pPr>
+        <w:pStyle w:val="paragraph"/>
+        <w:spacing w:before="0" w:beforeAutospacing="0" w:after="0" w:afterAutospacing="0"/>
+        <w:ind w:left="720"/>
+        <w:jc w:val="both"/>
+        <w:textAlignment w:val="baseline"/>
+        <w:rPr>
+          <w:rFonts w:ascii="Segoe UI" w:hAnsi="Segoe UI" w:cs="Segoe UI"/>
+          <w:sz w:val="18"/>
+          <w:szCs w:val="18"/>
+        </w:rPr>
+      </w:pPr>
+    </w:p>
+    <w:p>
+      <w:pPr>
+        <w:pStyle w:val="paragraph"/>
+        <w:spacing w:before="0" w:beforeAutospacing="0" w:after="0" w:afterAutospacing="0"/>
+        <w:ind w:left="720"/>
+        <w:textAlignment w:val="baseline"/>
+        <w:rPr>
+          <w:rFonts w:ascii="Segoe UI" w:hAnsi="Segoe UI" w:cs="Segoe UI"/>
+          <w:sz w:val="18"/>
+          <w:szCs w:val="18"/>
+        </w:rPr>
+      </w:pPr>
+      <w:r>
+        <w:rPr>
+          <w:rStyle w:val="normaltextrun"/>
+          <w:rFonts w:ascii="Calibri" w:hAnsi="Calibri" w:cs="Calibri"/>
+        </w:rPr>
+        <w:lastRenderedPageBreak/>
+        <w:t> </w:t>
+      </w:r>
+    </w:p>
+    <w:p>
+      <w:pPr>
+        <w:pStyle w:val="paragraph"/>
+        <w:numPr>
+          <w:ilvl w:val="0"/>
+          <w:numId w:val="17"/>
+        </w:numPr>
+        <w:spacing w:before="0" w:beforeAutospacing="0" w:after="0" w:afterAutospacing="0"/>
+        <w:ind w:left="0" w:firstLine="360"/>
+        <w:textAlignment w:val="baseline"/>
+        <w:rPr>
+          <w:rFonts w:ascii="Calibri" w:hAnsi="Calibri" w:cs="Calibri"/>
+        </w:rPr>
+      </w:pPr>
+      <w:r>
+        <w:rPr>
+          <w:rStyle w:val="normaltextrun"/>
+          <w:rFonts w:ascii="Calibri" w:hAnsi="Calibri" w:cs="Calibri"/>
+          <w:b/>
+          <w:bCs/>
+          <w:lang w:val="en-US"/>
+        </w:rPr>
+        <w:t>Stakeholders</w:t>
+      </w:r>
+      <w:r>
+        <w:rPr>
+          <w:rStyle w:val="normaltextrun"/>
+          <w:rFonts w:ascii="Calibri" w:hAnsi="Calibri" w:cs="Calibri"/>
+        </w:rPr>
+        <w:t> </w:t>
+      </w:r>
+    </w:p>
+    <w:p>
+      <w:pPr>
+        <w:pStyle w:val="paragraph"/>
+        <w:spacing w:before="0" w:beforeAutospacing="0" w:after="0" w:afterAutospacing="0"/>
+        <w:ind w:left="720"/>
+        <w:textAlignment w:val="baseline"/>
+        <w:rPr>
+          <w:rFonts w:ascii="Segoe UI" w:hAnsi="Segoe UI" w:cs="Segoe UI"/>
+          <w:sz w:val="18"/>
+          <w:szCs w:val="18"/>
+        </w:rPr>
+      </w:pPr>
+      <w:r>
+        <w:rPr>
+          <w:rStyle w:val="normaltextrun"/>
+          <w:rFonts w:ascii="Calibri" w:hAnsi="Calibri" w:cs="Calibri"/>
+        </w:rPr>
+        <w:t> </w:t>
+      </w:r>
+    </w:p>
+    <w:p>
+      <w:pPr>
+        <w:pStyle w:val="paragraph"/>
+        <w:spacing w:before="0" w:beforeAutospacing="0" w:after="0" w:afterAutospacing="0"/>
+        <w:ind w:left="720"/>
+        <w:jc w:val="both"/>
+        <w:textAlignment w:val="baseline"/>
+        <w:rPr>
+          <w:rFonts w:ascii="Segoe UI" w:hAnsi="Segoe UI" w:cs="Segoe UI"/>
+          <w:sz w:val="18"/>
+          <w:szCs w:val="18"/>
+        </w:rPr>
+      </w:pPr>
+      <w:r>
+        <w:rPr>
+          <w:rStyle w:val="normaltextrun"/>
+          <w:rFonts w:ascii="Calibri" w:hAnsi="Calibri" w:cs="Calibri"/>
+          <w:lang w:val="en-US"/>
+        </w:rPr>
+        <w:t>Stakeholders are responsible for providing input on the project's scope, including requirements and expectations. They are also responsible for accepting the project deliverables as defined by the project's scope. It is important for the Project Manager to communicate regularly with stakeholders to ensure that the project remains aligned with their needs and expectations.</w:t>
+      </w:r>
+      <w:r>
+        <w:rPr>
+          <w:rStyle w:val="normaltextrun"/>
+          <w:rFonts w:ascii="Calibri" w:hAnsi="Calibri" w:cs="Calibri"/>
+        </w:rPr>
+        <w:t> </w:t>
+      </w:r>
+    </w:p>
+    <w:p>
+      <w:pPr>
+        <w:pStyle w:val="paragraph"/>
+        <w:spacing w:before="0" w:beforeAutospacing="0" w:after="0" w:afterAutospacing="0"/>
+        <w:ind w:left="720"/>
+        <w:textAlignment w:val="baseline"/>
+        <w:rPr>
+          <w:rFonts w:ascii="Segoe UI" w:hAnsi="Segoe UI" w:cs="Segoe UI"/>
+          <w:sz w:val="18"/>
+          <w:szCs w:val="18"/>
+        </w:rPr>
+      </w:pPr>
+      <w:r>
+        <w:rPr>
+          <w:rStyle w:val="normaltextrun"/>
+          <w:rFonts w:ascii="Calibri" w:hAnsi="Calibri" w:cs="Calibri"/>
+        </w:rPr>
+        <w:t> </w:t>
+      </w:r>
+    </w:p>
+    <w:p>
+      <w:pPr>
+        <w:pStyle w:val="paragraph"/>
+        <w:numPr>
+          <w:ilvl w:val="0"/>
+          <w:numId w:val="18"/>
+        </w:numPr>
+        <w:spacing w:before="0" w:beforeAutospacing="0" w:after="0" w:afterAutospacing="0"/>
+        <w:ind w:left="0" w:firstLine="360"/>
+        <w:textAlignment w:val="baseline"/>
+        <w:rPr>
+          <w:rFonts w:ascii="Calibri" w:hAnsi="Calibri" w:cs="Calibri"/>
+        </w:rPr>
+      </w:pPr>
+      <w:r>
+        <w:rPr>
+          <w:rStyle w:val="normaltextrun"/>
+          <w:rFonts w:ascii="Calibri" w:hAnsi="Calibri" w:cs="Calibri"/>
+          <w:b/>
+          <w:bCs/>
+          <w:lang w:val="en-US"/>
+        </w:rPr>
+        <w:t>Class Adviser</w:t>
+      </w:r>
+      <w:r>
+        <w:rPr>
+          <w:rStyle w:val="normaltextrun"/>
+          <w:rFonts w:ascii="Calibri" w:hAnsi="Calibri" w:cs="Calibri"/>
+        </w:rPr>
+        <w:t> </w:t>
+      </w:r>
+    </w:p>
+    <w:p>
+      <w:pPr>
+        <w:pStyle w:val="paragraph"/>
+        <w:spacing w:before="0" w:beforeAutospacing="0" w:after="0" w:afterAutospacing="0"/>
+        <w:ind w:left="720"/>
+        <w:textAlignment w:val="baseline"/>
+        <w:rPr>
+          <w:rFonts w:ascii="Segoe UI" w:hAnsi="Segoe UI" w:cs="Segoe UI"/>
+          <w:sz w:val="18"/>
+          <w:szCs w:val="18"/>
+        </w:rPr>
+      </w:pPr>
+      <w:r>
+        <w:rPr>
+          <w:rStyle w:val="normaltextrun"/>
+          <w:rFonts w:ascii="Calibri" w:hAnsi="Calibri" w:cs="Calibri"/>
+        </w:rPr>
+        <w:t> </w:t>
+      </w:r>
+    </w:p>
+    <w:p>
+      <w:pPr>
+        <w:pStyle w:val="paragraph"/>
+        <w:spacing w:before="0" w:beforeAutospacing="0" w:after="0" w:afterAutospacing="0"/>
+        <w:ind w:left="720"/>
+        <w:jc w:val="both"/>
+        <w:textAlignment w:val="baseline"/>
+        <w:rPr>
+          <w:rFonts w:ascii="Segoe UI" w:hAnsi="Segoe UI" w:cs="Segoe UI"/>
+          <w:sz w:val="18"/>
+          <w:szCs w:val="18"/>
+        </w:rPr>
+      </w:pPr>
+      <w:r>
+        <w:rPr>
+          <w:rStyle w:val="normaltextrun"/>
+          <w:rFonts w:ascii="Calibri" w:hAnsi="Calibri" w:cs="Calibri"/>
+          <w:lang w:val="en-US"/>
+        </w:rPr>
+        <w:t>The Class Adviser is responsible for providing guidance and support to the Project Manager and team. They should ensure that the project aligns with any relevant academic requirements and provide advice on best practices for managing project scope.</w:t>
+      </w:r>
+      <w:r>
+        <w:rPr>
+          <w:rStyle w:val="normaltextrun"/>
+          <w:rFonts w:ascii="Calibri" w:hAnsi="Calibri" w:cs="Calibri"/>
+        </w:rPr>
+        <w:t> </w:t>
+      </w:r>
+    </w:p>
+    <w:p>
+      <w:pPr>
+        <w:pStyle w:val="paragraph"/>
+        <w:spacing w:before="0" w:beforeAutospacing="0" w:after="0" w:afterAutospacing="0"/>
+        <w:ind w:left="360"/>
+        <w:textAlignment w:val="baseline"/>
+        <w:rPr>
+          <w:rFonts w:ascii="Segoe UI" w:hAnsi="Segoe UI" w:cs="Segoe UI"/>
+          <w:sz w:val="18"/>
+          <w:szCs w:val="18"/>
+        </w:rPr>
+      </w:pPr>
+      <w:r>
+        <w:rPr>
+          <w:rStyle w:val="normaltextrun"/>
+          <w:rFonts w:ascii="Calibri" w:hAnsi="Calibri" w:cs="Calibri"/>
+        </w:rPr>
+        <w:t> </w:t>
+      </w:r>
+    </w:p>
+    <w:p>
+      <w:pPr>
+        <w:pStyle w:val="paragraph"/>
+        <w:numPr>
+          <w:ilvl w:val="0"/>
+          <w:numId w:val="19"/>
+        </w:numPr>
+        <w:spacing w:before="0" w:beforeAutospacing="0" w:after="0" w:afterAutospacing="0"/>
+        <w:ind w:left="0" w:firstLine="360"/>
+        <w:textAlignment w:val="baseline"/>
+        <w:rPr>
+          <w:rFonts w:ascii="Calibri" w:hAnsi="Calibri" w:cs="Calibri"/>
+        </w:rPr>
+      </w:pPr>
+      <w:r>
+        <w:rPr>
+          <w:rStyle w:val="normaltextrun"/>
+          <w:rFonts w:ascii="Calibri" w:hAnsi="Calibri" w:cs="Calibri"/>
+          <w:b/>
+          <w:bCs/>
+          <w:lang w:val="en-US"/>
+        </w:rPr>
+        <w:t>Project Adviser</w:t>
+      </w:r>
+      <w:r>
+        <w:rPr>
+          <w:rStyle w:val="normaltextrun"/>
+          <w:rFonts w:ascii="Calibri" w:hAnsi="Calibri" w:cs="Calibri"/>
+        </w:rPr>
+        <w:t> </w:t>
+      </w:r>
+    </w:p>
+    <w:p>
+      <w:pPr>
+        <w:pStyle w:val="paragraph"/>
+        <w:spacing w:before="0" w:beforeAutospacing="0" w:after="0" w:afterAutospacing="0"/>
+        <w:ind w:left="720"/>
+        <w:textAlignment w:val="baseline"/>
+        <w:rPr>
+          <w:rFonts w:ascii="Segoe UI" w:hAnsi="Segoe UI" w:cs="Segoe UI"/>
+          <w:sz w:val="18"/>
+          <w:szCs w:val="18"/>
+        </w:rPr>
+      </w:pPr>
+      <w:r>
+        <w:rPr>
+          <w:rStyle w:val="normaltextrun"/>
+          <w:rFonts w:ascii="Calibri" w:hAnsi="Calibri" w:cs="Calibri"/>
+        </w:rPr>
+        <w:t> </w:t>
+      </w:r>
+    </w:p>
+    <w:p>
+      <w:pPr>
+        <w:pStyle w:val="paragraph"/>
+        <w:spacing w:before="0" w:beforeAutospacing="0" w:after="0" w:afterAutospacing="0"/>
+        <w:ind w:left="720"/>
+        <w:jc w:val="both"/>
+        <w:textAlignment w:val="baseline"/>
+        <w:rPr>
+          <w:rFonts w:ascii="Segoe UI" w:hAnsi="Segoe UI" w:cs="Segoe UI"/>
+          <w:sz w:val="18"/>
+          <w:szCs w:val="18"/>
+        </w:rPr>
+      </w:pPr>
+      <w:r>
+        <w:rPr>
+          <w:rStyle w:val="normaltextrun"/>
+          <w:rFonts w:ascii="Calibri" w:hAnsi="Calibri" w:cs="Calibri"/>
+          <w:lang w:val="en-US"/>
+        </w:rPr>
+        <w:t>The Project Adviser is responsible for providing guidance and support to the Project Manager and team. They should ensure that the project aligns with the overall goals and objectives of the organization and provide advice on best practices for managing project scope.</w:t>
+      </w:r>
+      <w:r>
+        <w:rPr>
+          <w:rStyle w:val="normaltextrun"/>
+          <w:rFonts w:ascii="Calibri" w:hAnsi="Calibri" w:cs="Calibri"/>
+        </w:rPr>
+        <w:t> </w:t>
+      </w:r>
+    </w:p>
+    <w:p>
+      <w:pPr>
+        <w:pStyle w:val="Heading1"/>
+        <w:jc w:val="left"/>
         <w:rPr>
           <w:rFonts w:asciiTheme="minorHAnsi" w:hAnsiTheme="minorHAnsi"/>
           <w:smallCaps/>
           <w:sz w:val="28"/>
           <w:szCs w:val="28"/>
         </w:rPr>
-        <w:t>Cess</w:t>
-      </w:r>
-      <w:proofErr w:type="spellEnd"/>
-      <w:r>
+      </w:pPr>
+    </w:p>
+    <w:p>
+      <w:pPr>
+        <w:pStyle w:val="Heading1"/>
+        <w:jc w:val="left"/>
         <w:rPr>
           <w:rFonts w:asciiTheme="minorHAnsi" w:hAnsiTheme="minorHAnsi"/>
           <w:smallCaps/>
           <w:sz w:val="28"/>
           <w:szCs w:val="28"/>
         </w:rPr>
-        <w:t>)</w:t>
-      </w:r>
-    </w:p>
-    <w:p/>
-    <w:p>
-      <w:pPr>
-        <w:rPr>
-          <w:b/>
-        </w:rPr>
-      </w:pPr>
-      <w:r>
-        <w:rPr>
-          <w:b/>
-        </w:rPr>
-        <w:t>Project Sponsor</w:t>
-      </w:r>
-    </w:p>
-    <w:p>
-      <w:r>
-        <w:t>The project sponsor is the champion of the project and has authorized the project by signing the project charter.  This person is responsible for the funding of the project and is ultimately responsible for its success.  Since the Project Sponsor is at the executive level communications should be presented in summary format unless the Project Sponsor requests more detailed communications.</w:t>
-      </w:r>
-    </w:p>
-    <w:p>
-      <w:pPr>
-        <w:rPr>
-          <w:color w:val="0000FF"/>
-        </w:rPr>
-      </w:pPr>
-    </w:p>
-    <w:p>
-      <w:pPr>
-        <w:rPr>
-          <w:b/>
-        </w:rPr>
-      </w:pPr>
-      <w:r>
-        <w:rPr>
-          <w:b/>
-        </w:rPr>
-        <w:t>Program Manager</w:t>
-      </w:r>
-    </w:p>
-    <w:p>
-      <w:r>
-        <w:t xml:space="preserve">The Program Manager oversees the project at the portfolio level and owns most of the resources assigned to the project.  The Program Manager is responsible for overall program costs and </w:t>
-      </w:r>
-      <w:proofErr w:type="gramStart"/>
-      <w:r>
-        <w:t>profitability</w:t>
-      </w:r>
-      <w:proofErr w:type="gramEnd"/>
-      <w:r>
-        <w:t xml:space="preserve"> as such they require more detailed communications than the Project Sponsor.</w:t>
-      </w:r>
-    </w:p>
-    <w:p/>
-    <w:p>
-      <w:pPr>
-        <w:rPr>
-          <w:b/>
-        </w:rPr>
-      </w:pPr>
-      <w:r>
-        <w:rPr>
-          <w:b/>
-        </w:rPr>
-        <w:t>Key Stakeholders</w:t>
-      </w:r>
-    </w:p>
-    <w:p>
-      <w:r>
-        <w:t xml:space="preserve">Normally Stakeholders includes all individuals and organizations who are impacted by the project.  For this project we are defining a subset of the stakeholders as Key Stakeholders.  These are the stakeholders with whom we need to </w:t>
-      </w:r>
-      <w:proofErr w:type="gramStart"/>
-      <w:r>
-        <w:t>communicate with</w:t>
-      </w:r>
-      <w:proofErr w:type="gramEnd"/>
-      <w:r>
-        <w:t xml:space="preserve"> and are not included in the other roles defined in this section.  The Key Stakeholders includes executive management with an interest in the project and key users identified for participation in the project.  </w:t>
-      </w:r>
-    </w:p>
-    <w:p/>
-    <w:p>
-      <w:pPr>
-        <w:rPr>
-          <w:b/>
-        </w:rPr>
-      </w:pPr>
-      <w:r>
-        <w:rPr>
-          <w:b/>
-        </w:rPr>
-        <w:t>Change Control Board</w:t>
-      </w:r>
-    </w:p>
-    <w:p>
-      <w:r>
-        <w:t xml:space="preserve">The Change Control Board is a designated group </w:t>
-      </w:r>
-      <w:proofErr w:type="gramStart"/>
-      <w:r>
-        <w:t>which is</w:t>
-      </w:r>
-      <w:proofErr w:type="gramEnd"/>
-      <w:r>
-        <w:t xml:space="preserve"> reviews technical specifications and authorizes changes within the </w:t>
-      </w:r>
-      <w:proofErr w:type="gramStart"/>
-      <w:r>
-        <w:t>organizations</w:t>
-      </w:r>
-      <w:proofErr w:type="gramEnd"/>
-      <w:r>
-        <w:t xml:space="preserve"> infrastructure.  Technical design documents, user impact analysis and implementation strategies are typical of the types of communication this group requires.</w:t>
-      </w:r>
-    </w:p>
-    <w:p/>
-    <w:p>
-      <w:pPr>
-        <w:rPr>
-          <w:b/>
-        </w:rPr>
-      </w:pPr>
-      <w:r>
-        <w:rPr>
-          <w:b/>
-        </w:rPr>
-        <w:t>Customer</w:t>
-      </w:r>
-    </w:p>
-    <w:p>
-      <w:pPr>
-        <w:rPr>
-          <w:color w:val="008000"/>
-        </w:rPr>
-      </w:pPr>
-      <w:r>
-        <w:rPr>
-          <w:color w:val="008000"/>
-        </w:rPr>
-        <w:t>You should identify the customer if the project is the result of a solicitation.  In such a case, the customer will be involved in reviewing prototypes, approval of designs and implementation stages and acceptance of the final project the project generates.</w:t>
-      </w:r>
-    </w:p>
-    <w:p/>
-    <w:p/>
-    <w:p>
-      <w:pPr>
-        <w:rPr>
-          <w:b/>
-        </w:rPr>
-      </w:pPr>
-      <w:r>
-        <w:rPr>
-          <w:b/>
-        </w:rPr>
-        <w:t>Project Manager</w:t>
-      </w:r>
-    </w:p>
-    <w:p>
-      <w:r>
-        <w:t xml:space="preserve">The Project Manager has overall responsibility for the execution of the project.  The Project Manager manages day to day resources, provides project guidance and monitors and reports on the projects metrics as defined in the Project Management Plan.  As the person responsible </w:t>
-      </w:r>
-      <w:r>
-        <w:lastRenderedPageBreak/>
-        <w:t>for the execution of the project, the Project Manager is the primary communicator for the project distributing information according to this Communications Management Plan.</w:t>
-      </w:r>
-    </w:p>
-    <w:p/>
-    <w:p>
-      <w:pPr>
-        <w:rPr>
-          <w:b/>
-        </w:rPr>
-      </w:pPr>
-      <w:r>
-        <w:rPr>
-          <w:b/>
-        </w:rPr>
-        <w:t>Project Team</w:t>
-      </w:r>
-    </w:p>
-    <w:p>
-      <w:r>
-        <w:t xml:space="preserve">The Project Team is comprised of all </w:t>
-      </w:r>
-      <w:proofErr w:type="gramStart"/>
-      <w:r>
-        <w:t>persons</w:t>
-      </w:r>
-      <w:proofErr w:type="gramEnd"/>
-      <w:r>
-        <w:t xml:space="preserve"> who have a role performing work on the project.  The project team needs to have a clear understanding of the work to be completed and the framework in which the project is to be executed.  Since the Project Team is responsible for completing the work for the </w:t>
-      </w:r>
-      <w:proofErr w:type="gramStart"/>
-      <w:r>
-        <w:t>project</w:t>
-      </w:r>
-      <w:proofErr w:type="gramEnd"/>
-      <w:r>
-        <w:t xml:space="preserve"> they played a key role in creating the Project Plan including defining its schedule and work packages.  The Project Team requires a detailed level of </w:t>
-      </w:r>
-      <w:proofErr w:type="gramStart"/>
-      <w:r>
-        <w:t>communications</w:t>
-      </w:r>
-      <w:proofErr w:type="gramEnd"/>
-      <w:r>
-        <w:t xml:space="preserve"> which is achieved through </w:t>
-      </w:r>
-      <w:proofErr w:type="gramStart"/>
-      <w:r>
-        <w:t>day to day</w:t>
-      </w:r>
-      <w:proofErr w:type="gramEnd"/>
-      <w:r>
-        <w:t xml:space="preserve"> interactions with the Project Manager and other team members along with weekly team meetings.</w:t>
-      </w:r>
-    </w:p>
-    <w:p/>
-    <w:p>
-      <w:pPr>
-        <w:rPr>
-          <w:b/>
-        </w:rPr>
-      </w:pPr>
-      <w:r>
-        <w:rPr>
-          <w:b/>
-        </w:rPr>
-        <w:t>Steering Committee</w:t>
-      </w:r>
-    </w:p>
-    <w:p>
-      <w:r>
-        <w:t xml:space="preserve">The Steering Committee includes management representing the departments which make up the organization.  The Steering Committee provides strategic oversight for changes which </w:t>
-      </w:r>
-      <w:proofErr w:type="gramStart"/>
-      <w:r>
-        <w:t>impact</w:t>
-      </w:r>
-      <w:proofErr w:type="gramEnd"/>
-      <w:r>
-        <w:t xml:space="preserve"> the overall organization.  The purpose of the Steering Committee is to ensure that changes within the organization are </w:t>
-      </w:r>
-      <w:proofErr w:type="gramStart"/>
-      <w:r>
-        <w:t>effected</w:t>
-      </w:r>
-      <w:proofErr w:type="gramEnd"/>
-      <w:r>
-        <w:t xml:space="preserve"> in such a way that it benefits the organization as a whole.  The Steering Committee requires communication on matters which will change the scope of the project and its deliverables.</w:t>
-      </w:r>
-    </w:p>
-    <w:p/>
-    <w:p>
-      <w:pPr>
-        <w:rPr>
-          <w:b/>
-        </w:rPr>
-      </w:pPr>
-      <w:r>
-        <w:rPr>
-          <w:b/>
-        </w:rPr>
-        <w:t>Technical Lead</w:t>
-      </w:r>
-    </w:p>
-    <w:p>
-      <w:r>
-        <w:t xml:space="preserve">The Technical Lead is a person on the Project Team who is designated to be responsible for ensuring that all technical aspects of the project are addressed and that the project is implemented in a technically sound manner.  The Technical Lead is responsible for all technical designs, overseeing the implementation of the designs and developing as-build documentation.  The Technical Lead requires close </w:t>
-      </w:r>
-      <w:proofErr w:type="gramStart"/>
-      <w:r>
-        <w:t>communications</w:t>
-      </w:r>
-      <w:proofErr w:type="gramEnd"/>
-      <w:r>
-        <w:t xml:space="preserve"> with the Project Manager and the Project Team.</w:t>
-      </w:r>
-    </w:p>
-    <w:p>
-      <w:pPr>
-        <w:pStyle w:val="Heading1"/>
-        <w:jc w:val="left"/>
+      </w:pPr>
+      <w:bookmarkStart w:id="5" w:name="_Toc339366627"/>
+      <w:r>
         <w:rPr>
           <w:rFonts w:asciiTheme="minorHAnsi" w:hAnsiTheme="minorHAnsi"/>
           <w:smallCaps/>
           <w:sz w:val="28"/>
           <w:szCs w:val="28"/>
         </w:rPr>
-      </w:pPr>
-    </w:p>
-    <w:p>
-      <w:pPr>
-        <w:pStyle w:val="Heading1"/>
-        <w:jc w:val="left"/>
+        <w:t>Project Team Directory</w:t>
+      </w:r>
+      <w:bookmarkEnd w:id="5"/>
+      <w:r>
         <w:rPr>
           <w:rFonts w:asciiTheme="minorHAnsi" w:hAnsiTheme="minorHAnsi"/>
           <w:smallCaps/>
           <w:sz w:val="28"/>
           <w:szCs w:val="28"/>
         </w:rPr>
-      </w:pPr>
-      <w:bookmarkStart w:id="5" w:name="_Toc339366627"/>
-      <w:r>
-        <w:rPr>
-          <w:rFonts w:asciiTheme="minorHAnsi" w:hAnsiTheme="minorHAnsi"/>
-          <w:smallCaps/>
-          <w:sz w:val="28"/>
-          <w:szCs w:val="28"/>
-        </w:rPr>
-        <w:t>Project Team Directory</w:t>
-      </w:r>
-      <w:bookmarkEnd w:id="5"/>
-      <w:r>
-        <w:rPr>
-          <w:rFonts w:asciiTheme="minorHAnsi" w:hAnsiTheme="minorHAnsi"/>
-          <w:smallCaps/>
-          <w:sz w:val="28"/>
-          <w:szCs w:val="28"/>
-        </w:rPr>
-        <w:t xml:space="preserve"> (</w:t>
-      </w:r>
-      <w:proofErr w:type="spellStart"/>
-      <w:r>
-        <w:rPr>
-          <w:rFonts w:asciiTheme="minorHAnsi" w:hAnsiTheme="minorHAnsi"/>
-          <w:smallCaps/>
-          <w:sz w:val="28"/>
-          <w:szCs w:val="28"/>
-        </w:rPr>
-        <w:t>Cess</w:t>
-      </w:r>
-      <w:proofErr w:type="spellEnd"/>
-      <w:r>
-        <w:rPr>
-          <w:rFonts w:asciiTheme="minorHAnsi" w:hAnsiTheme="minorHAnsi"/>
-          <w:smallCaps/>
-          <w:sz w:val="28"/>
-          <w:szCs w:val="28"/>
-        </w:rPr>
-        <w:t>)</w:t>
+        <w:t xml:space="preserve"> </w:t>
       </w:r>
     </w:p>
     <w:p>
@@ -2820,10 +3229,11 @@
         <w:t>The following table presents contact information for all persons identified in this communications management plan.  The email addresses and phone numbers in this table will be used to communicate with these people.</w:t>
       </w:r>
     </w:p>
+    <w:p/>
     <w:p/>
     <w:tbl>
       <w:tblPr>
-        <w:tblW w:w="9535" w:type="dxa"/>
+        <w:tblW w:w="8359" w:type="dxa"/>
         <w:tblBorders>
           <w:top w:val="single" w:sz="4" w:space="0" w:color="auto"/>
           <w:left w:val="single" w:sz="4" w:space="0" w:color="auto"/>
@@ -2832,24 +3242,23 @@
           <w:insideH w:val="single" w:sz="4" w:space="0" w:color="auto"/>
           <w:insideV w:val="single" w:sz="4" w:space="0" w:color="auto"/>
         </w:tblBorders>
+        <w:tblLayout w:type="fixed"/>
         <w:tblLook w:val="00A0" w:firstRow="1" w:lastRow="0" w:firstColumn="1" w:lastColumn="0" w:noHBand="0" w:noVBand="0"/>
       </w:tblPr>
       <w:tblGrid>
-        <w:gridCol w:w="1515"/>
-        <w:gridCol w:w="1575"/>
-        <w:gridCol w:w="1388"/>
-        <w:gridCol w:w="1601"/>
-        <w:gridCol w:w="2075"/>
-        <w:gridCol w:w="1388"/>
+        <w:gridCol w:w="2122"/>
+        <w:gridCol w:w="2693"/>
+        <w:gridCol w:w="3544"/>
       </w:tblGrid>
       <w:tr>
         <w:tc>
           <w:tcPr>
-            <w:tcW w:w="1484" w:type="dxa"/>
+            <w:tcW w:w="2122" w:type="dxa"/>
             <w:shd w:val="clear" w:color="auto" w:fill="D9D9D9"/>
           </w:tcPr>
           <w:p>
             <w:pPr>
+              <w:jc w:val="center"/>
               <w:rPr>
                 <w:b/>
               </w:rPr>
@@ -2864,11 +3273,12 @@
         </w:tc>
         <w:tc>
           <w:tcPr>
-            <w:tcW w:w="1543" w:type="dxa"/>
+            <w:tcW w:w="2693" w:type="dxa"/>
             <w:shd w:val="clear" w:color="auto" w:fill="D9D9D9"/>
           </w:tcPr>
           <w:p>
             <w:pPr>
+              <w:jc w:val="center"/>
               <w:rPr>
                 <w:b/>
               </w:rPr>
@@ -2883,11 +3293,12 @@
         </w:tc>
         <w:tc>
           <w:tcPr>
-            <w:tcW w:w="1361" w:type="dxa"/>
+            <w:tcW w:w="3544" w:type="dxa"/>
             <w:shd w:val="clear" w:color="auto" w:fill="D9D9D9"/>
           </w:tcPr>
           <w:p>
             <w:pPr>
+              <w:jc w:val="center"/>
               <w:rPr>
                 <w:b/>
               </w:rPr>
@@ -2896,64 +3307,7 @@
               <w:rPr>
                 <w:b/>
               </w:rPr>
-              <w:t>Title</w:t>
-            </w:r>
-          </w:p>
-        </w:tc>
-        <w:tc>
-          <w:tcPr>
-            <w:tcW w:w="1569" w:type="dxa"/>
-            <w:shd w:val="clear" w:color="auto" w:fill="D9D9D9"/>
-          </w:tcPr>
-          <w:p>
-            <w:pPr>
-              <w:rPr>
-                <w:b/>
-              </w:rPr>
-            </w:pPr>
-            <w:r>
-              <w:rPr>
-                <w:b/>
-              </w:rPr>
-              <w:t>Organization/ Department</w:t>
-            </w:r>
-          </w:p>
-        </w:tc>
-        <w:tc>
-          <w:tcPr>
-            <w:tcW w:w="2032" w:type="dxa"/>
-            <w:shd w:val="clear" w:color="auto" w:fill="D9D9D9"/>
-          </w:tcPr>
-          <w:p>
-            <w:pPr>
-              <w:rPr>
-                <w:b/>
-              </w:rPr>
-            </w:pPr>
-            <w:r>
-              <w:rPr>
-                <w:b/>
-              </w:rPr>
               <w:t>Email</w:t>
-            </w:r>
-          </w:p>
-        </w:tc>
-        <w:tc>
-          <w:tcPr>
-            <w:tcW w:w="1546" w:type="dxa"/>
-            <w:shd w:val="clear" w:color="auto" w:fill="D9D9D9"/>
-          </w:tcPr>
-          <w:p>
-            <w:pPr>
-              <w:rPr>
-                <w:b/>
-              </w:rPr>
-            </w:pPr>
-            <w:r>
-              <w:rPr>
-                <w:b/>
-              </w:rPr>
-              <w:t>Phone</w:t>
             </w:r>
           </w:p>
         </w:tc>
@@ -2961,10 +3315,11 @@
       <w:tr>
         <w:tc>
           <w:tcPr>
-            <w:tcW w:w="1484" w:type="dxa"/>
+            <w:tcW w:w="2122" w:type="dxa"/>
           </w:tcPr>
           <w:p>
             <w:pPr>
+              <w:jc w:val="center"/>
               <w:rPr>
                 <w:b/>
               </w:rPr>
@@ -2973,79 +3328,61 @@
               <w:rPr>
                 <w:b/>
               </w:rPr>
-              <w:t>Project Sponsor</w:t>
+              <w:t xml:space="preserve">Project </w:t>
+            </w:r>
+            <w:r>
+              <w:rPr>
+                <w:b/>
+              </w:rPr>
+              <w:t>Manager</w:t>
             </w:r>
           </w:p>
         </w:tc>
         <w:tc>
           <w:tcPr>
-            <w:tcW w:w="1543" w:type="dxa"/>
+            <w:tcW w:w="2693" w:type="dxa"/>
           </w:tcPr>
           <w:p>
             <w:pPr>
-              <w:numPr>
-                <w:ilvl w:val="0"/>
-                <w:numId w:val="4"/>
-              </w:numPr>
-            </w:pPr>
-            <w:r>
-              <w:t>White</w:t>
+              <w:jc w:val="center"/>
+            </w:pPr>
+            <w:r>
+              <w:t>Mikedale Dellera</w:t>
             </w:r>
           </w:p>
         </w:tc>
         <w:tc>
           <w:tcPr>
-            <w:tcW w:w="1361" w:type="dxa"/>
+            <w:tcW w:w="3544" w:type="dxa"/>
           </w:tcPr>
           <w:p>
-            <w:r>
-              <w:t>VP of Technology</w:t>
-            </w:r>
-          </w:p>
-        </w:tc>
-        <w:tc>
-          <w:tcPr>
-            <w:tcW w:w="1569" w:type="dxa"/>
-          </w:tcPr>
-          <w:p>
-            <w:r>
-              <w:t>IT</w:t>
-            </w:r>
-          </w:p>
-        </w:tc>
-        <w:tc>
-          <w:tcPr>
-            <w:tcW w:w="2032" w:type="dxa"/>
-          </w:tcPr>
-          <w:p>
+            <w:pPr>
+              <w:jc w:val="center"/>
+            </w:pPr>
             <w:hyperlink r:id="rId11" w:history="1">
               <w:r>
                 <w:rPr>
                   <w:rStyle w:val="Hyperlink"/>
                 </w:rPr>
-                <w:t>a.white@abc.com</w:t>
+                <w:t>mbdellera@student.apc.edu.ph</w:t>
               </w:r>
             </w:hyperlink>
           </w:p>
-        </w:tc>
-        <w:tc>
-          <w:tcPr>
-            <w:tcW w:w="1546" w:type="dxa"/>
-          </w:tcPr>
-          <w:p>
-            <w:r>
-              <w:t>(555) 555-1212</w:t>
-            </w:r>
+          <w:p>
+            <w:pPr>
+              <w:jc w:val="center"/>
+            </w:pPr>
           </w:p>
         </w:tc>
       </w:tr>
       <w:tr>
         <w:tc>
           <w:tcPr>
-            <w:tcW w:w="1484" w:type="dxa"/>
+            <w:tcW w:w="2122" w:type="dxa"/>
           </w:tcPr>
           <w:p>
             <w:pPr>
+              <w:jc w:val="center"/>
               <w:rPr>
                 <w:b/>
               </w:rPr>
@@ -3054,79 +3391,61 @@
               <w:rPr>
                 <w:b/>
               </w:rPr>
-              <w:t>Program Manager</w:t>
+              <w:t>Pr</w:t>
+            </w:r>
+            <w:r>
+              <w:rPr>
+                <w:b/>
+              </w:rPr>
+              <w:t>oduct Owner</w:t>
             </w:r>
           </w:p>
         </w:tc>
         <w:tc>
           <w:tcPr>
-            <w:tcW w:w="1543" w:type="dxa"/>
+            <w:tcW w:w="2693" w:type="dxa"/>
           </w:tcPr>
           <w:p>
             <w:pPr>
-              <w:numPr>
-                <w:ilvl w:val="0"/>
-                <w:numId w:val="4"/>
-              </w:numPr>
-            </w:pPr>
-            <w:r>
-              <w:t>Brown</w:t>
+              <w:jc w:val="center"/>
+            </w:pPr>
+            <w:r>
+              <w:t>Wilkins Caducio</w:t>
             </w:r>
           </w:p>
         </w:tc>
         <w:tc>
           <w:tcPr>
-            <w:tcW w:w="1361" w:type="dxa"/>
+            <w:tcW w:w="3544" w:type="dxa"/>
           </w:tcPr>
           <w:p>
-            <w:r>
-              <w:t>PMO Manager</w:t>
-            </w:r>
-          </w:p>
-        </w:tc>
-        <w:tc>
-          <w:tcPr>
-            <w:tcW w:w="1569" w:type="dxa"/>
-          </w:tcPr>
-          <w:p>
-            <w:r>
-              <w:t>PMO</w:t>
-            </w:r>
-          </w:p>
-        </w:tc>
-        <w:tc>
-          <w:tcPr>
-            <w:tcW w:w="2032" w:type="dxa"/>
-          </w:tcPr>
-          <w:p>
+            <w:pPr>
+              <w:jc w:val="center"/>
+            </w:pPr>
             <w:hyperlink r:id="rId12" w:history="1">
               <w:r>
                 <w:rPr>
                   <w:rStyle w:val="Hyperlink"/>
                 </w:rPr>
-                <w:t>b.brown@abc.com</w:t>
+                <w:t>wvcaducio@student.apc.edu.ph</w:t>
               </w:r>
             </w:hyperlink>
           </w:p>
-        </w:tc>
-        <w:tc>
-          <w:tcPr>
-            <w:tcW w:w="1546" w:type="dxa"/>
-          </w:tcPr>
-          <w:p>
-            <w:r>
-              <w:t>(555) 555-1313</w:t>
-            </w:r>
+          <w:p>
+            <w:pPr>
+              <w:jc w:val="center"/>
+            </w:pPr>
           </w:p>
         </w:tc>
       </w:tr>
       <w:tr>
         <w:tc>
           <w:tcPr>
-            <w:tcW w:w="1484" w:type="dxa"/>
+            <w:tcW w:w="2122" w:type="dxa"/>
           </w:tcPr>
           <w:p>
             <w:pPr>
+              <w:jc w:val="center"/>
               <w:rPr>
                 <w:b/>
               </w:rPr>
@@ -3135,80 +3454,55 @@
               <w:rPr>
                 <w:b/>
               </w:rPr>
-              <w:lastRenderedPageBreak/>
-              <w:t>Project Manager</w:t>
+              <w:t>Scrum Master</w:t>
             </w:r>
           </w:p>
         </w:tc>
         <w:tc>
           <w:tcPr>
-            <w:tcW w:w="1543" w:type="dxa"/>
+            <w:tcW w:w="2693" w:type="dxa"/>
           </w:tcPr>
           <w:p>
             <w:pPr>
-              <w:numPr>
-                <w:ilvl w:val="0"/>
-                <w:numId w:val="4"/>
-              </w:numPr>
-            </w:pPr>
-            <w:r>
-              <w:t>Black</w:t>
+              <w:jc w:val="center"/>
+            </w:pPr>
+            <w:r>
+              <w:t>Jakerson Bermudo</w:t>
             </w:r>
           </w:p>
         </w:tc>
         <w:tc>
           <w:tcPr>
-            <w:tcW w:w="1361" w:type="dxa"/>
+            <w:tcW w:w="3544" w:type="dxa"/>
           </w:tcPr>
           <w:p>
-            <w:r>
-              <w:t>Project Manager</w:t>
-            </w:r>
-          </w:p>
-        </w:tc>
-        <w:tc>
-          <w:tcPr>
-            <w:tcW w:w="1569" w:type="dxa"/>
-          </w:tcPr>
-          <w:p>
-            <w:r>
-              <w:t>PMO</w:t>
-            </w:r>
-          </w:p>
-        </w:tc>
-        <w:tc>
-          <w:tcPr>
-            <w:tcW w:w="2032" w:type="dxa"/>
-          </w:tcPr>
-          <w:p>
+            <w:pPr>
+              <w:jc w:val="center"/>
+            </w:pPr>
             <w:hyperlink r:id="rId13" w:history="1">
               <w:r>
                 <w:rPr>
                   <w:rStyle w:val="Hyperlink"/>
                 </w:rPr>
-                <w:t>c.black@abc.com</w:t>
+                <w:t>jbbermudo@student.apc.edu.ph</w:t>
               </w:r>
             </w:hyperlink>
           </w:p>
-        </w:tc>
-        <w:tc>
-          <w:tcPr>
-            <w:tcW w:w="1546" w:type="dxa"/>
-          </w:tcPr>
-          <w:p>
-            <w:r>
-              <w:t>(555) 555-1414</w:t>
-            </w:r>
+          <w:p>
+            <w:pPr>
+              <w:jc w:val="center"/>
+            </w:pPr>
           </w:p>
         </w:tc>
       </w:tr>
       <w:tr>
         <w:tc>
           <w:tcPr>
-            <w:tcW w:w="1484" w:type="dxa"/>
+            <w:tcW w:w="2122" w:type="dxa"/>
           </w:tcPr>
           <w:p>
             <w:pPr>
+              <w:jc w:val="center"/>
               <w:rPr>
                 <w:b/>
               </w:rPr>
@@ -3217,68 +3511,84 @@
               <w:rPr>
                 <w:b/>
               </w:rPr>
-              <w:t>Project Stakeholders</w:t>
+              <w:t>Scrum team</w:t>
             </w:r>
           </w:p>
         </w:tc>
         <w:tc>
           <w:tcPr>
-            <w:tcW w:w="1543" w:type="dxa"/>
+            <w:tcW w:w="2693" w:type="dxa"/>
           </w:tcPr>
           <w:p>
-            <w:r>
-              <w:t>See Stakeholder Register</w:t>
+            <w:pPr>
+              <w:jc w:val="center"/>
+            </w:pPr>
+            <w:r>
+              <w:t>Rark Mowen Alcantara</w:t>
+            </w:r>
+            <w:r>
+              <w:br/>
+            </w:r>
+          </w:p>
+          <w:p>
+            <w:pPr>
+              <w:jc w:val="center"/>
+            </w:pPr>
+            <w:r>
+              <w:t>Carl James Garcia</w:t>
             </w:r>
           </w:p>
         </w:tc>
         <w:tc>
           <w:tcPr>
-            <w:tcW w:w="1361" w:type="dxa"/>
+            <w:tcW w:w="3544" w:type="dxa"/>
           </w:tcPr>
           <w:p>
-            <w:r>
-              <w:t>See Stakeholder Register</w:t>
-            </w:r>
-          </w:p>
-        </w:tc>
-        <w:tc>
-          <w:tcPr>
-            <w:tcW w:w="1569" w:type="dxa"/>
-          </w:tcPr>
-          <w:p>
-            <w:r>
-              <w:t>See Stakeholder Register</w:t>
-            </w:r>
-          </w:p>
-        </w:tc>
-        <w:tc>
-          <w:tcPr>
-            <w:tcW w:w="2032" w:type="dxa"/>
-          </w:tcPr>
-          <w:p>
-            <w:r>
-              <w:t>See Stakeholder Register</w:t>
-            </w:r>
-          </w:p>
-        </w:tc>
-        <w:tc>
-          <w:tcPr>
-            <w:tcW w:w="1546" w:type="dxa"/>
-          </w:tcPr>
-          <w:p>
-            <w:r>
-              <w:t>See Stakeholder Register</w:t>
-            </w:r>
+            <w:pPr>
+              <w:jc w:val="center"/>
+            </w:pPr>
+            <w:hyperlink r:id="rId14" w:history="1">
+              <w:r>
+                <w:rPr>
+                  <w:rStyle w:val="Hyperlink"/>
+                </w:rPr>
+                <w:t>rlalcantara@student.apc.edu.ph</w:t>
+              </w:r>
+            </w:hyperlink>
+          </w:p>
+          <w:p>
+            <w:pPr>
+              <w:jc w:val="center"/>
+            </w:pPr>
+          </w:p>
+          <w:p>
+            <w:pPr>
+              <w:jc w:val="center"/>
+            </w:pPr>
+            <w:hyperlink r:id="rId15" w:history="1">
+              <w:r>
+                <w:rPr>
+                  <w:rStyle w:val="Hyperlink"/>
+                </w:rPr>
+                <w:t>cagarcia@student.apc.edu.ph</w:t>
+              </w:r>
+            </w:hyperlink>
+          </w:p>
+          <w:p>
+            <w:pPr>
+              <w:jc w:val="center"/>
+            </w:pPr>
           </w:p>
         </w:tc>
       </w:tr>
       <w:tr>
         <w:tc>
           <w:tcPr>
-            <w:tcW w:w="1484" w:type="dxa"/>
+            <w:tcW w:w="2122" w:type="dxa"/>
           </w:tcPr>
           <w:p>
             <w:pPr>
+              <w:jc w:val="center"/>
               <w:rPr>
                 <w:b/>
               </w:rPr>
@@ -3287,73 +3597,56 @@
               <w:rPr>
                 <w:b/>
               </w:rPr>
-              <w:t>Customer</w:t>
+              <w:lastRenderedPageBreak/>
+              <w:t>Documentation Manager</w:t>
             </w:r>
           </w:p>
         </w:tc>
         <w:tc>
           <w:tcPr>
-            <w:tcW w:w="1543" w:type="dxa"/>
+            <w:tcW w:w="2693" w:type="dxa"/>
           </w:tcPr>
           <w:p>
-            <w:r>
-              <w:t>J. Doe XYZ Corp</w:t>
+            <w:pPr>
+              <w:jc w:val="center"/>
+            </w:pPr>
+            <w:r>
+              <w:t>Princess Joy Ferrer</w:t>
             </w:r>
           </w:p>
         </w:tc>
         <w:tc>
           <w:tcPr>
-            <w:tcW w:w="1361" w:type="dxa"/>
+            <w:tcW w:w="3544" w:type="dxa"/>
           </w:tcPr>
           <w:p>
-            <w:r>
-              <w:t>Manager</w:t>
-            </w:r>
-          </w:p>
-        </w:tc>
-        <w:tc>
-          <w:tcPr>
-            <w:tcW w:w="1569" w:type="dxa"/>
-          </w:tcPr>
-          <w:p>
-            <w:r>
-              <w:t>IT</w:t>
-            </w:r>
-          </w:p>
-        </w:tc>
-        <w:tc>
-          <w:tcPr>
-            <w:tcW w:w="2032" w:type="dxa"/>
-          </w:tcPr>
-          <w:p>
-            <w:hyperlink r:id="rId14" w:history="1">
+            <w:pPr>
+              <w:jc w:val="center"/>
+            </w:pPr>
+            <w:hyperlink r:id="rId16" w:history="1">
               <w:r>
                 <w:rPr>
                   <w:rStyle w:val="Hyperlink"/>
                 </w:rPr>
-                <w:t>J.Doe@xyz.com</w:t>
+                <w:t>phferrer@student.apc.edu.ph</w:t>
               </w:r>
             </w:hyperlink>
           </w:p>
-        </w:tc>
-        <w:tc>
-          <w:tcPr>
-            <w:tcW w:w="1546" w:type="dxa"/>
-          </w:tcPr>
-          <w:p>
-            <w:r>
-              <w:t>(615) 555-8121</w:t>
-            </w:r>
+          <w:p>
+            <w:pPr>
+              <w:jc w:val="center"/>
+            </w:pPr>
           </w:p>
         </w:tc>
       </w:tr>
       <w:tr>
         <w:tc>
           <w:tcPr>
-            <w:tcW w:w="1484" w:type="dxa"/>
+            <w:tcW w:w="2122" w:type="dxa"/>
           </w:tcPr>
           <w:p>
             <w:pPr>
+              <w:jc w:val="center"/>
               <w:rPr>
                 <w:b/>
               </w:rPr>
@@ -3362,48 +3655,45 @@
               <w:rPr>
                 <w:b/>
               </w:rPr>
-              <w:t>Project Team</w:t>
+              <w:t>Stakeholder</w:t>
             </w:r>
           </w:p>
         </w:tc>
         <w:tc>
           <w:tcPr>
-            <w:tcW w:w="1543" w:type="dxa"/>
+            <w:tcW w:w="2693" w:type="dxa"/>
           </w:tcPr>
-          <w:p/>
+          <w:p>
+            <w:pPr>
+              <w:jc w:val="center"/>
+            </w:pPr>
+            <w:r>
+              <w:t>Hon. Michelle Odevilas</w:t>
+            </w:r>
+          </w:p>
         </w:tc>
         <w:tc>
           <w:tcPr>
-            <w:tcW w:w="1361" w:type="dxa"/>
+            <w:tcW w:w="3544" w:type="dxa"/>
           </w:tcPr>
-          <w:p/>
-        </w:tc>
-        <w:tc>
-          <w:tcPr>
-            <w:tcW w:w="1569" w:type="dxa"/>
-          </w:tcPr>
-          <w:p/>
-        </w:tc>
-        <w:tc>
-          <w:tcPr>
-            <w:tcW w:w="2032" w:type="dxa"/>
-          </w:tcPr>
-          <w:p/>
-        </w:tc>
-        <w:tc>
-          <w:tcPr>
-            <w:tcW w:w="1546" w:type="dxa"/>
-          </w:tcPr>
-          <w:p/>
+          <w:p>
+            <w:pPr>
+              <w:jc w:val="center"/>
+            </w:pPr>
+            <w:r>
+              <w:t>-</w:t>
+            </w:r>
+          </w:p>
         </w:tc>
       </w:tr>
       <w:tr>
         <w:tc>
           <w:tcPr>
-            <w:tcW w:w="1484" w:type="dxa"/>
+            <w:tcW w:w="2122" w:type="dxa"/>
           </w:tcPr>
           <w:p>
             <w:pPr>
+              <w:jc w:val="center"/>
               <w:rPr>
                 <w:b/>
               </w:rPr>
@@ -3412,215 +3702,102 @@
               <w:rPr>
                 <w:b/>
               </w:rPr>
-              <w:t>Technical Lead</w:t>
+              <w:t>Class Adviser</w:t>
             </w:r>
           </w:p>
         </w:tc>
         <w:tc>
           <w:tcPr>
-            <w:tcW w:w="1543" w:type="dxa"/>
+            <w:tcW w:w="2693" w:type="dxa"/>
           </w:tcPr>
-          <w:p/>
+          <w:p>
+            <w:pPr>
+              <w:jc w:val="center"/>
+            </w:pPr>
+            <w:r>
+              <w:t>Jose Eugenio Quesada</w:t>
+            </w:r>
+          </w:p>
         </w:tc>
         <w:tc>
           <w:tcPr>
-            <w:tcW w:w="1361" w:type="dxa"/>
+            <w:tcW w:w="3544" w:type="dxa"/>
           </w:tcPr>
-          <w:p/>
-        </w:tc>
-        <w:tc>
-          <w:tcPr>
-            <w:tcW w:w="1569" w:type="dxa"/>
-          </w:tcPr>
-          <w:p/>
-        </w:tc>
-        <w:tc>
-          <w:tcPr>
-            <w:tcW w:w="2032" w:type="dxa"/>
-          </w:tcPr>
-          <w:p/>
-        </w:tc>
-        <w:tc>
-          <w:tcPr>
-            <w:tcW w:w="1546" w:type="dxa"/>
-          </w:tcPr>
-          <w:p/>
+          <w:p>
+            <w:pPr>
+              <w:jc w:val="center"/>
+            </w:pPr>
+            <w:hyperlink r:id="rId17" w:history="1">
+              <w:r>
+                <w:rPr>
+                  <w:rStyle w:val="Hyperlink"/>
+                </w:rPr>
+                <w:t>jlquesada@apc.edu.ph</w:t>
+              </w:r>
+            </w:hyperlink>
+          </w:p>
+          <w:p>
+            <w:pPr>
+              <w:jc w:val="center"/>
+            </w:pPr>
+          </w:p>
         </w:tc>
       </w:tr>
       <w:tr>
         <w:tc>
           <w:tcPr>
-            <w:tcW w:w="1484" w:type="dxa"/>
+            <w:tcW w:w="2122" w:type="dxa"/>
           </w:tcPr>
           <w:p>
             <w:pPr>
+              <w:jc w:val="center"/>
               <w:rPr>
                 <w:b/>
               </w:rPr>
             </w:pPr>
+            <w:r>
+              <w:rPr>
+                <w:b/>
+              </w:rPr>
+              <w:t>Project Adviser</w:t>
+            </w:r>
           </w:p>
         </w:tc>
         <w:tc>
           <w:tcPr>
-            <w:tcW w:w="1543" w:type="dxa"/>
+            <w:tcW w:w="2693" w:type="dxa"/>
           </w:tcPr>
-          <w:p/>
+          <w:p>
+            <w:pPr>
+              <w:jc w:val="center"/>
+            </w:pPr>
+            <w:r>
+              <w:t>Alvin Limpin</w:t>
+            </w:r>
+          </w:p>
         </w:tc>
         <w:tc>
           <w:tcPr>
-            <w:tcW w:w="1361" w:type="dxa"/>
+            <w:tcW w:w="3544" w:type="dxa"/>
           </w:tcPr>
-          <w:p/>
-        </w:tc>
-        <w:tc>
-          <w:tcPr>
-            <w:tcW w:w="1569" w:type="dxa"/>
-          </w:tcPr>
-          <w:p/>
-        </w:tc>
-        <w:tc>
-          <w:tcPr>
-            <w:tcW w:w="2032" w:type="dxa"/>
-          </w:tcPr>
-          <w:p/>
-        </w:tc>
-        <w:tc>
-          <w:tcPr>
-            <w:tcW w:w="1546" w:type="dxa"/>
-          </w:tcPr>
-          <w:p/>
-        </w:tc>
-      </w:tr>
-      <w:tr>
-        <w:tc>
-          <w:tcPr>
-            <w:tcW w:w="1484" w:type="dxa"/>
-          </w:tcPr>
-          <w:p>
-            <w:pPr>
-              <w:rPr>
-                <w:b/>
-              </w:rPr>
-            </w:pPr>
-          </w:p>
-        </w:tc>
-        <w:tc>
-          <w:tcPr>
-            <w:tcW w:w="1543" w:type="dxa"/>
-          </w:tcPr>
-          <w:p/>
-        </w:tc>
-        <w:tc>
-          <w:tcPr>
-            <w:tcW w:w="1361" w:type="dxa"/>
-          </w:tcPr>
-          <w:p/>
-        </w:tc>
-        <w:tc>
-          <w:tcPr>
-            <w:tcW w:w="1569" w:type="dxa"/>
-          </w:tcPr>
-          <w:p/>
-        </w:tc>
-        <w:tc>
-          <w:tcPr>
-            <w:tcW w:w="2032" w:type="dxa"/>
-          </w:tcPr>
-          <w:p/>
-        </w:tc>
-        <w:tc>
-          <w:tcPr>
-            <w:tcW w:w="1546" w:type="dxa"/>
-          </w:tcPr>
-          <w:p/>
-        </w:tc>
-      </w:tr>
-      <w:tr>
-        <w:tc>
-          <w:tcPr>
-            <w:tcW w:w="1484" w:type="dxa"/>
-          </w:tcPr>
-          <w:p>
-            <w:pPr>
-              <w:rPr>
-                <w:b/>
-              </w:rPr>
-            </w:pPr>
-          </w:p>
-        </w:tc>
-        <w:tc>
-          <w:tcPr>
-            <w:tcW w:w="1543" w:type="dxa"/>
-          </w:tcPr>
-          <w:p/>
-        </w:tc>
-        <w:tc>
-          <w:tcPr>
-            <w:tcW w:w="1361" w:type="dxa"/>
-          </w:tcPr>
-          <w:p/>
-        </w:tc>
-        <w:tc>
-          <w:tcPr>
-            <w:tcW w:w="1569" w:type="dxa"/>
-          </w:tcPr>
-          <w:p/>
-        </w:tc>
-        <w:tc>
-          <w:tcPr>
-            <w:tcW w:w="2032" w:type="dxa"/>
-          </w:tcPr>
-          <w:p/>
-        </w:tc>
-        <w:tc>
-          <w:tcPr>
-            <w:tcW w:w="1546" w:type="dxa"/>
-          </w:tcPr>
-          <w:p/>
-        </w:tc>
-      </w:tr>
-      <w:tr>
-        <w:tc>
-          <w:tcPr>
-            <w:tcW w:w="1484" w:type="dxa"/>
-          </w:tcPr>
-          <w:p>
-            <w:pPr>
-              <w:rPr>
-                <w:b/>
-              </w:rPr>
-            </w:pPr>
-          </w:p>
-        </w:tc>
-        <w:tc>
-          <w:tcPr>
-            <w:tcW w:w="1543" w:type="dxa"/>
-          </w:tcPr>
-          <w:p/>
-        </w:tc>
-        <w:tc>
-          <w:tcPr>
-            <w:tcW w:w="1361" w:type="dxa"/>
-          </w:tcPr>
-          <w:p/>
-        </w:tc>
-        <w:tc>
-          <w:tcPr>
-            <w:tcW w:w="1569" w:type="dxa"/>
-          </w:tcPr>
-          <w:p/>
-        </w:tc>
-        <w:tc>
-          <w:tcPr>
-            <w:tcW w:w="2032" w:type="dxa"/>
-          </w:tcPr>
-          <w:p/>
-        </w:tc>
-        <w:tc>
-          <w:tcPr>
-            <w:tcW w:w="1546" w:type="dxa"/>
-          </w:tcPr>
-          <w:p/>
+          <w:p>
+            <w:pPr>
+              <w:jc w:val="center"/>
+            </w:pPr>
+            <w:hyperlink r:id="rId18" w:history="1">
+              <w:r>
+                <w:rPr>
+                  <w:rStyle w:val="Hyperlink"/>
+                </w:rPr>
+                <w:t>alvinl@apc.edu.ph</w:t>
+              </w:r>
+            </w:hyperlink>
+          </w:p>
+          <w:p>
+            <w:pPr>
+              <w:jc w:val="center"/>
+            </w:pPr>
+          </w:p>
         </w:tc>
       </w:tr>
     </w:tbl>
@@ -3710,7 +3887,6 @@
           <w:b/>
           <w:bCs/>
         </w:rPr>
-        <w:lastRenderedPageBreak/>
         <w:t>Location of Stakeholders:</w:t>
       </w:r>
       <w:r>
@@ -3751,6 +3927,7 @@
           <w:b/>
           <w:bCs/>
         </w:rPr>
+        <w:lastRenderedPageBreak/>
         <w:t>Type of Information:</w:t>
       </w:r>
       <w:r>
@@ -3895,8 +4072,8 @@
           <w:rFonts w:asciiTheme="minorHAnsi" w:hAnsiTheme="minorHAnsi"/>
         </w:rPr>
         <w:sectPr>
-          <w:headerReference w:type="default" r:id="rId15"/>
-          <w:footerReference w:type="default" r:id="rId16"/>
+          <w:headerReference w:type="default" r:id="rId19"/>
+          <w:footerReference w:type="default" r:id="rId20"/>
           <w:pgSz w:w="12240" w:h="15840"/>
           <w:pgMar w:top="2601" w:right="1440" w:bottom="1440" w:left="1440" w:header="720" w:footer="720" w:gutter="0"/>
           <w:cols w:space="720"/>
@@ -5124,7 +5301,6 @@
               </w:rPr>
               <w:t xml:space="preserve"> </w:t>
             </w:r>
-            <w:proofErr w:type="gramStart"/>
             <w:r>
               <w:rPr>
                 <w:rFonts w:ascii="Calibri" w:eastAsia="Calibri" w:hAnsi="Calibri" w:cs="Calibri"/>
@@ -5132,7 +5308,6 @@
               </w:rPr>
               <w:t>when</w:t>
             </w:r>
-            <w:proofErr w:type="gramEnd"/>
           </w:p>
           <w:p>
             <w:pPr>
@@ -6045,7 +6220,6 @@
               </w:rPr>
               <w:t xml:space="preserve"> </w:t>
             </w:r>
-            <w:proofErr w:type="gramStart"/>
             <w:r>
               <w:rPr>
                 <w:rFonts w:ascii="Calibri" w:eastAsia="Calibri" w:hAnsi="Calibri" w:cs="Calibri"/>
@@ -6053,7 +6227,6 @@
               </w:rPr>
               <w:t>when</w:t>
             </w:r>
-            <w:proofErr w:type="gramEnd"/>
           </w:p>
           <w:p>
             <w:pPr>
@@ -7171,19 +7344,57 @@
           <w:sz w:val="28"/>
           <w:szCs w:val="28"/>
         </w:rPr>
-        <w:t xml:space="preserve"> (</w:t>
-      </w:r>
-      <w:proofErr w:type="spellStart"/>
-      <w:r>
+        <w:t xml:space="preserve"> (Rark)</w:t>
+      </w:r>
+    </w:p>
+    <w:p>
+      <w:pPr>
+        <w:rPr>
+          <w:color w:val="008000"/>
+        </w:rPr>
+      </w:pPr>
+      <w:r>
+        <w:rPr>
+          <w:color w:val="008000"/>
+        </w:rPr>
+        <w:t>Standardization is a proven way to simplify the complexities of project management communications.  Many organizations develop and use standard templates or formats for the various communication tools used throughout projects.  Standard templates and formats may be applied to certain types of project meetings or specific types of communication (i.e. emails, status reports, etc.).  By using standardization, organizations can help ensure that its project teams and stakeholders have a thorough understanding of what is expected and achieve consistent and effective communications.</w:t>
+      </w:r>
+    </w:p>
+    <w:p>
+      <w:pPr>
+        <w:rPr>
+          <w:color w:val="008000"/>
+        </w:rPr>
+      </w:pPr>
+    </w:p>
+    <w:p>
+      <w:pPr>
+        <w:rPr>
+          <w:color w:val="008000"/>
+        </w:rPr>
+      </w:pPr>
+      <w:r>
+        <w:rPr>
+          <w:color w:val="008000"/>
+        </w:rPr>
+        <w:t>In addition to standard templates and/or formats, organizations may standardize file naming or sharing conventions.  An organization may use SharePoint or some other type of Web Portal/Network tool (blogs, message boards, etc.) as a standard platform from which to share information and communicate.  Additionally, an organization may have standard file naming conventions for their stored data on their internal share drives.  Many of these tools and new technologies are used in today’s projects with team members and stakeholders often spread over wide geographic areas.  Standardization provides a level of simplicity to an organization’s communication platforms and improves effectiveness and efficiency.</w:t>
+      </w:r>
+    </w:p>
+    <w:p/>
+    <w:p/>
+    <w:p/>
+    <w:p>
+      <w:pPr>
+        <w:pStyle w:val="Heading1"/>
+        <w:jc w:val="left"/>
         <w:rPr>
           <w:rFonts w:asciiTheme="minorHAnsi" w:hAnsiTheme="minorHAnsi"/>
           <w:smallCaps/>
           <w:sz w:val="28"/>
           <w:szCs w:val="28"/>
         </w:rPr>
-        <w:t>Rark</w:t>
-      </w:r>
-      <w:proofErr w:type="spellEnd"/>
+      </w:pPr>
+      <w:bookmarkStart w:id="12" w:name="_Toc339366633"/>
       <w:r>
         <w:rPr>
           <w:rFonts w:asciiTheme="minorHAnsi" w:hAnsiTheme="minorHAnsi"/>
@@ -7191,124 +7402,17 @@
           <w:sz w:val="28"/>
           <w:szCs w:val="28"/>
         </w:rPr>
-        <w:t>)</w:t>
-      </w:r>
-    </w:p>
-    <w:p>
-      <w:pPr>
-        <w:rPr>
-          <w:color w:val="008000"/>
-        </w:rPr>
-      </w:pPr>
-      <w:r>
-        <w:rPr>
-          <w:color w:val="008000"/>
-        </w:rPr>
-        <w:t>Standardization is a proven way to simplify the complexities of project management communications.  Many organizations develop and use standard templates or formats for the various communication tools used throughout projects.  Standard templates and formats may be applied to certain types of project meetings or specific types of communication (</w:t>
-      </w:r>
-      <w:proofErr w:type="gramStart"/>
-      <w:r>
-        <w:rPr>
-          <w:color w:val="008000"/>
-        </w:rPr>
-        <w:t>i.e.</w:t>
-      </w:r>
-      <w:proofErr w:type="gramEnd"/>
-      <w:r>
-        <w:rPr>
-          <w:color w:val="008000"/>
-        </w:rPr>
-        <w:t xml:space="preserve"> emails, status reports, etc.).  By using standardization, organizations can help ensure that </w:t>
-      </w:r>
-      <w:proofErr w:type="gramStart"/>
-      <w:r>
-        <w:rPr>
-          <w:color w:val="008000"/>
-        </w:rPr>
-        <w:t>its</w:t>
-      </w:r>
-      <w:proofErr w:type="gramEnd"/>
-      <w:r>
-        <w:rPr>
-          <w:color w:val="008000"/>
-        </w:rPr>
-        <w:t xml:space="preserve"> project teams and stakeholders have a thorough understanding of what is expected and achieve consistent and effective communications.</w:t>
-      </w:r>
-    </w:p>
-    <w:p>
-      <w:pPr>
-        <w:rPr>
-          <w:color w:val="008000"/>
-        </w:rPr>
-      </w:pPr>
-    </w:p>
-    <w:p>
-      <w:pPr>
-        <w:rPr>
-          <w:color w:val="008000"/>
-        </w:rPr>
-      </w:pPr>
-      <w:r>
-        <w:rPr>
-          <w:color w:val="008000"/>
-        </w:rPr>
-        <w:t>In addition to standard templates and/or formats, organizations may standardize file naming or sharing conventions.  An organization may use SharePoint or some other type of Web Portal/Network tool (blogs, message boards, etc.) as a standard platform from which to share information and communicate.  Additionally, an organization may have standard file naming conventions for their stored data on their internal share drives.  Many of these tools and new technologies are used in today’s projects with team members and stakeholders often spread over wide geographic areas.  Standardization provides a level of simplicity to an organization’s communication platforms and improves effectiveness and efficiency.</w:t>
-      </w:r>
-    </w:p>
-    <w:p/>
-    <w:p/>
-    <w:p/>
-    <w:p>
-      <w:pPr>
-        <w:pStyle w:val="Heading1"/>
-        <w:jc w:val="left"/>
+        <w:t>Communication Escalation Process</w:t>
+      </w:r>
+      <w:bookmarkEnd w:id="12"/>
+      <w:r>
         <w:rPr>
           <w:rFonts w:asciiTheme="minorHAnsi" w:hAnsiTheme="minorHAnsi"/>
           <w:smallCaps/>
           <w:sz w:val="28"/>
           <w:szCs w:val="28"/>
         </w:rPr>
-      </w:pPr>
-      <w:bookmarkStart w:id="12" w:name="_Toc339366633"/>
-      <w:r>
-        <w:rPr>
-          <w:rFonts w:asciiTheme="minorHAnsi" w:hAnsiTheme="minorHAnsi"/>
-          <w:smallCaps/>
-          <w:sz w:val="28"/>
-          <w:szCs w:val="28"/>
-        </w:rPr>
-        <w:lastRenderedPageBreak/>
-        <w:t>Communication Escalation Process</w:t>
-      </w:r>
-      <w:bookmarkEnd w:id="12"/>
-      <w:r>
-        <w:rPr>
-          <w:rFonts w:asciiTheme="minorHAnsi" w:hAnsiTheme="minorHAnsi"/>
-          <w:smallCaps/>
-          <w:sz w:val="28"/>
-          <w:szCs w:val="28"/>
-        </w:rPr>
-        <w:t xml:space="preserve"> (</w:t>
-      </w:r>
-      <w:proofErr w:type="spellStart"/>
-      <w:r>
-        <w:rPr>
-          <w:rFonts w:asciiTheme="minorHAnsi" w:hAnsiTheme="minorHAnsi"/>
-          <w:smallCaps/>
-          <w:sz w:val="28"/>
-          <w:szCs w:val="28"/>
-        </w:rPr>
-        <w:t>Rark</w:t>
-      </w:r>
-      <w:proofErr w:type="spellEnd"/>
-      <w:r>
-        <w:rPr>
-          <w:rFonts w:asciiTheme="minorHAnsi" w:hAnsiTheme="minorHAnsi"/>
-          <w:smallCaps/>
-          <w:sz w:val="28"/>
-          <w:szCs w:val="28"/>
-        </w:rPr>
-        <w:t>)</w:t>
+        <w:t xml:space="preserve"> (Rark)</w:t>
       </w:r>
     </w:p>
     <w:p>
@@ -7321,21 +7425,7 @@
         <w:rPr>
           <w:color w:val="008000"/>
         </w:rPr>
-        <w:t xml:space="preserve">As issues or complications arise with regards to project communications it may become necessary to escalate the issue if a resolution cannot be achieved within the project team.  Project stakeholders may have many different conflicting interests </w:t>
-      </w:r>
-      <w:proofErr w:type="gramStart"/>
-      <w:r>
-        <w:rPr>
-          <w:color w:val="008000"/>
-        </w:rPr>
-        <w:t>in a given</w:t>
-      </w:r>
-      <w:proofErr w:type="gramEnd"/>
-      <w:r>
-        <w:rPr>
-          <w:color w:val="008000"/>
-        </w:rPr>
-        <w:t xml:space="preserve"> project.  While escalations are a normal part of project management, there must be a documented process that defines how those escalations will take place.</w:t>
+        <w:t>As issues or complications arise with regards to project communications it may become necessary to escalate the issue if a resolution cannot be achieved within the project team.  Project stakeholders may have many different conflicting interests in a given project.  While escalations are a normal part of project management, there must be a documented process that defines how those escalations will take place.</w:t>
       </w:r>
     </w:p>
     <w:p>
@@ -7502,7 +7592,6 @@
           <w:sz w:val="28"/>
           <w:szCs w:val="28"/>
         </w:rPr>
-        <w:lastRenderedPageBreak/>
         <w:t xml:space="preserve">Sponsor Acceptance </w:t>
       </w:r>
     </w:p>
@@ -7573,7 +7662,7 @@
       <w:r>
         <w:t xml:space="preserve">This free Project Communications Management Plan Template is brought to you by </w:t>
       </w:r>
-      <w:hyperlink r:id="rId17" w:history="1">
+      <w:hyperlink r:id="rId21" w:history="1">
         <w:r>
           <w:rPr>
             <w:rStyle w:val="Hyperlink"/>
@@ -7937,6 +8026,119 @@
 <file path=word/numbering.xml><?xml version="1.0" encoding="utf-8"?>
 <w:numbering xmlns:wpc="http://schemas.microsoft.com/office/word/2010/wordprocessingCanvas" xmlns:cx="http://schemas.microsoft.com/office/drawing/2014/chartex" xmlns:cx1="http://schemas.microsoft.com/office/drawing/2015/9/8/chartex" xmlns:cx2="http://schemas.microsoft.com/office/drawing/2015/10/21/chartex" xmlns:cx3="http://schemas.microsoft.com/office/drawing/2016/5/9/chartex" xmlns:cx4="http://schemas.microsoft.com/office/drawing/2016/5/10/chartex" xmlns:cx5="http://schemas.microsoft.com/office/drawing/2016/5/11/chartex" xmlns:cx6="http://schemas.microsoft.com/office/drawing/2016/5/12/chartex" xmlns:cx7="http://schemas.microsoft.com/office/drawing/2016/5/13/chartex" xmlns:cx8="http://schemas.microsoft.com/office/drawing/2016/5/14/chartex" xmlns:mc="http://schemas.openxmlformats.org/markup-compatibility/2006" xmlns:aink="http://schemas.microsoft.com/office/drawing/2016/ink" xmlns:am3d="http://schemas.microsoft.com/office/drawing/2017/model3d" xmlns:o="urn:schemas-microsoft-com:office:office" xmlns:oel="http://schemas.microsoft.com/office/2019/extlst" xmlns:r="http://schemas.openxmlformats.org/officeDocument/2006/relationships" xmlns:m="http://schemas.openxmlformats.org/officeDocument/2006/math" xmlns:v="urn:schemas-microsoft-com:vml" xmlns:wp14="http://schemas.microsoft.com/office/word/2010/wordprocessingDrawing" xmlns:wp="http://schemas.openxmlformats.org/drawingml/2006/wordprocessingDrawing" xmlns:w10="urn:schemas-microsoft-com:office:word" xmlns:w="http://schemas.openxmlformats.org/wordprocessingml/2006/main" xmlns:w14="http://schemas.microsoft.com/office/word/2010/wordml" xmlns:w15="http://schemas.microsoft.com/office/word/2012/wordml" xmlns:w16cex="http://schemas.microsoft.com/office/word/2018/wordml/cex" xmlns:w16cid="http://schemas.microsoft.com/office/word/2016/wordml/cid" xmlns:w16="http://schemas.microsoft.com/office/word/2018/wordml" xmlns:w16du="http://schemas.microsoft.com/office/word/2023/wordml/word16du" xmlns:w16sdtdh="http://schemas.microsoft.com/office/word/2020/wordml/sdtdatahash" xmlns:w16se="http://schemas.microsoft.com/office/word/2015/wordml/symex" xmlns:wpg="http://schemas.microsoft.com/office/word/2010/wordprocessingGroup" xmlns:wpi="http://schemas.microsoft.com/office/word/2010/wordprocessingInk" xmlns:wne="http://schemas.microsoft.com/office/word/2006/wordml" xmlns:wps="http://schemas.microsoft.com/office/word/2010/wordprocessingShape" mc:Ignorable="w14 w15 w16se w16cid w16 w16cex w16sdtdh wp14">
   <w:abstractNum w:abstractNumId="0" w15:restartNumberingAfterBreak="0">
+    <w:nsid w:val="02F22F07"/>
+    <w:multiLevelType w:val="multilevel"/>
+    <w:tmpl w:val="C6BEDED6"/>
+    <w:lvl w:ilvl="0">
+      <w:start w:val="7"/>
+      <w:numFmt w:val="decimal"/>
+      <w:lvlText w:val="%1."/>
+      <w:lvlJc w:val="left"/>
+      <w:pPr>
+        <w:tabs>
+          <w:tab w:val="num" w:pos="720"/>
+        </w:tabs>
+        <w:ind w:left="720" w:hanging="360"/>
+      </w:pPr>
+    </w:lvl>
+    <w:lvl w:ilvl="1" w:tentative="1">
+      <w:start w:val="1"/>
+      <w:numFmt w:val="decimal"/>
+      <w:lvlText w:val="%2."/>
+      <w:lvlJc w:val="left"/>
+      <w:pPr>
+        <w:tabs>
+          <w:tab w:val="num" w:pos="1440"/>
+        </w:tabs>
+        <w:ind w:left="1440" w:hanging="360"/>
+      </w:pPr>
+    </w:lvl>
+    <w:lvl w:ilvl="2" w:tentative="1">
+      <w:start w:val="1"/>
+      <w:numFmt w:val="decimal"/>
+      <w:lvlText w:val="%3."/>
+      <w:lvlJc w:val="left"/>
+      <w:pPr>
+        <w:tabs>
+          <w:tab w:val="num" w:pos="2160"/>
+        </w:tabs>
+        <w:ind w:left="2160" w:hanging="360"/>
+      </w:pPr>
+    </w:lvl>
+    <w:lvl w:ilvl="3" w:tentative="1">
+      <w:start w:val="1"/>
+      <w:numFmt w:val="decimal"/>
+      <w:lvlText w:val="%4."/>
+      <w:lvlJc w:val="left"/>
+      <w:pPr>
+        <w:tabs>
+          <w:tab w:val="num" w:pos="2880"/>
+        </w:tabs>
+        <w:ind w:left="2880" w:hanging="360"/>
+      </w:pPr>
+    </w:lvl>
+    <w:lvl w:ilvl="4" w:tentative="1">
+      <w:start w:val="1"/>
+      <w:numFmt w:val="decimal"/>
+      <w:lvlText w:val="%5."/>
+      <w:lvlJc w:val="left"/>
+      <w:pPr>
+        <w:tabs>
+          <w:tab w:val="num" w:pos="3600"/>
+        </w:tabs>
+        <w:ind w:left="3600" w:hanging="360"/>
+      </w:pPr>
+    </w:lvl>
+    <w:lvl w:ilvl="5" w:tentative="1">
+      <w:start w:val="1"/>
+      <w:numFmt w:val="decimal"/>
+      <w:lvlText w:val="%6."/>
+      <w:lvlJc w:val="left"/>
+      <w:pPr>
+        <w:tabs>
+          <w:tab w:val="num" w:pos="4320"/>
+        </w:tabs>
+        <w:ind w:left="4320" w:hanging="360"/>
+      </w:pPr>
+    </w:lvl>
+    <w:lvl w:ilvl="6" w:tentative="1">
+      <w:start w:val="1"/>
+      <w:numFmt w:val="decimal"/>
+      <w:lvlText w:val="%7."/>
+      <w:lvlJc w:val="left"/>
+      <w:pPr>
+        <w:tabs>
+          <w:tab w:val="num" w:pos="5040"/>
+        </w:tabs>
+        <w:ind w:left="5040" w:hanging="360"/>
+      </w:pPr>
+    </w:lvl>
+    <w:lvl w:ilvl="7" w:tentative="1">
+      <w:start w:val="1"/>
+      <w:numFmt w:val="decimal"/>
+      <w:lvlText w:val="%8."/>
+      <w:lvlJc w:val="left"/>
+      <w:pPr>
+        <w:tabs>
+          <w:tab w:val="num" w:pos="5760"/>
+        </w:tabs>
+        <w:ind w:left="5760" w:hanging="360"/>
+      </w:pPr>
+    </w:lvl>
+    <w:lvl w:ilvl="8" w:tentative="1">
+      <w:start w:val="1"/>
+      <w:numFmt w:val="decimal"/>
+      <w:lvlText w:val="%9."/>
+      <w:lvlJc w:val="left"/>
+      <w:pPr>
+        <w:tabs>
+          <w:tab w:val="num" w:pos="6480"/>
+        </w:tabs>
+        <w:ind w:left="6480" w:hanging="360"/>
+      </w:pPr>
+    </w:lvl>
+  </w:abstractNum>
+  <w:abstractNum w:abstractNumId="1" w15:restartNumberingAfterBreak="0">
     <w:nsid w:val="0BD401C3"/>
     <w:multiLevelType w:val="hybridMultilevel"/>
     <w:tmpl w:val="735E63D2"/>
@@ -8025,7 +8227,7 @@
       </w:pPr>
     </w:lvl>
   </w:abstractNum>
-  <w:abstractNum w:abstractNumId="1" w15:restartNumberingAfterBreak="0">
+  <w:abstractNum w:abstractNumId="2" w15:restartNumberingAfterBreak="0">
     <w:nsid w:val="0E5163DF"/>
     <w:multiLevelType w:val="hybridMultilevel"/>
     <w:tmpl w:val="53CE7B10"/>
@@ -8138,7 +8340,7 @@
       </w:rPr>
     </w:lvl>
   </w:abstractNum>
-  <w:abstractNum w:abstractNumId="2" w15:restartNumberingAfterBreak="0">
+  <w:abstractNum w:abstractNumId="3" w15:restartNumberingAfterBreak="0">
     <w:nsid w:val="100D02F6"/>
     <w:multiLevelType w:val="hybridMultilevel"/>
     <w:tmpl w:val="72441A7A"/>
@@ -8278,7 +8480,7 @@
       </w:rPr>
     </w:lvl>
   </w:abstractNum>
-  <w:abstractNum w:abstractNumId="3" w15:restartNumberingAfterBreak="0">
+  <w:abstractNum w:abstractNumId="4" w15:restartNumberingAfterBreak="0">
     <w:nsid w:val="14873329"/>
     <w:multiLevelType w:val="hybridMultilevel"/>
     <w:tmpl w:val="ED64DB76"/>
@@ -8364,7 +8566,7 @@
       </w:pPr>
     </w:lvl>
   </w:abstractNum>
-  <w:abstractNum w:abstractNumId="4" w15:restartNumberingAfterBreak="0">
+  <w:abstractNum w:abstractNumId="5" w15:restartNumberingAfterBreak="0">
     <w:nsid w:val="1C010595"/>
     <w:multiLevelType w:val="hybridMultilevel"/>
     <w:tmpl w:val="BB4E430C"/>
@@ -8504,7 +8706,7 @@
       </w:rPr>
     </w:lvl>
   </w:abstractNum>
-  <w:abstractNum w:abstractNumId="5" w15:restartNumberingAfterBreak="0">
+  <w:abstractNum w:abstractNumId="6" w15:restartNumberingAfterBreak="0">
     <w:nsid w:val="278B368E"/>
     <w:multiLevelType w:val="hybridMultilevel"/>
     <w:tmpl w:val="47BEAB4E"/>
@@ -8620,7 +8822,459 @@
       </w:pPr>
     </w:lvl>
   </w:abstractNum>
-  <w:abstractNum w:abstractNumId="6" w15:restartNumberingAfterBreak="0">
+  <w:abstractNum w:abstractNumId="7" w15:restartNumberingAfterBreak="0">
+    <w:nsid w:val="2FA168FC"/>
+    <w:multiLevelType w:val="multilevel"/>
+    <w:tmpl w:val="CF4E9BAA"/>
+    <w:lvl w:ilvl="0">
+      <w:start w:val="2"/>
+      <w:numFmt w:val="decimal"/>
+      <w:lvlText w:val="%1."/>
+      <w:lvlJc w:val="left"/>
+      <w:pPr>
+        <w:tabs>
+          <w:tab w:val="num" w:pos="720"/>
+        </w:tabs>
+        <w:ind w:left="720" w:hanging="360"/>
+      </w:pPr>
+    </w:lvl>
+    <w:lvl w:ilvl="1" w:tentative="1">
+      <w:start w:val="1"/>
+      <w:numFmt w:val="decimal"/>
+      <w:lvlText w:val="%2."/>
+      <w:lvlJc w:val="left"/>
+      <w:pPr>
+        <w:tabs>
+          <w:tab w:val="num" w:pos="1440"/>
+        </w:tabs>
+        <w:ind w:left="1440" w:hanging="360"/>
+      </w:pPr>
+    </w:lvl>
+    <w:lvl w:ilvl="2" w:tentative="1">
+      <w:start w:val="1"/>
+      <w:numFmt w:val="decimal"/>
+      <w:lvlText w:val="%3."/>
+      <w:lvlJc w:val="left"/>
+      <w:pPr>
+        <w:tabs>
+          <w:tab w:val="num" w:pos="2160"/>
+        </w:tabs>
+        <w:ind w:left="2160" w:hanging="360"/>
+      </w:pPr>
+    </w:lvl>
+    <w:lvl w:ilvl="3" w:tentative="1">
+      <w:start w:val="1"/>
+      <w:numFmt w:val="decimal"/>
+      <w:lvlText w:val="%4."/>
+      <w:lvlJc w:val="left"/>
+      <w:pPr>
+        <w:tabs>
+          <w:tab w:val="num" w:pos="2880"/>
+        </w:tabs>
+        <w:ind w:left="2880" w:hanging="360"/>
+      </w:pPr>
+    </w:lvl>
+    <w:lvl w:ilvl="4" w:tentative="1">
+      <w:start w:val="1"/>
+      <w:numFmt w:val="decimal"/>
+      <w:lvlText w:val="%5."/>
+      <w:lvlJc w:val="left"/>
+      <w:pPr>
+        <w:tabs>
+          <w:tab w:val="num" w:pos="3600"/>
+        </w:tabs>
+        <w:ind w:left="3600" w:hanging="360"/>
+      </w:pPr>
+    </w:lvl>
+    <w:lvl w:ilvl="5" w:tentative="1">
+      <w:start w:val="1"/>
+      <w:numFmt w:val="decimal"/>
+      <w:lvlText w:val="%6."/>
+      <w:lvlJc w:val="left"/>
+      <w:pPr>
+        <w:tabs>
+          <w:tab w:val="num" w:pos="4320"/>
+        </w:tabs>
+        <w:ind w:left="4320" w:hanging="360"/>
+      </w:pPr>
+    </w:lvl>
+    <w:lvl w:ilvl="6" w:tentative="1">
+      <w:start w:val="1"/>
+      <w:numFmt w:val="decimal"/>
+      <w:lvlText w:val="%7."/>
+      <w:lvlJc w:val="left"/>
+      <w:pPr>
+        <w:tabs>
+          <w:tab w:val="num" w:pos="5040"/>
+        </w:tabs>
+        <w:ind w:left="5040" w:hanging="360"/>
+      </w:pPr>
+    </w:lvl>
+    <w:lvl w:ilvl="7" w:tentative="1">
+      <w:start w:val="1"/>
+      <w:numFmt w:val="decimal"/>
+      <w:lvlText w:val="%8."/>
+      <w:lvlJc w:val="left"/>
+      <w:pPr>
+        <w:tabs>
+          <w:tab w:val="num" w:pos="5760"/>
+        </w:tabs>
+        <w:ind w:left="5760" w:hanging="360"/>
+      </w:pPr>
+    </w:lvl>
+    <w:lvl w:ilvl="8" w:tentative="1">
+      <w:start w:val="1"/>
+      <w:numFmt w:val="decimal"/>
+      <w:lvlText w:val="%9."/>
+      <w:lvlJc w:val="left"/>
+      <w:pPr>
+        <w:tabs>
+          <w:tab w:val="num" w:pos="6480"/>
+        </w:tabs>
+        <w:ind w:left="6480" w:hanging="360"/>
+      </w:pPr>
+    </w:lvl>
+  </w:abstractNum>
+  <w:abstractNum w:abstractNumId="8" w15:restartNumberingAfterBreak="0">
+    <w:nsid w:val="37686214"/>
+    <w:multiLevelType w:val="multilevel"/>
+    <w:tmpl w:val="D42EA8A0"/>
+    <w:lvl w:ilvl="0">
+      <w:start w:val="8"/>
+      <w:numFmt w:val="decimal"/>
+      <w:lvlText w:val="%1."/>
+      <w:lvlJc w:val="left"/>
+      <w:pPr>
+        <w:tabs>
+          <w:tab w:val="num" w:pos="720"/>
+        </w:tabs>
+        <w:ind w:left="720" w:hanging="360"/>
+      </w:pPr>
+    </w:lvl>
+    <w:lvl w:ilvl="1" w:tentative="1">
+      <w:start w:val="1"/>
+      <w:numFmt w:val="decimal"/>
+      <w:lvlText w:val="%2."/>
+      <w:lvlJc w:val="left"/>
+      <w:pPr>
+        <w:tabs>
+          <w:tab w:val="num" w:pos="1440"/>
+        </w:tabs>
+        <w:ind w:left="1440" w:hanging="360"/>
+      </w:pPr>
+    </w:lvl>
+    <w:lvl w:ilvl="2" w:tentative="1">
+      <w:start w:val="1"/>
+      <w:numFmt w:val="decimal"/>
+      <w:lvlText w:val="%3."/>
+      <w:lvlJc w:val="left"/>
+      <w:pPr>
+        <w:tabs>
+          <w:tab w:val="num" w:pos="2160"/>
+        </w:tabs>
+        <w:ind w:left="2160" w:hanging="360"/>
+      </w:pPr>
+    </w:lvl>
+    <w:lvl w:ilvl="3" w:tentative="1">
+      <w:start w:val="1"/>
+      <w:numFmt w:val="decimal"/>
+      <w:lvlText w:val="%4."/>
+      <w:lvlJc w:val="left"/>
+      <w:pPr>
+        <w:tabs>
+          <w:tab w:val="num" w:pos="2880"/>
+        </w:tabs>
+        <w:ind w:left="2880" w:hanging="360"/>
+      </w:pPr>
+    </w:lvl>
+    <w:lvl w:ilvl="4" w:tentative="1">
+      <w:start w:val="1"/>
+      <w:numFmt w:val="decimal"/>
+      <w:lvlText w:val="%5."/>
+      <w:lvlJc w:val="left"/>
+      <w:pPr>
+        <w:tabs>
+          <w:tab w:val="num" w:pos="3600"/>
+        </w:tabs>
+        <w:ind w:left="3600" w:hanging="360"/>
+      </w:pPr>
+    </w:lvl>
+    <w:lvl w:ilvl="5" w:tentative="1">
+      <w:start w:val="1"/>
+      <w:numFmt w:val="decimal"/>
+      <w:lvlText w:val="%6."/>
+      <w:lvlJc w:val="left"/>
+      <w:pPr>
+        <w:tabs>
+          <w:tab w:val="num" w:pos="4320"/>
+        </w:tabs>
+        <w:ind w:left="4320" w:hanging="360"/>
+      </w:pPr>
+    </w:lvl>
+    <w:lvl w:ilvl="6" w:tentative="1">
+      <w:start w:val="1"/>
+      <w:numFmt w:val="decimal"/>
+      <w:lvlText w:val="%7."/>
+      <w:lvlJc w:val="left"/>
+      <w:pPr>
+        <w:tabs>
+          <w:tab w:val="num" w:pos="5040"/>
+        </w:tabs>
+        <w:ind w:left="5040" w:hanging="360"/>
+      </w:pPr>
+    </w:lvl>
+    <w:lvl w:ilvl="7" w:tentative="1">
+      <w:start w:val="1"/>
+      <w:numFmt w:val="decimal"/>
+      <w:lvlText w:val="%8."/>
+      <w:lvlJc w:val="left"/>
+      <w:pPr>
+        <w:tabs>
+          <w:tab w:val="num" w:pos="5760"/>
+        </w:tabs>
+        <w:ind w:left="5760" w:hanging="360"/>
+      </w:pPr>
+    </w:lvl>
+    <w:lvl w:ilvl="8" w:tentative="1">
+      <w:start w:val="1"/>
+      <w:numFmt w:val="decimal"/>
+      <w:lvlText w:val="%9."/>
+      <w:lvlJc w:val="left"/>
+      <w:pPr>
+        <w:tabs>
+          <w:tab w:val="num" w:pos="6480"/>
+        </w:tabs>
+        <w:ind w:left="6480" w:hanging="360"/>
+      </w:pPr>
+    </w:lvl>
+  </w:abstractNum>
+  <w:abstractNum w:abstractNumId="9" w15:restartNumberingAfterBreak="0">
+    <w:nsid w:val="4757251E"/>
+    <w:multiLevelType w:val="multilevel"/>
+    <w:tmpl w:val="4668773A"/>
+    <w:lvl w:ilvl="0">
+      <w:start w:val="3"/>
+      <w:numFmt w:val="decimal"/>
+      <w:lvlText w:val="%1."/>
+      <w:lvlJc w:val="left"/>
+      <w:pPr>
+        <w:tabs>
+          <w:tab w:val="num" w:pos="720"/>
+        </w:tabs>
+        <w:ind w:left="720" w:hanging="360"/>
+      </w:pPr>
+    </w:lvl>
+    <w:lvl w:ilvl="1" w:tentative="1">
+      <w:start w:val="1"/>
+      <w:numFmt w:val="decimal"/>
+      <w:lvlText w:val="%2."/>
+      <w:lvlJc w:val="left"/>
+      <w:pPr>
+        <w:tabs>
+          <w:tab w:val="num" w:pos="1440"/>
+        </w:tabs>
+        <w:ind w:left="1440" w:hanging="360"/>
+      </w:pPr>
+    </w:lvl>
+    <w:lvl w:ilvl="2" w:tentative="1">
+      <w:start w:val="1"/>
+      <w:numFmt w:val="decimal"/>
+      <w:lvlText w:val="%3."/>
+      <w:lvlJc w:val="left"/>
+      <w:pPr>
+        <w:tabs>
+          <w:tab w:val="num" w:pos="2160"/>
+        </w:tabs>
+        <w:ind w:left="2160" w:hanging="360"/>
+      </w:pPr>
+    </w:lvl>
+    <w:lvl w:ilvl="3" w:tentative="1">
+      <w:start w:val="1"/>
+      <w:numFmt w:val="decimal"/>
+      <w:lvlText w:val="%4."/>
+      <w:lvlJc w:val="left"/>
+      <w:pPr>
+        <w:tabs>
+          <w:tab w:val="num" w:pos="2880"/>
+        </w:tabs>
+        <w:ind w:left="2880" w:hanging="360"/>
+      </w:pPr>
+    </w:lvl>
+    <w:lvl w:ilvl="4" w:tentative="1">
+      <w:start w:val="1"/>
+      <w:numFmt w:val="decimal"/>
+      <w:lvlText w:val="%5."/>
+      <w:lvlJc w:val="left"/>
+      <w:pPr>
+        <w:tabs>
+          <w:tab w:val="num" w:pos="3600"/>
+        </w:tabs>
+        <w:ind w:left="3600" w:hanging="360"/>
+      </w:pPr>
+    </w:lvl>
+    <w:lvl w:ilvl="5" w:tentative="1">
+      <w:start w:val="1"/>
+      <w:numFmt w:val="decimal"/>
+      <w:lvlText w:val="%6."/>
+      <w:lvlJc w:val="left"/>
+      <w:pPr>
+        <w:tabs>
+          <w:tab w:val="num" w:pos="4320"/>
+        </w:tabs>
+        <w:ind w:left="4320" w:hanging="360"/>
+      </w:pPr>
+    </w:lvl>
+    <w:lvl w:ilvl="6" w:tentative="1">
+      <w:start w:val="1"/>
+      <w:numFmt w:val="decimal"/>
+      <w:lvlText w:val="%7."/>
+      <w:lvlJc w:val="left"/>
+      <w:pPr>
+        <w:tabs>
+          <w:tab w:val="num" w:pos="5040"/>
+        </w:tabs>
+        <w:ind w:left="5040" w:hanging="360"/>
+      </w:pPr>
+    </w:lvl>
+    <w:lvl w:ilvl="7" w:tentative="1">
+      <w:start w:val="1"/>
+      <w:numFmt w:val="decimal"/>
+      <w:lvlText w:val="%8."/>
+      <w:lvlJc w:val="left"/>
+      <w:pPr>
+        <w:tabs>
+          <w:tab w:val="num" w:pos="5760"/>
+        </w:tabs>
+        <w:ind w:left="5760" w:hanging="360"/>
+      </w:pPr>
+    </w:lvl>
+    <w:lvl w:ilvl="8" w:tentative="1">
+      <w:start w:val="1"/>
+      <w:numFmt w:val="decimal"/>
+      <w:lvlText w:val="%9."/>
+      <w:lvlJc w:val="left"/>
+      <w:pPr>
+        <w:tabs>
+          <w:tab w:val="num" w:pos="6480"/>
+        </w:tabs>
+        <w:ind w:left="6480" w:hanging="360"/>
+      </w:pPr>
+    </w:lvl>
+  </w:abstractNum>
+  <w:abstractNum w:abstractNumId="10" w15:restartNumberingAfterBreak="0">
+    <w:nsid w:val="4A7A6832"/>
+    <w:multiLevelType w:val="multilevel"/>
+    <w:tmpl w:val="0B0AF66A"/>
+    <w:lvl w:ilvl="0">
+      <w:start w:val="1"/>
+      <w:numFmt w:val="decimal"/>
+      <w:lvlText w:val="%1."/>
+      <w:lvlJc w:val="left"/>
+      <w:pPr>
+        <w:tabs>
+          <w:tab w:val="num" w:pos="720"/>
+        </w:tabs>
+        <w:ind w:left="720" w:hanging="360"/>
+      </w:pPr>
+    </w:lvl>
+    <w:lvl w:ilvl="1" w:tentative="1">
+      <w:start w:val="1"/>
+      <w:numFmt w:val="decimal"/>
+      <w:lvlText w:val="%2."/>
+      <w:lvlJc w:val="left"/>
+      <w:pPr>
+        <w:tabs>
+          <w:tab w:val="num" w:pos="1440"/>
+        </w:tabs>
+        <w:ind w:left="1440" w:hanging="360"/>
+      </w:pPr>
+    </w:lvl>
+    <w:lvl w:ilvl="2" w:tentative="1">
+      <w:start w:val="1"/>
+      <w:numFmt w:val="decimal"/>
+      <w:lvlText w:val="%3."/>
+      <w:lvlJc w:val="left"/>
+      <w:pPr>
+        <w:tabs>
+          <w:tab w:val="num" w:pos="2160"/>
+        </w:tabs>
+        <w:ind w:left="2160" w:hanging="360"/>
+      </w:pPr>
+    </w:lvl>
+    <w:lvl w:ilvl="3" w:tentative="1">
+      <w:start w:val="1"/>
+      <w:numFmt w:val="decimal"/>
+      <w:lvlText w:val="%4."/>
+      <w:lvlJc w:val="left"/>
+      <w:pPr>
+        <w:tabs>
+          <w:tab w:val="num" w:pos="2880"/>
+        </w:tabs>
+        <w:ind w:left="2880" w:hanging="360"/>
+      </w:pPr>
+    </w:lvl>
+    <w:lvl w:ilvl="4" w:tentative="1">
+      <w:start w:val="1"/>
+      <w:numFmt w:val="decimal"/>
+      <w:lvlText w:val="%5."/>
+      <w:lvlJc w:val="left"/>
+      <w:pPr>
+        <w:tabs>
+          <w:tab w:val="num" w:pos="3600"/>
+        </w:tabs>
+        <w:ind w:left="3600" w:hanging="360"/>
+      </w:pPr>
+    </w:lvl>
+    <w:lvl w:ilvl="5" w:tentative="1">
+      <w:start w:val="1"/>
+      <w:numFmt w:val="decimal"/>
+      <w:lvlText w:val="%6."/>
+      <w:lvlJc w:val="left"/>
+      <w:pPr>
+        <w:tabs>
+          <w:tab w:val="num" w:pos="4320"/>
+        </w:tabs>
+        <w:ind w:left="4320" w:hanging="360"/>
+      </w:pPr>
+    </w:lvl>
+    <w:lvl w:ilvl="6" w:tentative="1">
+      <w:start w:val="1"/>
+      <w:numFmt w:val="decimal"/>
+      <w:lvlText w:val="%7."/>
+      <w:lvlJc w:val="left"/>
+      <w:pPr>
+        <w:tabs>
+          <w:tab w:val="num" w:pos="5040"/>
+        </w:tabs>
+        <w:ind w:left="5040" w:hanging="360"/>
+      </w:pPr>
+    </w:lvl>
+    <w:lvl w:ilvl="7" w:tentative="1">
+      <w:start w:val="1"/>
+      <w:numFmt w:val="decimal"/>
+      <w:lvlText w:val="%8."/>
+      <w:lvlJc w:val="left"/>
+      <w:pPr>
+        <w:tabs>
+          <w:tab w:val="num" w:pos="5760"/>
+        </w:tabs>
+        <w:ind w:left="5760" w:hanging="360"/>
+      </w:pPr>
+    </w:lvl>
+    <w:lvl w:ilvl="8" w:tentative="1">
+      <w:start w:val="1"/>
+      <w:numFmt w:val="decimal"/>
+      <w:lvlText w:val="%9."/>
+      <w:lvlJc w:val="left"/>
+      <w:pPr>
+        <w:tabs>
+          <w:tab w:val="num" w:pos="6480"/>
+        </w:tabs>
+        <w:ind w:left="6480" w:hanging="360"/>
+      </w:pPr>
+    </w:lvl>
+  </w:abstractNum>
+  <w:abstractNum w:abstractNumId="11" w15:restartNumberingAfterBreak="0">
     <w:nsid w:val="4F1F184E"/>
     <w:multiLevelType w:val="hybridMultilevel"/>
     <w:tmpl w:val="497EF7E0"/>
@@ -8706,7 +9360,7 @@
       </w:pPr>
     </w:lvl>
   </w:abstractNum>
-  <w:abstractNum w:abstractNumId="7" w15:restartNumberingAfterBreak="0">
+  <w:abstractNum w:abstractNumId="12" w15:restartNumberingAfterBreak="0">
     <w:nsid w:val="5561428E"/>
     <w:multiLevelType w:val="hybridMultilevel"/>
     <w:tmpl w:val="FEC09C94"/>
@@ -8796,7 +9450,7 @@
       </w:pPr>
     </w:lvl>
   </w:abstractNum>
-  <w:abstractNum w:abstractNumId="8" w15:restartNumberingAfterBreak="0">
+  <w:abstractNum w:abstractNumId="13" w15:restartNumberingAfterBreak="0">
     <w:nsid w:val="57702E9E"/>
     <w:multiLevelType w:val="hybridMultilevel"/>
     <w:tmpl w:val="C14050FE"/>
@@ -8887,7 +9541,7 @@
       </w:pPr>
     </w:lvl>
   </w:abstractNum>
-  <w:abstractNum w:abstractNumId="9" w15:restartNumberingAfterBreak="0">
+  <w:abstractNum w:abstractNumId="14" w15:restartNumberingAfterBreak="0">
     <w:nsid w:val="57B750AC"/>
     <w:multiLevelType w:val="hybridMultilevel"/>
     <w:tmpl w:val="3B6CF1C0"/>
@@ -9027,7 +9681,7 @@
       </w:rPr>
     </w:lvl>
   </w:abstractNum>
-  <w:abstractNum w:abstractNumId="10" w15:restartNumberingAfterBreak="0">
+  <w:abstractNum w:abstractNumId="15" w15:restartNumberingAfterBreak="0">
     <w:nsid w:val="5EBE6EB9"/>
     <w:multiLevelType w:val="hybridMultilevel"/>
     <w:tmpl w:val="3968DAF2"/>
@@ -9116,38 +9770,401 @@
       </w:pPr>
     </w:lvl>
   </w:abstractNum>
+  <w:abstractNum w:abstractNumId="16" w15:restartNumberingAfterBreak="0">
+    <w:nsid w:val="60D8133B"/>
+    <w:multiLevelType w:val="multilevel"/>
+    <w:tmpl w:val="007E228C"/>
+    <w:lvl w:ilvl="0">
+      <w:start w:val="6"/>
+      <w:numFmt w:val="decimal"/>
+      <w:lvlText w:val="%1."/>
+      <w:lvlJc w:val="left"/>
+      <w:pPr>
+        <w:tabs>
+          <w:tab w:val="num" w:pos="720"/>
+        </w:tabs>
+        <w:ind w:left="720" w:hanging="360"/>
+      </w:pPr>
+    </w:lvl>
+    <w:lvl w:ilvl="1" w:tentative="1">
+      <w:start w:val="1"/>
+      <w:numFmt w:val="decimal"/>
+      <w:lvlText w:val="%2."/>
+      <w:lvlJc w:val="left"/>
+      <w:pPr>
+        <w:tabs>
+          <w:tab w:val="num" w:pos="1440"/>
+        </w:tabs>
+        <w:ind w:left="1440" w:hanging="360"/>
+      </w:pPr>
+    </w:lvl>
+    <w:lvl w:ilvl="2" w:tentative="1">
+      <w:start w:val="1"/>
+      <w:numFmt w:val="decimal"/>
+      <w:lvlText w:val="%3."/>
+      <w:lvlJc w:val="left"/>
+      <w:pPr>
+        <w:tabs>
+          <w:tab w:val="num" w:pos="2160"/>
+        </w:tabs>
+        <w:ind w:left="2160" w:hanging="360"/>
+      </w:pPr>
+    </w:lvl>
+    <w:lvl w:ilvl="3" w:tentative="1">
+      <w:start w:val="1"/>
+      <w:numFmt w:val="decimal"/>
+      <w:lvlText w:val="%4."/>
+      <w:lvlJc w:val="left"/>
+      <w:pPr>
+        <w:tabs>
+          <w:tab w:val="num" w:pos="2880"/>
+        </w:tabs>
+        <w:ind w:left="2880" w:hanging="360"/>
+      </w:pPr>
+    </w:lvl>
+    <w:lvl w:ilvl="4" w:tentative="1">
+      <w:start w:val="1"/>
+      <w:numFmt w:val="decimal"/>
+      <w:lvlText w:val="%5."/>
+      <w:lvlJc w:val="left"/>
+      <w:pPr>
+        <w:tabs>
+          <w:tab w:val="num" w:pos="3600"/>
+        </w:tabs>
+        <w:ind w:left="3600" w:hanging="360"/>
+      </w:pPr>
+    </w:lvl>
+    <w:lvl w:ilvl="5" w:tentative="1">
+      <w:start w:val="1"/>
+      <w:numFmt w:val="decimal"/>
+      <w:lvlText w:val="%6."/>
+      <w:lvlJc w:val="left"/>
+      <w:pPr>
+        <w:tabs>
+          <w:tab w:val="num" w:pos="4320"/>
+        </w:tabs>
+        <w:ind w:left="4320" w:hanging="360"/>
+      </w:pPr>
+    </w:lvl>
+    <w:lvl w:ilvl="6" w:tentative="1">
+      <w:start w:val="1"/>
+      <w:numFmt w:val="decimal"/>
+      <w:lvlText w:val="%7."/>
+      <w:lvlJc w:val="left"/>
+      <w:pPr>
+        <w:tabs>
+          <w:tab w:val="num" w:pos="5040"/>
+        </w:tabs>
+        <w:ind w:left="5040" w:hanging="360"/>
+      </w:pPr>
+    </w:lvl>
+    <w:lvl w:ilvl="7" w:tentative="1">
+      <w:start w:val="1"/>
+      <w:numFmt w:val="decimal"/>
+      <w:lvlText w:val="%8."/>
+      <w:lvlJc w:val="left"/>
+      <w:pPr>
+        <w:tabs>
+          <w:tab w:val="num" w:pos="5760"/>
+        </w:tabs>
+        <w:ind w:left="5760" w:hanging="360"/>
+      </w:pPr>
+    </w:lvl>
+    <w:lvl w:ilvl="8" w:tentative="1">
+      <w:start w:val="1"/>
+      <w:numFmt w:val="decimal"/>
+      <w:lvlText w:val="%9."/>
+      <w:lvlJc w:val="left"/>
+      <w:pPr>
+        <w:tabs>
+          <w:tab w:val="num" w:pos="6480"/>
+        </w:tabs>
+        <w:ind w:left="6480" w:hanging="360"/>
+      </w:pPr>
+    </w:lvl>
+  </w:abstractNum>
+  <w:abstractNum w:abstractNumId="17" w15:restartNumberingAfterBreak="0">
+    <w:nsid w:val="6D9841C1"/>
+    <w:multiLevelType w:val="multilevel"/>
+    <w:tmpl w:val="85E6414A"/>
+    <w:lvl w:ilvl="0">
+      <w:start w:val="4"/>
+      <w:numFmt w:val="decimal"/>
+      <w:lvlText w:val="%1."/>
+      <w:lvlJc w:val="left"/>
+      <w:pPr>
+        <w:tabs>
+          <w:tab w:val="num" w:pos="720"/>
+        </w:tabs>
+        <w:ind w:left="720" w:hanging="360"/>
+      </w:pPr>
+    </w:lvl>
+    <w:lvl w:ilvl="1" w:tentative="1">
+      <w:start w:val="1"/>
+      <w:numFmt w:val="decimal"/>
+      <w:lvlText w:val="%2."/>
+      <w:lvlJc w:val="left"/>
+      <w:pPr>
+        <w:tabs>
+          <w:tab w:val="num" w:pos="1440"/>
+        </w:tabs>
+        <w:ind w:left="1440" w:hanging="360"/>
+      </w:pPr>
+    </w:lvl>
+    <w:lvl w:ilvl="2" w:tentative="1">
+      <w:start w:val="1"/>
+      <w:numFmt w:val="decimal"/>
+      <w:lvlText w:val="%3."/>
+      <w:lvlJc w:val="left"/>
+      <w:pPr>
+        <w:tabs>
+          <w:tab w:val="num" w:pos="2160"/>
+        </w:tabs>
+        <w:ind w:left="2160" w:hanging="360"/>
+      </w:pPr>
+    </w:lvl>
+    <w:lvl w:ilvl="3" w:tentative="1">
+      <w:start w:val="1"/>
+      <w:numFmt w:val="decimal"/>
+      <w:lvlText w:val="%4."/>
+      <w:lvlJc w:val="left"/>
+      <w:pPr>
+        <w:tabs>
+          <w:tab w:val="num" w:pos="2880"/>
+        </w:tabs>
+        <w:ind w:left="2880" w:hanging="360"/>
+      </w:pPr>
+    </w:lvl>
+    <w:lvl w:ilvl="4" w:tentative="1">
+      <w:start w:val="1"/>
+      <w:numFmt w:val="decimal"/>
+      <w:lvlText w:val="%5."/>
+      <w:lvlJc w:val="left"/>
+      <w:pPr>
+        <w:tabs>
+          <w:tab w:val="num" w:pos="3600"/>
+        </w:tabs>
+        <w:ind w:left="3600" w:hanging="360"/>
+      </w:pPr>
+    </w:lvl>
+    <w:lvl w:ilvl="5" w:tentative="1">
+      <w:start w:val="1"/>
+      <w:numFmt w:val="decimal"/>
+      <w:lvlText w:val="%6."/>
+      <w:lvlJc w:val="left"/>
+      <w:pPr>
+        <w:tabs>
+          <w:tab w:val="num" w:pos="4320"/>
+        </w:tabs>
+        <w:ind w:left="4320" w:hanging="360"/>
+      </w:pPr>
+    </w:lvl>
+    <w:lvl w:ilvl="6" w:tentative="1">
+      <w:start w:val="1"/>
+      <w:numFmt w:val="decimal"/>
+      <w:lvlText w:val="%7."/>
+      <w:lvlJc w:val="left"/>
+      <w:pPr>
+        <w:tabs>
+          <w:tab w:val="num" w:pos="5040"/>
+        </w:tabs>
+        <w:ind w:left="5040" w:hanging="360"/>
+      </w:pPr>
+    </w:lvl>
+    <w:lvl w:ilvl="7" w:tentative="1">
+      <w:start w:val="1"/>
+      <w:numFmt w:val="decimal"/>
+      <w:lvlText w:val="%8."/>
+      <w:lvlJc w:val="left"/>
+      <w:pPr>
+        <w:tabs>
+          <w:tab w:val="num" w:pos="5760"/>
+        </w:tabs>
+        <w:ind w:left="5760" w:hanging="360"/>
+      </w:pPr>
+    </w:lvl>
+    <w:lvl w:ilvl="8" w:tentative="1">
+      <w:start w:val="1"/>
+      <w:numFmt w:val="decimal"/>
+      <w:lvlText w:val="%9."/>
+      <w:lvlJc w:val="left"/>
+      <w:pPr>
+        <w:tabs>
+          <w:tab w:val="num" w:pos="6480"/>
+        </w:tabs>
+        <w:ind w:left="6480" w:hanging="360"/>
+      </w:pPr>
+    </w:lvl>
+  </w:abstractNum>
+  <w:abstractNum w:abstractNumId="18" w15:restartNumberingAfterBreak="0">
+    <w:nsid w:val="77BB207C"/>
+    <w:multiLevelType w:val="multilevel"/>
+    <w:tmpl w:val="C468728A"/>
+    <w:lvl w:ilvl="0">
+      <w:start w:val="5"/>
+      <w:numFmt w:val="decimal"/>
+      <w:lvlText w:val="%1."/>
+      <w:lvlJc w:val="left"/>
+      <w:pPr>
+        <w:tabs>
+          <w:tab w:val="num" w:pos="720"/>
+        </w:tabs>
+        <w:ind w:left="720" w:hanging="360"/>
+      </w:pPr>
+    </w:lvl>
+    <w:lvl w:ilvl="1" w:tentative="1">
+      <w:start w:val="1"/>
+      <w:numFmt w:val="decimal"/>
+      <w:lvlText w:val="%2."/>
+      <w:lvlJc w:val="left"/>
+      <w:pPr>
+        <w:tabs>
+          <w:tab w:val="num" w:pos="1440"/>
+        </w:tabs>
+        <w:ind w:left="1440" w:hanging="360"/>
+      </w:pPr>
+    </w:lvl>
+    <w:lvl w:ilvl="2" w:tentative="1">
+      <w:start w:val="1"/>
+      <w:numFmt w:val="decimal"/>
+      <w:lvlText w:val="%3."/>
+      <w:lvlJc w:val="left"/>
+      <w:pPr>
+        <w:tabs>
+          <w:tab w:val="num" w:pos="2160"/>
+        </w:tabs>
+        <w:ind w:left="2160" w:hanging="360"/>
+      </w:pPr>
+    </w:lvl>
+    <w:lvl w:ilvl="3" w:tentative="1">
+      <w:start w:val="1"/>
+      <w:numFmt w:val="decimal"/>
+      <w:lvlText w:val="%4."/>
+      <w:lvlJc w:val="left"/>
+      <w:pPr>
+        <w:tabs>
+          <w:tab w:val="num" w:pos="2880"/>
+        </w:tabs>
+        <w:ind w:left="2880" w:hanging="360"/>
+      </w:pPr>
+    </w:lvl>
+    <w:lvl w:ilvl="4" w:tentative="1">
+      <w:start w:val="1"/>
+      <w:numFmt w:val="decimal"/>
+      <w:lvlText w:val="%5."/>
+      <w:lvlJc w:val="left"/>
+      <w:pPr>
+        <w:tabs>
+          <w:tab w:val="num" w:pos="3600"/>
+        </w:tabs>
+        <w:ind w:left="3600" w:hanging="360"/>
+      </w:pPr>
+    </w:lvl>
+    <w:lvl w:ilvl="5" w:tentative="1">
+      <w:start w:val="1"/>
+      <w:numFmt w:val="decimal"/>
+      <w:lvlText w:val="%6."/>
+      <w:lvlJc w:val="left"/>
+      <w:pPr>
+        <w:tabs>
+          <w:tab w:val="num" w:pos="4320"/>
+        </w:tabs>
+        <w:ind w:left="4320" w:hanging="360"/>
+      </w:pPr>
+    </w:lvl>
+    <w:lvl w:ilvl="6" w:tentative="1">
+      <w:start w:val="1"/>
+      <w:numFmt w:val="decimal"/>
+      <w:lvlText w:val="%7."/>
+      <w:lvlJc w:val="left"/>
+      <w:pPr>
+        <w:tabs>
+          <w:tab w:val="num" w:pos="5040"/>
+        </w:tabs>
+        <w:ind w:left="5040" w:hanging="360"/>
+      </w:pPr>
+    </w:lvl>
+    <w:lvl w:ilvl="7" w:tentative="1">
+      <w:start w:val="1"/>
+      <w:numFmt w:val="decimal"/>
+      <w:lvlText w:val="%8."/>
+      <w:lvlJc w:val="left"/>
+      <w:pPr>
+        <w:tabs>
+          <w:tab w:val="num" w:pos="5760"/>
+        </w:tabs>
+        <w:ind w:left="5760" w:hanging="360"/>
+      </w:pPr>
+    </w:lvl>
+    <w:lvl w:ilvl="8" w:tentative="1">
+      <w:start w:val="1"/>
+      <w:numFmt w:val="decimal"/>
+      <w:lvlText w:val="%9."/>
+      <w:lvlJc w:val="left"/>
+      <w:pPr>
+        <w:tabs>
+          <w:tab w:val="num" w:pos="6480"/>
+        </w:tabs>
+        <w:ind w:left="6480" w:hanging="360"/>
+      </w:pPr>
+    </w:lvl>
+  </w:abstractNum>
   <w:num w:numId="1" w16cid:durableId="1985154856">
+    <w:abstractNumId w:val="3"/>
+  </w:num>
+  <w:num w:numId="2" w16cid:durableId="20399862">
+    <w:abstractNumId w:val="14"/>
+  </w:num>
+  <w:num w:numId="3" w16cid:durableId="1603612999">
+    <w:abstractNumId w:val="5"/>
+  </w:num>
+  <w:num w:numId="4" w16cid:durableId="935939327">
+    <w:abstractNumId w:val="15"/>
+  </w:num>
+  <w:num w:numId="5" w16cid:durableId="1733117963">
+    <w:abstractNumId w:val="6"/>
+  </w:num>
+  <w:num w:numId="6" w16cid:durableId="364793904">
+    <w:abstractNumId w:val="13"/>
+  </w:num>
+  <w:num w:numId="7" w16cid:durableId="1306155814">
+    <w:abstractNumId w:val="4"/>
+  </w:num>
+  <w:num w:numId="8" w16cid:durableId="1563369838">
+    <w:abstractNumId w:val="1"/>
+  </w:num>
+  <w:num w:numId="9" w16cid:durableId="568002555">
+    <w:abstractNumId w:val="11"/>
+  </w:num>
+  <w:num w:numId="10" w16cid:durableId="160318175">
+    <w:abstractNumId w:val="12"/>
+  </w:num>
+  <w:num w:numId="11" w16cid:durableId="352924835">
     <w:abstractNumId w:val="2"/>
   </w:num>
-  <w:num w:numId="2" w16cid:durableId="20399862">
+  <w:num w:numId="12" w16cid:durableId="662512516">
+    <w:abstractNumId w:val="10"/>
+  </w:num>
+  <w:num w:numId="13" w16cid:durableId="759643881">
+    <w:abstractNumId w:val="7"/>
+  </w:num>
+  <w:num w:numId="14" w16cid:durableId="787816182">
     <w:abstractNumId w:val="9"/>
   </w:num>
-  <w:num w:numId="3" w16cid:durableId="1603612999">
-    <w:abstractNumId w:val="4"/>
+  <w:num w:numId="15" w16cid:durableId="14162242">
+    <w:abstractNumId w:val="17"/>
   </w:num>
-  <w:num w:numId="4" w16cid:durableId="935939327">
-    <w:abstractNumId w:val="10"/>
+  <w:num w:numId="16" w16cid:durableId="730614693">
+    <w:abstractNumId w:val="18"/>
   </w:num>
-  <w:num w:numId="5" w16cid:durableId="1733117963">
-    <w:abstractNumId w:val="5"/>
+  <w:num w:numId="17" w16cid:durableId="845169995">
+    <w:abstractNumId w:val="16"/>
   </w:num>
-  <w:num w:numId="6" w16cid:durableId="364793904">
-    <w:abstractNumId w:val="8"/>
-  </w:num>
-  <w:num w:numId="7" w16cid:durableId="1306155814">
-    <w:abstractNumId w:val="3"/>
-  </w:num>
-  <w:num w:numId="8" w16cid:durableId="1563369838">
+  <w:num w:numId="18" w16cid:durableId="61418631">
     <w:abstractNumId w:val="0"/>
   </w:num>
-  <w:num w:numId="9" w16cid:durableId="568002555">
-    <w:abstractNumId w:val="6"/>
-  </w:num>
-  <w:num w:numId="10" w16cid:durableId="160318175">
-    <w:abstractNumId w:val="7"/>
-  </w:num>
-  <w:num w:numId="11" w16cid:durableId="352924835">
-    <w:abstractNumId w:val="1"/>
+  <w:num w:numId="19" w16cid:durableId="1932077598">
+    <w:abstractNumId w:val="8"/>
   </w:num>
 </w:numbering>
 </file>
@@ -9712,6 +10729,23 @@
       <w:contextualSpacing/>
     </w:pPr>
   </w:style>
+  <w:style w:type="paragraph" w:customStyle="1" w:styleId="paragraph">
+    <w:name w:val="paragraph"/>
+    <w:basedOn w:val="Normal"/>
+    <w:rsid w:val="00C92E03"/>
+    <w:pPr>
+      <w:spacing w:before="100" w:beforeAutospacing="1" w:after="100" w:afterAutospacing="1"/>
+    </w:pPr>
+    <w:rPr>
+      <w:rFonts w:ascii="Times New Roman" w:eastAsia="Times New Roman" w:hAnsi="Times New Roman" w:cs="Times New Roman"/>
+      <w:lang w:val="en-GB" w:eastAsia="en-GB"/>
+    </w:rPr>
+  </w:style>
+  <w:style w:type="character" w:customStyle="1" w:styleId="normaltextrun">
+    <w:name w:val="normaltextrun"/>
+    <w:basedOn w:val="DefaultParagraphFont"/>
+    <w:rsid w:val="00C92E03"/>
+  </w:style>
 </w:styles>
 </file>
 
@@ -9977,6 +11011,26 @@
 </file>
 
 <file path=customXml/item1.xml><?xml version="1.0" encoding="utf-8"?>
+<p:properties xmlns:p="http://schemas.microsoft.com/office/2006/metadata/properties" xmlns:xsi="http://www.w3.org/2001/XMLSchema-instance" xmlns:pc="http://schemas.microsoft.com/office/infopath/2007/PartnerControls">
+  <documentManagement>
+    <TaxCatchAll xmlns="0d803109-e11b-45d4-a4e8-5bf0740163af" xsi:nil="true"/>
+    <lcf76f155ced4ddcb4097134ff3c332f xmlns="31aac78f-6ed8-4134-ac7e-47c186d487c3">
+      <Terms xmlns="http://schemas.microsoft.com/office/infopath/2007/PartnerControls"/>
+    </lcf76f155ced4ddcb4097134ff3c332f>
+  </documentManagement>
+</p:properties>
+</file>
+
+<file path=customXml/item2.xml><?xml version="1.0" encoding="utf-8"?>
+<?mso-contentType ?>
+<FormTemplates xmlns="http://schemas.microsoft.com/sharepoint/v3/contenttype/forms">
+  <Display>DocumentLibraryForm</Display>
+  <Edit>DocumentLibraryForm</Edit>
+  <New>DocumentLibraryForm</New>
+</FormTemplates>
+</file>
+
+<file path=customXml/item3.xml><?xml version="1.0" encoding="utf-8"?>
 <ct:contentTypeSchema xmlns:ct="http://schemas.microsoft.com/office/2006/metadata/contentType" xmlns:ma="http://schemas.microsoft.com/office/2006/metadata/properties/metaAttributes" ct:_="" ma:_="" ma:contentTypeName="Document" ma:contentTypeID="0x01010078E5C03F786D684AB79627F2BAF5AB3A" ma:contentTypeVersion="12" ma:contentTypeDescription="Create a new document." ma:contentTypeScope="" ma:versionID="6753d19c26ced2570449d2cfe2fd38cd">
   <xsd:schema xmlns:xsd="http://www.w3.org/2001/XMLSchema" xmlns:xs="http://www.w3.org/2001/XMLSchema" xmlns:p="http://schemas.microsoft.com/office/2006/metadata/properties" xmlns:ns2="31aac78f-6ed8-4134-ac7e-47c186d487c3" xmlns:ns3="0d803109-e11b-45d4-a4e8-5bf0740163af" targetNamespace="http://schemas.microsoft.com/office/2006/metadata/properties" ma:root="true" ma:fieldsID="59531f12ec9f3761682ad3919ac9365f" ns2:_="" ns3:_="">
     <xsd:import namespace="31aac78f-6ed8-4134-ac7e-47c186d487c3"/>
@@ -10193,27 +11247,26 @@
 </ct:contentTypeSchema>
 </file>
 
-<file path=customXml/item2.xml><?xml version="1.0" encoding="utf-8"?>
-<?mso-contentType ?>
-<FormTemplates xmlns="http://schemas.microsoft.com/sharepoint/v3/contenttype/forms">
-  <Display>DocumentLibraryForm</Display>
-  <Edit>DocumentLibraryForm</Edit>
-  <New>DocumentLibraryForm</New>
-</FormTemplates>
+<file path=customXml/itemProps1.xml><?xml version="1.0" encoding="utf-8"?>
+<ds:datastoreItem xmlns:ds="http://schemas.openxmlformats.org/officeDocument/2006/customXml" ds:itemID="{9DEA5669-C3CB-491D-B15D-E4036C18FD6F}">
+  <ds:schemaRefs>
+    <ds:schemaRef ds:uri="http://schemas.microsoft.com/office/2006/metadata/properties"/>
+    <ds:schemaRef ds:uri="http://schemas.microsoft.com/office/infopath/2007/PartnerControls"/>
+    <ds:schemaRef ds:uri="0d803109-e11b-45d4-a4e8-5bf0740163af"/>
+    <ds:schemaRef ds:uri="31aac78f-6ed8-4134-ac7e-47c186d487c3"/>
+  </ds:schemaRefs>
+</ds:datastoreItem>
 </file>
 
-<file path=customXml/item3.xml><?xml version="1.0" encoding="utf-8"?>
-<p:properties xmlns:p="http://schemas.microsoft.com/office/2006/metadata/properties" xmlns:xsi="http://www.w3.org/2001/XMLSchema-instance" xmlns:pc="http://schemas.microsoft.com/office/infopath/2007/PartnerControls">
-  <documentManagement>
-    <TaxCatchAll xmlns="0d803109-e11b-45d4-a4e8-5bf0740163af" xsi:nil="true"/>
-    <lcf76f155ced4ddcb4097134ff3c332f xmlns="31aac78f-6ed8-4134-ac7e-47c186d487c3">
-      <Terms xmlns="http://schemas.microsoft.com/office/infopath/2007/PartnerControls"/>
-    </lcf76f155ced4ddcb4097134ff3c332f>
-  </documentManagement>
-</p:properties>
+<file path=customXml/itemProps2.xml><?xml version="1.0" encoding="utf-8"?>
+<ds:datastoreItem xmlns:ds="http://schemas.openxmlformats.org/officeDocument/2006/customXml" ds:itemID="{1480C606-AF63-40D4-829E-38C9DFCF2BAF}">
+  <ds:schemaRefs>
+    <ds:schemaRef ds:uri="http://schemas.microsoft.com/sharepoint/v3/contenttype/forms"/>
+  </ds:schemaRefs>
+</ds:datastoreItem>
 </file>
 
-<file path=customXml/itemProps1.xml><?xml version="1.0" encoding="utf-8"?>
+<file path=customXml/itemProps3.xml><?xml version="1.0" encoding="utf-8"?>
 <ds:datastoreItem xmlns:ds="http://schemas.openxmlformats.org/officeDocument/2006/customXml" ds:itemID="{12F71F50-16AC-48ED-9D05-EDFCDF90E651}">
   <ds:schemaRefs>
     <ds:schemaRef ds:uri="http://schemas.microsoft.com/office/2006/metadata/contentType"/>
@@ -10230,23 +11283,4 @@
     <ds:schemaRef ds:uri="http://schemas.microsoft.com/internal/obd"/>
   </ds:schemaRefs>
 </ds:datastoreItem>
-</file>
-
-<file path=customXml/itemProps2.xml><?xml version="1.0" encoding="utf-8"?>
-<ds:datastoreItem xmlns:ds="http://schemas.openxmlformats.org/officeDocument/2006/customXml" ds:itemID="{1480C606-AF63-40D4-829E-38C9DFCF2BAF}">
-  <ds:schemaRefs>
-    <ds:schemaRef ds:uri="http://schemas.microsoft.com/sharepoint/v3/contenttype/forms"/>
-  </ds:schemaRefs>
-</ds:datastoreItem>
-</file>
-
-<file path=customXml/itemProps3.xml><?xml version="1.0" encoding="utf-8"?>
-<ds:datastoreItem xmlns:ds="http://schemas.openxmlformats.org/officeDocument/2006/customXml" ds:itemID="{9DEA5669-C3CB-491D-B15D-E4036C18FD6F}">
-  <ds:schemaRefs>
-    <ds:schemaRef ds:uri="http://schemas.microsoft.com/office/2006/metadata/properties"/>
-    <ds:schemaRef ds:uri="http://schemas.microsoft.com/office/infopath/2007/PartnerControls"/>
-    <ds:schemaRef ds:uri="0d803109-e11b-45d4-a4e8-5bf0740163af"/>
-    <ds:schemaRef ds:uri="31aac78f-6ed8-4134-ac7e-47c186d487c3"/>
-  </ds:schemaRefs>
-</ds:datastoreItem>
 </file>
</xml_diff>

<commit_message>
Updated the Communication Management Plan
</commit_message>
<xml_diff>
--- a/documentation/projman/After midterm deliverables/12 COMMUNICATION MANAGEMENT PLAN - DEVELOPMENTALITY.docx
+++ b/documentation/projman/After midterm deliverables/12 COMMUNICATION MANAGEMENT PLAN - DEVELOPMENTALITY.docx
@@ -14376,6 +14376,15 @@
 </file>
 
 <file path=customXml/item2.xml><?xml version="1.0" encoding="utf-8"?>
+<?mso-contentType ?>
+<FormTemplates xmlns="http://schemas.microsoft.com/sharepoint/v3/contenttype/forms">
+  <Display>DocumentLibraryForm</Display>
+  <Edit>DocumentLibraryForm</Edit>
+  <New>DocumentLibraryForm</New>
+</FormTemplates>
+</file>
+
+<file path=customXml/item3.xml><?xml version="1.0" encoding="utf-8"?>
 <p:properties xmlns:p="http://schemas.microsoft.com/office/2006/metadata/properties" xmlns:xsi="http://www.w3.org/2001/XMLSchema-instance" xmlns:pc="http://schemas.microsoft.com/office/infopath/2007/PartnerControls">
   <documentManagement>
     <TaxCatchAll xmlns="0d803109-e11b-45d4-a4e8-5bf0740163af" xsi:nil="true"/>
@@ -14384,15 +14393,6 @@
     </lcf76f155ced4ddcb4097134ff3c332f>
   </documentManagement>
 </p:properties>
-</file>
-
-<file path=customXml/item3.xml><?xml version="1.0" encoding="utf-8"?>
-<?mso-contentType ?>
-<FormTemplates xmlns="http://schemas.microsoft.com/sharepoint/v3/contenttype/forms">
-  <Display>DocumentLibraryForm</Display>
-  <Edit>DocumentLibraryForm</Edit>
-  <New>DocumentLibraryForm</New>
-</FormTemplates>
 </file>
 
 <file path=customXml/itemProps1.xml><?xml version="1.0" encoding="utf-8"?>
@@ -14415,6 +14415,14 @@
 </file>
 
 <file path=customXml/itemProps2.xml><?xml version="1.0" encoding="utf-8"?>
+<ds:datastoreItem xmlns:ds="http://schemas.openxmlformats.org/officeDocument/2006/customXml" ds:itemID="{1480C606-AF63-40D4-829E-38C9DFCF2BAF}">
+  <ds:schemaRefs>
+    <ds:schemaRef ds:uri="http://schemas.microsoft.com/sharepoint/v3/contenttype/forms"/>
+  </ds:schemaRefs>
+</ds:datastoreItem>
+</file>
+
+<file path=customXml/itemProps3.xml><?xml version="1.0" encoding="utf-8"?>
 <ds:datastoreItem xmlns:ds="http://schemas.openxmlformats.org/officeDocument/2006/customXml" ds:itemID="{9DEA5669-C3CB-491D-B15D-E4036C18FD6F}">
   <ds:schemaRefs>
     <ds:schemaRef ds:uri="http://schemas.microsoft.com/office/2006/metadata/properties"/>
@@ -14423,12 +14431,4 @@
     <ds:schemaRef ds:uri="31aac78f-6ed8-4134-ac7e-47c186d487c3"/>
   </ds:schemaRefs>
 </ds:datastoreItem>
-</file>
-
-<file path=customXml/itemProps3.xml><?xml version="1.0" encoding="utf-8"?>
-<ds:datastoreItem xmlns:ds="http://schemas.openxmlformats.org/officeDocument/2006/customXml" ds:itemID="{1480C606-AF63-40D4-829E-38C9DFCF2BAF}">
-  <ds:schemaRefs>
-    <ds:schemaRef ds:uri="http://schemas.microsoft.com/sharepoint/v3/contenttype/forms"/>
-  </ds:schemaRefs>
-</ds:datastoreItem>
 </file>
</xml_diff>

<commit_message>
Adding guidelines of the meeting
</commit_message>
<xml_diff>
--- a/documentation/projman/After midterm deliverables/12 COMMUNICATION MANAGEMENT PLAN - DEVELOPMENTALITY.docx
+++ b/documentation/projman/After midterm deliverables/12 COMMUNICATION MANAGEMENT PLAN - DEVELOPMENTALITY.docx
@@ -1506,7 +1506,7 @@
         <w:pStyle w:val="ListParagraph"/>
         <w:numPr>
           <w:ilvl w:val="0"/>
-          <w:numId w:val="12"/>
+          <w:numId w:val="1"/>
         </w:numPr>
         <w:spacing w:line="257" w:lineRule="auto"/>
         <w:rPr>
@@ -1525,7 +1525,7 @@
         <w:pStyle w:val="ListParagraph"/>
         <w:numPr>
           <w:ilvl w:val="0"/>
-          <w:numId w:val="12"/>
+          <w:numId w:val="1"/>
         </w:numPr>
         <w:spacing w:line="257" w:lineRule="auto"/>
         <w:rPr>
@@ -1544,7 +1544,7 @@
         <w:pStyle w:val="ListParagraph"/>
         <w:numPr>
           <w:ilvl w:val="0"/>
-          <w:numId w:val="12"/>
+          <w:numId w:val="1"/>
         </w:numPr>
         <w:spacing w:line="257" w:lineRule="auto"/>
         <w:rPr>
@@ -1563,7 +1563,7 @@
         <w:pStyle w:val="ListParagraph"/>
         <w:numPr>
           <w:ilvl w:val="0"/>
-          <w:numId w:val="12"/>
+          <w:numId w:val="1"/>
         </w:numPr>
         <w:spacing w:line="257" w:lineRule="auto"/>
         <w:rPr>
@@ -1582,7 +1582,7 @@
         <w:pStyle w:val="ListParagraph"/>
         <w:numPr>
           <w:ilvl w:val="0"/>
-          <w:numId w:val="12"/>
+          <w:numId w:val="1"/>
         </w:numPr>
         <w:spacing w:line="257" w:lineRule="auto"/>
         <w:rPr>
@@ -1601,7 +1601,7 @@
         <w:pStyle w:val="ListParagraph"/>
         <w:numPr>
           <w:ilvl w:val="0"/>
-          <w:numId w:val="12"/>
+          <w:numId w:val="1"/>
         </w:numPr>
         <w:spacing w:line="257" w:lineRule="auto"/>
         <w:rPr>
@@ -1620,7 +1620,7 @@
         <w:pStyle w:val="ListParagraph"/>
         <w:numPr>
           <w:ilvl w:val="0"/>
-          <w:numId w:val="12"/>
+          <w:numId w:val="1"/>
         </w:numPr>
         <w:spacing w:line="257" w:lineRule="auto"/>
         <w:rPr>
@@ -1639,7 +1639,7 @@
         <w:pStyle w:val="ListParagraph"/>
         <w:numPr>
           <w:ilvl w:val="0"/>
-          <w:numId w:val="12"/>
+          <w:numId w:val="1"/>
         </w:numPr>
         <w:spacing w:line="257" w:lineRule="auto"/>
         <w:rPr>
@@ -1658,7 +1658,7 @@
         <w:pStyle w:val="ListParagraph"/>
         <w:numPr>
           <w:ilvl w:val="0"/>
-          <w:numId w:val="12"/>
+          <w:numId w:val="1"/>
         </w:numPr>
         <w:spacing w:line="257" w:lineRule="auto"/>
         <w:rPr>
@@ -1677,7 +1677,7 @@
         <w:pStyle w:val="ListParagraph"/>
         <w:numPr>
           <w:ilvl w:val="0"/>
-          <w:numId w:val="12"/>
+          <w:numId w:val="1"/>
         </w:numPr>
         <w:spacing w:line="257" w:lineRule="auto"/>
         <w:rPr>
@@ -1696,7 +1696,7 @@
         <w:pStyle w:val="ListParagraph"/>
         <w:numPr>
           <w:ilvl w:val="0"/>
-          <w:numId w:val="12"/>
+          <w:numId w:val="1"/>
         </w:numPr>
         <w:spacing w:line="257" w:lineRule="auto"/>
         <w:rPr>
@@ -1715,7 +1715,7 @@
         <w:pStyle w:val="ListParagraph"/>
         <w:numPr>
           <w:ilvl w:val="0"/>
-          <w:numId w:val="12"/>
+          <w:numId w:val="1"/>
         </w:numPr>
         <w:spacing w:line="257" w:lineRule="auto"/>
         <w:rPr>
@@ -2040,7 +2040,7 @@
         <w:pStyle w:val="ListParagraph"/>
         <w:numPr>
           <w:ilvl w:val="0"/>
-          <w:numId w:val="18"/>
+          <w:numId w:val="2"/>
         </w:numPr>
         <w:jc w:val="both"/>
         <w:rPr>
@@ -2077,7 +2077,7 @@
         <w:pStyle w:val="ListParagraph"/>
         <w:numPr>
           <w:ilvl w:val="0"/>
-          <w:numId w:val="18"/>
+          <w:numId w:val="2"/>
         </w:numPr>
         <w:jc w:val="both"/>
         <w:rPr>
@@ -2124,7 +2124,7 @@
         <w:pStyle w:val="ListParagraph"/>
         <w:numPr>
           <w:ilvl w:val="0"/>
-          <w:numId w:val="18"/>
+          <w:numId w:val="2"/>
         </w:numPr>
         <w:jc w:val="both"/>
         <w:rPr>
@@ -2161,7 +2161,7 @@
         <w:pStyle w:val="ListParagraph"/>
         <w:numPr>
           <w:ilvl w:val="0"/>
-          <w:numId w:val="18"/>
+          <w:numId w:val="2"/>
         </w:numPr>
         <w:jc w:val="both"/>
         <w:rPr>
@@ -2263,7 +2263,7 @@
         <w:pStyle w:val="ListParagraph"/>
         <w:numPr>
           <w:ilvl w:val="0"/>
-          <w:numId w:val="19"/>
+          <w:numId w:val="3"/>
         </w:numPr>
         <w:jc w:val="both"/>
       </w:pPr>
@@ -2290,7 +2290,7 @@
         <w:pStyle w:val="ListParagraph"/>
         <w:numPr>
           <w:ilvl w:val="0"/>
-          <w:numId w:val="19"/>
+          <w:numId w:val="3"/>
         </w:numPr>
         <w:jc w:val="both"/>
       </w:pPr>
@@ -2316,7 +2316,7 @@
         <w:pStyle w:val="ListParagraph"/>
         <w:numPr>
           <w:ilvl w:val="0"/>
-          <w:numId w:val="19"/>
+          <w:numId w:val="3"/>
         </w:numPr>
         <w:jc w:val="both"/>
       </w:pPr>
@@ -2342,7 +2342,7 @@
         <w:pStyle w:val="ListParagraph"/>
         <w:numPr>
           <w:ilvl w:val="0"/>
-          <w:numId w:val="19"/>
+          <w:numId w:val="3"/>
         </w:numPr>
         <w:jc w:val="both"/>
       </w:pPr>
@@ -2373,7 +2373,7 @@
         <w:pStyle w:val="ListParagraph"/>
         <w:numPr>
           <w:ilvl w:val="0"/>
-          <w:numId w:val="19"/>
+          <w:numId w:val="3"/>
         </w:numPr>
         <w:jc w:val="both"/>
       </w:pPr>
@@ -2399,7 +2399,7 @@
         <w:pStyle w:val="ListParagraph"/>
         <w:numPr>
           <w:ilvl w:val="0"/>
-          <w:numId w:val="19"/>
+          <w:numId w:val="3"/>
         </w:numPr>
         <w:jc w:val="both"/>
       </w:pPr>
@@ -2424,7 +2424,7 @@
         <w:pStyle w:val="ListParagraph"/>
         <w:numPr>
           <w:ilvl w:val="0"/>
-          <w:numId w:val="19"/>
+          <w:numId w:val="3"/>
         </w:numPr>
         <w:jc w:val="both"/>
       </w:pPr>
@@ -2450,7 +2450,7 @@
         <w:pStyle w:val="ListParagraph"/>
         <w:numPr>
           <w:ilvl w:val="0"/>
-          <w:numId w:val="19"/>
+          <w:numId w:val="3"/>
         </w:numPr>
         <w:jc w:val="both"/>
       </w:pPr>
@@ -2505,7 +2505,7 @@
         <w:pStyle w:val="paragraph"/>
         <w:numPr>
           <w:ilvl w:val="0"/>
-          <w:numId w:val="29"/>
+          <w:numId w:val="6"/>
         </w:numPr>
         <w:spacing w:before="0" w:beforeAutospacing="0" w:after="0" w:afterAutospacing="0"/>
         <w:ind w:left="0" w:firstLine="360"/>
@@ -2607,7 +2607,7 @@
         <w:pStyle w:val="paragraph"/>
         <w:numPr>
           <w:ilvl w:val="0"/>
-          <w:numId w:val="30"/>
+          <w:numId w:val="7"/>
         </w:numPr>
         <w:spacing w:before="0" w:beforeAutospacing="0" w:after="0" w:afterAutospacing="0"/>
         <w:ind w:left="0" w:firstLine="360"/>
@@ -2709,7 +2709,7 @@
         <w:pStyle w:val="paragraph"/>
         <w:numPr>
           <w:ilvl w:val="0"/>
-          <w:numId w:val="31"/>
+          <w:numId w:val="8"/>
         </w:numPr>
         <w:spacing w:before="0" w:beforeAutospacing="0" w:after="0" w:afterAutospacing="0"/>
         <w:ind w:left="0" w:firstLine="360"/>
@@ -2811,7 +2811,7 @@
         <w:pStyle w:val="paragraph"/>
         <w:numPr>
           <w:ilvl w:val="0"/>
-          <w:numId w:val="32"/>
+          <w:numId w:val="9"/>
         </w:numPr>
         <w:spacing w:before="0" w:beforeAutospacing="0" w:after="0" w:afterAutospacing="0"/>
         <w:ind w:left="0" w:firstLine="360"/>
@@ -2912,7 +2912,7 @@
         <w:pStyle w:val="paragraph"/>
         <w:numPr>
           <w:ilvl w:val="0"/>
-          <w:numId w:val="33"/>
+          <w:numId w:val="10"/>
         </w:numPr>
         <w:spacing w:before="0" w:beforeAutospacing="0" w:after="0" w:afterAutospacing="0"/>
         <w:ind w:left="0" w:firstLine="360"/>
@@ -3026,7 +3026,7 @@
         <w:pStyle w:val="paragraph"/>
         <w:numPr>
           <w:ilvl w:val="0"/>
-          <w:numId w:val="34"/>
+          <w:numId w:val="11"/>
         </w:numPr>
         <w:spacing w:before="0" w:beforeAutospacing="0" w:after="0" w:afterAutospacing="0"/>
         <w:ind w:left="0" w:firstLine="360"/>
@@ -3127,7 +3127,7 @@
         <w:pStyle w:val="paragraph"/>
         <w:numPr>
           <w:ilvl w:val="0"/>
-          <w:numId w:val="35"/>
+          <w:numId w:val="12"/>
         </w:numPr>
         <w:spacing w:before="0" w:beforeAutospacing="0" w:after="0" w:afterAutospacing="0"/>
         <w:ind w:left="0" w:firstLine="360"/>
@@ -3229,7 +3229,7 @@
         <w:pStyle w:val="paragraph"/>
         <w:numPr>
           <w:ilvl w:val="0"/>
-          <w:numId w:val="36"/>
+          <w:numId w:val="13"/>
         </w:numPr>
         <w:spacing w:before="0" w:beforeAutospacing="0" w:after="0" w:afterAutospacing="0"/>
         <w:ind w:left="0" w:firstLine="360"/>
@@ -4019,7 +4019,7 @@
         <w:pStyle w:val="ListParagraph"/>
         <w:numPr>
           <w:ilvl w:val="0"/>
-          <w:numId w:val="28"/>
+          <w:numId w:val="5"/>
         </w:numPr>
         <w:rPr>
           <w:rFonts w:ascii="Calibri" w:eastAsia="Calibri" w:hAnsi="Calibri" w:cs="Calibri"/>
@@ -4053,7 +4053,7 @@
         <w:pStyle w:val="ListParagraph"/>
         <w:numPr>
           <w:ilvl w:val="0"/>
-          <w:numId w:val="28"/>
+          <w:numId w:val="5"/>
         </w:numPr>
         <w:rPr>
           <w:rFonts w:ascii="Calibri" w:eastAsia="Calibri" w:hAnsi="Calibri" w:cs="Calibri"/>
@@ -4087,7 +4087,7 @@
         <w:pStyle w:val="ListParagraph"/>
         <w:numPr>
           <w:ilvl w:val="0"/>
-          <w:numId w:val="28"/>
+          <w:numId w:val="5"/>
         </w:numPr>
         <w:rPr>
           <w:rFonts w:ascii="Calibri" w:eastAsia="Calibri" w:hAnsi="Calibri" w:cs="Calibri"/>
@@ -4121,7 +4121,7 @@
         <w:pStyle w:val="ListParagraph"/>
         <w:numPr>
           <w:ilvl w:val="0"/>
-          <w:numId w:val="28"/>
+          <w:numId w:val="5"/>
         </w:numPr>
         <w:rPr>
           <w:rFonts w:ascii="Calibri" w:eastAsia="Calibri" w:hAnsi="Calibri" w:cs="Calibri"/>
@@ -4155,7 +4155,7 @@
         <w:pStyle w:val="ListParagraph"/>
         <w:numPr>
           <w:ilvl w:val="0"/>
-          <w:numId w:val="28"/>
+          <w:numId w:val="5"/>
         </w:numPr>
         <w:rPr>
           <w:rFonts w:ascii="Calibri" w:eastAsia="Calibri" w:hAnsi="Calibri" w:cs="Calibri"/>
@@ -4213,7 +4213,7 @@
         <w:pStyle w:val="ListParagraph"/>
         <w:numPr>
           <w:ilvl w:val="0"/>
-          <w:numId w:val="23"/>
+          <w:numId w:val="4"/>
         </w:numPr>
         <w:rPr>
           <w:rFonts w:ascii="Calibri" w:eastAsia="Calibri" w:hAnsi="Calibri" w:cs="Calibri"/>
@@ -4248,7 +4248,7 @@
         <w:pStyle w:val="ListParagraph"/>
         <w:numPr>
           <w:ilvl w:val="0"/>
-          <w:numId w:val="23"/>
+          <w:numId w:val="4"/>
         </w:numPr>
         <w:rPr>
           <w:rFonts w:ascii="Calibri" w:eastAsia="Calibri" w:hAnsi="Calibri" w:cs="Calibri"/>
@@ -4282,7 +4282,7 @@
         <w:pStyle w:val="ListParagraph"/>
         <w:numPr>
           <w:ilvl w:val="0"/>
-          <w:numId w:val="23"/>
+          <w:numId w:val="4"/>
         </w:numPr>
         <w:rPr>
           <w:rFonts w:ascii="Calibri" w:eastAsia="Calibri" w:hAnsi="Calibri" w:cs="Calibri"/>
@@ -4316,7 +4316,7 @@
         <w:pStyle w:val="ListParagraph"/>
         <w:numPr>
           <w:ilvl w:val="0"/>
-          <w:numId w:val="23"/>
+          <w:numId w:val="4"/>
         </w:numPr>
         <w:rPr>
           <w:rFonts w:ascii="Calibri" w:eastAsia="Calibri" w:hAnsi="Calibri" w:cs="Calibri"/>
@@ -6263,6 +6263,128 @@
       </w:r>
     </w:p>
     <w:p/>
+    <w:p>
+      <w:r>
+        <w:t>Listed below are the meeting guidelines for Barangay South Signal Village Web App:</w:t>
+      </w:r>
+    </w:p>
+    <w:p>
+      <w:pPr>
+        <w:pStyle w:val="ListParagraph"/>
+        <w:numPr>
+          <w:ilvl w:val="0"/>
+          <w:numId w:val="29"/>
+        </w:numPr>
+      </w:pPr>
+      <w:r>
+        <w:rPr>
+          <w:b/>
+          <w:bCs/>
+        </w:rPr>
+        <w:t>Agenda:</w:t>
+      </w:r>
+      <w:r>
+        <w:t xml:space="preserve"> The meeting agenda should be discussed in advance, it should include the purpose of the meeting, the topics to be discussed, and what the team should resolve after the meeting is done. This will help the team members to prepare thoroughly for the session.</w:t>
+      </w:r>
+    </w:p>
+    <w:p>
+      <w:pPr>
+        <w:pStyle w:val="ListParagraph"/>
+        <w:numPr>
+          <w:ilvl w:val="0"/>
+          <w:numId w:val="29"/>
+        </w:numPr>
+        <w:rPr>
+          <w:b/>
+          <w:bCs/>
+        </w:rPr>
+      </w:pPr>
+      <w:r>
+        <w:rPr>
+          <w:b/>
+          <w:bCs/>
+        </w:rPr>
+        <w:t xml:space="preserve">Minutes: </w:t>
+      </w:r>
+      <w:r>
+        <w:t>The minutes should include all of what has taken place during the session. It should document all topics discussed, changes made, resolved resolutions, and decisions made by the team.</w:t>
+      </w:r>
+    </w:p>
+    <w:p>
+      <w:pPr>
+        <w:pStyle w:val="ListParagraph"/>
+        <w:numPr>
+          <w:ilvl w:val="0"/>
+          <w:numId w:val="29"/>
+        </w:numPr>
+        <w:rPr>
+          <w:b/>
+          <w:bCs/>
+        </w:rPr>
+      </w:pPr>
+      <w:r>
+        <w:rPr>
+          <w:b/>
+          <w:bCs/>
+        </w:rPr>
+        <w:t>Attendance:</w:t>
+      </w:r>
+      <w:r>
+        <w:rPr>
+          <w:b/>
+          <w:bCs/>
+        </w:rPr>
+        <w:t xml:space="preserve"> </w:t>
+      </w:r>
+      <w:r>
+        <w:t>attendance dictates that all team members must be present at the time of the meeting. If a member is unable to attend, they should inform the project manager in advance as well as provide a valid excuse for the absence.</w:t>
+      </w:r>
+    </w:p>
+    <w:p>
+      <w:pPr>
+        <w:pStyle w:val="ListParagraph"/>
+        <w:numPr>
+          <w:ilvl w:val="0"/>
+          <w:numId w:val="29"/>
+        </w:numPr>
+      </w:pPr>
+      <w:r>
+        <w:rPr>
+          <w:b/>
+          <w:bCs/>
+        </w:rPr>
+        <w:t>Schedule:</w:t>
+      </w:r>
+      <w:r>
+        <w:t xml:space="preserve"> The schedule of the meeting should be scheduled in advance. The time should be agreed upon by all the team members to ensure that everyone will be able to attend.</w:t>
+      </w:r>
+    </w:p>
+    <w:p>
+      <w:pPr>
+        <w:pStyle w:val="ListParagraph"/>
+        <w:numPr>
+          <w:ilvl w:val="0"/>
+          <w:numId w:val="29"/>
+        </w:numPr>
+      </w:pPr>
+      <w:r>
+        <w:rPr>
+          <w:b/>
+          <w:bCs/>
+        </w:rPr>
+        <w:t>Communication:</w:t>
+      </w:r>
+      <w:r>
+        <w:t xml:space="preserve"> All team members are required to voice their opinions and ideas which they think will contribute to the project. Having a smooth flow of communication will guarantee that there are no misunderstandings between the team members and that everyone has understood what has taken place in the meeting.</w:t>
+      </w:r>
+    </w:p>
+    <w:p/>
+    <w:p>
+      <w:r>
+        <w:lastRenderedPageBreak/>
+        <w:t>Having a set of well-defined guidelines will be beneficial for the team as it will help the team prepare for the meetings thoroughly. The guidelines will help each session of the team to be more organized and consistent, which will create a more collaborative environment for the team. Meetings will be more effective, efficient and productive by indicating the roles of each team member in the session and the agenda of the meeting that was established with the help of the meeting guidelines.</w:t>
+      </w:r>
+    </w:p>
     <w:p/>
     <w:p>
       <w:pPr>
@@ -6337,7 +6459,7 @@
         <w:pStyle w:val="paragraph"/>
         <w:numPr>
           <w:ilvl w:val="0"/>
-          <w:numId w:val="46"/>
+          <w:numId w:val="14"/>
         </w:numPr>
         <w:spacing w:before="0" w:beforeAutospacing="0" w:after="0" w:afterAutospacing="0"/>
         <w:ind w:left="1080" w:firstLine="0"/>
@@ -6392,7 +6514,7 @@
         <w:pStyle w:val="paragraph"/>
         <w:numPr>
           <w:ilvl w:val="0"/>
-          <w:numId w:val="47"/>
+          <w:numId w:val="15"/>
         </w:numPr>
         <w:spacing w:before="0" w:beforeAutospacing="0" w:after="0" w:afterAutospacing="0"/>
         <w:ind w:left="1080" w:firstLine="0"/>
@@ -6416,15 +6538,7 @@
           <w:rStyle w:val="normaltextrun"/>
           <w:rFonts w:ascii="Calibri" w:hAnsi="Calibri" w:cs="Calibri"/>
         </w:rPr>
-        <w:t xml:space="preserve"> Team needs to emphasize the importance of clear and concise communication. Everyone in the team must express their thoughts and ideas in a straightforward manner, not just the team manager or team leader in the team. </w:t>
-      </w:r>
-      <w:r>
-        <w:rPr>
-          <w:rStyle w:val="normaltextrun"/>
-          <w:rFonts w:ascii="Calibri" w:hAnsi="Calibri" w:cs="Calibri"/>
-        </w:rPr>
-        <w:lastRenderedPageBreak/>
-        <w:t xml:space="preserve">Also, avoid unnecessary jargon and technical terms that may hinder or cause comprehension. </w:t>
+        <w:t xml:space="preserve"> Team needs to emphasize the importance of clear and concise communication. Everyone in the team must express their thoughts and ideas in a straightforward manner, not just the team manager or team leader in the team. Also, avoid unnecessary jargon and technical terms that may hinder or cause comprehension. </w:t>
       </w:r>
       <w:r>
         <w:rPr>
@@ -6450,7 +6564,7 @@
         <w:pStyle w:val="paragraph"/>
         <w:numPr>
           <w:ilvl w:val="0"/>
-          <w:numId w:val="48"/>
+          <w:numId w:val="16"/>
         </w:numPr>
         <w:spacing w:before="0" w:beforeAutospacing="0" w:after="0" w:afterAutospacing="0"/>
         <w:ind w:left="1080" w:firstLine="0"/>
@@ -6505,7 +6619,7 @@
         <w:pStyle w:val="paragraph"/>
         <w:numPr>
           <w:ilvl w:val="0"/>
-          <w:numId w:val="49"/>
+          <w:numId w:val="17"/>
         </w:numPr>
         <w:spacing w:before="0" w:beforeAutospacing="0" w:after="0" w:afterAutospacing="0"/>
         <w:ind w:left="1080" w:firstLine="0"/>
@@ -6560,7 +6674,7 @@
         <w:pStyle w:val="paragraph"/>
         <w:numPr>
           <w:ilvl w:val="0"/>
-          <w:numId w:val="50"/>
+          <w:numId w:val="18"/>
         </w:numPr>
         <w:spacing w:before="0" w:beforeAutospacing="0" w:after="0" w:afterAutospacing="0"/>
         <w:ind w:left="1080" w:firstLine="0"/>
@@ -6583,7 +6697,15 @@
           <w:rStyle w:val="normaltextrun"/>
           <w:rFonts w:ascii="Calibri" w:hAnsi="Calibri" w:cs="Calibri"/>
         </w:rPr>
-        <w:t xml:space="preserve"> Having clear documentation in the team helps maintain a record of essential information and serves as a point of reference for future use. The development team must encourage every team member to document decisions, discussions, email exchanges, agreements, and action items from meetings. </w:t>
+        <w:t xml:space="preserve"> Having clear documentation in the team helps maintain a record of essential information and serves as a point of reference for future use. The </w:t>
+      </w:r>
+      <w:r>
+        <w:rPr>
+          <w:rStyle w:val="normaltextrun"/>
+          <w:rFonts w:ascii="Calibri" w:hAnsi="Calibri" w:cs="Calibri"/>
+        </w:rPr>
+        <w:lastRenderedPageBreak/>
+        <w:t xml:space="preserve">development team must encourage every team member to document decisions, discussions, email exchanges, agreements, and action items from meetings. </w:t>
       </w:r>
       <w:r>
         <w:rPr>
@@ -6615,7 +6737,7 @@
         <w:pStyle w:val="paragraph"/>
         <w:numPr>
           <w:ilvl w:val="0"/>
-          <w:numId w:val="51"/>
+          <w:numId w:val="19"/>
         </w:numPr>
         <w:spacing w:before="0" w:beforeAutospacing="0" w:after="0" w:afterAutospacing="0"/>
         <w:ind w:left="1080" w:firstLine="0"/>
@@ -6670,7 +6792,7 @@
         <w:pStyle w:val="paragraph"/>
         <w:numPr>
           <w:ilvl w:val="0"/>
-          <w:numId w:val="52"/>
+          <w:numId w:val="20"/>
         </w:numPr>
         <w:spacing w:before="0" w:beforeAutospacing="0" w:after="0" w:afterAutospacing="0"/>
         <w:ind w:left="1080" w:firstLine="0"/>
@@ -6725,7 +6847,7 @@
         <w:pStyle w:val="paragraph"/>
         <w:numPr>
           <w:ilvl w:val="0"/>
-          <w:numId w:val="53"/>
+          <w:numId w:val="21"/>
         </w:numPr>
         <w:spacing w:before="0" w:beforeAutospacing="0" w:after="0" w:afterAutospacing="0"/>
         <w:ind w:left="1080" w:firstLine="0"/>
@@ -6780,7 +6902,7 @@
         <w:pStyle w:val="paragraph"/>
         <w:numPr>
           <w:ilvl w:val="0"/>
-          <w:numId w:val="54"/>
+          <w:numId w:val="22"/>
         </w:numPr>
         <w:spacing w:before="0" w:beforeAutospacing="0" w:after="0" w:afterAutospacing="0"/>
         <w:ind w:left="1080" w:firstLine="0"/>
@@ -6803,15 +6925,7 @@
           <w:rStyle w:val="normaltextrun"/>
           <w:rFonts w:ascii="Calibri" w:hAnsi="Calibri" w:cs="Calibri"/>
         </w:rPr>
-        <w:t xml:space="preserve"> Every team member must have an open mind and encourage a culture of feedback and constructive criticism within the team. Every team member must feel comfortable providing feedback and </w:t>
-      </w:r>
-      <w:r>
-        <w:rPr>
-          <w:rStyle w:val="normaltextrun"/>
-          <w:rFonts w:ascii="Calibri" w:hAnsi="Calibri" w:cs="Calibri"/>
-        </w:rPr>
-        <w:lastRenderedPageBreak/>
-        <w:t>suggestions for improvement of the project. Emphasize the importance of delivering feedback respectfully and focusing on actionable suggestions rather than personal attacks.</w:t>
+        <w:t xml:space="preserve"> Every team member must have an open mind and encourage a culture of feedback and constructive criticism within the team. Every team member must feel comfortable providing feedback and suggestions for improvement of the project. Emphasize the importance of delivering feedback respectfully and focusing on actionable suggestions rather than personal attacks.</w:t>
       </w:r>
       <w:r>
         <w:rPr>
@@ -6886,7 +7000,7 @@
       <w:pPr>
         <w:numPr>
           <w:ilvl w:val="0"/>
-          <w:numId w:val="55"/>
+          <w:numId w:val="23"/>
         </w:numPr>
         <w:rPr>
           <w:color w:val="000000" w:themeColor="text1"/>
@@ -6904,7 +7018,14 @@
         <w:rPr>
           <w:color w:val="000000" w:themeColor="text1"/>
         </w:rPr>
-        <w:t xml:space="preserve"> The development team needs to identify and establish the primary communication channels to be used for their project, like email, project management software, or designated communication tools. Every team member must be aware of and have access to these communication channels.  </w:t>
+        <w:t xml:space="preserve"> The development team needs to identify and establish the primary communication channels to be used for their project, like email, </w:t>
+      </w:r>
+      <w:r>
+        <w:rPr>
+          <w:color w:val="000000" w:themeColor="text1"/>
+        </w:rPr>
+        <w:lastRenderedPageBreak/>
+        <w:t>project management software, or designated communication tools. Every team member must be aware of and have access to these communication channels.  </w:t>
       </w:r>
     </w:p>
     <w:p>
@@ -6924,7 +7045,7 @@
       <w:pPr>
         <w:numPr>
           <w:ilvl w:val="0"/>
-          <w:numId w:val="56"/>
+          <w:numId w:val="24"/>
         </w:numPr>
         <w:rPr>
           <w:color w:val="000000" w:themeColor="text1"/>
@@ -6962,7 +7083,7 @@
       <w:pPr>
         <w:numPr>
           <w:ilvl w:val="0"/>
-          <w:numId w:val="57"/>
+          <w:numId w:val="25"/>
         </w:numPr>
         <w:rPr>
           <w:color w:val="000000" w:themeColor="text1"/>
@@ -7000,7 +7121,7 @@
       <w:pPr>
         <w:numPr>
           <w:ilvl w:val="0"/>
-          <w:numId w:val="58"/>
+          <w:numId w:val="26"/>
         </w:numPr>
         <w:rPr>
           <w:color w:val="000000" w:themeColor="text1"/>
@@ -7038,7 +7159,7 @@
       <w:pPr>
         <w:numPr>
           <w:ilvl w:val="0"/>
-          <w:numId w:val="59"/>
+          <w:numId w:val="27"/>
         </w:numPr>
         <w:rPr>
           <w:color w:val="000000" w:themeColor="text1"/>
@@ -7076,7 +7197,7 @@
       <w:pPr>
         <w:numPr>
           <w:ilvl w:val="0"/>
-          <w:numId w:val="60"/>
+          <w:numId w:val="28"/>
         </w:numPr>
         <w:rPr>
           <w:color w:val="000000" w:themeColor="text1"/>
@@ -7088,7 +7209,6 @@
           <w:bCs/>
           <w:color w:val="000000" w:themeColor="text1"/>
         </w:rPr>
-        <w:lastRenderedPageBreak/>
         <w:t>Continuous Improvement:</w:t>
       </w:r>
       <w:r>
@@ -7929,431 +8049,6 @@
     </w:lvl>
   </w:abstractNum>
   <w:abstractNum w:abstractNumId="2" w15:restartNumberingAfterBreak="0">
-    <w:nsid w:val="0333ED5D"/>
-    <w:multiLevelType w:val="hybridMultilevel"/>
-    <w:tmpl w:val="EA320392"/>
-    <w:lvl w:ilvl="0" w:tplc="781C5E48">
-      <w:start w:val="9"/>
-      <w:numFmt w:val="decimal"/>
-      <w:lvlText w:val="%1."/>
-      <w:lvlJc w:val="left"/>
-      <w:pPr>
-        <w:ind w:left="720" w:hanging="360"/>
-      </w:pPr>
-    </w:lvl>
-    <w:lvl w:ilvl="1" w:tplc="8806BC08">
-      <w:start w:val="1"/>
-      <w:numFmt w:val="lowerLetter"/>
-      <w:lvlText w:val="%2."/>
-      <w:lvlJc w:val="left"/>
-      <w:pPr>
-        <w:ind w:left="1440" w:hanging="360"/>
-      </w:pPr>
-    </w:lvl>
-    <w:lvl w:ilvl="2" w:tplc="0B90134E">
-      <w:start w:val="1"/>
-      <w:numFmt w:val="lowerRoman"/>
-      <w:lvlText w:val="%3."/>
-      <w:lvlJc w:val="right"/>
-      <w:pPr>
-        <w:ind w:left="2160" w:hanging="180"/>
-      </w:pPr>
-    </w:lvl>
-    <w:lvl w:ilvl="3" w:tplc="E26AA018">
-      <w:start w:val="1"/>
-      <w:numFmt w:val="decimal"/>
-      <w:lvlText w:val="%4."/>
-      <w:lvlJc w:val="left"/>
-      <w:pPr>
-        <w:ind w:left="2880" w:hanging="360"/>
-      </w:pPr>
-    </w:lvl>
-    <w:lvl w:ilvl="4" w:tplc="4CFCDA6A">
-      <w:start w:val="1"/>
-      <w:numFmt w:val="lowerLetter"/>
-      <w:lvlText w:val="%5."/>
-      <w:lvlJc w:val="left"/>
-      <w:pPr>
-        <w:ind w:left="3600" w:hanging="360"/>
-      </w:pPr>
-    </w:lvl>
-    <w:lvl w:ilvl="5" w:tplc="C8C0FF18">
-      <w:start w:val="1"/>
-      <w:numFmt w:val="lowerRoman"/>
-      <w:lvlText w:val="%6."/>
-      <w:lvlJc w:val="right"/>
-      <w:pPr>
-        <w:ind w:left="4320" w:hanging="180"/>
-      </w:pPr>
-    </w:lvl>
-    <w:lvl w:ilvl="6" w:tplc="DC7648FE">
-      <w:start w:val="1"/>
-      <w:numFmt w:val="decimal"/>
-      <w:lvlText w:val="%7."/>
-      <w:lvlJc w:val="left"/>
-      <w:pPr>
-        <w:ind w:left="5040" w:hanging="360"/>
-      </w:pPr>
-    </w:lvl>
-    <w:lvl w:ilvl="7" w:tplc="B762D422">
-      <w:start w:val="1"/>
-      <w:numFmt w:val="lowerLetter"/>
-      <w:lvlText w:val="%8."/>
-      <w:lvlJc w:val="left"/>
-      <w:pPr>
-        <w:ind w:left="5760" w:hanging="360"/>
-      </w:pPr>
-    </w:lvl>
-    <w:lvl w:ilvl="8" w:tplc="A6104BD0">
-      <w:start w:val="1"/>
-      <w:numFmt w:val="lowerRoman"/>
-      <w:lvlText w:val="%9."/>
-      <w:lvlJc w:val="right"/>
-      <w:pPr>
-        <w:ind w:left="6480" w:hanging="180"/>
-      </w:pPr>
-    </w:lvl>
-  </w:abstractNum>
-  <w:abstractNum w:abstractNumId="3" w15:restartNumberingAfterBreak="0">
-    <w:nsid w:val="0DB5FB67"/>
-    <w:multiLevelType w:val="hybridMultilevel"/>
-    <w:tmpl w:val="F0686DD8"/>
-    <w:lvl w:ilvl="0" w:tplc="4FA4B672">
-      <w:start w:val="5"/>
-      <w:numFmt w:val="decimal"/>
-      <w:lvlText w:val="%1."/>
-      <w:lvlJc w:val="left"/>
-      <w:pPr>
-        <w:ind w:left="720" w:hanging="360"/>
-      </w:pPr>
-    </w:lvl>
-    <w:lvl w:ilvl="1" w:tplc="A2E00FCE">
-      <w:start w:val="1"/>
-      <w:numFmt w:val="lowerLetter"/>
-      <w:lvlText w:val="%2."/>
-      <w:lvlJc w:val="left"/>
-      <w:pPr>
-        <w:ind w:left="1440" w:hanging="360"/>
-      </w:pPr>
-    </w:lvl>
-    <w:lvl w:ilvl="2" w:tplc="91666728">
-      <w:start w:val="1"/>
-      <w:numFmt w:val="lowerRoman"/>
-      <w:lvlText w:val="%3."/>
-      <w:lvlJc w:val="right"/>
-      <w:pPr>
-        <w:ind w:left="2160" w:hanging="180"/>
-      </w:pPr>
-    </w:lvl>
-    <w:lvl w:ilvl="3" w:tplc="F46A386C">
-      <w:start w:val="1"/>
-      <w:numFmt w:val="decimal"/>
-      <w:lvlText w:val="%4."/>
-      <w:lvlJc w:val="left"/>
-      <w:pPr>
-        <w:ind w:left="2880" w:hanging="360"/>
-      </w:pPr>
-    </w:lvl>
-    <w:lvl w:ilvl="4" w:tplc="0FEAE4CA">
-      <w:start w:val="1"/>
-      <w:numFmt w:val="lowerLetter"/>
-      <w:lvlText w:val="%5."/>
-      <w:lvlJc w:val="left"/>
-      <w:pPr>
-        <w:ind w:left="3600" w:hanging="360"/>
-      </w:pPr>
-    </w:lvl>
-    <w:lvl w:ilvl="5" w:tplc="B9849230">
-      <w:start w:val="1"/>
-      <w:numFmt w:val="lowerRoman"/>
-      <w:lvlText w:val="%6."/>
-      <w:lvlJc w:val="right"/>
-      <w:pPr>
-        <w:ind w:left="4320" w:hanging="180"/>
-      </w:pPr>
-    </w:lvl>
-    <w:lvl w:ilvl="6" w:tplc="E5BAAAB8">
-      <w:start w:val="1"/>
-      <w:numFmt w:val="decimal"/>
-      <w:lvlText w:val="%7."/>
-      <w:lvlJc w:val="left"/>
-      <w:pPr>
-        <w:ind w:left="5040" w:hanging="360"/>
-      </w:pPr>
-    </w:lvl>
-    <w:lvl w:ilvl="7" w:tplc="C3509056">
-      <w:start w:val="1"/>
-      <w:numFmt w:val="lowerLetter"/>
-      <w:lvlText w:val="%8."/>
-      <w:lvlJc w:val="left"/>
-      <w:pPr>
-        <w:ind w:left="5760" w:hanging="360"/>
-      </w:pPr>
-    </w:lvl>
-    <w:lvl w:ilvl="8" w:tplc="DF5A1C90">
-      <w:start w:val="1"/>
-      <w:numFmt w:val="lowerRoman"/>
-      <w:lvlText w:val="%9."/>
-      <w:lvlJc w:val="right"/>
-      <w:pPr>
-        <w:ind w:left="6480" w:hanging="180"/>
-      </w:pPr>
-    </w:lvl>
-  </w:abstractNum>
-  <w:abstractNum w:abstractNumId="4" w15:restartNumberingAfterBreak="0">
-    <w:nsid w:val="0F6F75BF"/>
-    <w:multiLevelType w:val="hybridMultilevel"/>
-    <w:tmpl w:val="C2D029B0"/>
-    <w:lvl w:ilvl="0" w:tplc="AF1665C8">
-      <w:start w:val="1"/>
-      <w:numFmt w:val="bullet"/>
-      <w:lvlText w:val="·"/>
-      <w:lvlJc w:val="left"/>
-      <w:pPr>
-        <w:ind w:left="720" w:hanging="360"/>
-      </w:pPr>
-      <w:rPr>
-        <w:rFonts w:ascii="Symbol" w:hAnsi="Symbol" w:hint="default"/>
-      </w:rPr>
-    </w:lvl>
-    <w:lvl w:ilvl="1" w:tplc="0394A914">
-      <w:start w:val="1"/>
-      <w:numFmt w:val="bullet"/>
-      <w:lvlText w:val="o"/>
-      <w:lvlJc w:val="left"/>
-      <w:pPr>
-        <w:ind w:left="1440" w:hanging="360"/>
-      </w:pPr>
-      <w:rPr>
-        <w:rFonts w:ascii="Courier New" w:hAnsi="Courier New" w:hint="default"/>
-      </w:rPr>
-    </w:lvl>
-    <w:lvl w:ilvl="2" w:tplc="DE3C490A">
-      <w:start w:val="1"/>
-      <w:numFmt w:val="bullet"/>
-      <w:lvlText w:val=""/>
-      <w:lvlJc w:val="left"/>
-      <w:pPr>
-        <w:ind w:left="2160" w:hanging="360"/>
-      </w:pPr>
-      <w:rPr>
-        <w:rFonts w:ascii="Wingdings" w:hAnsi="Wingdings" w:hint="default"/>
-      </w:rPr>
-    </w:lvl>
-    <w:lvl w:ilvl="3" w:tplc="992E2148">
-      <w:start w:val="1"/>
-      <w:numFmt w:val="bullet"/>
-      <w:lvlText w:val=""/>
-      <w:lvlJc w:val="left"/>
-      <w:pPr>
-        <w:ind w:left="2880" w:hanging="360"/>
-      </w:pPr>
-      <w:rPr>
-        <w:rFonts w:ascii="Symbol" w:hAnsi="Symbol" w:hint="default"/>
-      </w:rPr>
-    </w:lvl>
-    <w:lvl w:ilvl="4" w:tplc="4A32C836">
-      <w:start w:val="1"/>
-      <w:numFmt w:val="bullet"/>
-      <w:lvlText w:val="o"/>
-      <w:lvlJc w:val="left"/>
-      <w:pPr>
-        <w:ind w:left="3600" w:hanging="360"/>
-      </w:pPr>
-      <w:rPr>
-        <w:rFonts w:ascii="Courier New" w:hAnsi="Courier New" w:hint="default"/>
-      </w:rPr>
-    </w:lvl>
-    <w:lvl w:ilvl="5" w:tplc="4CF85B18">
-      <w:start w:val="1"/>
-      <w:numFmt w:val="bullet"/>
-      <w:lvlText w:val=""/>
-      <w:lvlJc w:val="left"/>
-      <w:pPr>
-        <w:ind w:left="4320" w:hanging="360"/>
-      </w:pPr>
-      <w:rPr>
-        <w:rFonts w:ascii="Wingdings" w:hAnsi="Wingdings" w:hint="default"/>
-      </w:rPr>
-    </w:lvl>
-    <w:lvl w:ilvl="6" w:tplc="08F629AC">
-      <w:start w:val="1"/>
-      <w:numFmt w:val="bullet"/>
-      <w:lvlText w:val=""/>
-      <w:lvlJc w:val="left"/>
-      <w:pPr>
-        <w:ind w:left="5040" w:hanging="360"/>
-      </w:pPr>
-      <w:rPr>
-        <w:rFonts w:ascii="Symbol" w:hAnsi="Symbol" w:hint="default"/>
-      </w:rPr>
-    </w:lvl>
-    <w:lvl w:ilvl="7" w:tplc="FE861AE8">
-      <w:start w:val="1"/>
-      <w:numFmt w:val="bullet"/>
-      <w:lvlText w:val="o"/>
-      <w:lvlJc w:val="left"/>
-      <w:pPr>
-        <w:ind w:left="5760" w:hanging="360"/>
-      </w:pPr>
-      <w:rPr>
-        <w:rFonts w:ascii="Courier New" w:hAnsi="Courier New" w:hint="default"/>
-      </w:rPr>
-    </w:lvl>
-    <w:lvl w:ilvl="8" w:tplc="B2E0E8CC">
-      <w:start w:val="1"/>
-      <w:numFmt w:val="bullet"/>
-      <w:lvlText w:val=""/>
-      <w:lvlJc w:val="left"/>
-      <w:pPr>
-        <w:ind w:left="6480" w:hanging="360"/>
-      </w:pPr>
-      <w:rPr>
-        <w:rFonts w:ascii="Wingdings" w:hAnsi="Wingdings" w:hint="default"/>
-      </w:rPr>
-    </w:lvl>
-  </w:abstractNum>
-  <w:abstractNum w:abstractNumId="5" w15:restartNumberingAfterBreak="0">
-    <w:nsid w:val="100D02F6"/>
-    <w:multiLevelType w:val="hybridMultilevel"/>
-    <w:tmpl w:val="72441A7A"/>
-    <w:lvl w:ilvl="0" w:tplc="04090001">
-      <w:start w:val="1"/>
-      <w:numFmt w:val="bullet"/>
-      <w:lvlText w:val=""/>
-      <w:lvlJc w:val="left"/>
-      <w:pPr>
-        <w:tabs>
-          <w:tab w:val="num" w:pos="720"/>
-        </w:tabs>
-        <w:ind w:left="720" w:hanging="360"/>
-      </w:pPr>
-      <w:rPr>
-        <w:rFonts w:ascii="Symbol" w:hAnsi="Symbol" w:hint="default"/>
-      </w:rPr>
-    </w:lvl>
-    <w:lvl w:ilvl="1" w:tplc="04090003">
-      <w:start w:val="1"/>
-      <w:numFmt w:val="bullet"/>
-      <w:lvlText w:val="o"/>
-      <w:lvlJc w:val="left"/>
-      <w:pPr>
-        <w:tabs>
-          <w:tab w:val="num" w:pos="1440"/>
-        </w:tabs>
-        <w:ind w:left="1440" w:hanging="360"/>
-      </w:pPr>
-      <w:rPr>
-        <w:rFonts w:ascii="Courier New" w:hAnsi="Courier New" w:cs="Arial" w:hint="default"/>
-      </w:rPr>
-    </w:lvl>
-    <w:lvl w:ilvl="2" w:tplc="04090005" w:tentative="1">
-      <w:start w:val="1"/>
-      <w:numFmt w:val="bullet"/>
-      <w:lvlText w:val=""/>
-      <w:lvlJc w:val="left"/>
-      <w:pPr>
-        <w:tabs>
-          <w:tab w:val="num" w:pos="2160"/>
-        </w:tabs>
-        <w:ind w:left="2160" w:hanging="360"/>
-      </w:pPr>
-      <w:rPr>
-        <w:rFonts w:ascii="Wingdings" w:hAnsi="Wingdings" w:hint="default"/>
-      </w:rPr>
-    </w:lvl>
-    <w:lvl w:ilvl="3" w:tplc="04090001" w:tentative="1">
-      <w:start w:val="1"/>
-      <w:numFmt w:val="bullet"/>
-      <w:lvlText w:val=""/>
-      <w:lvlJc w:val="left"/>
-      <w:pPr>
-        <w:tabs>
-          <w:tab w:val="num" w:pos="2880"/>
-        </w:tabs>
-        <w:ind w:left="2880" w:hanging="360"/>
-      </w:pPr>
-      <w:rPr>
-        <w:rFonts w:ascii="Symbol" w:hAnsi="Symbol" w:hint="default"/>
-      </w:rPr>
-    </w:lvl>
-    <w:lvl w:ilvl="4" w:tplc="04090003" w:tentative="1">
-      <w:start w:val="1"/>
-      <w:numFmt w:val="bullet"/>
-      <w:lvlText w:val="o"/>
-      <w:lvlJc w:val="left"/>
-      <w:pPr>
-        <w:tabs>
-          <w:tab w:val="num" w:pos="3600"/>
-        </w:tabs>
-        <w:ind w:left="3600" w:hanging="360"/>
-      </w:pPr>
-      <w:rPr>
-        <w:rFonts w:ascii="Courier New" w:hAnsi="Courier New" w:cs="Arial" w:hint="default"/>
-      </w:rPr>
-    </w:lvl>
-    <w:lvl w:ilvl="5" w:tplc="04090005" w:tentative="1">
-      <w:start w:val="1"/>
-      <w:numFmt w:val="bullet"/>
-      <w:lvlText w:val=""/>
-      <w:lvlJc w:val="left"/>
-      <w:pPr>
-        <w:tabs>
-          <w:tab w:val="num" w:pos="4320"/>
-        </w:tabs>
-        <w:ind w:left="4320" w:hanging="360"/>
-      </w:pPr>
-      <w:rPr>
-        <w:rFonts w:ascii="Wingdings" w:hAnsi="Wingdings" w:hint="default"/>
-      </w:rPr>
-    </w:lvl>
-    <w:lvl w:ilvl="6" w:tplc="04090001" w:tentative="1">
-      <w:start w:val="1"/>
-      <w:numFmt w:val="bullet"/>
-      <w:lvlText w:val=""/>
-      <w:lvlJc w:val="left"/>
-      <w:pPr>
-        <w:tabs>
-          <w:tab w:val="num" w:pos="5040"/>
-        </w:tabs>
-        <w:ind w:left="5040" w:hanging="360"/>
-      </w:pPr>
-      <w:rPr>
-        <w:rFonts w:ascii="Symbol" w:hAnsi="Symbol" w:hint="default"/>
-      </w:rPr>
-    </w:lvl>
-    <w:lvl w:ilvl="7" w:tplc="04090003" w:tentative="1">
-      <w:start w:val="1"/>
-      <w:numFmt w:val="bullet"/>
-      <w:lvlText w:val="o"/>
-      <w:lvlJc w:val="left"/>
-      <w:pPr>
-        <w:tabs>
-          <w:tab w:val="num" w:pos="5760"/>
-        </w:tabs>
-        <w:ind w:left="5760" w:hanging="360"/>
-      </w:pPr>
-      <w:rPr>
-        <w:rFonts w:ascii="Courier New" w:hAnsi="Courier New" w:cs="Arial" w:hint="default"/>
-      </w:rPr>
-    </w:lvl>
-    <w:lvl w:ilvl="8" w:tplc="04090005" w:tentative="1">
-      <w:start w:val="1"/>
-      <w:numFmt w:val="bullet"/>
-      <w:lvlText w:val=""/>
-      <w:lvlJc w:val="left"/>
-      <w:pPr>
-        <w:tabs>
-          <w:tab w:val="num" w:pos="6480"/>
-        </w:tabs>
-        <w:ind w:left="6480" w:hanging="360"/>
-      </w:pPr>
-      <w:rPr>
-        <w:rFonts w:ascii="Wingdings" w:hAnsi="Wingdings" w:hint="default"/>
-      </w:rPr>
-    </w:lvl>
-  </w:abstractNum>
-  <w:abstractNum w:abstractNumId="6" w15:restartNumberingAfterBreak="0">
     <w:nsid w:val="121E39BD"/>
     <w:multiLevelType w:val="multilevel"/>
     <w:tmpl w:val="86E6981A"/>
@@ -8466,7 +8161,7 @@
       </w:pPr>
     </w:lvl>
   </w:abstractNum>
-  <w:abstractNum w:abstractNumId="7" w15:restartNumberingAfterBreak="0">
+  <w:abstractNum w:abstractNumId="3" w15:restartNumberingAfterBreak="0">
     <w:nsid w:val="14873329"/>
     <w:multiLevelType w:val="hybridMultilevel"/>
     <w:tmpl w:val="ED64DB76"/>
@@ -8552,7 +8247,7 @@
       </w:pPr>
     </w:lvl>
   </w:abstractNum>
-  <w:abstractNum w:abstractNumId="8" w15:restartNumberingAfterBreak="0">
+  <w:abstractNum w:abstractNumId="4" w15:restartNumberingAfterBreak="0">
     <w:nsid w:val="18DA268A"/>
     <w:multiLevelType w:val="multilevel"/>
     <w:tmpl w:val="81B80D36"/>
@@ -8665,147 +8360,7 @@
       </w:pPr>
     </w:lvl>
   </w:abstractNum>
-  <w:abstractNum w:abstractNumId="9" w15:restartNumberingAfterBreak="0">
-    <w:nsid w:val="1C010595"/>
-    <w:multiLevelType w:val="hybridMultilevel"/>
-    <w:tmpl w:val="BB4E430C"/>
-    <w:lvl w:ilvl="0" w:tplc="04090001">
-      <w:start w:val="1"/>
-      <w:numFmt w:val="bullet"/>
-      <w:lvlText w:val=""/>
-      <w:lvlJc w:val="left"/>
-      <w:pPr>
-        <w:tabs>
-          <w:tab w:val="num" w:pos="720"/>
-        </w:tabs>
-        <w:ind w:left="720" w:hanging="360"/>
-      </w:pPr>
-      <w:rPr>
-        <w:rFonts w:ascii="Symbol" w:hAnsi="Symbol" w:hint="default"/>
-      </w:rPr>
-    </w:lvl>
-    <w:lvl w:ilvl="1" w:tplc="04090003" w:tentative="1">
-      <w:start w:val="1"/>
-      <w:numFmt w:val="bullet"/>
-      <w:lvlText w:val="o"/>
-      <w:lvlJc w:val="left"/>
-      <w:pPr>
-        <w:tabs>
-          <w:tab w:val="num" w:pos="1440"/>
-        </w:tabs>
-        <w:ind w:left="1440" w:hanging="360"/>
-      </w:pPr>
-      <w:rPr>
-        <w:rFonts w:ascii="Courier New" w:hAnsi="Courier New" w:cs="Courier New" w:hint="default"/>
-      </w:rPr>
-    </w:lvl>
-    <w:lvl w:ilvl="2" w:tplc="04090005" w:tentative="1">
-      <w:start w:val="1"/>
-      <w:numFmt w:val="bullet"/>
-      <w:lvlText w:val=""/>
-      <w:lvlJc w:val="left"/>
-      <w:pPr>
-        <w:tabs>
-          <w:tab w:val="num" w:pos="2160"/>
-        </w:tabs>
-        <w:ind w:left="2160" w:hanging="360"/>
-      </w:pPr>
-      <w:rPr>
-        <w:rFonts w:ascii="Wingdings" w:hAnsi="Wingdings" w:hint="default"/>
-      </w:rPr>
-    </w:lvl>
-    <w:lvl w:ilvl="3" w:tplc="04090001" w:tentative="1">
-      <w:start w:val="1"/>
-      <w:numFmt w:val="bullet"/>
-      <w:lvlText w:val=""/>
-      <w:lvlJc w:val="left"/>
-      <w:pPr>
-        <w:tabs>
-          <w:tab w:val="num" w:pos="2880"/>
-        </w:tabs>
-        <w:ind w:left="2880" w:hanging="360"/>
-      </w:pPr>
-      <w:rPr>
-        <w:rFonts w:ascii="Symbol" w:hAnsi="Symbol" w:hint="default"/>
-      </w:rPr>
-    </w:lvl>
-    <w:lvl w:ilvl="4" w:tplc="04090003" w:tentative="1">
-      <w:start w:val="1"/>
-      <w:numFmt w:val="bullet"/>
-      <w:lvlText w:val="o"/>
-      <w:lvlJc w:val="left"/>
-      <w:pPr>
-        <w:tabs>
-          <w:tab w:val="num" w:pos="3600"/>
-        </w:tabs>
-        <w:ind w:left="3600" w:hanging="360"/>
-      </w:pPr>
-      <w:rPr>
-        <w:rFonts w:ascii="Courier New" w:hAnsi="Courier New" w:cs="Courier New" w:hint="default"/>
-      </w:rPr>
-    </w:lvl>
-    <w:lvl w:ilvl="5" w:tplc="04090005" w:tentative="1">
-      <w:start w:val="1"/>
-      <w:numFmt w:val="bullet"/>
-      <w:lvlText w:val=""/>
-      <w:lvlJc w:val="left"/>
-      <w:pPr>
-        <w:tabs>
-          <w:tab w:val="num" w:pos="4320"/>
-        </w:tabs>
-        <w:ind w:left="4320" w:hanging="360"/>
-      </w:pPr>
-      <w:rPr>
-        <w:rFonts w:ascii="Wingdings" w:hAnsi="Wingdings" w:hint="default"/>
-      </w:rPr>
-    </w:lvl>
-    <w:lvl w:ilvl="6" w:tplc="04090001" w:tentative="1">
-      <w:start w:val="1"/>
-      <w:numFmt w:val="bullet"/>
-      <w:lvlText w:val=""/>
-      <w:lvlJc w:val="left"/>
-      <w:pPr>
-        <w:tabs>
-          <w:tab w:val="num" w:pos="5040"/>
-        </w:tabs>
-        <w:ind w:left="5040" w:hanging="360"/>
-      </w:pPr>
-      <w:rPr>
-        <w:rFonts w:ascii="Symbol" w:hAnsi="Symbol" w:hint="default"/>
-      </w:rPr>
-    </w:lvl>
-    <w:lvl w:ilvl="7" w:tplc="04090003" w:tentative="1">
-      <w:start w:val="1"/>
-      <w:numFmt w:val="bullet"/>
-      <w:lvlText w:val="o"/>
-      <w:lvlJc w:val="left"/>
-      <w:pPr>
-        <w:tabs>
-          <w:tab w:val="num" w:pos="5760"/>
-        </w:tabs>
-        <w:ind w:left="5760" w:hanging="360"/>
-      </w:pPr>
-      <w:rPr>
-        <w:rFonts w:ascii="Courier New" w:hAnsi="Courier New" w:cs="Courier New" w:hint="default"/>
-      </w:rPr>
-    </w:lvl>
-    <w:lvl w:ilvl="8" w:tplc="04090005" w:tentative="1">
-      <w:start w:val="1"/>
-      <w:numFmt w:val="bullet"/>
-      <w:lvlText w:val=""/>
-      <w:lvlJc w:val="left"/>
-      <w:pPr>
-        <w:tabs>
-          <w:tab w:val="num" w:pos="6480"/>
-        </w:tabs>
-        <w:ind w:left="6480" w:hanging="360"/>
-      </w:pPr>
-      <w:rPr>
-        <w:rFonts w:ascii="Wingdings" w:hAnsi="Wingdings" w:hint="default"/>
-      </w:rPr>
-    </w:lvl>
-  </w:abstractNum>
-  <w:abstractNum w:abstractNumId="10" w15:restartNumberingAfterBreak="0">
+  <w:abstractNum w:abstractNumId="5" w15:restartNumberingAfterBreak="0">
     <w:nsid w:val="1EBD6427"/>
     <w:multiLevelType w:val="multilevel"/>
     <w:tmpl w:val="D8049D58"/>
@@ -8918,120 +8473,7 @@
       </w:pPr>
     </w:lvl>
   </w:abstractNum>
-  <w:abstractNum w:abstractNumId="11" w15:restartNumberingAfterBreak="0">
-    <w:nsid w:val="1F96018F"/>
-    <w:multiLevelType w:val="multilevel"/>
-    <w:tmpl w:val="FAB829B6"/>
-    <w:lvl w:ilvl="0">
-      <w:start w:val="1"/>
-      <w:numFmt w:val="decimal"/>
-      <w:lvlText w:val="%1."/>
-      <w:lvlJc w:val="left"/>
-      <w:pPr>
-        <w:tabs>
-          <w:tab w:val="num" w:pos="720"/>
-        </w:tabs>
-        <w:ind w:left="720" w:hanging="360"/>
-      </w:pPr>
-    </w:lvl>
-    <w:lvl w:ilvl="1" w:tentative="1">
-      <w:start w:val="1"/>
-      <w:numFmt w:val="decimal"/>
-      <w:lvlText w:val="%2."/>
-      <w:lvlJc w:val="left"/>
-      <w:pPr>
-        <w:tabs>
-          <w:tab w:val="num" w:pos="1440"/>
-        </w:tabs>
-        <w:ind w:left="1440" w:hanging="360"/>
-      </w:pPr>
-    </w:lvl>
-    <w:lvl w:ilvl="2" w:tentative="1">
-      <w:start w:val="1"/>
-      <w:numFmt w:val="decimal"/>
-      <w:lvlText w:val="%3."/>
-      <w:lvlJc w:val="left"/>
-      <w:pPr>
-        <w:tabs>
-          <w:tab w:val="num" w:pos="2160"/>
-        </w:tabs>
-        <w:ind w:left="2160" w:hanging="360"/>
-      </w:pPr>
-    </w:lvl>
-    <w:lvl w:ilvl="3" w:tentative="1">
-      <w:start w:val="1"/>
-      <w:numFmt w:val="decimal"/>
-      <w:lvlText w:val="%4."/>
-      <w:lvlJc w:val="left"/>
-      <w:pPr>
-        <w:tabs>
-          <w:tab w:val="num" w:pos="2880"/>
-        </w:tabs>
-        <w:ind w:left="2880" w:hanging="360"/>
-      </w:pPr>
-    </w:lvl>
-    <w:lvl w:ilvl="4" w:tentative="1">
-      <w:start w:val="1"/>
-      <w:numFmt w:val="decimal"/>
-      <w:lvlText w:val="%5."/>
-      <w:lvlJc w:val="left"/>
-      <w:pPr>
-        <w:tabs>
-          <w:tab w:val="num" w:pos="3600"/>
-        </w:tabs>
-        <w:ind w:left="3600" w:hanging="360"/>
-      </w:pPr>
-    </w:lvl>
-    <w:lvl w:ilvl="5" w:tentative="1">
-      <w:start w:val="1"/>
-      <w:numFmt w:val="decimal"/>
-      <w:lvlText w:val="%6."/>
-      <w:lvlJc w:val="left"/>
-      <w:pPr>
-        <w:tabs>
-          <w:tab w:val="num" w:pos="4320"/>
-        </w:tabs>
-        <w:ind w:left="4320" w:hanging="360"/>
-      </w:pPr>
-    </w:lvl>
-    <w:lvl w:ilvl="6" w:tentative="1">
-      <w:start w:val="1"/>
-      <w:numFmt w:val="decimal"/>
-      <w:lvlText w:val="%7."/>
-      <w:lvlJc w:val="left"/>
-      <w:pPr>
-        <w:tabs>
-          <w:tab w:val="num" w:pos="5040"/>
-        </w:tabs>
-        <w:ind w:left="5040" w:hanging="360"/>
-      </w:pPr>
-    </w:lvl>
-    <w:lvl w:ilvl="7" w:tentative="1">
-      <w:start w:val="1"/>
-      <w:numFmt w:val="decimal"/>
-      <w:lvlText w:val="%8."/>
-      <w:lvlJc w:val="left"/>
-      <w:pPr>
-        <w:tabs>
-          <w:tab w:val="num" w:pos="5760"/>
-        </w:tabs>
-        <w:ind w:left="5760" w:hanging="360"/>
-      </w:pPr>
-    </w:lvl>
-    <w:lvl w:ilvl="8" w:tentative="1">
-      <w:start w:val="1"/>
-      <w:numFmt w:val="decimal"/>
-      <w:lvlText w:val="%9."/>
-      <w:lvlJc w:val="left"/>
-      <w:pPr>
-        <w:tabs>
-          <w:tab w:val="num" w:pos="6480"/>
-        </w:tabs>
-        <w:ind w:left="6480" w:hanging="360"/>
-      </w:pPr>
-    </w:lvl>
-  </w:abstractNum>
-  <w:abstractNum w:abstractNumId="12" w15:restartNumberingAfterBreak="0">
+  <w:abstractNum w:abstractNumId="6" w15:restartNumberingAfterBreak="0">
     <w:nsid w:val="21BF4FEF"/>
     <w:multiLevelType w:val="multilevel"/>
     <w:tmpl w:val="7E981E6C"/>
@@ -9144,179 +8586,7 @@
       </w:pPr>
     </w:lvl>
   </w:abstractNum>
-  <w:abstractNum w:abstractNumId="13" w15:restartNumberingAfterBreak="0">
-    <w:nsid w:val="23AD7BCE"/>
-    <w:multiLevelType w:val="hybridMultilevel"/>
-    <w:tmpl w:val="ECCC03C4"/>
-    <w:lvl w:ilvl="0" w:tplc="D4A08164">
-      <w:start w:val="2"/>
-      <w:numFmt w:val="decimal"/>
-      <w:lvlText w:val="%1."/>
-      <w:lvlJc w:val="left"/>
-      <w:pPr>
-        <w:ind w:left="720" w:hanging="360"/>
-      </w:pPr>
-    </w:lvl>
-    <w:lvl w:ilvl="1" w:tplc="36F47A70">
-      <w:start w:val="1"/>
-      <w:numFmt w:val="lowerLetter"/>
-      <w:lvlText w:val="%2."/>
-      <w:lvlJc w:val="left"/>
-      <w:pPr>
-        <w:ind w:left="1440" w:hanging="360"/>
-      </w:pPr>
-    </w:lvl>
-    <w:lvl w:ilvl="2" w:tplc="AC0855E0">
-      <w:start w:val="1"/>
-      <w:numFmt w:val="lowerRoman"/>
-      <w:lvlText w:val="%3."/>
-      <w:lvlJc w:val="right"/>
-      <w:pPr>
-        <w:ind w:left="2160" w:hanging="180"/>
-      </w:pPr>
-    </w:lvl>
-    <w:lvl w:ilvl="3" w:tplc="E5CEBB38">
-      <w:start w:val="1"/>
-      <w:numFmt w:val="decimal"/>
-      <w:lvlText w:val="%4."/>
-      <w:lvlJc w:val="left"/>
-      <w:pPr>
-        <w:ind w:left="2880" w:hanging="360"/>
-      </w:pPr>
-    </w:lvl>
-    <w:lvl w:ilvl="4" w:tplc="EC1ED106">
-      <w:start w:val="1"/>
-      <w:numFmt w:val="lowerLetter"/>
-      <w:lvlText w:val="%5."/>
-      <w:lvlJc w:val="left"/>
-      <w:pPr>
-        <w:ind w:left="3600" w:hanging="360"/>
-      </w:pPr>
-    </w:lvl>
-    <w:lvl w:ilvl="5" w:tplc="601C9ADE">
-      <w:start w:val="1"/>
-      <w:numFmt w:val="lowerRoman"/>
-      <w:lvlText w:val="%6."/>
-      <w:lvlJc w:val="right"/>
-      <w:pPr>
-        <w:ind w:left="4320" w:hanging="180"/>
-      </w:pPr>
-    </w:lvl>
-    <w:lvl w:ilvl="6" w:tplc="E31A20B2">
-      <w:start w:val="1"/>
-      <w:numFmt w:val="decimal"/>
-      <w:lvlText w:val="%7."/>
-      <w:lvlJc w:val="left"/>
-      <w:pPr>
-        <w:ind w:left="5040" w:hanging="360"/>
-      </w:pPr>
-    </w:lvl>
-    <w:lvl w:ilvl="7" w:tplc="ADE23C74">
-      <w:start w:val="1"/>
-      <w:numFmt w:val="lowerLetter"/>
-      <w:lvlText w:val="%8."/>
-      <w:lvlJc w:val="left"/>
-      <w:pPr>
-        <w:ind w:left="5760" w:hanging="360"/>
-      </w:pPr>
-    </w:lvl>
-    <w:lvl w:ilvl="8" w:tplc="B5B43636">
-      <w:start w:val="1"/>
-      <w:numFmt w:val="lowerRoman"/>
-      <w:lvlText w:val="%9."/>
-      <w:lvlJc w:val="right"/>
-      <w:pPr>
-        <w:ind w:left="6480" w:hanging="180"/>
-      </w:pPr>
-    </w:lvl>
-  </w:abstractNum>
-  <w:abstractNum w:abstractNumId="14" w15:restartNumberingAfterBreak="0">
-    <w:nsid w:val="246D844A"/>
-    <w:multiLevelType w:val="hybridMultilevel"/>
-    <w:tmpl w:val="B2E4772C"/>
-    <w:lvl w:ilvl="0" w:tplc="57F82ED8">
-      <w:start w:val="4"/>
-      <w:numFmt w:val="decimal"/>
-      <w:lvlText w:val="%1."/>
-      <w:lvlJc w:val="left"/>
-      <w:pPr>
-        <w:ind w:left="720" w:hanging="360"/>
-      </w:pPr>
-    </w:lvl>
-    <w:lvl w:ilvl="1" w:tplc="5A027E82">
-      <w:start w:val="1"/>
-      <w:numFmt w:val="lowerLetter"/>
-      <w:lvlText w:val="%2."/>
-      <w:lvlJc w:val="left"/>
-      <w:pPr>
-        <w:ind w:left="1440" w:hanging="360"/>
-      </w:pPr>
-    </w:lvl>
-    <w:lvl w:ilvl="2" w:tplc="D8420A90">
-      <w:start w:val="1"/>
-      <w:numFmt w:val="lowerRoman"/>
-      <w:lvlText w:val="%3."/>
-      <w:lvlJc w:val="right"/>
-      <w:pPr>
-        <w:ind w:left="2160" w:hanging="180"/>
-      </w:pPr>
-    </w:lvl>
-    <w:lvl w:ilvl="3" w:tplc="745C6762">
-      <w:start w:val="1"/>
-      <w:numFmt w:val="decimal"/>
-      <w:lvlText w:val="%4."/>
-      <w:lvlJc w:val="left"/>
-      <w:pPr>
-        <w:ind w:left="2880" w:hanging="360"/>
-      </w:pPr>
-    </w:lvl>
-    <w:lvl w:ilvl="4" w:tplc="9D58AA04">
-      <w:start w:val="1"/>
-      <w:numFmt w:val="lowerLetter"/>
-      <w:lvlText w:val="%5."/>
-      <w:lvlJc w:val="left"/>
-      <w:pPr>
-        <w:ind w:left="3600" w:hanging="360"/>
-      </w:pPr>
-    </w:lvl>
-    <w:lvl w:ilvl="5" w:tplc="F3301A78">
-      <w:start w:val="1"/>
-      <w:numFmt w:val="lowerRoman"/>
-      <w:lvlText w:val="%6."/>
-      <w:lvlJc w:val="right"/>
-      <w:pPr>
-        <w:ind w:left="4320" w:hanging="180"/>
-      </w:pPr>
-    </w:lvl>
-    <w:lvl w:ilvl="6" w:tplc="B0D8D666">
-      <w:start w:val="1"/>
-      <w:numFmt w:val="decimal"/>
-      <w:lvlText w:val="%7."/>
-      <w:lvlJc w:val="left"/>
-      <w:pPr>
-        <w:ind w:left="5040" w:hanging="360"/>
-      </w:pPr>
-    </w:lvl>
-    <w:lvl w:ilvl="7" w:tplc="AA3C52A8">
-      <w:start w:val="1"/>
-      <w:numFmt w:val="lowerLetter"/>
-      <w:lvlText w:val="%8."/>
-      <w:lvlJc w:val="left"/>
-      <w:pPr>
-        <w:ind w:left="5760" w:hanging="360"/>
-      </w:pPr>
-    </w:lvl>
-    <w:lvl w:ilvl="8" w:tplc="4E1C01AE">
-      <w:start w:val="1"/>
-      <w:numFmt w:val="lowerRoman"/>
-      <w:lvlText w:val="%9."/>
-      <w:lvlJc w:val="right"/>
-      <w:pPr>
-        <w:ind w:left="6480" w:hanging="180"/>
-      </w:pPr>
-    </w:lvl>
-  </w:abstractNum>
-  <w:abstractNum w:abstractNumId="15" w15:restartNumberingAfterBreak="0">
+  <w:abstractNum w:abstractNumId="7" w15:restartNumberingAfterBreak="0">
     <w:nsid w:val="253D58AE"/>
     <w:multiLevelType w:val="multilevel"/>
     <w:tmpl w:val="85569C14"/>
@@ -9429,7 +8699,7 @@
       </w:pPr>
     </w:lvl>
   </w:abstractNum>
-  <w:abstractNum w:abstractNumId="16" w15:restartNumberingAfterBreak="0">
+  <w:abstractNum w:abstractNumId="8" w15:restartNumberingAfterBreak="0">
     <w:nsid w:val="26914359"/>
     <w:multiLevelType w:val="multilevel"/>
     <w:tmpl w:val="CDEC8DB6"/>
@@ -9542,295 +8812,7 @@
       </w:pPr>
     </w:lvl>
   </w:abstractNum>
-  <w:abstractNum w:abstractNumId="17" w15:restartNumberingAfterBreak="0">
-    <w:nsid w:val="278B368E"/>
-    <w:multiLevelType w:val="hybridMultilevel"/>
-    <w:tmpl w:val="47BEAB4E"/>
-    <w:lvl w:ilvl="0" w:tplc="04090001">
-      <w:start w:val="1"/>
-      <w:numFmt w:val="bullet"/>
-      <w:lvlText w:val=""/>
-      <w:lvlJc w:val="left"/>
-      <w:pPr>
-        <w:tabs>
-          <w:tab w:val="num" w:pos="720"/>
-        </w:tabs>
-        <w:ind w:left="720" w:hanging="360"/>
-      </w:pPr>
-      <w:rPr>
-        <w:rFonts w:ascii="Symbol" w:hAnsi="Symbol" w:hint="default"/>
-      </w:rPr>
-    </w:lvl>
-    <w:lvl w:ilvl="1" w:tplc="04090019" w:tentative="1">
-      <w:start w:val="1"/>
-      <w:numFmt w:val="lowerLetter"/>
-      <w:lvlText w:val="%2."/>
-      <w:lvlJc w:val="left"/>
-      <w:pPr>
-        <w:tabs>
-          <w:tab w:val="num" w:pos="1440"/>
-        </w:tabs>
-        <w:ind w:left="1440" w:hanging="360"/>
-      </w:pPr>
-    </w:lvl>
-    <w:lvl w:ilvl="2" w:tplc="0409001B" w:tentative="1">
-      <w:start w:val="1"/>
-      <w:numFmt w:val="lowerRoman"/>
-      <w:lvlText w:val="%3."/>
-      <w:lvlJc w:val="right"/>
-      <w:pPr>
-        <w:tabs>
-          <w:tab w:val="num" w:pos="2160"/>
-        </w:tabs>
-        <w:ind w:left="2160" w:hanging="180"/>
-      </w:pPr>
-    </w:lvl>
-    <w:lvl w:ilvl="3" w:tplc="0409000F" w:tentative="1">
-      <w:start w:val="1"/>
-      <w:numFmt w:val="decimal"/>
-      <w:lvlText w:val="%4."/>
-      <w:lvlJc w:val="left"/>
-      <w:pPr>
-        <w:tabs>
-          <w:tab w:val="num" w:pos="2880"/>
-        </w:tabs>
-        <w:ind w:left="2880" w:hanging="360"/>
-      </w:pPr>
-    </w:lvl>
-    <w:lvl w:ilvl="4" w:tplc="04090019" w:tentative="1">
-      <w:start w:val="1"/>
-      <w:numFmt w:val="lowerLetter"/>
-      <w:lvlText w:val="%5."/>
-      <w:lvlJc w:val="left"/>
-      <w:pPr>
-        <w:tabs>
-          <w:tab w:val="num" w:pos="3600"/>
-        </w:tabs>
-        <w:ind w:left="3600" w:hanging="360"/>
-      </w:pPr>
-    </w:lvl>
-    <w:lvl w:ilvl="5" w:tplc="0409001B" w:tentative="1">
-      <w:start w:val="1"/>
-      <w:numFmt w:val="lowerRoman"/>
-      <w:lvlText w:val="%6."/>
-      <w:lvlJc w:val="right"/>
-      <w:pPr>
-        <w:tabs>
-          <w:tab w:val="num" w:pos="4320"/>
-        </w:tabs>
-        <w:ind w:left="4320" w:hanging="180"/>
-      </w:pPr>
-    </w:lvl>
-    <w:lvl w:ilvl="6" w:tplc="0409000F" w:tentative="1">
-      <w:start w:val="1"/>
-      <w:numFmt w:val="decimal"/>
-      <w:lvlText w:val="%7."/>
-      <w:lvlJc w:val="left"/>
-      <w:pPr>
-        <w:tabs>
-          <w:tab w:val="num" w:pos="5040"/>
-        </w:tabs>
-        <w:ind w:left="5040" w:hanging="360"/>
-      </w:pPr>
-    </w:lvl>
-    <w:lvl w:ilvl="7" w:tplc="04090019" w:tentative="1">
-      <w:start w:val="1"/>
-      <w:numFmt w:val="lowerLetter"/>
-      <w:lvlText w:val="%8."/>
-      <w:lvlJc w:val="left"/>
-      <w:pPr>
-        <w:tabs>
-          <w:tab w:val="num" w:pos="5760"/>
-        </w:tabs>
-        <w:ind w:left="5760" w:hanging="360"/>
-      </w:pPr>
-    </w:lvl>
-    <w:lvl w:ilvl="8" w:tplc="0409001B" w:tentative="1">
-      <w:start w:val="1"/>
-      <w:numFmt w:val="lowerRoman"/>
-      <w:lvlText w:val="%9."/>
-      <w:lvlJc w:val="right"/>
-      <w:pPr>
-        <w:tabs>
-          <w:tab w:val="num" w:pos="6480"/>
-        </w:tabs>
-        <w:ind w:left="6480" w:hanging="180"/>
-      </w:pPr>
-    </w:lvl>
-  </w:abstractNum>
-  <w:abstractNum w:abstractNumId="18" w15:restartNumberingAfterBreak="0">
-    <w:nsid w:val="28D70817"/>
-    <w:multiLevelType w:val="hybridMultilevel"/>
-    <w:tmpl w:val="EE049FD2"/>
-    <w:lvl w:ilvl="0" w:tplc="A8625560">
-      <w:start w:val="8"/>
-      <w:numFmt w:val="decimal"/>
-      <w:lvlText w:val="%1."/>
-      <w:lvlJc w:val="left"/>
-      <w:pPr>
-        <w:ind w:left="720" w:hanging="360"/>
-      </w:pPr>
-    </w:lvl>
-    <w:lvl w:ilvl="1" w:tplc="C6A8C86C">
-      <w:start w:val="1"/>
-      <w:numFmt w:val="lowerLetter"/>
-      <w:lvlText w:val="%2."/>
-      <w:lvlJc w:val="left"/>
-      <w:pPr>
-        <w:ind w:left="1440" w:hanging="360"/>
-      </w:pPr>
-    </w:lvl>
-    <w:lvl w:ilvl="2" w:tplc="5CC2FFA6">
-      <w:start w:val="1"/>
-      <w:numFmt w:val="lowerRoman"/>
-      <w:lvlText w:val="%3."/>
-      <w:lvlJc w:val="right"/>
-      <w:pPr>
-        <w:ind w:left="2160" w:hanging="180"/>
-      </w:pPr>
-    </w:lvl>
-    <w:lvl w:ilvl="3" w:tplc="4F6EC6CA">
-      <w:start w:val="1"/>
-      <w:numFmt w:val="decimal"/>
-      <w:lvlText w:val="%4."/>
-      <w:lvlJc w:val="left"/>
-      <w:pPr>
-        <w:ind w:left="2880" w:hanging="360"/>
-      </w:pPr>
-    </w:lvl>
-    <w:lvl w:ilvl="4" w:tplc="D3169D12">
-      <w:start w:val="1"/>
-      <w:numFmt w:val="lowerLetter"/>
-      <w:lvlText w:val="%5."/>
-      <w:lvlJc w:val="left"/>
-      <w:pPr>
-        <w:ind w:left="3600" w:hanging="360"/>
-      </w:pPr>
-    </w:lvl>
-    <w:lvl w:ilvl="5" w:tplc="460A622A">
-      <w:start w:val="1"/>
-      <w:numFmt w:val="lowerRoman"/>
-      <w:lvlText w:val="%6."/>
-      <w:lvlJc w:val="right"/>
-      <w:pPr>
-        <w:ind w:left="4320" w:hanging="180"/>
-      </w:pPr>
-    </w:lvl>
-    <w:lvl w:ilvl="6" w:tplc="3A82FB98">
-      <w:start w:val="1"/>
-      <w:numFmt w:val="decimal"/>
-      <w:lvlText w:val="%7."/>
-      <w:lvlJc w:val="left"/>
-      <w:pPr>
-        <w:ind w:left="5040" w:hanging="360"/>
-      </w:pPr>
-    </w:lvl>
-    <w:lvl w:ilvl="7" w:tplc="AD1A48BE">
-      <w:start w:val="1"/>
-      <w:numFmt w:val="lowerLetter"/>
-      <w:lvlText w:val="%8."/>
-      <w:lvlJc w:val="left"/>
-      <w:pPr>
-        <w:ind w:left="5760" w:hanging="360"/>
-      </w:pPr>
-    </w:lvl>
-    <w:lvl w:ilvl="8" w:tplc="26BAF86E">
-      <w:start w:val="1"/>
-      <w:numFmt w:val="lowerRoman"/>
-      <w:lvlText w:val="%9."/>
-      <w:lvlJc w:val="right"/>
-      <w:pPr>
-        <w:ind w:left="6480" w:hanging="180"/>
-      </w:pPr>
-    </w:lvl>
-  </w:abstractNum>
-  <w:abstractNum w:abstractNumId="19" w15:restartNumberingAfterBreak="0">
-    <w:nsid w:val="2920C096"/>
-    <w:multiLevelType w:val="hybridMultilevel"/>
-    <w:tmpl w:val="503C73FE"/>
-    <w:lvl w:ilvl="0" w:tplc="4E7EAAEC">
-      <w:start w:val="10"/>
-      <w:numFmt w:val="decimal"/>
-      <w:lvlText w:val="%1."/>
-      <w:lvlJc w:val="left"/>
-      <w:pPr>
-        <w:ind w:left="720" w:hanging="360"/>
-      </w:pPr>
-    </w:lvl>
-    <w:lvl w:ilvl="1" w:tplc="A7CE3070">
-      <w:start w:val="1"/>
-      <w:numFmt w:val="lowerLetter"/>
-      <w:lvlText w:val="%2."/>
-      <w:lvlJc w:val="left"/>
-      <w:pPr>
-        <w:ind w:left="1440" w:hanging="360"/>
-      </w:pPr>
-    </w:lvl>
-    <w:lvl w:ilvl="2" w:tplc="A3A80A98">
-      <w:start w:val="1"/>
-      <w:numFmt w:val="lowerRoman"/>
-      <w:lvlText w:val="%3."/>
-      <w:lvlJc w:val="right"/>
-      <w:pPr>
-        <w:ind w:left="2160" w:hanging="180"/>
-      </w:pPr>
-    </w:lvl>
-    <w:lvl w:ilvl="3" w:tplc="DA96652A">
-      <w:start w:val="1"/>
-      <w:numFmt w:val="decimal"/>
-      <w:lvlText w:val="%4."/>
-      <w:lvlJc w:val="left"/>
-      <w:pPr>
-        <w:ind w:left="2880" w:hanging="360"/>
-      </w:pPr>
-    </w:lvl>
-    <w:lvl w:ilvl="4" w:tplc="5AA4CA12">
-      <w:start w:val="1"/>
-      <w:numFmt w:val="lowerLetter"/>
-      <w:lvlText w:val="%5."/>
-      <w:lvlJc w:val="left"/>
-      <w:pPr>
-        <w:ind w:left="3600" w:hanging="360"/>
-      </w:pPr>
-    </w:lvl>
-    <w:lvl w:ilvl="5" w:tplc="C6BA41C4">
-      <w:start w:val="1"/>
-      <w:numFmt w:val="lowerRoman"/>
-      <w:lvlText w:val="%6."/>
-      <w:lvlJc w:val="right"/>
-      <w:pPr>
-        <w:ind w:left="4320" w:hanging="180"/>
-      </w:pPr>
-    </w:lvl>
-    <w:lvl w:ilvl="6" w:tplc="7DAA6BD8">
-      <w:start w:val="1"/>
-      <w:numFmt w:val="decimal"/>
-      <w:lvlText w:val="%7."/>
-      <w:lvlJc w:val="left"/>
-      <w:pPr>
-        <w:ind w:left="5040" w:hanging="360"/>
-      </w:pPr>
-    </w:lvl>
-    <w:lvl w:ilvl="7" w:tplc="D6EEE9C6">
-      <w:start w:val="1"/>
-      <w:numFmt w:val="lowerLetter"/>
-      <w:lvlText w:val="%8."/>
-      <w:lvlJc w:val="left"/>
-      <w:pPr>
-        <w:ind w:left="5760" w:hanging="360"/>
-      </w:pPr>
-    </w:lvl>
-    <w:lvl w:ilvl="8" w:tplc="D0DC3E24">
-      <w:start w:val="1"/>
-      <w:numFmt w:val="lowerRoman"/>
-      <w:lvlText w:val="%9."/>
-      <w:lvlJc w:val="right"/>
-      <w:pPr>
-        <w:ind w:left="6480" w:hanging="180"/>
-      </w:pPr>
-    </w:lvl>
-  </w:abstractNum>
-  <w:abstractNum w:abstractNumId="20" w15:restartNumberingAfterBreak="0">
+  <w:abstractNum w:abstractNumId="9" w15:restartNumberingAfterBreak="0">
     <w:nsid w:val="2FA168FC"/>
     <w:multiLevelType w:val="multilevel"/>
     <w:tmpl w:val="CF4E9BAA"/>
@@ -9943,93 +8925,7 @@
       </w:pPr>
     </w:lvl>
   </w:abstractNum>
-  <w:abstractNum w:abstractNumId="21" w15:restartNumberingAfterBreak="0">
-    <w:nsid w:val="303AA44F"/>
-    <w:multiLevelType w:val="hybridMultilevel"/>
-    <w:tmpl w:val="A538D076"/>
-    <w:lvl w:ilvl="0" w:tplc="D0247774">
-      <w:start w:val="4"/>
-      <w:numFmt w:val="decimal"/>
-      <w:lvlText w:val="%1."/>
-      <w:lvlJc w:val="left"/>
-      <w:pPr>
-        <w:ind w:left="720" w:hanging="360"/>
-      </w:pPr>
-    </w:lvl>
-    <w:lvl w:ilvl="1" w:tplc="FC0615D8">
-      <w:start w:val="1"/>
-      <w:numFmt w:val="lowerLetter"/>
-      <w:lvlText w:val="%2."/>
-      <w:lvlJc w:val="left"/>
-      <w:pPr>
-        <w:ind w:left="1440" w:hanging="360"/>
-      </w:pPr>
-    </w:lvl>
-    <w:lvl w:ilvl="2" w:tplc="451EDB76">
-      <w:start w:val="1"/>
-      <w:numFmt w:val="lowerRoman"/>
-      <w:lvlText w:val="%3."/>
-      <w:lvlJc w:val="right"/>
-      <w:pPr>
-        <w:ind w:left="2160" w:hanging="180"/>
-      </w:pPr>
-    </w:lvl>
-    <w:lvl w:ilvl="3" w:tplc="B8F62EB8">
-      <w:start w:val="1"/>
-      <w:numFmt w:val="decimal"/>
-      <w:lvlText w:val="%4."/>
-      <w:lvlJc w:val="left"/>
-      <w:pPr>
-        <w:ind w:left="2880" w:hanging="360"/>
-      </w:pPr>
-    </w:lvl>
-    <w:lvl w:ilvl="4" w:tplc="D23A8738">
-      <w:start w:val="1"/>
-      <w:numFmt w:val="lowerLetter"/>
-      <w:lvlText w:val="%5."/>
-      <w:lvlJc w:val="left"/>
-      <w:pPr>
-        <w:ind w:left="3600" w:hanging="360"/>
-      </w:pPr>
-    </w:lvl>
-    <w:lvl w:ilvl="5" w:tplc="EDB6FEAC">
-      <w:start w:val="1"/>
-      <w:numFmt w:val="lowerRoman"/>
-      <w:lvlText w:val="%6."/>
-      <w:lvlJc w:val="right"/>
-      <w:pPr>
-        <w:ind w:left="4320" w:hanging="180"/>
-      </w:pPr>
-    </w:lvl>
-    <w:lvl w:ilvl="6" w:tplc="D506D072">
-      <w:start w:val="1"/>
-      <w:numFmt w:val="decimal"/>
-      <w:lvlText w:val="%7."/>
-      <w:lvlJc w:val="left"/>
-      <w:pPr>
-        <w:ind w:left="5040" w:hanging="360"/>
-      </w:pPr>
-    </w:lvl>
-    <w:lvl w:ilvl="7" w:tplc="49AE27A6">
-      <w:start w:val="1"/>
-      <w:numFmt w:val="lowerLetter"/>
-      <w:lvlText w:val="%8."/>
-      <w:lvlJc w:val="left"/>
-      <w:pPr>
-        <w:ind w:left="5760" w:hanging="360"/>
-      </w:pPr>
-    </w:lvl>
-    <w:lvl w:ilvl="8" w:tplc="5226D6B4">
-      <w:start w:val="1"/>
-      <w:numFmt w:val="lowerRoman"/>
-      <w:lvlText w:val="%9."/>
-      <w:lvlJc w:val="right"/>
-      <w:pPr>
-        <w:ind w:left="6480" w:hanging="180"/>
-      </w:pPr>
-    </w:lvl>
-  </w:abstractNum>
-  <w:abstractNum w:abstractNumId="22" w15:restartNumberingAfterBreak="0">
+  <w:abstractNum w:abstractNumId="10" w15:restartNumberingAfterBreak="0">
     <w:nsid w:val="33323B09"/>
     <w:multiLevelType w:val="multilevel"/>
     <w:tmpl w:val="11C03B36"/>
@@ -10142,7 +9038,7 @@
       </w:pPr>
     </w:lvl>
   </w:abstractNum>
-  <w:abstractNum w:abstractNumId="23" w15:restartNumberingAfterBreak="0">
+  <w:abstractNum w:abstractNumId="11" w15:restartNumberingAfterBreak="0">
     <w:nsid w:val="37686214"/>
     <w:multiLevelType w:val="multilevel"/>
     <w:tmpl w:val="D42EA8A0"/>
@@ -10255,292 +9151,7 @@
       </w:pPr>
     </w:lvl>
   </w:abstractNum>
-  <w:abstractNum w:abstractNumId="24" w15:restartNumberingAfterBreak="0">
-    <w:nsid w:val="3984A8BE"/>
-    <w:multiLevelType w:val="hybridMultilevel"/>
-    <w:tmpl w:val="143A6C8E"/>
-    <w:lvl w:ilvl="0" w:tplc="DE2835BE">
-      <w:start w:val="3"/>
-      <w:numFmt w:val="decimal"/>
-      <w:lvlText w:val="%1."/>
-      <w:lvlJc w:val="left"/>
-      <w:pPr>
-        <w:ind w:left="720" w:hanging="360"/>
-      </w:pPr>
-    </w:lvl>
-    <w:lvl w:ilvl="1" w:tplc="15E2C508">
-      <w:start w:val="1"/>
-      <w:numFmt w:val="lowerLetter"/>
-      <w:lvlText w:val="%2."/>
-      <w:lvlJc w:val="left"/>
-      <w:pPr>
-        <w:ind w:left="1440" w:hanging="360"/>
-      </w:pPr>
-    </w:lvl>
-    <w:lvl w:ilvl="2" w:tplc="485C7C94">
-      <w:start w:val="1"/>
-      <w:numFmt w:val="lowerRoman"/>
-      <w:lvlText w:val="%3."/>
-      <w:lvlJc w:val="right"/>
-      <w:pPr>
-        <w:ind w:left="2160" w:hanging="180"/>
-      </w:pPr>
-    </w:lvl>
-    <w:lvl w:ilvl="3" w:tplc="B82AA244">
-      <w:start w:val="1"/>
-      <w:numFmt w:val="decimal"/>
-      <w:lvlText w:val="%4."/>
-      <w:lvlJc w:val="left"/>
-      <w:pPr>
-        <w:ind w:left="2880" w:hanging="360"/>
-      </w:pPr>
-    </w:lvl>
-    <w:lvl w:ilvl="4" w:tplc="BC78EE48">
-      <w:start w:val="1"/>
-      <w:numFmt w:val="lowerLetter"/>
-      <w:lvlText w:val="%5."/>
-      <w:lvlJc w:val="left"/>
-      <w:pPr>
-        <w:ind w:left="3600" w:hanging="360"/>
-      </w:pPr>
-    </w:lvl>
-    <w:lvl w:ilvl="5" w:tplc="C6D42ADA">
-      <w:start w:val="1"/>
-      <w:numFmt w:val="lowerRoman"/>
-      <w:lvlText w:val="%6."/>
-      <w:lvlJc w:val="right"/>
-      <w:pPr>
-        <w:ind w:left="4320" w:hanging="180"/>
-      </w:pPr>
-    </w:lvl>
-    <w:lvl w:ilvl="6" w:tplc="456A4238">
-      <w:start w:val="1"/>
-      <w:numFmt w:val="decimal"/>
-      <w:lvlText w:val="%7."/>
-      <w:lvlJc w:val="left"/>
-      <w:pPr>
-        <w:ind w:left="5040" w:hanging="360"/>
-      </w:pPr>
-    </w:lvl>
-    <w:lvl w:ilvl="7" w:tplc="A89853E6">
-      <w:start w:val="1"/>
-      <w:numFmt w:val="lowerLetter"/>
-      <w:lvlText w:val="%8."/>
-      <w:lvlJc w:val="left"/>
-      <w:pPr>
-        <w:ind w:left="5760" w:hanging="360"/>
-      </w:pPr>
-    </w:lvl>
-    <w:lvl w:ilvl="8" w:tplc="18084A26">
-      <w:start w:val="1"/>
-      <w:numFmt w:val="lowerRoman"/>
-      <w:lvlText w:val="%9."/>
-      <w:lvlJc w:val="right"/>
-      <w:pPr>
-        <w:ind w:left="6480" w:hanging="180"/>
-      </w:pPr>
-    </w:lvl>
-  </w:abstractNum>
-  <w:abstractNum w:abstractNumId="25" w15:restartNumberingAfterBreak="0">
-    <w:nsid w:val="3B5D2326"/>
-    <w:multiLevelType w:val="multilevel"/>
-    <w:tmpl w:val="1F80B708"/>
-    <w:lvl w:ilvl="0">
-      <w:start w:val="9"/>
-      <w:numFmt w:val="decimal"/>
-      <w:lvlText w:val="%1."/>
-      <w:lvlJc w:val="left"/>
-      <w:pPr>
-        <w:tabs>
-          <w:tab w:val="num" w:pos="720"/>
-        </w:tabs>
-        <w:ind w:left="720" w:hanging="360"/>
-      </w:pPr>
-    </w:lvl>
-    <w:lvl w:ilvl="1" w:tentative="1">
-      <w:start w:val="1"/>
-      <w:numFmt w:val="decimal"/>
-      <w:lvlText w:val="%2."/>
-      <w:lvlJc w:val="left"/>
-      <w:pPr>
-        <w:tabs>
-          <w:tab w:val="num" w:pos="1440"/>
-        </w:tabs>
-        <w:ind w:left="1440" w:hanging="360"/>
-      </w:pPr>
-    </w:lvl>
-    <w:lvl w:ilvl="2" w:tentative="1">
-      <w:start w:val="1"/>
-      <w:numFmt w:val="decimal"/>
-      <w:lvlText w:val="%3."/>
-      <w:lvlJc w:val="left"/>
-      <w:pPr>
-        <w:tabs>
-          <w:tab w:val="num" w:pos="2160"/>
-        </w:tabs>
-        <w:ind w:left="2160" w:hanging="360"/>
-      </w:pPr>
-    </w:lvl>
-    <w:lvl w:ilvl="3" w:tentative="1">
-      <w:start w:val="1"/>
-      <w:numFmt w:val="decimal"/>
-      <w:lvlText w:val="%4."/>
-      <w:lvlJc w:val="left"/>
-      <w:pPr>
-        <w:tabs>
-          <w:tab w:val="num" w:pos="2880"/>
-        </w:tabs>
-        <w:ind w:left="2880" w:hanging="360"/>
-      </w:pPr>
-    </w:lvl>
-    <w:lvl w:ilvl="4" w:tentative="1">
-      <w:start w:val="1"/>
-      <w:numFmt w:val="decimal"/>
-      <w:lvlText w:val="%5."/>
-      <w:lvlJc w:val="left"/>
-      <w:pPr>
-        <w:tabs>
-          <w:tab w:val="num" w:pos="3600"/>
-        </w:tabs>
-        <w:ind w:left="3600" w:hanging="360"/>
-      </w:pPr>
-    </w:lvl>
-    <w:lvl w:ilvl="5" w:tentative="1">
-      <w:start w:val="1"/>
-      <w:numFmt w:val="decimal"/>
-      <w:lvlText w:val="%6."/>
-      <w:lvlJc w:val="left"/>
-      <w:pPr>
-        <w:tabs>
-          <w:tab w:val="num" w:pos="4320"/>
-        </w:tabs>
-        <w:ind w:left="4320" w:hanging="360"/>
-      </w:pPr>
-    </w:lvl>
-    <w:lvl w:ilvl="6" w:tentative="1">
-      <w:start w:val="1"/>
-      <w:numFmt w:val="decimal"/>
-      <w:lvlText w:val="%7."/>
-      <w:lvlJc w:val="left"/>
-      <w:pPr>
-        <w:tabs>
-          <w:tab w:val="num" w:pos="5040"/>
-        </w:tabs>
-        <w:ind w:left="5040" w:hanging="360"/>
-      </w:pPr>
-    </w:lvl>
-    <w:lvl w:ilvl="7" w:tentative="1">
-      <w:start w:val="1"/>
-      <w:numFmt w:val="decimal"/>
-      <w:lvlText w:val="%8."/>
-      <w:lvlJc w:val="left"/>
-      <w:pPr>
-        <w:tabs>
-          <w:tab w:val="num" w:pos="5760"/>
-        </w:tabs>
-        <w:ind w:left="5760" w:hanging="360"/>
-      </w:pPr>
-    </w:lvl>
-    <w:lvl w:ilvl="8" w:tentative="1">
-      <w:start w:val="1"/>
-      <w:numFmt w:val="decimal"/>
-      <w:lvlText w:val="%9."/>
-      <w:lvlJc w:val="left"/>
-      <w:pPr>
-        <w:tabs>
-          <w:tab w:val="num" w:pos="6480"/>
-        </w:tabs>
-        <w:ind w:left="6480" w:hanging="360"/>
-      </w:pPr>
-    </w:lvl>
-  </w:abstractNum>
-  <w:abstractNum w:abstractNumId="26" w15:restartNumberingAfterBreak="0">
-    <w:nsid w:val="3BBD6404"/>
-    <w:multiLevelType w:val="hybridMultilevel"/>
-    <w:tmpl w:val="405C7CFE"/>
-    <w:lvl w:ilvl="0" w:tplc="B81A3252">
-      <w:start w:val="5"/>
-      <w:numFmt w:val="decimal"/>
-      <w:lvlText w:val="%1."/>
-      <w:lvlJc w:val="left"/>
-      <w:pPr>
-        <w:ind w:left="720" w:hanging="360"/>
-      </w:pPr>
-    </w:lvl>
-    <w:lvl w:ilvl="1" w:tplc="E4A06782">
-      <w:start w:val="1"/>
-      <w:numFmt w:val="lowerLetter"/>
-      <w:lvlText w:val="%2."/>
-      <w:lvlJc w:val="left"/>
-      <w:pPr>
-        <w:ind w:left="1440" w:hanging="360"/>
-      </w:pPr>
-    </w:lvl>
-    <w:lvl w:ilvl="2" w:tplc="5D46E27A">
-      <w:start w:val="1"/>
-      <w:numFmt w:val="lowerRoman"/>
-      <w:lvlText w:val="%3."/>
-      <w:lvlJc w:val="right"/>
-      <w:pPr>
-        <w:ind w:left="2160" w:hanging="180"/>
-      </w:pPr>
-    </w:lvl>
-    <w:lvl w:ilvl="3" w:tplc="EE5E4BB0">
-      <w:start w:val="1"/>
-      <w:numFmt w:val="decimal"/>
-      <w:lvlText w:val="%4."/>
-      <w:lvlJc w:val="left"/>
-      <w:pPr>
-        <w:ind w:left="2880" w:hanging="360"/>
-      </w:pPr>
-    </w:lvl>
-    <w:lvl w:ilvl="4" w:tplc="02D60B4E">
-      <w:start w:val="1"/>
-      <w:numFmt w:val="lowerLetter"/>
-      <w:lvlText w:val="%5."/>
-      <w:lvlJc w:val="left"/>
-      <w:pPr>
-        <w:ind w:left="3600" w:hanging="360"/>
-      </w:pPr>
-    </w:lvl>
-    <w:lvl w:ilvl="5" w:tplc="017AE8FA">
-      <w:start w:val="1"/>
-      <w:numFmt w:val="lowerRoman"/>
-      <w:lvlText w:val="%6."/>
-      <w:lvlJc w:val="right"/>
-      <w:pPr>
-        <w:ind w:left="4320" w:hanging="180"/>
-      </w:pPr>
-    </w:lvl>
-    <w:lvl w:ilvl="6" w:tplc="553EB628">
-      <w:start w:val="1"/>
-      <w:numFmt w:val="decimal"/>
-      <w:lvlText w:val="%7."/>
-      <w:lvlJc w:val="left"/>
-      <w:pPr>
-        <w:ind w:left="5040" w:hanging="360"/>
-      </w:pPr>
-    </w:lvl>
-    <w:lvl w:ilvl="7" w:tplc="CA6E6C2C">
-      <w:start w:val="1"/>
-      <w:numFmt w:val="lowerLetter"/>
-      <w:lvlText w:val="%8."/>
-      <w:lvlJc w:val="left"/>
-      <w:pPr>
-        <w:ind w:left="5760" w:hanging="360"/>
-      </w:pPr>
-    </w:lvl>
-    <w:lvl w:ilvl="8" w:tplc="71287CA0">
-      <w:start w:val="1"/>
-      <w:numFmt w:val="lowerRoman"/>
-      <w:lvlText w:val="%9."/>
-      <w:lvlJc w:val="right"/>
-      <w:pPr>
-        <w:ind w:left="6480" w:hanging="180"/>
-      </w:pPr>
-    </w:lvl>
-  </w:abstractNum>
-  <w:abstractNum w:abstractNumId="27" w15:restartNumberingAfterBreak="0">
+  <w:abstractNum w:abstractNumId="12" w15:restartNumberingAfterBreak="0">
     <w:nsid w:val="3E6141A8"/>
     <w:multiLevelType w:val="multilevel"/>
     <w:tmpl w:val="20222050"/>
@@ -10653,7 +9264,120 @@
       </w:pPr>
     </w:lvl>
   </w:abstractNum>
-  <w:abstractNum w:abstractNumId="28" w15:restartNumberingAfterBreak="0">
+  <w:abstractNum w:abstractNumId="13" w15:restartNumberingAfterBreak="0">
+    <w:nsid w:val="40D60A50"/>
+    <w:multiLevelType w:val="hybridMultilevel"/>
+    <w:tmpl w:val="8B0834F8"/>
+    <w:lvl w:ilvl="0" w:tplc="34090001">
+      <w:start w:val="1"/>
+      <w:numFmt w:val="bullet"/>
+      <w:lvlText w:val=""/>
+      <w:lvlJc w:val="left"/>
+      <w:pPr>
+        <w:ind w:left="720" w:hanging="360"/>
+      </w:pPr>
+      <w:rPr>
+        <w:rFonts w:ascii="Symbol" w:hAnsi="Symbol" w:hint="default"/>
+      </w:rPr>
+    </w:lvl>
+    <w:lvl w:ilvl="1" w:tplc="34090003" w:tentative="1">
+      <w:start w:val="1"/>
+      <w:numFmt w:val="bullet"/>
+      <w:lvlText w:val="o"/>
+      <w:lvlJc w:val="left"/>
+      <w:pPr>
+        <w:ind w:left="1440" w:hanging="360"/>
+      </w:pPr>
+      <w:rPr>
+        <w:rFonts w:ascii="Courier New" w:hAnsi="Courier New" w:cs="Courier New" w:hint="default"/>
+      </w:rPr>
+    </w:lvl>
+    <w:lvl w:ilvl="2" w:tplc="34090005" w:tentative="1">
+      <w:start w:val="1"/>
+      <w:numFmt w:val="bullet"/>
+      <w:lvlText w:val=""/>
+      <w:lvlJc w:val="left"/>
+      <w:pPr>
+        <w:ind w:left="2160" w:hanging="360"/>
+      </w:pPr>
+      <w:rPr>
+        <w:rFonts w:ascii="Wingdings" w:hAnsi="Wingdings" w:hint="default"/>
+      </w:rPr>
+    </w:lvl>
+    <w:lvl w:ilvl="3" w:tplc="34090001" w:tentative="1">
+      <w:start w:val="1"/>
+      <w:numFmt w:val="bullet"/>
+      <w:lvlText w:val=""/>
+      <w:lvlJc w:val="left"/>
+      <w:pPr>
+        <w:ind w:left="2880" w:hanging="360"/>
+      </w:pPr>
+      <w:rPr>
+        <w:rFonts w:ascii="Symbol" w:hAnsi="Symbol" w:hint="default"/>
+      </w:rPr>
+    </w:lvl>
+    <w:lvl w:ilvl="4" w:tplc="34090003" w:tentative="1">
+      <w:start w:val="1"/>
+      <w:numFmt w:val="bullet"/>
+      <w:lvlText w:val="o"/>
+      <w:lvlJc w:val="left"/>
+      <w:pPr>
+        <w:ind w:left="3600" w:hanging="360"/>
+      </w:pPr>
+      <w:rPr>
+        <w:rFonts w:ascii="Courier New" w:hAnsi="Courier New" w:cs="Courier New" w:hint="default"/>
+      </w:rPr>
+    </w:lvl>
+    <w:lvl w:ilvl="5" w:tplc="34090005" w:tentative="1">
+      <w:start w:val="1"/>
+      <w:numFmt w:val="bullet"/>
+      <w:lvlText w:val=""/>
+      <w:lvlJc w:val="left"/>
+      <w:pPr>
+        <w:ind w:left="4320" w:hanging="360"/>
+      </w:pPr>
+      <w:rPr>
+        <w:rFonts w:ascii="Wingdings" w:hAnsi="Wingdings" w:hint="default"/>
+      </w:rPr>
+    </w:lvl>
+    <w:lvl w:ilvl="6" w:tplc="34090001" w:tentative="1">
+      <w:start w:val="1"/>
+      <w:numFmt w:val="bullet"/>
+      <w:lvlText w:val=""/>
+      <w:lvlJc w:val="left"/>
+      <w:pPr>
+        <w:ind w:left="5040" w:hanging="360"/>
+      </w:pPr>
+      <w:rPr>
+        <w:rFonts w:ascii="Symbol" w:hAnsi="Symbol" w:hint="default"/>
+      </w:rPr>
+    </w:lvl>
+    <w:lvl w:ilvl="7" w:tplc="34090003" w:tentative="1">
+      <w:start w:val="1"/>
+      <w:numFmt w:val="bullet"/>
+      <w:lvlText w:val="o"/>
+      <w:lvlJc w:val="left"/>
+      <w:pPr>
+        <w:ind w:left="5760" w:hanging="360"/>
+      </w:pPr>
+      <w:rPr>
+        <w:rFonts w:ascii="Courier New" w:hAnsi="Courier New" w:cs="Courier New" w:hint="default"/>
+      </w:rPr>
+    </w:lvl>
+    <w:lvl w:ilvl="8" w:tplc="34090005" w:tentative="1">
+      <w:start w:val="1"/>
+      <w:numFmt w:val="bullet"/>
+      <w:lvlText w:val=""/>
+      <w:lvlJc w:val="left"/>
+      <w:pPr>
+        <w:ind w:left="6480" w:hanging="360"/>
+      </w:pPr>
+      <w:rPr>
+        <w:rFonts w:ascii="Wingdings" w:hAnsi="Wingdings" w:hint="default"/>
+      </w:rPr>
+    </w:lvl>
+  </w:abstractNum>
+  <w:abstractNum w:abstractNumId="14" w15:restartNumberingAfterBreak="0">
     <w:nsid w:val="412B5109"/>
     <w:multiLevelType w:val="multilevel"/>
     <w:tmpl w:val="2BD877F4"/>
@@ -10766,7 +9490,7 @@
       </w:pPr>
     </w:lvl>
   </w:abstractNum>
-  <w:abstractNum w:abstractNumId="29" w15:restartNumberingAfterBreak="0">
+  <w:abstractNum w:abstractNumId="15" w15:restartNumberingAfterBreak="0">
     <w:nsid w:val="44846ABA"/>
     <w:multiLevelType w:val="hybridMultilevel"/>
     <w:tmpl w:val="C95A1ADC"/>
@@ -10852,120 +9576,7 @@
       </w:pPr>
     </w:lvl>
   </w:abstractNum>
-  <w:abstractNum w:abstractNumId="30" w15:restartNumberingAfterBreak="0">
-    <w:nsid w:val="45DF3977"/>
-    <w:multiLevelType w:val="multilevel"/>
-    <w:tmpl w:val="AD32D478"/>
-    <w:lvl w:ilvl="0">
-      <w:start w:val="2"/>
-      <w:numFmt w:val="decimal"/>
-      <w:lvlText w:val="%1."/>
-      <w:lvlJc w:val="left"/>
-      <w:pPr>
-        <w:tabs>
-          <w:tab w:val="num" w:pos="720"/>
-        </w:tabs>
-        <w:ind w:left="720" w:hanging="360"/>
-      </w:pPr>
-    </w:lvl>
-    <w:lvl w:ilvl="1" w:tentative="1">
-      <w:start w:val="1"/>
-      <w:numFmt w:val="decimal"/>
-      <w:lvlText w:val="%2."/>
-      <w:lvlJc w:val="left"/>
-      <w:pPr>
-        <w:tabs>
-          <w:tab w:val="num" w:pos="1440"/>
-        </w:tabs>
-        <w:ind w:left="1440" w:hanging="360"/>
-      </w:pPr>
-    </w:lvl>
-    <w:lvl w:ilvl="2" w:tentative="1">
-      <w:start w:val="1"/>
-      <w:numFmt w:val="decimal"/>
-      <w:lvlText w:val="%3."/>
-      <w:lvlJc w:val="left"/>
-      <w:pPr>
-        <w:tabs>
-          <w:tab w:val="num" w:pos="2160"/>
-        </w:tabs>
-        <w:ind w:left="2160" w:hanging="360"/>
-      </w:pPr>
-    </w:lvl>
-    <w:lvl w:ilvl="3" w:tentative="1">
-      <w:start w:val="1"/>
-      <w:numFmt w:val="decimal"/>
-      <w:lvlText w:val="%4."/>
-      <w:lvlJc w:val="left"/>
-      <w:pPr>
-        <w:tabs>
-          <w:tab w:val="num" w:pos="2880"/>
-        </w:tabs>
-        <w:ind w:left="2880" w:hanging="360"/>
-      </w:pPr>
-    </w:lvl>
-    <w:lvl w:ilvl="4" w:tentative="1">
-      <w:start w:val="1"/>
-      <w:numFmt w:val="decimal"/>
-      <w:lvlText w:val="%5."/>
-      <w:lvlJc w:val="left"/>
-      <w:pPr>
-        <w:tabs>
-          <w:tab w:val="num" w:pos="3600"/>
-        </w:tabs>
-        <w:ind w:left="3600" w:hanging="360"/>
-      </w:pPr>
-    </w:lvl>
-    <w:lvl w:ilvl="5" w:tentative="1">
-      <w:start w:val="1"/>
-      <w:numFmt w:val="decimal"/>
-      <w:lvlText w:val="%6."/>
-      <w:lvlJc w:val="left"/>
-      <w:pPr>
-        <w:tabs>
-          <w:tab w:val="num" w:pos="4320"/>
-        </w:tabs>
-        <w:ind w:left="4320" w:hanging="360"/>
-      </w:pPr>
-    </w:lvl>
-    <w:lvl w:ilvl="6" w:tentative="1">
-      <w:start w:val="1"/>
-      <w:numFmt w:val="decimal"/>
-      <w:lvlText w:val="%7."/>
-      <w:lvlJc w:val="left"/>
-      <w:pPr>
-        <w:tabs>
-          <w:tab w:val="num" w:pos="5040"/>
-        </w:tabs>
-        <w:ind w:left="5040" w:hanging="360"/>
-      </w:pPr>
-    </w:lvl>
-    <w:lvl w:ilvl="7" w:tentative="1">
-      <w:start w:val="1"/>
-      <w:numFmt w:val="decimal"/>
-      <w:lvlText w:val="%8."/>
-      <w:lvlJc w:val="left"/>
-      <w:pPr>
-        <w:tabs>
-          <w:tab w:val="num" w:pos="5760"/>
-        </w:tabs>
-        <w:ind w:left="5760" w:hanging="360"/>
-      </w:pPr>
-    </w:lvl>
-    <w:lvl w:ilvl="8" w:tentative="1">
-      <w:start w:val="1"/>
-      <w:numFmt w:val="decimal"/>
-      <w:lvlText w:val="%9."/>
-      <w:lvlJc w:val="left"/>
-      <w:pPr>
-        <w:tabs>
-          <w:tab w:val="num" w:pos="6480"/>
-        </w:tabs>
-        <w:ind w:left="6480" w:hanging="360"/>
-      </w:pPr>
-    </w:lvl>
-  </w:abstractNum>
-  <w:abstractNum w:abstractNumId="31" w15:restartNumberingAfterBreak="0">
+  <w:abstractNum w:abstractNumId="16" w15:restartNumberingAfterBreak="0">
     <w:nsid w:val="4757251E"/>
     <w:multiLevelType w:val="multilevel"/>
     <w:tmpl w:val="4668773A"/>
@@ -11078,7 +9689,7 @@
       </w:pPr>
     </w:lvl>
   </w:abstractNum>
-  <w:abstractNum w:abstractNumId="32" w15:restartNumberingAfterBreak="0">
+  <w:abstractNum w:abstractNumId="17" w15:restartNumberingAfterBreak="0">
     <w:nsid w:val="4A7A6832"/>
     <w:multiLevelType w:val="multilevel"/>
     <w:tmpl w:val="0B0AF66A"/>
@@ -11191,292 +9802,7 @@
       </w:pPr>
     </w:lvl>
   </w:abstractNum>
-  <w:abstractNum w:abstractNumId="33" w15:restartNumberingAfterBreak="0">
-    <w:nsid w:val="4B891334"/>
-    <w:multiLevelType w:val="multilevel"/>
-    <w:tmpl w:val="EAB83550"/>
-    <w:lvl w:ilvl="0">
-      <w:start w:val="8"/>
-      <w:numFmt w:val="decimal"/>
-      <w:lvlText w:val="%1."/>
-      <w:lvlJc w:val="left"/>
-      <w:pPr>
-        <w:tabs>
-          <w:tab w:val="num" w:pos="720"/>
-        </w:tabs>
-        <w:ind w:left="720" w:hanging="360"/>
-      </w:pPr>
-    </w:lvl>
-    <w:lvl w:ilvl="1" w:tentative="1">
-      <w:start w:val="1"/>
-      <w:numFmt w:val="decimal"/>
-      <w:lvlText w:val="%2."/>
-      <w:lvlJc w:val="left"/>
-      <w:pPr>
-        <w:tabs>
-          <w:tab w:val="num" w:pos="1440"/>
-        </w:tabs>
-        <w:ind w:left="1440" w:hanging="360"/>
-      </w:pPr>
-    </w:lvl>
-    <w:lvl w:ilvl="2" w:tentative="1">
-      <w:start w:val="1"/>
-      <w:numFmt w:val="decimal"/>
-      <w:lvlText w:val="%3."/>
-      <w:lvlJc w:val="left"/>
-      <w:pPr>
-        <w:tabs>
-          <w:tab w:val="num" w:pos="2160"/>
-        </w:tabs>
-        <w:ind w:left="2160" w:hanging="360"/>
-      </w:pPr>
-    </w:lvl>
-    <w:lvl w:ilvl="3" w:tentative="1">
-      <w:start w:val="1"/>
-      <w:numFmt w:val="decimal"/>
-      <w:lvlText w:val="%4."/>
-      <w:lvlJc w:val="left"/>
-      <w:pPr>
-        <w:tabs>
-          <w:tab w:val="num" w:pos="2880"/>
-        </w:tabs>
-        <w:ind w:left="2880" w:hanging="360"/>
-      </w:pPr>
-    </w:lvl>
-    <w:lvl w:ilvl="4" w:tentative="1">
-      <w:start w:val="1"/>
-      <w:numFmt w:val="decimal"/>
-      <w:lvlText w:val="%5."/>
-      <w:lvlJc w:val="left"/>
-      <w:pPr>
-        <w:tabs>
-          <w:tab w:val="num" w:pos="3600"/>
-        </w:tabs>
-        <w:ind w:left="3600" w:hanging="360"/>
-      </w:pPr>
-    </w:lvl>
-    <w:lvl w:ilvl="5" w:tentative="1">
-      <w:start w:val="1"/>
-      <w:numFmt w:val="decimal"/>
-      <w:lvlText w:val="%6."/>
-      <w:lvlJc w:val="left"/>
-      <w:pPr>
-        <w:tabs>
-          <w:tab w:val="num" w:pos="4320"/>
-        </w:tabs>
-        <w:ind w:left="4320" w:hanging="360"/>
-      </w:pPr>
-    </w:lvl>
-    <w:lvl w:ilvl="6" w:tentative="1">
-      <w:start w:val="1"/>
-      <w:numFmt w:val="decimal"/>
-      <w:lvlText w:val="%7."/>
-      <w:lvlJc w:val="left"/>
-      <w:pPr>
-        <w:tabs>
-          <w:tab w:val="num" w:pos="5040"/>
-        </w:tabs>
-        <w:ind w:left="5040" w:hanging="360"/>
-      </w:pPr>
-    </w:lvl>
-    <w:lvl w:ilvl="7" w:tentative="1">
-      <w:start w:val="1"/>
-      <w:numFmt w:val="decimal"/>
-      <w:lvlText w:val="%8."/>
-      <w:lvlJc w:val="left"/>
-      <w:pPr>
-        <w:tabs>
-          <w:tab w:val="num" w:pos="5760"/>
-        </w:tabs>
-        <w:ind w:left="5760" w:hanging="360"/>
-      </w:pPr>
-    </w:lvl>
-    <w:lvl w:ilvl="8" w:tentative="1">
-      <w:start w:val="1"/>
-      <w:numFmt w:val="decimal"/>
-      <w:lvlText w:val="%9."/>
-      <w:lvlJc w:val="left"/>
-      <w:pPr>
-        <w:tabs>
-          <w:tab w:val="num" w:pos="6480"/>
-        </w:tabs>
-        <w:ind w:left="6480" w:hanging="360"/>
-      </w:pPr>
-    </w:lvl>
-  </w:abstractNum>
-  <w:abstractNum w:abstractNumId="34" w15:restartNumberingAfterBreak="0">
-    <w:nsid w:val="4D40C415"/>
-    <w:multiLevelType w:val="hybridMultilevel"/>
-    <w:tmpl w:val="40E2B33A"/>
-    <w:lvl w:ilvl="0" w:tplc="2F4282D0">
-      <w:start w:val="3"/>
-      <w:numFmt w:val="decimal"/>
-      <w:lvlText w:val="%1."/>
-      <w:lvlJc w:val="left"/>
-      <w:pPr>
-        <w:ind w:left="720" w:hanging="360"/>
-      </w:pPr>
-    </w:lvl>
-    <w:lvl w:ilvl="1" w:tplc="FECA2602">
-      <w:start w:val="1"/>
-      <w:numFmt w:val="lowerLetter"/>
-      <w:lvlText w:val="%2."/>
-      <w:lvlJc w:val="left"/>
-      <w:pPr>
-        <w:ind w:left="1440" w:hanging="360"/>
-      </w:pPr>
-    </w:lvl>
-    <w:lvl w:ilvl="2" w:tplc="7ADCCF7C">
-      <w:start w:val="1"/>
-      <w:numFmt w:val="lowerRoman"/>
-      <w:lvlText w:val="%3."/>
-      <w:lvlJc w:val="right"/>
-      <w:pPr>
-        <w:ind w:left="2160" w:hanging="180"/>
-      </w:pPr>
-    </w:lvl>
-    <w:lvl w:ilvl="3" w:tplc="5BC6537A">
-      <w:start w:val="1"/>
-      <w:numFmt w:val="decimal"/>
-      <w:lvlText w:val="%4."/>
-      <w:lvlJc w:val="left"/>
-      <w:pPr>
-        <w:ind w:left="2880" w:hanging="360"/>
-      </w:pPr>
-    </w:lvl>
-    <w:lvl w:ilvl="4" w:tplc="F788A8B6">
-      <w:start w:val="1"/>
-      <w:numFmt w:val="lowerLetter"/>
-      <w:lvlText w:val="%5."/>
-      <w:lvlJc w:val="left"/>
-      <w:pPr>
-        <w:ind w:left="3600" w:hanging="360"/>
-      </w:pPr>
-    </w:lvl>
-    <w:lvl w:ilvl="5" w:tplc="E14237EE">
-      <w:start w:val="1"/>
-      <w:numFmt w:val="lowerRoman"/>
-      <w:lvlText w:val="%6."/>
-      <w:lvlJc w:val="right"/>
-      <w:pPr>
-        <w:ind w:left="4320" w:hanging="180"/>
-      </w:pPr>
-    </w:lvl>
-    <w:lvl w:ilvl="6" w:tplc="2C900022">
-      <w:start w:val="1"/>
-      <w:numFmt w:val="decimal"/>
-      <w:lvlText w:val="%7."/>
-      <w:lvlJc w:val="left"/>
-      <w:pPr>
-        <w:ind w:left="5040" w:hanging="360"/>
-      </w:pPr>
-    </w:lvl>
-    <w:lvl w:ilvl="7" w:tplc="5D68F49E">
-      <w:start w:val="1"/>
-      <w:numFmt w:val="lowerLetter"/>
-      <w:lvlText w:val="%8."/>
-      <w:lvlJc w:val="left"/>
-      <w:pPr>
-        <w:ind w:left="5760" w:hanging="360"/>
-      </w:pPr>
-    </w:lvl>
-    <w:lvl w:ilvl="8" w:tplc="0666ED94">
-      <w:start w:val="1"/>
-      <w:numFmt w:val="lowerRoman"/>
-      <w:lvlText w:val="%9."/>
-      <w:lvlJc w:val="right"/>
-      <w:pPr>
-        <w:ind w:left="6480" w:hanging="180"/>
-      </w:pPr>
-    </w:lvl>
-  </w:abstractNum>
-  <w:abstractNum w:abstractNumId="35" w15:restartNumberingAfterBreak="0">
-    <w:nsid w:val="4E483DA9"/>
-    <w:multiLevelType w:val="hybridMultilevel"/>
-    <w:tmpl w:val="D350486E"/>
-    <w:lvl w:ilvl="0" w:tplc="315022DA">
-      <w:start w:val="7"/>
-      <w:numFmt w:val="decimal"/>
-      <w:lvlText w:val="%1."/>
-      <w:lvlJc w:val="left"/>
-      <w:pPr>
-        <w:ind w:left="720" w:hanging="360"/>
-      </w:pPr>
-    </w:lvl>
-    <w:lvl w:ilvl="1" w:tplc="8B384AFC">
-      <w:start w:val="1"/>
-      <w:numFmt w:val="lowerLetter"/>
-      <w:lvlText w:val="%2."/>
-      <w:lvlJc w:val="left"/>
-      <w:pPr>
-        <w:ind w:left="1440" w:hanging="360"/>
-      </w:pPr>
-    </w:lvl>
-    <w:lvl w:ilvl="2" w:tplc="FD80B27A">
-      <w:start w:val="1"/>
-      <w:numFmt w:val="lowerRoman"/>
-      <w:lvlText w:val="%3."/>
-      <w:lvlJc w:val="right"/>
-      <w:pPr>
-        <w:ind w:left="2160" w:hanging="180"/>
-      </w:pPr>
-    </w:lvl>
-    <w:lvl w:ilvl="3" w:tplc="86D89DAA">
-      <w:start w:val="1"/>
-      <w:numFmt w:val="decimal"/>
-      <w:lvlText w:val="%4."/>
-      <w:lvlJc w:val="left"/>
-      <w:pPr>
-        <w:ind w:left="2880" w:hanging="360"/>
-      </w:pPr>
-    </w:lvl>
-    <w:lvl w:ilvl="4" w:tplc="26E227D0">
-      <w:start w:val="1"/>
-      <w:numFmt w:val="lowerLetter"/>
-      <w:lvlText w:val="%5."/>
-      <w:lvlJc w:val="left"/>
-      <w:pPr>
-        <w:ind w:left="3600" w:hanging="360"/>
-      </w:pPr>
-    </w:lvl>
-    <w:lvl w:ilvl="5" w:tplc="CE3EAE68">
-      <w:start w:val="1"/>
-      <w:numFmt w:val="lowerRoman"/>
-      <w:lvlText w:val="%6."/>
-      <w:lvlJc w:val="right"/>
-      <w:pPr>
-        <w:ind w:left="4320" w:hanging="180"/>
-      </w:pPr>
-    </w:lvl>
-    <w:lvl w:ilvl="6" w:tplc="6C0223DE">
-      <w:start w:val="1"/>
-      <w:numFmt w:val="decimal"/>
-      <w:lvlText w:val="%7."/>
-      <w:lvlJc w:val="left"/>
-      <w:pPr>
-        <w:ind w:left="5040" w:hanging="360"/>
-      </w:pPr>
-    </w:lvl>
-    <w:lvl w:ilvl="7" w:tplc="784A2678">
-      <w:start w:val="1"/>
-      <w:numFmt w:val="lowerLetter"/>
-      <w:lvlText w:val="%8."/>
-      <w:lvlJc w:val="left"/>
-      <w:pPr>
-        <w:ind w:left="5760" w:hanging="360"/>
-      </w:pPr>
-    </w:lvl>
-    <w:lvl w:ilvl="8" w:tplc="1CB23866">
-      <w:start w:val="1"/>
-      <w:numFmt w:val="lowerRoman"/>
-      <w:lvlText w:val="%9."/>
-      <w:lvlJc w:val="right"/>
-      <w:pPr>
-        <w:ind w:left="6480" w:hanging="180"/>
-      </w:pPr>
-    </w:lvl>
-  </w:abstractNum>
-  <w:abstractNum w:abstractNumId="36" w15:restartNumberingAfterBreak="0">
+  <w:abstractNum w:abstractNumId="18" w15:restartNumberingAfterBreak="0">
     <w:nsid w:val="4F1F184E"/>
     <w:multiLevelType w:val="hybridMultilevel"/>
     <w:tmpl w:val="497EF7E0"/>
@@ -11562,346 +9888,7 @@
       </w:pPr>
     </w:lvl>
   </w:abstractNum>
-  <w:abstractNum w:abstractNumId="37" w15:restartNumberingAfterBreak="0">
-    <w:nsid w:val="56E4DE77"/>
-    <w:multiLevelType w:val="hybridMultilevel"/>
-    <w:tmpl w:val="BC128788"/>
-    <w:lvl w:ilvl="0" w:tplc="E0A25BEA">
-      <w:start w:val="11"/>
-      <w:numFmt w:val="decimal"/>
-      <w:lvlText w:val="%1."/>
-      <w:lvlJc w:val="left"/>
-      <w:pPr>
-        <w:ind w:left="720" w:hanging="360"/>
-      </w:pPr>
-    </w:lvl>
-    <w:lvl w:ilvl="1" w:tplc="7DC676D4">
-      <w:start w:val="1"/>
-      <w:numFmt w:val="lowerLetter"/>
-      <w:lvlText w:val="%2."/>
-      <w:lvlJc w:val="left"/>
-      <w:pPr>
-        <w:ind w:left="1440" w:hanging="360"/>
-      </w:pPr>
-    </w:lvl>
-    <w:lvl w:ilvl="2" w:tplc="38F69D7C">
-      <w:start w:val="1"/>
-      <w:numFmt w:val="lowerRoman"/>
-      <w:lvlText w:val="%3."/>
-      <w:lvlJc w:val="right"/>
-      <w:pPr>
-        <w:ind w:left="2160" w:hanging="180"/>
-      </w:pPr>
-    </w:lvl>
-    <w:lvl w:ilvl="3" w:tplc="324AA106">
-      <w:start w:val="1"/>
-      <w:numFmt w:val="decimal"/>
-      <w:lvlText w:val="%4."/>
-      <w:lvlJc w:val="left"/>
-      <w:pPr>
-        <w:ind w:left="2880" w:hanging="360"/>
-      </w:pPr>
-    </w:lvl>
-    <w:lvl w:ilvl="4" w:tplc="067E553C">
-      <w:start w:val="1"/>
-      <w:numFmt w:val="lowerLetter"/>
-      <w:lvlText w:val="%5."/>
-      <w:lvlJc w:val="left"/>
-      <w:pPr>
-        <w:ind w:left="3600" w:hanging="360"/>
-      </w:pPr>
-    </w:lvl>
-    <w:lvl w:ilvl="5" w:tplc="7AD4B79A">
-      <w:start w:val="1"/>
-      <w:numFmt w:val="lowerRoman"/>
-      <w:lvlText w:val="%6."/>
-      <w:lvlJc w:val="right"/>
-      <w:pPr>
-        <w:ind w:left="4320" w:hanging="180"/>
-      </w:pPr>
-    </w:lvl>
-    <w:lvl w:ilvl="6" w:tplc="FE4C66A2">
-      <w:start w:val="1"/>
-      <w:numFmt w:val="decimal"/>
-      <w:lvlText w:val="%7."/>
-      <w:lvlJc w:val="left"/>
-      <w:pPr>
-        <w:ind w:left="5040" w:hanging="360"/>
-      </w:pPr>
-    </w:lvl>
-    <w:lvl w:ilvl="7" w:tplc="CCD8325A">
-      <w:start w:val="1"/>
-      <w:numFmt w:val="lowerLetter"/>
-      <w:lvlText w:val="%8."/>
-      <w:lvlJc w:val="left"/>
-      <w:pPr>
-        <w:ind w:left="5760" w:hanging="360"/>
-      </w:pPr>
-    </w:lvl>
-    <w:lvl w:ilvl="8" w:tplc="0E9270F4">
-      <w:start w:val="1"/>
-      <w:numFmt w:val="lowerRoman"/>
-      <w:lvlText w:val="%9."/>
-      <w:lvlJc w:val="right"/>
-      <w:pPr>
-        <w:ind w:left="6480" w:hanging="180"/>
-      </w:pPr>
-    </w:lvl>
-  </w:abstractNum>
-  <w:abstractNum w:abstractNumId="38" w15:restartNumberingAfterBreak="0">
-    <w:nsid w:val="5770B8EB"/>
-    <w:multiLevelType w:val="hybridMultilevel"/>
-    <w:tmpl w:val="44D4D46A"/>
-    <w:lvl w:ilvl="0" w:tplc="7F681DF6">
-      <w:start w:val="1"/>
-      <w:numFmt w:val="bullet"/>
-      <w:lvlText w:val="·"/>
-      <w:lvlJc w:val="left"/>
-      <w:pPr>
-        <w:ind w:left="720" w:hanging="360"/>
-      </w:pPr>
-      <w:rPr>
-        <w:rFonts w:ascii="Symbol" w:hAnsi="Symbol" w:hint="default"/>
-      </w:rPr>
-    </w:lvl>
-    <w:lvl w:ilvl="1" w:tplc="DEFAAAAC">
-      <w:start w:val="1"/>
-      <w:numFmt w:val="bullet"/>
-      <w:lvlText w:val="o"/>
-      <w:lvlJc w:val="left"/>
-      <w:pPr>
-        <w:ind w:left="1440" w:hanging="360"/>
-      </w:pPr>
-      <w:rPr>
-        <w:rFonts w:ascii="Courier New" w:hAnsi="Courier New" w:hint="default"/>
-      </w:rPr>
-    </w:lvl>
-    <w:lvl w:ilvl="2" w:tplc="1DC45560">
-      <w:start w:val="1"/>
-      <w:numFmt w:val="bullet"/>
-      <w:lvlText w:val=""/>
-      <w:lvlJc w:val="left"/>
-      <w:pPr>
-        <w:ind w:left="2160" w:hanging="360"/>
-      </w:pPr>
-      <w:rPr>
-        <w:rFonts w:ascii="Wingdings" w:hAnsi="Wingdings" w:hint="default"/>
-      </w:rPr>
-    </w:lvl>
-    <w:lvl w:ilvl="3" w:tplc="CC4AD02C">
-      <w:start w:val="1"/>
-      <w:numFmt w:val="bullet"/>
-      <w:lvlText w:val=""/>
-      <w:lvlJc w:val="left"/>
-      <w:pPr>
-        <w:ind w:left="2880" w:hanging="360"/>
-      </w:pPr>
-      <w:rPr>
-        <w:rFonts w:ascii="Symbol" w:hAnsi="Symbol" w:hint="default"/>
-      </w:rPr>
-    </w:lvl>
-    <w:lvl w:ilvl="4" w:tplc="CDB2AADA">
-      <w:start w:val="1"/>
-      <w:numFmt w:val="bullet"/>
-      <w:lvlText w:val="o"/>
-      <w:lvlJc w:val="left"/>
-      <w:pPr>
-        <w:ind w:left="3600" w:hanging="360"/>
-      </w:pPr>
-      <w:rPr>
-        <w:rFonts w:ascii="Courier New" w:hAnsi="Courier New" w:hint="default"/>
-      </w:rPr>
-    </w:lvl>
-    <w:lvl w:ilvl="5" w:tplc="0450E4E6">
-      <w:start w:val="1"/>
-      <w:numFmt w:val="bullet"/>
-      <w:lvlText w:val=""/>
-      <w:lvlJc w:val="left"/>
-      <w:pPr>
-        <w:ind w:left="4320" w:hanging="360"/>
-      </w:pPr>
-      <w:rPr>
-        <w:rFonts w:ascii="Wingdings" w:hAnsi="Wingdings" w:hint="default"/>
-      </w:rPr>
-    </w:lvl>
-    <w:lvl w:ilvl="6" w:tplc="F9A6FC72">
-      <w:start w:val="1"/>
-      <w:numFmt w:val="bullet"/>
-      <w:lvlText w:val=""/>
-      <w:lvlJc w:val="left"/>
-      <w:pPr>
-        <w:ind w:left="5040" w:hanging="360"/>
-      </w:pPr>
-      <w:rPr>
-        <w:rFonts w:ascii="Symbol" w:hAnsi="Symbol" w:hint="default"/>
-      </w:rPr>
-    </w:lvl>
-    <w:lvl w:ilvl="7" w:tplc="2BBA04A6">
-      <w:start w:val="1"/>
-      <w:numFmt w:val="bullet"/>
-      <w:lvlText w:val="o"/>
-      <w:lvlJc w:val="left"/>
-      <w:pPr>
-        <w:ind w:left="5760" w:hanging="360"/>
-      </w:pPr>
-      <w:rPr>
-        <w:rFonts w:ascii="Courier New" w:hAnsi="Courier New" w:hint="default"/>
-      </w:rPr>
-    </w:lvl>
-    <w:lvl w:ilvl="8" w:tplc="B566AA24">
-      <w:start w:val="1"/>
-      <w:numFmt w:val="bullet"/>
-      <w:lvlText w:val=""/>
-      <w:lvlJc w:val="left"/>
-      <w:pPr>
-        <w:ind w:left="6480" w:hanging="360"/>
-      </w:pPr>
-      <w:rPr>
-        <w:rFonts w:ascii="Wingdings" w:hAnsi="Wingdings" w:hint="default"/>
-      </w:rPr>
-    </w:lvl>
-  </w:abstractNum>
-  <w:abstractNum w:abstractNumId="39" w15:restartNumberingAfterBreak="0">
-    <w:nsid w:val="57B750AC"/>
-    <w:multiLevelType w:val="hybridMultilevel"/>
-    <w:tmpl w:val="3B6CF1C0"/>
-    <w:lvl w:ilvl="0" w:tplc="04090001">
-      <w:start w:val="1"/>
-      <w:numFmt w:val="bullet"/>
-      <w:lvlText w:val=""/>
-      <w:lvlJc w:val="left"/>
-      <w:pPr>
-        <w:tabs>
-          <w:tab w:val="num" w:pos="720"/>
-        </w:tabs>
-        <w:ind w:left="720" w:hanging="360"/>
-      </w:pPr>
-      <w:rPr>
-        <w:rFonts w:ascii="Symbol" w:hAnsi="Symbol" w:hint="default"/>
-      </w:rPr>
-    </w:lvl>
-    <w:lvl w:ilvl="1" w:tplc="04090003" w:tentative="1">
-      <w:start w:val="1"/>
-      <w:numFmt w:val="bullet"/>
-      <w:lvlText w:val="o"/>
-      <w:lvlJc w:val="left"/>
-      <w:pPr>
-        <w:tabs>
-          <w:tab w:val="num" w:pos="1440"/>
-        </w:tabs>
-        <w:ind w:left="1440" w:hanging="360"/>
-      </w:pPr>
-      <w:rPr>
-        <w:rFonts w:ascii="Courier New" w:hAnsi="Courier New" w:cs="Courier New" w:hint="default"/>
-      </w:rPr>
-    </w:lvl>
-    <w:lvl w:ilvl="2" w:tplc="04090005" w:tentative="1">
-      <w:start w:val="1"/>
-      <w:numFmt w:val="bullet"/>
-      <w:lvlText w:val=""/>
-      <w:lvlJc w:val="left"/>
-      <w:pPr>
-        <w:tabs>
-          <w:tab w:val="num" w:pos="2160"/>
-        </w:tabs>
-        <w:ind w:left="2160" w:hanging="360"/>
-      </w:pPr>
-      <w:rPr>
-        <w:rFonts w:ascii="Wingdings" w:hAnsi="Wingdings" w:hint="default"/>
-      </w:rPr>
-    </w:lvl>
-    <w:lvl w:ilvl="3" w:tplc="04090001" w:tentative="1">
-      <w:start w:val="1"/>
-      <w:numFmt w:val="bullet"/>
-      <w:lvlText w:val=""/>
-      <w:lvlJc w:val="left"/>
-      <w:pPr>
-        <w:tabs>
-          <w:tab w:val="num" w:pos="2880"/>
-        </w:tabs>
-        <w:ind w:left="2880" w:hanging="360"/>
-      </w:pPr>
-      <w:rPr>
-        <w:rFonts w:ascii="Symbol" w:hAnsi="Symbol" w:hint="default"/>
-      </w:rPr>
-    </w:lvl>
-    <w:lvl w:ilvl="4" w:tplc="04090003" w:tentative="1">
-      <w:start w:val="1"/>
-      <w:numFmt w:val="bullet"/>
-      <w:lvlText w:val="o"/>
-      <w:lvlJc w:val="left"/>
-      <w:pPr>
-        <w:tabs>
-          <w:tab w:val="num" w:pos="3600"/>
-        </w:tabs>
-        <w:ind w:left="3600" w:hanging="360"/>
-      </w:pPr>
-      <w:rPr>
-        <w:rFonts w:ascii="Courier New" w:hAnsi="Courier New" w:cs="Courier New" w:hint="default"/>
-      </w:rPr>
-    </w:lvl>
-    <w:lvl w:ilvl="5" w:tplc="04090005" w:tentative="1">
-      <w:start w:val="1"/>
-      <w:numFmt w:val="bullet"/>
-      <w:lvlText w:val=""/>
-      <w:lvlJc w:val="left"/>
-      <w:pPr>
-        <w:tabs>
-          <w:tab w:val="num" w:pos="4320"/>
-        </w:tabs>
-        <w:ind w:left="4320" w:hanging="360"/>
-      </w:pPr>
-      <w:rPr>
-        <w:rFonts w:ascii="Wingdings" w:hAnsi="Wingdings" w:hint="default"/>
-      </w:rPr>
-    </w:lvl>
-    <w:lvl w:ilvl="6" w:tplc="04090001" w:tentative="1">
-      <w:start w:val="1"/>
-      <w:numFmt w:val="bullet"/>
-      <w:lvlText w:val=""/>
-      <w:lvlJc w:val="left"/>
-      <w:pPr>
-        <w:tabs>
-          <w:tab w:val="num" w:pos="5040"/>
-        </w:tabs>
-        <w:ind w:left="5040" w:hanging="360"/>
-      </w:pPr>
-      <w:rPr>
-        <w:rFonts w:ascii="Symbol" w:hAnsi="Symbol" w:hint="default"/>
-      </w:rPr>
-    </w:lvl>
-    <w:lvl w:ilvl="7" w:tplc="04090003" w:tentative="1">
-      <w:start w:val="1"/>
-      <w:numFmt w:val="bullet"/>
-      <w:lvlText w:val="o"/>
-      <w:lvlJc w:val="left"/>
-      <w:pPr>
-        <w:tabs>
-          <w:tab w:val="num" w:pos="5760"/>
-        </w:tabs>
-        <w:ind w:left="5760" w:hanging="360"/>
-      </w:pPr>
-      <w:rPr>
-        <w:rFonts w:ascii="Courier New" w:hAnsi="Courier New" w:cs="Courier New" w:hint="default"/>
-      </w:rPr>
-    </w:lvl>
-    <w:lvl w:ilvl="8" w:tplc="04090005" w:tentative="1">
-      <w:start w:val="1"/>
-      <w:numFmt w:val="bullet"/>
-      <w:lvlText w:val=""/>
-      <w:lvlJc w:val="left"/>
-      <w:pPr>
-        <w:tabs>
-          <w:tab w:val="num" w:pos="6480"/>
-        </w:tabs>
-        <w:ind w:left="6480" w:hanging="360"/>
-      </w:pPr>
-      <w:rPr>
-        <w:rFonts w:ascii="Wingdings" w:hAnsi="Wingdings" w:hint="default"/>
-      </w:rPr>
-    </w:lvl>
-  </w:abstractNum>
-  <w:abstractNum w:abstractNumId="40" w15:restartNumberingAfterBreak="0">
+  <w:abstractNum w:abstractNumId="19" w15:restartNumberingAfterBreak="0">
     <w:nsid w:val="59526756"/>
     <w:multiLevelType w:val="multilevel"/>
     <w:tmpl w:val="407EA284"/>
@@ -12014,7 +10001,7 @@
       </w:pPr>
     </w:lvl>
   </w:abstractNum>
-  <w:abstractNum w:abstractNumId="41" w15:restartNumberingAfterBreak="0">
+  <w:abstractNum w:abstractNumId="20" w15:restartNumberingAfterBreak="0">
     <w:nsid w:val="5C905092"/>
     <w:multiLevelType w:val="multilevel"/>
     <w:tmpl w:val="911C6A72"/>
@@ -12127,120 +10114,7 @@
       </w:pPr>
     </w:lvl>
   </w:abstractNum>
-  <w:abstractNum w:abstractNumId="42" w15:restartNumberingAfterBreak="0">
-    <w:nsid w:val="5D500858"/>
-    <w:multiLevelType w:val="multilevel"/>
-    <w:tmpl w:val="A64AE76E"/>
-    <w:lvl w:ilvl="0">
-      <w:start w:val="4"/>
-      <w:numFmt w:val="decimal"/>
-      <w:lvlText w:val="%1."/>
-      <w:lvlJc w:val="left"/>
-      <w:pPr>
-        <w:tabs>
-          <w:tab w:val="num" w:pos="720"/>
-        </w:tabs>
-        <w:ind w:left="720" w:hanging="360"/>
-      </w:pPr>
-    </w:lvl>
-    <w:lvl w:ilvl="1" w:tentative="1">
-      <w:start w:val="1"/>
-      <w:numFmt w:val="decimal"/>
-      <w:lvlText w:val="%2."/>
-      <w:lvlJc w:val="left"/>
-      <w:pPr>
-        <w:tabs>
-          <w:tab w:val="num" w:pos="1440"/>
-        </w:tabs>
-        <w:ind w:left="1440" w:hanging="360"/>
-      </w:pPr>
-    </w:lvl>
-    <w:lvl w:ilvl="2" w:tentative="1">
-      <w:start w:val="1"/>
-      <w:numFmt w:val="decimal"/>
-      <w:lvlText w:val="%3."/>
-      <w:lvlJc w:val="left"/>
-      <w:pPr>
-        <w:tabs>
-          <w:tab w:val="num" w:pos="2160"/>
-        </w:tabs>
-        <w:ind w:left="2160" w:hanging="360"/>
-      </w:pPr>
-    </w:lvl>
-    <w:lvl w:ilvl="3" w:tentative="1">
-      <w:start w:val="1"/>
-      <w:numFmt w:val="decimal"/>
-      <w:lvlText w:val="%4."/>
-      <w:lvlJc w:val="left"/>
-      <w:pPr>
-        <w:tabs>
-          <w:tab w:val="num" w:pos="2880"/>
-        </w:tabs>
-        <w:ind w:left="2880" w:hanging="360"/>
-      </w:pPr>
-    </w:lvl>
-    <w:lvl w:ilvl="4" w:tentative="1">
-      <w:start w:val="1"/>
-      <w:numFmt w:val="decimal"/>
-      <w:lvlText w:val="%5."/>
-      <w:lvlJc w:val="left"/>
-      <w:pPr>
-        <w:tabs>
-          <w:tab w:val="num" w:pos="3600"/>
-        </w:tabs>
-        <w:ind w:left="3600" w:hanging="360"/>
-      </w:pPr>
-    </w:lvl>
-    <w:lvl w:ilvl="5" w:tentative="1">
-      <w:start w:val="1"/>
-      <w:numFmt w:val="decimal"/>
-      <w:lvlText w:val="%6."/>
-      <w:lvlJc w:val="left"/>
-      <w:pPr>
-        <w:tabs>
-          <w:tab w:val="num" w:pos="4320"/>
-        </w:tabs>
-        <w:ind w:left="4320" w:hanging="360"/>
-      </w:pPr>
-    </w:lvl>
-    <w:lvl w:ilvl="6" w:tentative="1">
-      <w:start w:val="1"/>
-      <w:numFmt w:val="decimal"/>
-      <w:lvlText w:val="%7."/>
-      <w:lvlJc w:val="left"/>
-      <w:pPr>
-        <w:tabs>
-          <w:tab w:val="num" w:pos="5040"/>
-        </w:tabs>
-        <w:ind w:left="5040" w:hanging="360"/>
-      </w:pPr>
-    </w:lvl>
-    <w:lvl w:ilvl="7" w:tentative="1">
-      <w:start w:val="1"/>
-      <w:numFmt w:val="decimal"/>
-      <w:lvlText w:val="%8."/>
-      <w:lvlJc w:val="left"/>
-      <w:pPr>
-        <w:tabs>
-          <w:tab w:val="num" w:pos="5760"/>
-        </w:tabs>
-        <w:ind w:left="5760" w:hanging="360"/>
-      </w:pPr>
-    </w:lvl>
-    <w:lvl w:ilvl="8" w:tentative="1">
-      <w:start w:val="1"/>
-      <w:numFmt w:val="decimal"/>
-      <w:lvlText w:val="%9."/>
-      <w:lvlJc w:val="left"/>
-      <w:pPr>
-        <w:tabs>
-          <w:tab w:val="num" w:pos="6480"/>
-        </w:tabs>
-        <w:ind w:left="6480" w:hanging="360"/>
-      </w:pPr>
-    </w:lvl>
-  </w:abstractNum>
-  <w:abstractNum w:abstractNumId="43" w15:restartNumberingAfterBreak="0">
+  <w:abstractNum w:abstractNumId="21" w15:restartNumberingAfterBreak="0">
     <w:nsid w:val="5E9BB4E2"/>
     <w:multiLevelType w:val="hybridMultilevel"/>
     <w:tmpl w:val="A5D4342C"/>
@@ -12326,96 +10200,7 @@
       </w:pPr>
     </w:lvl>
   </w:abstractNum>
-  <w:abstractNum w:abstractNumId="44" w15:restartNumberingAfterBreak="0">
-    <w:nsid w:val="5EBE6EB9"/>
-    <w:multiLevelType w:val="hybridMultilevel"/>
-    <w:tmpl w:val="3968DAF2"/>
-    <w:lvl w:ilvl="0" w:tplc="04090015">
-      <w:start w:val="1"/>
-      <w:numFmt w:val="upperLetter"/>
-      <w:lvlText w:val="%1."/>
-      <w:lvlJc w:val="left"/>
-      <w:pPr>
-        <w:ind w:left="720" w:hanging="360"/>
-      </w:pPr>
-      <w:rPr>
-        <w:rFonts w:hint="default"/>
-      </w:rPr>
-    </w:lvl>
-    <w:lvl w:ilvl="1" w:tplc="04090019" w:tentative="1">
-      <w:start w:val="1"/>
-      <w:numFmt w:val="lowerLetter"/>
-      <w:lvlText w:val="%2."/>
-      <w:lvlJc w:val="left"/>
-      <w:pPr>
-        <w:ind w:left="1440" w:hanging="360"/>
-      </w:pPr>
-    </w:lvl>
-    <w:lvl w:ilvl="2" w:tplc="0409001B" w:tentative="1">
-      <w:start w:val="1"/>
-      <w:numFmt w:val="lowerRoman"/>
-      <w:lvlText w:val="%3."/>
-      <w:lvlJc w:val="right"/>
-      <w:pPr>
-        <w:ind w:left="2160" w:hanging="180"/>
-      </w:pPr>
-    </w:lvl>
-    <w:lvl w:ilvl="3" w:tplc="0409000F" w:tentative="1">
-      <w:start w:val="1"/>
-      <w:numFmt w:val="decimal"/>
-      <w:lvlText w:val="%4."/>
-      <w:lvlJc w:val="left"/>
-      <w:pPr>
-        <w:ind w:left="2880" w:hanging="360"/>
-      </w:pPr>
-    </w:lvl>
-    <w:lvl w:ilvl="4" w:tplc="04090019" w:tentative="1">
-      <w:start w:val="1"/>
-      <w:numFmt w:val="lowerLetter"/>
-      <w:lvlText w:val="%5."/>
-      <w:lvlJc w:val="left"/>
-      <w:pPr>
-        <w:ind w:left="3600" w:hanging="360"/>
-      </w:pPr>
-    </w:lvl>
-    <w:lvl w:ilvl="5" w:tplc="0409001B" w:tentative="1">
-      <w:start w:val="1"/>
-      <w:numFmt w:val="lowerRoman"/>
-      <w:lvlText w:val="%6."/>
-      <w:lvlJc w:val="right"/>
-      <w:pPr>
-        <w:ind w:left="4320" w:hanging="180"/>
-      </w:pPr>
-    </w:lvl>
-    <w:lvl w:ilvl="6" w:tplc="0409000F" w:tentative="1">
-      <w:start w:val="1"/>
-      <w:numFmt w:val="decimal"/>
-      <w:lvlText w:val="%7."/>
-      <w:lvlJc w:val="left"/>
-      <w:pPr>
-        <w:ind w:left="5040" w:hanging="360"/>
-      </w:pPr>
-    </w:lvl>
-    <w:lvl w:ilvl="7" w:tplc="04090019" w:tentative="1">
-      <w:start w:val="1"/>
-      <w:numFmt w:val="lowerLetter"/>
-      <w:lvlText w:val="%8."/>
-      <w:lvlJc w:val="left"/>
-      <w:pPr>
-        <w:ind w:left="5760" w:hanging="360"/>
-      </w:pPr>
-    </w:lvl>
-    <w:lvl w:ilvl="8" w:tplc="0409001B" w:tentative="1">
-      <w:start w:val="1"/>
-      <w:numFmt w:val="lowerRoman"/>
-      <w:lvlText w:val="%9."/>
-      <w:lvlJc w:val="right"/>
-      <w:pPr>
-        <w:ind w:left="6480" w:hanging="180"/>
-      </w:pPr>
-    </w:lvl>
-  </w:abstractNum>
-  <w:abstractNum w:abstractNumId="45" w15:restartNumberingAfterBreak="0">
+  <w:abstractNum w:abstractNumId="22" w15:restartNumberingAfterBreak="0">
     <w:nsid w:val="60D8133B"/>
     <w:multiLevelType w:val="multilevel"/>
     <w:tmpl w:val="007E228C"/>
@@ -12528,7 +10313,7 @@
       </w:pPr>
     </w:lvl>
   </w:abstractNum>
-  <w:abstractNum w:abstractNumId="46" w15:restartNumberingAfterBreak="0">
+  <w:abstractNum w:abstractNumId="23" w15:restartNumberingAfterBreak="0">
     <w:nsid w:val="61414E42"/>
     <w:multiLevelType w:val="multilevel"/>
     <w:tmpl w:val="18D4D1DC"/>
@@ -12641,120 +10426,7 @@
       </w:pPr>
     </w:lvl>
   </w:abstractNum>
-  <w:abstractNum w:abstractNumId="47" w15:restartNumberingAfterBreak="0">
-    <w:nsid w:val="61623C77"/>
-    <w:multiLevelType w:val="multilevel"/>
-    <w:tmpl w:val="BD12DD96"/>
-    <w:lvl w:ilvl="0">
-      <w:start w:val="3"/>
-      <w:numFmt w:val="decimal"/>
-      <w:lvlText w:val="%1."/>
-      <w:lvlJc w:val="left"/>
-      <w:pPr>
-        <w:tabs>
-          <w:tab w:val="num" w:pos="720"/>
-        </w:tabs>
-        <w:ind w:left="720" w:hanging="360"/>
-      </w:pPr>
-    </w:lvl>
-    <w:lvl w:ilvl="1" w:tentative="1">
-      <w:start w:val="1"/>
-      <w:numFmt w:val="decimal"/>
-      <w:lvlText w:val="%2."/>
-      <w:lvlJc w:val="left"/>
-      <w:pPr>
-        <w:tabs>
-          <w:tab w:val="num" w:pos="1440"/>
-        </w:tabs>
-        <w:ind w:left="1440" w:hanging="360"/>
-      </w:pPr>
-    </w:lvl>
-    <w:lvl w:ilvl="2" w:tentative="1">
-      <w:start w:val="1"/>
-      <w:numFmt w:val="decimal"/>
-      <w:lvlText w:val="%3."/>
-      <w:lvlJc w:val="left"/>
-      <w:pPr>
-        <w:tabs>
-          <w:tab w:val="num" w:pos="2160"/>
-        </w:tabs>
-        <w:ind w:left="2160" w:hanging="360"/>
-      </w:pPr>
-    </w:lvl>
-    <w:lvl w:ilvl="3" w:tentative="1">
-      <w:start w:val="1"/>
-      <w:numFmt w:val="decimal"/>
-      <w:lvlText w:val="%4."/>
-      <w:lvlJc w:val="left"/>
-      <w:pPr>
-        <w:tabs>
-          <w:tab w:val="num" w:pos="2880"/>
-        </w:tabs>
-        <w:ind w:left="2880" w:hanging="360"/>
-      </w:pPr>
-    </w:lvl>
-    <w:lvl w:ilvl="4" w:tentative="1">
-      <w:start w:val="1"/>
-      <w:numFmt w:val="decimal"/>
-      <w:lvlText w:val="%5."/>
-      <w:lvlJc w:val="left"/>
-      <w:pPr>
-        <w:tabs>
-          <w:tab w:val="num" w:pos="3600"/>
-        </w:tabs>
-        <w:ind w:left="3600" w:hanging="360"/>
-      </w:pPr>
-    </w:lvl>
-    <w:lvl w:ilvl="5" w:tentative="1">
-      <w:start w:val="1"/>
-      <w:numFmt w:val="decimal"/>
-      <w:lvlText w:val="%6."/>
-      <w:lvlJc w:val="left"/>
-      <w:pPr>
-        <w:tabs>
-          <w:tab w:val="num" w:pos="4320"/>
-        </w:tabs>
-        <w:ind w:left="4320" w:hanging="360"/>
-      </w:pPr>
-    </w:lvl>
-    <w:lvl w:ilvl="6" w:tentative="1">
-      <w:start w:val="1"/>
-      <w:numFmt w:val="decimal"/>
-      <w:lvlText w:val="%7."/>
-      <w:lvlJc w:val="left"/>
-      <w:pPr>
-        <w:tabs>
-          <w:tab w:val="num" w:pos="5040"/>
-        </w:tabs>
-        <w:ind w:left="5040" w:hanging="360"/>
-      </w:pPr>
-    </w:lvl>
-    <w:lvl w:ilvl="7" w:tentative="1">
-      <w:start w:val="1"/>
-      <w:numFmt w:val="decimal"/>
-      <w:lvlText w:val="%8."/>
-      <w:lvlJc w:val="left"/>
-      <w:pPr>
-        <w:tabs>
-          <w:tab w:val="num" w:pos="5760"/>
-        </w:tabs>
-        <w:ind w:left="5760" w:hanging="360"/>
-      </w:pPr>
-    </w:lvl>
-    <w:lvl w:ilvl="8" w:tentative="1">
-      <w:start w:val="1"/>
-      <w:numFmt w:val="decimal"/>
-      <w:lvlText w:val="%9."/>
-      <w:lvlJc w:val="left"/>
-      <w:pPr>
-        <w:tabs>
-          <w:tab w:val="num" w:pos="6480"/>
-        </w:tabs>
-        <w:ind w:left="6480" w:hanging="360"/>
-      </w:pPr>
-    </w:lvl>
-  </w:abstractNum>
-  <w:abstractNum w:abstractNumId="48" w15:restartNumberingAfterBreak="0">
+  <w:abstractNum w:abstractNumId="24" w15:restartNumberingAfterBreak="0">
     <w:nsid w:val="692616EA"/>
     <w:multiLevelType w:val="multilevel"/>
     <w:tmpl w:val="8BE086FC"/>
@@ -12867,233 +10539,7 @@
       </w:pPr>
     </w:lvl>
   </w:abstractNum>
-  <w:abstractNum w:abstractNumId="49" w15:restartNumberingAfterBreak="0">
-    <w:nsid w:val="6AC96545"/>
-    <w:multiLevelType w:val="multilevel"/>
-    <w:tmpl w:val="8C7E2A58"/>
-    <w:lvl w:ilvl="0">
-      <w:start w:val="7"/>
-      <w:numFmt w:val="decimal"/>
-      <w:lvlText w:val="%1."/>
-      <w:lvlJc w:val="left"/>
-      <w:pPr>
-        <w:tabs>
-          <w:tab w:val="num" w:pos="720"/>
-        </w:tabs>
-        <w:ind w:left="720" w:hanging="360"/>
-      </w:pPr>
-    </w:lvl>
-    <w:lvl w:ilvl="1" w:tentative="1">
-      <w:start w:val="1"/>
-      <w:numFmt w:val="decimal"/>
-      <w:lvlText w:val="%2."/>
-      <w:lvlJc w:val="left"/>
-      <w:pPr>
-        <w:tabs>
-          <w:tab w:val="num" w:pos="1440"/>
-        </w:tabs>
-        <w:ind w:left="1440" w:hanging="360"/>
-      </w:pPr>
-    </w:lvl>
-    <w:lvl w:ilvl="2" w:tentative="1">
-      <w:start w:val="1"/>
-      <w:numFmt w:val="decimal"/>
-      <w:lvlText w:val="%3."/>
-      <w:lvlJc w:val="left"/>
-      <w:pPr>
-        <w:tabs>
-          <w:tab w:val="num" w:pos="2160"/>
-        </w:tabs>
-        <w:ind w:left="2160" w:hanging="360"/>
-      </w:pPr>
-    </w:lvl>
-    <w:lvl w:ilvl="3" w:tentative="1">
-      <w:start w:val="1"/>
-      <w:numFmt w:val="decimal"/>
-      <w:lvlText w:val="%4."/>
-      <w:lvlJc w:val="left"/>
-      <w:pPr>
-        <w:tabs>
-          <w:tab w:val="num" w:pos="2880"/>
-        </w:tabs>
-        <w:ind w:left="2880" w:hanging="360"/>
-      </w:pPr>
-    </w:lvl>
-    <w:lvl w:ilvl="4" w:tentative="1">
-      <w:start w:val="1"/>
-      <w:numFmt w:val="decimal"/>
-      <w:lvlText w:val="%5."/>
-      <w:lvlJc w:val="left"/>
-      <w:pPr>
-        <w:tabs>
-          <w:tab w:val="num" w:pos="3600"/>
-        </w:tabs>
-        <w:ind w:left="3600" w:hanging="360"/>
-      </w:pPr>
-    </w:lvl>
-    <w:lvl w:ilvl="5" w:tentative="1">
-      <w:start w:val="1"/>
-      <w:numFmt w:val="decimal"/>
-      <w:lvlText w:val="%6."/>
-      <w:lvlJc w:val="left"/>
-      <w:pPr>
-        <w:tabs>
-          <w:tab w:val="num" w:pos="4320"/>
-        </w:tabs>
-        <w:ind w:left="4320" w:hanging="360"/>
-      </w:pPr>
-    </w:lvl>
-    <w:lvl w:ilvl="6" w:tentative="1">
-      <w:start w:val="1"/>
-      <w:numFmt w:val="decimal"/>
-      <w:lvlText w:val="%7."/>
-      <w:lvlJc w:val="left"/>
-      <w:pPr>
-        <w:tabs>
-          <w:tab w:val="num" w:pos="5040"/>
-        </w:tabs>
-        <w:ind w:left="5040" w:hanging="360"/>
-      </w:pPr>
-    </w:lvl>
-    <w:lvl w:ilvl="7" w:tentative="1">
-      <w:start w:val="1"/>
-      <w:numFmt w:val="decimal"/>
-      <w:lvlText w:val="%8."/>
-      <w:lvlJc w:val="left"/>
-      <w:pPr>
-        <w:tabs>
-          <w:tab w:val="num" w:pos="5760"/>
-        </w:tabs>
-        <w:ind w:left="5760" w:hanging="360"/>
-      </w:pPr>
-    </w:lvl>
-    <w:lvl w:ilvl="8" w:tentative="1">
-      <w:start w:val="1"/>
-      <w:numFmt w:val="decimal"/>
-      <w:lvlText w:val="%9."/>
-      <w:lvlJc w:val="left"/>
-      <w:pPr>
-        <w:tabs>
-          <w:tab w:val="num" w:pos="6480"/>
-        </w:tabs>
-        <w:ind w:left="6480" w:hanging="360"/>
-      </w:pPr>
-    </w:lvl>
-  </w:abstractNum>
-  <w:abstractNum w:abstractNumId="50" w15:restartNumberingAfterBreak="0">
-    <w:nsid w:val="6B19DE68"/>
-    <w:multiLevelType w:val="hybridMultilevel"/>
-    <w:tmpl w:val="BCEC2BD8"/>
-    <w:lvl w:ilvl="0" w:tplc="79DA1576">
-      <w:start w:val="1"/>
-      <w:numFmt w:val="bullet"/>
-      <w:lvlText w:val="·"/>
-      <w:lvlJc w:val="left"/>
-      <w:pPr>
-        <w:ind w:left="720" w:hanging="360"/>
-      </w:pPr>
-      <w:rPr>
-        <w:rFonts w:ascii="Symbol" w:hAnsi="Symbol" w:hint="default"/>
-      </w:rPr>
-    </w:lvl>
-    <w:lvl w:ilvl="1" w:tplc="C0808E00">
-      <w:start w:val="1"/>
-      <w:numFmt w:val="bullet"/>
-      <w:lvlText w:val="o"/>
-      <w:lvlJc w:val="left"/>
-      <w:pPr>
-        <w:ind w:left="1440" w:hanging="360"/>
-      </w:pPr>
-      <w:rPr>
-        <w:rFonts w:ascii="Courier New" w:hAnsi="Courier New" w:hint="default"/>
-      </w:rPr>
-    </w:lvl>
-    <w:lvl w:ilvl="2" w:tplc="3C18F628">
-      <w:start w:val="1"/>
-      <w:numFmt w:val="bullet"/>
-      <w:lvlText w:val=""/>
-      <w:lvlJc w:val="left"/>
-      <w:pPr>
-        <w:ind w:left="2160" w:hanging="360"/>
-      </w:pPr>
-      <w:rPr>
-        <w:rFonts w:ascii="Wingdings" w:hAnsi="Wingdings" w:hint="default"/>
-      </w:rPr>
-    </w:lvl>
-    <w:lvl w:ilvl="3" w:tplc="08CCDDBA">
-      <w:start w:val="1"/>
-      <w:numFmt w:val="bullet"/>
-      <w:lvlText w:val=""/>
-      <w:lvlJc w:val="left"/>
-      <w:pPr>
-        <w:ind w:left="2880" w:hanging="360"/>
-      </w:pPr>
-      <w:rPr>
-        <w:rFonts w:ascii="Symbol" w:hAnsi="Symbol" w:hint="default"/>
-      </w:rPr>
-    </w:lvl>
-    <w:lvl w:ilvl="4" w:tplc="E794DF6A">
-      <w:start w:val="1"/>
-      <w:numFmt w:val="bullet"/>
-      <w:lvlText w:val="o"/>
-      <w:lvlJc w:val="left"/>
-      <w:pPr>
-        <w:ind w:left="3600" w:hanging="360"/>
-      </w:pPr>
-      <w:rPr>
-        <w:rFonts w:ascii="Courier New" w:hAnsi="Courier New" w:hint="default"/>
-      </w:rPr>
-    </w:lvl>
-    <w:lvl w:ilvl="5" w:tplc="99CA563E">
-      <w:start w:val="1"/>
-      <w:numFmt w:val="bullet"/>
-      <w:lvlText w:val=""/>
-      <w:lvlJc w:val="left"/>
-      <w:pPr>
-        <w:ind w:left="4320" w:hanging="360"/>
-      </w:pPr>
-      <w:rPr>
-        <w:rFonts w:ascii="Wingdings" w:hAnsi="Wingdings" w:hint="default"/>
-      </w:rPr>
-    </w:lvl>
-    <w:lvl w:ilvl="6" w:tplc="E47AE046">
-      <w:start w:val="1"/>
-      <w:numFmt w:val="bullet"/>
-      <w:lvlText w:val=""/>
-      <w:lvlJc w:val="left"/>
-      <w:pPr>
-        <w:ind w:left="5040" w:hanging="360"/>
-      </w:pPr>
-      <w:rPr>
-        <w:rFonts w:ascii="Symbol" w:hAnsi="Symbol" w:hint="default"/>
-      </w:rPr>
-    </w:lvl>
-    <w:lvl w:ilvl="7" w:tplc="67E08478">
-      <w:start w:val="1"/>
-      <w:numFmt w:val="bullet"/>
-      <w:lvlText w:val="o"/>
-      <w:lvlJc w:val="left"/>
-      <w:pPr>
-        <w:ind w:left="5760" w:hanging="360"/>
-      </w:pPr>
-      <w:rPr>
-        <w:rFonts w:ascii="Courier New" w:hAnsi="Courier New" w:hint="default"/>
-      </w:rPr>
-    </w:lvl>
-    <w:lvl w:ilvl="8" w:tplc="5958D83A">
-      <w:start w:val="1"/>
-      <w:numFmt w:val="bullet"/>
-      <w:lvlText w:val=""/>
-      <w:lvlJc w:val="left"/>
-      <w:pPr>
-        <w:ind w:left="6480" w:hanging="360"/>
-      </w:pPr>
-      <w:rPr>
-        <w:rFonts w:ascii="Wingdings" w:hAnsi="Wingdings" w:hint="default"/>
-      </w:rPr>
-    </w:lvl>
-  </w:abstractNum>
-  <w:abstractNum w:abstractNumId="51" w15:restartNumberingAfterBreak="0">
+  <w:abstractNum w:abstractNumId="25" w15:restartNumberingAfterBreak="0">
     <w:nsid w:val="6D9841C1"/>
     <w:multiLevelType w:val="multilevel"/>
     <w:tmpl w:val="85E6414A"/>
@@ -13206,93 +10652,7 @@
       </w:pPr>
     </w:lvl>
   </w:abstractNum>
-  <w:abstractNum w:abstractNumId="52" w15:restartNumberingAfterBreak="0">
-    <w:nsid w:val="74482162"/>
-    <w:multiLevelType w:val="hybridMultilevel"/>
-    <w:tmpl w:val="4814847C"/>
-    <w:lvl w:ilvl="0" w:tplc="F1F4ACD6">
-      <w:start w:val="2"/>
-      <w:numFmt w:val="decimal"/>
-      <w:lvlText w:val="%1."/>
-      <w:lvlJc w:val="left"/>
-      <w:pPr>
-        <w:ind w:left="720" w:hanging="360"/>
-      </w:pPr>
-    </w:lvl>
-    <w:lvl w:ilvl="1" w:tplc="03FC30D8">
-      <w:start w:val="1"/>
-      <w:numFmt w:val="lowerLetter"/>
-      <w:lvlText w:val="%2."/>
-      <w:lvlJc w:val="left"/>
-      <w:pPr>
-        <w:ind w:left="1440" w:hanging="360"/>
-      </w:pPr>
-    </w:lvl>
-    <w:lvl w:ilvl="2" w:tplc="28663594">
-      <w:start w:val="1"/>
-      <w:numFmt w:val="lowerRoman"/>
-      <w:lvlText w:val="%3."/>
-      <w:lvlJc w:val="right"/>
-      <w:pPr>
-        <w:ind w:left="2160" w:hanging="180"/>
-      </w:pPr>
-    </w:lvl>
-    <w:lvl w:ilvl="3" w:tplc="F11C4490">
-      <w:start w:val="1"/>
-      <w:numFmt w:val="decimal"/>
-      <w:lvlText w:val="%4."/>
-      <w:lvlJc w:val="left"/>
-      <w:pPr>
-        <w:ind w:left="2880" w:hanging="360"/>
-      </w:pPr>
-    </w:lvl>
-    <w:lvl w:ilvl="4" w:tplc="A2262FD2">
-      <w:start w:val="1"/>
-      <w:numFmt w:val="lowerLetter"/>
-      <w:lvlText w:val="%5."/>
-      <w:lvlJc w:val="left"/>
-      <w:pPr>
-        <w:ind w:left="3600" w:hanging="360"/>
-      </w:pPr>
-    </w:lvl>
-    <w:lvl w:ilvl="5" w:tplc="F6245AD8">
-      <w:start w:val="1"/>
-      <w:numFmt w:val="lowerRoman"/>
-      <w:lvlText w:val="%6."/>
-      <w:lvlJc w:val="right"/>
-      <w:pPr>
-        <w:ind w:left="4320" w:hanging="180"/>
-      </w:pPr>
-    </w:lvl>
-    <w:lvl w:ilvl="6" w:tplc="6C94D6CA">
-      <w:start w:val="1"/>
-      <w:numFmt w:val="decimal"/>
-      <w:lvlText w:val="%7."/>
-      <w:lvlJc w:val="left"/>
-      <w:pPr>
-        <w:ind w:left="5040" w:hanging="360"/>
-      </w:pPr>
-    </w:lvl>
-    <w:lvl w:ilvl="7" w:tplc="7F4C29AA">
-      <w:start w:val="1"/>
-      <w:numFmt w:val="lowerLetter"/>
-      <w:lvlText w:val="%8."/>
-      <w:lvlJc w:val="left"/>
-      <w:pPr>
-        <w:ind w:left="5760" w:hanging="360"/>
-      </w:pPr>
-    </w:lvl>
-    <w:lvl w:ilvl="8" w:tplc="DB48DFA6">
-      <w:start w:val="1"/>
-      <w:numFmt w:val="lowerRoman"/>
-      <w:lvlText w:val="%9."/>
-      <w:lvlJc w:val="right"/>
-      <w:pPr>
-        <w:ind w:left="6480" w:hanging="180"/>
-      </w:pPr>
-    </w:lvl>
-  </w:abstractNum>
-  <w:abstractNum w:abstractNumId="53" w15:restartNumberingAfterBreak="0">
+  <w:abstractNum w:abstractNumId="26" w15:restartNumberingAfterBreak="0">
     <w:nsid w:val="74A52659"/>
     <w:multiLevelType w:val="hybridMultilevel"/>
     <w:tmpl w:val="E0DC1E1A"/>
@@ -13405,7 +10765,7 @@
       </w:rPr>
     </w:lvl>
   </w:abstractNum>
-  <w:abstractNum w:abstractNumId="54" w15:restartNumberingAfterBreak="0">
+  <w:abstractNum w:abstractNumId="27" w15:restartNumberingAfterBreak="0">
     <w:nsid w:val="77BB207C"/>
     <w:multiLevelType w:val="multilevel"/>
     <w:tmpl w:val="C468728A"/>
@@ -13518,405 +10878,7 @@
       </w:pPr>
     </w:lvl>
   </w:abstractNum>
-  <w:abstractNum w:abstractNumId="55" w15:restartNumberingAfterBreak="0">
-    <w:nsid w:val="7808F772"/>
-    <w:multiLevelType w:val="hybridMultilevel"/>
-    <w:tmpl w:val="AFD61F28"/>
-    <w:lvl w:ilvl="0" w:tplc="AF585976">
-      <w:start w:val="12"/>
-      <w:numFmt w:val="decimal"/>
-      <w:lvlText w:val="%1."/>
-      <w:lvlJc w:val="left"/>
-      <w:pPr>
-        <w:ind w:left="720" w:hanging="360"/>
-      </w:pPr>
-    </w:lvl>
-    <w:lvl w:ilvl="1" w:tplc="86701178">
-      <w:start w:val="1"/>
-      <w:numFmt w:val="lowerLetter"/>
-      <w:lvlText w:val="%2."/>
-      <w:lvlJc w:val="left"/>
-      <w:pPr>
-        <w:ind w:left="1440" w:hanging="360"/>
-      </w:pPr>
-    </w:lvl>
-    <w:lvl w:ilvl="2" w:tplc="92ECED54">
-      <w:start w:val="1"/>
-      <w:numFmt w:val="lowerRoman"/>
-      <w:lvlText w:val="%3."/>
-      <w:lvlJc w:val="right"/>
-      <w:pPr>
-        <w:ind w:left="2160" w:hanging="180"/>
-      </w:pPr>
-    </w:lvl>
-    <w:lvl w:ilvl="3" w:tplc="65CCC428">
-      <w:start w:val="1"/>
-      <w:numFmt w:val="decimal"/>
-      <w:lvlText w:val="%4."/>
-      <w:lvlJc w:val="left"/>
-      <w:pPr>
-        <w:ind w:left="2880" w:hanging="360"/>
-      </w:pPr>
-    </w:lvl>
-    <w:lvl w:ilvl="4" w:tplc="D3C60DB6">
-      <w:start w:val="1"/>
-      <w:numFmt w:val="lowerLetter"/>
-      <w:lvlText w:val="%5."/>
-      <w:lvlJc w:val="left"/>
-      <w:pPr>
-        <w:ind w:left="3600" w:hanging="360"/>
-      </w:pPr>
-    </w:lvl>
-    <w:lvl w:ilvl="5" w:tplc="7E5AD030">
-      <w:start w:val="1"/>
-      <w:numFmt w:val="lowerRoman"/>
-      <w:lvlText w:val="%6."/>
-      <w:lvlJc w:val="right"/>
-      <w:pPr>
-        <w:ind w:left="4320" w:hanging="180"/>
-      </w:pPr>
-    </w:lvl>
-    <w:lvl w:ilvl="6" w:tplc="42B44B1E">
-      <w:start w:val="1"/>
-      <w:numFmt w:val="decimal"/>
-      <w:lvlText w:val="%7."/>
-      <w:lvlJc w:val="left"/>
-      <w:pPr>
-        <w:ind w:left="5040" w:hanging="360"/>
-      </w:pPr>
-    </w:lvl>
-    <w:lvl w:ilvl="7" w:tplc="4E8E2B4A">
-      <w:start w:val="1"/>
-      <w:numFmt w:val="lowerLetter"/>
-      <w:lvlText w:val="%8."/>
-      <w:lvlJc w:val="left"/>
-      <w:pPr>
-        <w:ind w:left="5760" w:hanging="360"/>
-      </w:pPr>
-    </w:lvl>
-    <w:lvl w:ilvl="8" w:tplc="12C42B30">
-      <w:start w:val="1"/>
-      <w:numFmt w:val="lowerRoman"/>
-      <w:lvlText w:val="%9."/>
-      <w:lvlJc w:val="right"/>
-      <w:pPr>
-        <w:ind w:left="6480" w:hanging="180"/>
-      </w:pPr>
-    </w:lvl>
-  </w:abstractNum>
-  <w:abstractNum w:abstractNumId="56" w15:restartNumberingAfterBreak="0">
-    <w:nsid w:val="7A195324"/>
-    <w:multiLevelType w:val="multilevel"/>
-    <w:tmpl w:val="AF0E1D64"/>
-    <w:lvl w:ilvl="0">
-      <w:start w:val="5"/>
-      <w:numFmt w:val="decimal"/>
-      <w:lvlText w:val="%1."/>
-      <w:lvlJc w:val="left"/>
-      <w:pPr>
-        <w:tabs>
-          <w:tab w:val="num" w:pos="720"/>
-        </w:tabs>
-        <w:ind w:left="720" w:hanging="360"/>
-      </w:pPr>
-    </w:lvl>
-    <w:lvl w:ilvl="1" w:tentative="1">
-      <w:start w:val="1"/>
-      <w:numFmt w:val="decimal"/>
-      <w:lvlText w:val="%2."/>
-      <w:lvlJc w:val="left"/>
-      <w:pPr>
-        <w:tabs>
-          <w:tab w:val="num" w:pos="1440"/>
-        </w:tabs>
-        <w:ind w:left="1440" w:hanging="360"/>
-      </w:pPr>
-    </w:lvl>
-    <w:lvl w:ilvl="2" w:tentative="1">
-      <w:start w:val="1"/>
-      <w:numFmt w:val="decimal"/>
-      <w:lvlText w:val="%3."/>
-      <w:lvlJc w:val="left"/>
-      <w:pPr>
-        <w:tabs>
-          <w:tab w:val="num" w:pos="2160"/>
-        </w:tabs>
-        <w:ind w:left="2160" w:hanging="360"/>
-      </w:pPr>
-    </w:lvl>
-    <w:lvl w:ilvl="3" w:tentative="1">
-      <w:start w:val="1"/>
-      <w:numFmt w:val="decimal"/>
-      <w:lvlText w:val="%4."/>
-      <w:lvlJc w:val="left"/>
-      <w:pPr>
-        <w:tabs>
-          <w:tab w:val="num" w:pos="2880"/>
-        </w:tabs>
-        <w:ind w:left="2880" w:hanging="360"/>
-      </w:pPr>
-    </w:lvl>
-    <w:lvl w:ilvl="4" w:tentative="1">
-      <w:start w:val="1"/>
-      <w:numFmt w:val="decimal"/>
-      <w:lvlText w:val="%5."/>
-      <w:lvlJc w:val="left"/>
-      <w:pPr>
-        <w:tabs>
-          <w:tab w:val="num" w:pos="3600"/>
-        </w:tabs>
-        <w:ind w:left="3600" w:hanging="360"/>
-      </w:pPr>
-    </w:lvl>
-    <w:lvl w:ilvl="5" w:tentative="1">
-      <w:start w:val="1"/>
-      <w:numFmt w:val="decimal"/>
-      <w:lvlText w:val="%6."/>
-      <w:lvlJc w:val="left"/>
-      <w:pPr>
-        <w:tabs>
-          <w:tab w:val="num" w:pos="4320"/>
-        </w:tabs>
-        <w:ind w:left="4320" w:hanging="360"/>
-      </w:pPr>
-    </w:lvl>
-    <w:lvl w:ilvl="6" w:tentative="1">
-      <w:start w:val="1"/>
-      <w:numFmt w:val="decimal"/>
-      <w:lvlText w:val="%7."/>
-      <w:lvlJc w:val="left"/>
-      <w:pPr>
-        <w:tabs>
-          <w:tab w:val="num" w:pos="5040"/>
-        </w:tabs>
-        <w:ind w:left="5040" w:hanging="360"/>
-      </w:pPr>
-    </w:lvl>
-    <w:lvl w:ilvl="7" w:tentative="1">
-      <w:start w:val="1"/>
-      <w:numFmt w:val="decimal"/>
-      <w:lvlText w:val="%8."/>
-      <w:lvlJc w:val="left"/>
-      <w:pPr>
-        <w:tabs>
-          <w:tab w:val="num" w:pos="5760"/>
-        </w:tabs>
-        <w:ind w:left="5760" w:hanging="360"/>
-      </w:pPr>
-    </w:lvl>
-    <w:lvl w:ilvl="8" w:tentative="1">
-      <w:start w:val="1"/>
-      <w:numFmt w:val="decimal"/>
-      <w:lvlText w:val="%9."/>
-      <w:lvlJc w:val="left"/>
-      <w:pPr>
-        <w:tabs>
-          <w:tab w:val="num" w:pos="6480"/>
-        </w:tabs>
-        <w:ind w:left="6480" w:hanging="360"/>
-      </w:pPr>
-    </w:lvl>
-  </w:abstractNum>
-  <w:abstractNum w:abstractNumId="57" w15:restartNumberingAfterBreak="0">
-    <w:nsid w:val="7C8C5333"/>
-    <w:multiLevelType w:val="multilevel"/>
-    <w:tmpl w:val="0116EF42"/>
-    <w:lvl w:ilvl="0">
-      <w:start w:val="6"/>
-      <w:numFmt w:val="decimal"/>
-      <w:lvlText w:val="%1."/>
-      <w:lvlJc w:val="left"/>
-      <w:pPr>
-        <w:tabs>
-          <w:tab w:val="num" w:pos="720"/>
-        </w:tabs>
-        <w:ind w:left="720" w:hanging="360"/>
-      </w:pPr>
-    </w:lvl>
-    <w:lvl w:ilvl="1" w:tentative="1">
-      <w:start w:val="1"/>
-      <w:numFmt w:val="decimal"/>
-      <w:lvlText w:val="%2."/>
-      <w:lvlJc w:val="left"/>
-      <w:pPr>
-        <w:tabs>
-          <w:tab w:val="num" w:pos="1440"/>
-        </w:tabs>
-        <w:ind w:left="1440" w:hanging="360"/>
-      </w:pPr>
-    </w:lvl>
-    <w:lvl w:ilvl="2" w:tentative="1">
-      <w:start w:val="1"/>
-      <w:numFmt w:val="decimal"/>
-      <w:lvlText w:val="%3."/>
-      <w:lvlJc w:val="left"/>
-      <w:pPr>
-        <w:tabs>
-          <w:tab w:val="num" w:pos="2160"/>
-        </w:tabs>
-        <w:ind w:left="2160" w:hanging="360"/>
-      </w:pPr>
-    </w:lvl>
-    <w:lvl w:ilvl="3" w:tentative="1">
-      <w:start w:val="1"/>
-      <w:numFmt w:val="decimal"/>
-      <w:lvlText w:val="%4."/>
-      <w:lvlJc w:val="left"/>
-      <w:pPr>
-        <w:tabs>
-          <w:tab w:val="num" w:pos="2880"/>
-        </w:tabs>
-        <w:ind w:left="2880" w:hanging="360"/>
-      </w:pPr>
-    </w:lvl>
-    <w:lvl w:ilvl="4" w:tentative="1">
-      <w:start w:val="1"/>
-      <w:numFmt w:val="decimal"/>
-      <w:lvlText w:val="%5."/>
-      <w:lvlJc w:val="left"/>
-      <w:pPr>
-        <w:tabs>
-          <w:tab w:val="num" w:pos="3600"/>
-        </w:tabs>
-        <w:ind w:left="3600" w:hanging="360"/>
-      </w:pPr>
-    </w:lvl>
-    <w:lvl w:ilvl="5" w:tentative="1">
-      <w:start w:val="1"/>
-      <w:numFmt w:val="decimal"/>
-      <w:lvlText w:val="%6."/>
-      <w:lvlJc w:val="left"/>
-      <w:pPr>
-        <w:tabs>
-          <w:tab w:val="num" w:pos="4320"/>
-        </w:tabs>
-        <w:ind w:left="4320" w:hanging="360"/>
-      </w:pPr>
-    </w:lvl>
-    <w:lvl w:ilvl="6" w:tentative="1">
-      <w:start w:val="1"/>
-      <w:numFmt w:val="decimal"/>
-      <w:lvlText w:val="%7."/>
-      <w:lvlJc w:val="left"/>
-      <w:pPr>
-        <w:tabs>
-          <w:tab w:val="num" w:pos="5040"/>
-        </w:tabs>
-        <w:ind w:left="5040" w:hanging="360"/>
-      </w:pPr>
-    </w:lvl>
-    <w:lvl w:ilvl="7" w:tentative="1">
-      <w:start w:val="1"/>
-      <w:numFmt w:val="decimal"/>
-      <w:lvlText w:val="%8."/>
-      <w:lvlJc w:val="left"/>
-      <w:pPr>
-        <w:tabs>
-          <w:tab w:val="num" w:pos="5760"/>
-        </w:tabs>
-        <w:ind w:left="5760" w:hanging="360"/>
-      </w:pPr>
-    </w:lvl>
-    <w:lvl w:ilvl="8" w:tentative="1">
-      <w:start w:val="1"/>
-      <w:numFmt w:val="decimal"/>
-      <w:lvlText w:val="%9."/>
-      <w:lvlJc w:val="left"/>
-      <w:pPr>
-        <w:tabs>
-          <w:tab w:val="num" w:pos="6480"/>
-        </w:tabs>
-        <w:ind w:left="6480" w:hanging="360"/>
-      </w:pPr>
-    </w:lvl>
-  </w:abstractNum>
-  <w:abstractNum w:abstractNumId="58" w15:restartNumberingAfterBreak="0">
-    <w:nsid w:val="7CA6BCB3"/>
-    <w:multiLevelType w:val="hybridMultilevel"/>
-    <w:tmpl w:val="740687C4"/>
-    <w:lvl w:ilvl="0" w:tplc="119CD3A2">
-      <w:start w:val="6"/>
-      <w:numFmt w:val="decimal"/>
-      <w:lvlText w:val="%1."/>
-      <w:lvlJc w:val="left"/>
-      <w:pPr>
-        <w:ind w:left="720" w:hanging="360"/>
-      </w:pPr>
-    </w:lvl>
-    <w:lvl w:ilvl="1" w:tplc="ABCEA9CA">
-      <w:start w:val="1"/>
-      <w:numFmt w:val="lowerLetter"/>
-      <w:lvlText w:val="%2."/>
-      <w:lvlJc w:val="left"/>
-      <w:pPr>
-        <w:ind w:left="1440" w:hanging="360"/>
-      </w:pPr>
-    </w:lvl>
-    <w:lvl w:ilvl="2" w:tplc="2D848FDE">
-      <w:start w:val="1"/>
-      <w:numFmt w:val="lowerRoman"/>
-      <w:lvlText w:val="%3."/>
-      <w:lvlJc w:val="right"/>
-      <w:pPr>
-        <w:ind w:left="2160" w:hanging="180"/>
-      </w:pPr>
-    </w:lvl>
-    <w:lvl w:ilvl="3" w:tplc="C5A8632A">
-      <w:start w:val="1"/>
-      <w:numFmt w:val="decimal"/>
-      <w:lvlText w:val="%4."/>
-      <w:lvlJc w:val="left"/>
-      <w:pPr>
-        <w:ind w:left="2880" w:hanging="360"/>
-      </w:pPr>
-    </w:lvl>
-    <w:lvl w:ilvl="4" w:tplc="CC0A15A0">
-      <w:start w:val="1"/>
-      <w:numFmt w:val="lowerLetter"/>
-      <w:lvlText w:val="%5."/>
-      <w:lvlJc w:val="left"/>
-      <w:pPr>
-        <w:ind w:left="3600" w:hanging="360"/>
-      </w:pPr>
-    </w:lvl>
-    <w:lvl w:ilvl="5" w:tplc="FD508D12">
-      <w:start w:val="1"/>
-      <w:numFmt w:val="lowerRoman"/>
-      <w:lvlText w:val="%6."/>
-      <w:lvlJc w:val="right"/>
-      <w:pPr>
-        <w:ind w:left="4320" w:hanging="180"/>
-      </w:pPr>
-    </w:lvl>
-    <w:lvl w:ilvl="6" w:tplc="53FEB21E">
-      <w:start w:val="1"/>
-      <w:numFmt w:val="decimal"/>
-      <w:lvlText w:val="%7."/>
-      <w:lvlJc w:val="left"/>
-      <w:pPr>
-        <w:ind w:left="5040" w:hanging="360"/>
-      </w:pPr>
-    </w:lvl>
-    <w:lvl w:ilvl="7" w:tplc="ADC042D2">
-      <w:start w:val="1"/>
-      <w:numFmt w:val="lowerLetter"/>
-      <w:lvlText w:val="%8."/>
-      <w:lvlJc w:val="left"/>
-      <w:pPr>
-        <w:ind w:left="5760" w:hanging="360"/>
-      </w:pPr>
-    </w:lvl>
-    <w:lvl w:ilvl="8" w:tplc="EA12560E">
-      <w:start w:val="1"/>
-      <w:numFmt w:val="lowerRoman"/>
-      <w:lvlText w:val="%9."/>
-      <w:lvlJc w:val="right"/>
-      <w:pPr>
-        <w:ind w:left="6480" w:hanging="180"/>
-      </w:pPr>
-    </w:lvl>
-  </w:abstractNum>
-  <w:abstractNum w:abstractNumId="59" w15:restartNumberingAfterBreak="0">
+  <w:abstractNum w:abstractNumId="28" w15:restartNumberingAfterBreak="0">
     <w:nsid w:val="7FD60D93"/>
     <w:multiLevelType w:val="multilevel"/>
     <w:tmpl w:val="EF9CEFAE"/>
@@ -14029,186 +10991,94 @@
       </w:pPr>
     </w:lvl>
   </w:abstractNum>
-  <w:num w:numId="1" w16cid:durableId="2026899220">
-    <w:abstractNumId w:val="55"/>
+  <w:num w:numId="1" w16cid:durableId="1524325315">
+    <w:abstractNumId w:val="15"/>
   </w:num>
-  <w:num w:numId="2" w16cid:durableId="826896249">
-    <w:abstractNumId w:val="37"/>
+  <w:num w:numId="2" w16cid:durableId="2057120788">
+    <w:abstractNumId w:val="3"/>
   </w:num>
-  <w:num w:numId="3" w16cid:durableId="1022823685">
+  <w:num w:numId="3" w16cid:durableId="2093968284">
+    <w:abstractNumId w:val="18"/>
+  </w:num>
+  <w:num w:numId="4" w16cid:durableId="1326544167">
+    <w:abstractNumId w:val="26"/>
+  </w:num>
+  <w:num w:numId="5" w16cid:durableId="41684743">
+    <w:abstractNumId w:val="21"/>
+  </w:num>
+  <w:num w:numId="6" w16cid:durableId="1290622320">
+    <w:abstractNumId w:val="17"/>
+  </w:num>
+  <w:num w:numId="7" w16cid:durableId="2024283297">
+    <w:abstractNumId w:val="9"/>
+  </w:num>
+  <w:num w:numId="8" w16cid:durableId="2097438580">
+    <w:abstractNumId w:val="16"/>
+  </w:num>
+  <w:num w:numId="9" w16cid:durableId="1047950504">
+    <w:abstractNumId w:val="25"/>
+  </w:num>
+  <w:num w:numId="10" w16cid:durableId="868300177">
+    <w:abstractNumId w:val="27"/>
+  </w:num>
+  <w:num w:numId="11" w16cid:durableId="1043019779">
+    <w:abstractNumId w:val="22"/>
+  </w:num>
+  <w:num w:numId="12" w16cid:durableId="488442374">
+    <w:abstractNumId w:val="1"/>
+  </w:num>
+  <w:num w:numId="13" w16cid:durableId="1042286755">
+    <w:abstractNumId w:val="11"/>
+  </w:num>
+  <w:num w:numId="14" w16cid:durableId="1307976707">
     <w:abstractNumId w:val="19"/>
   </w:num>
-  <w:num w:numId="4" w16cid:durableId="1494299198">
+  <w:num w:numId="15" w16cid:durableId="1375424553">
+    <w:abstractNumId w:val="0"/>
+  </w:num>
+  <w:num w:numId="16" w16cid:durableId="1850833126">
+    <w:abstractNumId w:val="12"/>
+  </w:num>
+  <w:num w:numId="17" w16cid:durableId="1387803230">
+    <w:abstractNumId w:val="28"/>
+  </w:num>
+  <w:num w:numId="18" w16cid:durableId="1843086070">
+    <w:abstractNumId w:val="4"/>
+  </w:num>
+  <w:num w:numId="19" w16cid:durableId="656302614">
+    <w:abstractNumId w:val="14"/>
+  </w:num>
+  <w:num w:numId="20" w16cid:durableId="917832687">
+    <w:abstractNumId w:val="6"/>
+  </w:num>
+  <w:num w:numId="21" w16cid:durableId="176192527">
+    <w:abstractNumId w:val="20"/>
+  </w:num>
+  <w:num w:numId="22" w16cid:durableId="683677406">
+    <w:abstractNumId w:val="7"/>
+  </w:num>
+  <w:num w:numId="23" w16cid:durableId="335152168">
+    <w:abstractNumId w:val="5"/>
+  </w:num>
+  <w:num w:numId="24" w16cid:durableId="491288582">
     <w:abstractNumId w:val="2"/>
   </w:num>
-  <w:num w:numId="5" w16cid:durableId="1306544022">
-    <w:abstractNumId w:val="18"/>
+  <w:num w:numId="25" w16cid:durableId="1562911008">
+    <w:abstractNumId w:val="10"/>
   </w:num>
-  <w:num w:numId="6" w16cid:durableId="1060372840">
-    <w:abstractNumId w:val="35"/>
+  <w:num w:numId="26" w16cid:durableId="2053191358">
+    <w:abstractNumId w:val="8"/>
   </w:num>
-  <w:num w:numId="7" w16cid:durableId="168835144">
-    <w:abstractNumId w:val="58"/>
+  <w:num w:numId="27" w16cid:durableId="1389183655">
+    <w:abstractNumId w:val="24"/>
   </w:num>
-  <w:num w:numId="8" w16cid:durableId="1306740124">
-    <w:abstractNumId w:val="3"/>
+  <w:num w:numId="28" w16cid:durableId="982193490">
+    <w:abstractNumId w:val="23"/>
   </w:num>
-  <w:num w:numId="9" w16cid:durableId="1716543856">
-    <w:abstractNumId w:val="21"/>
-  </w:num>
-  <w:num w:numId="10" w16cid:durableId="39600233">
-    <w:abstractNumId w:val="34"/>
-  </w:num>
-  <w:num w:numId="11" w16cid:durableId="1411846543">
+  <w:num w:numId="29" w16cid:durableId="1333491918">
     <w:abstractNumId w:val="13"/>
   </w:num>
-  <w:num w:numId="12" w16cid:durableId="1524325315">
-    <w:abstractNumId w:val="29"/>
-  </w:num>
-  <w:num w:numId="13" w16cid:durableId="1985154856">
-    <w:abstractNumId w:val="5"/>
-  </w:num>
-  <w:num w:numId="14" w16cid:durableId="20399862">
-    <w:abstractNumId w:val="39"/>
-  </w:num>
-  <w:num w:numId="15" w16cid:durableId="1603612999">
-    <w:abstractNumId w:val="9"/>
-  </w:num>
-  <w:num w:numId="16" w16cid:durableId="935939327">
-    <w:abstractNumId w:val="44"/>
-  </w:num>
-  <w:num w:numId="17" w16cid:durableId="1733117963">
-    <w:abstractNumId w:val="17"/>
-  </w:num>
-  <w:num w:numId="18" w16cid:durableId="2057120788">
-    <w:abstractNumId w:val="7"/>
-  </w:num>
-  <w:num w:numId="19" w16cid:durableId="2093968284">
-    <w:abstractNumId w:val="36"/>
-  </w:num>
-  <w:num w:numId="20" w16cid:durableId="963465520">
-    <w:abstractNumId w:val="38"/>
-  </w:num>
-  <w:num w:numId="21" w16cid:durableId="1661497862">
-    <w:abstractNumId w:val="4"/>
-  </w:num>
-  <w:num w:numId="22" w16cid:durableId="375549584">
-    <w:abstractNumId w:val="50"/>
-  </w:num>
-  <w:num w:numId="23" w16cid:durableId="1326544167">
-    <w:abstractNumId w:val="53"/>
-  </w:num>
-  <w:num w:numId="24" w16cid:durableId="478308656">
-    <w:abstractNumId w:val="26"/>
-  </w:num>
-  <w:num w:numId="25" w16cid:durableId="446437584">
-    <w:abstractNumId w:val="14"/>
-  </w:num>
-  <w:num w:numId="26" w16cid:durableId="457142970">
-    <w:abstractNumId w:val="24"/>
-  </w:num>
-  <w:num w:numId="27" w16cid:durableId="423496504">
-    <w:abstractNumId w:val="52"/>
-  </w:num>
-  <w:num w:numId="28" w16cid:durableId="41684743">
-    <w:abstractNumId w:val="43"/>
-  </w:num>
-  <w:num w:numId="29" w16cid:durableId="1290622320">
-    <w:abstractNumId w:val="32"/>
-  </w:num>
-  <w:num w:numId="30" w16cid:durableId="2024283297">
-    <w:abstractNumId w:val="20"/>
-  </w:num>
-  <w:num w:numId="31" w16cid:durableId="2097438580">
-    <w:abstractNumId w:val="31"/>
-  </w:num>
-  <w:num w:numId="32" w16cid:durableId="1047950504">
-    <w:abstractNumId w:val="51"/>
-  </w:num>
-  <w:num w:numId="33" w16cid:durableId="868300177">
-    <w:abstractNumId w:val="54"/>
-  </w:num>
-  <w:num w:numId="34" w16cid:durableId="1043019779">
-    <w:abstractNumId w:val="45"/>
-  </w:num>
-  <w:num w:numId="35" w16cid:durableId="488442374">
-    <w:abstractNumId w:val="1"/>
-  </w:num>
-  <w:num w:numId="36" w16cid:durableId="1042286755">
-    <w:abstractNumId w:val="23"/>
-  </w:num>
-  <w:num w:numId="37" w16cid:durableId="1392384302">
-    <w:abstractNumId w:val="11"/>
-  </w:num>
-  <w:num w:numId="38" w16cid:durableId="718667875">
-    <w:abstractNumId w:val="30"/>
-  </w:num>
-  <w:num w:numId="39" w16cid:durableId="132674049">
-    <w:abstractNumId w:val="47"/>
-  </w:num>
-  <w:num w:numId="40" w16cid:durableId="1410541393">
-    <w:abstractNumId w:val="42"/>
-  </w:num>
-  <w:num w:numId="41" w16cid:durableId="338234754">
-    <w:abstractNumId w:val="56"/>
-  </w:num>
-  <w:num w:numId="42" w16cid:durableId="1398746185">
-    <w:abstractNumId w:val="57"/>
-  </w:num>
-  <w:num w:numId="43" w16cid:durableId="987787135">
-    <w:abstractNumId w:val="49"/>
-  </w:num>
-  <w:num w:numId="44" w16cid:durableId="837765879">
-    <w:abstractNumId w:val="33"/>
-  </w:num>
-  <w:num w:numId="45" w16cid:durableId="544760050">
-    <w:abstractNumId w:val="25"/>
-  </w:num>
-  <w:num w:numId="46" w16cid:durableId="1307976707">
-    <w:abstractNumId w:val="40"/>
-  </w:num>
-  <w:num w:numId="47" w16cid:durableId="1375424553">
-    <w:abstractNumId w:val="0"/>
-  </w:num>
-  <w:num w:numId="48" w16cid:durableId="1850833126">
-    <w:abstractNumId w:val="27"/>
-  </w:num>
-  <w:num w:numId="49" w16cid:durableId="1387803230">
-    <w:abstractNumId w:val="59"/>
-  </w:num>
-  <w:num w:numId="50" w16cid:durableId="1843086070">
-    <w:abstractNumId w:val="8"/>
-  </w:num>
-  <w:num w:numId="51" w16cid:durableId="656302614">
-    <w:abstractNumId w:val="28"/>
-  </w:num>
-  <w:num w:numId="52" w16cid:durableId="917832687">
-    <w:abstractNumId w:val="12"/>
-  </w:num>
-  <w:num w:numId="53" w16cid:durableId="176192527">
-    <w:abstractNumId w:val="41"/>
-  </w:num>
-  <w:num w:numId="54" w16cid:durableId="683677406">
-    <w:abstractNumId w:val="15"/>
-  </w:num>
-  <w:num w:numId="55" w16cid:durableId="335152168">
-    <w:abstractNumId w:val="10"/>
-  </w:num>
-  <w:num w:numId="56" w16cid:durableId="491288582">
-    <w:abstractNumId w:val="6"/>
-  </w:num>
-  <w:num w:numId="57" w16cid:durableId="1562911008">
-    <w:abstractNumId w:val="22"/>
-  </w:num>
-  <w:num w:numId="58" w16cid:durableId="2053191358">
-    <w:abstractNumId w:val="16"/>
-  </w:num>
-  <w:num w:numId="59" w16cid:durableId="1389183655">
-    <w:abstractNumId w:val="48"/>
-  </w:num>
-  <w:num w:numId="60" w16cid:durableId="982193490">
-    <w:abstractNumId w:val="46"/>
-  </w:num>
+  <w:numIdMacAtCleanup w:val="29"/>
 </w:numbering>
 </file>
 
@@ -14627,6 +11497,7 @@
   <w:style w:type="character" w:default="1" w:styleId="DefaultParagraphFont">
     <w:name w:val="Default Paragraph Font"/>
     <w:uiPriority w:val="1"/>
+    <w:semiHidden/>
     <w:unhideWhenUsed/>
   </w:style>
   <w:style w:type="table" w:default="1" w:styleId="TableNormal">
@@ -15084,15 +11955,6 @@
 </file>
 
 <file path=customXml/item1.xml><?xml version="1.0" encoding="utf-8"?>
-<?mso-contentType ?>
-<FormTemplates xmlns="http://schemas.microsoft.com/sharepoint/v3/contenttype/forms">
-  <Display>DocumentLibraryForm</Display>
-  <Edit>DocumentLibraryForm</Edit>
-  <New>DocumentLibraryForm</New>
-</FormTemplates>
-</file>
-
-<file path=customXml/item2.xml><?xml version="1.0" encoding="utf-8"?>
 <ct:contentTypeSchema xmlns:ct="http://schemas.microsoft.com/office/2006/metadata/contentType" xmlns:ma="http://schemas.microsoft.com/office/2006/metadata/properties/metaAttributes" ct:_="" ma:_="" ma:contentTypeName="Document" ma:contentTypeID="0x01010078E5C03F786D684AB79627F2BAF5AB3A" ma:contentTypeVersion="12" ma:contentTypeDescription="Create a new document." ma:contentTypeScope="" ma:versionID="6753d19c26ced2570449d2cfe2fd38cd">
   <xsd:schema xmlns:xsd="http://www.w3.org/2001/XMLSchema" xmlns:xs="http://www.w3.org/2001/XMLSchema" xmlns:p="http://schemas.microsoft.com/office/2006/metadata/properties" xmlns:ns2="31aac78f-6ed8-4134-ac7e-47c186d487c3" xmlns:ns3="0d803109-e11b-45d4-a4e8-5bf0740163af" targetNamespace="http://schemas.microsoft.com/office/2006/metadata/properties" ma:root="true" ma:fieldsID="59531f12ec9f3761682ad3919ac9365f" ns2:_="" ns3:_="">
     <xsd:import namespace="31aac78f-6ed8-4134-ac7e-47c186d487c3"/>
@@ -15309,6 +12171,15 @@
 </ct:contentTypeSchema>
 </file>
 
+<file path=customXml/item2.xml><?xml version="1.0" encoding="utf-8"?>
+<?mso-contentType ?>
+<FormTemplates xmlns="http://schemas.microsoft.com/sharepoint/v3/contenttype/forms">
+  <Display>DocumentLibraryForm</Display>
+  <Edit>DocumentLibraryForm</Edit>
+  <New>DocumentLibraryForm</New>
+</FormTemplates>
+</file>
+
 <file path=customXml/item3.xml><?xml version="1.0" encoding="utf-8"?>
 <p:properties xmlns:p="http://schemas.microsoft.com/office/2006/metadata/properties" xmlns:xsi="http://www.w3.org/2001/XMLSchema-instance" xmlns:pc="http://schemas.microsoft.com/office/infopath/2007/PartnerControls">
   <documentManagement>
@@ -15321,14 +12192,6 @@
 </file>
 
 <file path=customXml/itemProps1.xml><?xml version="1.0" encoding="utf-8"?>
-<ds:datastoreItem xmlns:ds="http://schemas.openxmlformats.org/officeDocument/2006/customXml" ds:itemID="{1480C606-AF63-40D4-829E-38C9DFCF2BAF}">
-  <ds:schemaRefs>
-    <ds:schemaRef ds:uri="http://schemas.microsoft.com/sharepoint/v3/contenttype/forms"/>
-  </ds:schemaRefs>
-</ds:datastoreItem>
-</file>
-
-<file path=customXml/itemProps2.xml><?xml version="1.0" encoding="utf-8"?>
 <ds:datastoreItem xmlns:ds="http://schemas.openxmlformats.org/officeDocument/2006/customXml" ds:itemID="{12F71F50-16AC-48ED-9D05-EDFCDF90E651}">
   <ds:schemaRefs>
     <ds:schemaRef ds:uri="http://schemas.microsoft.com/office/2006/metadata/contentType"/>
@@ -15347,6 +12210,14 @@
 </ds:datastoreItem>
 </file>
 
+<file path=customXml/itemProps2.xml><?xml version="1.0" encoding="utf-8"?>
+<ds:datastoreItem xmlns:ds="http://schemas.openxmlformats.org/officeDocument/2006/customXml" ds:itemID="{1480C606-AF63-40D4-829E-38C9DFCF2BAF}">
+  <ds:schemaRefs>
+    <ds:schemaRef ds:uri="http://schemas.microsoft.com/sharepoint/v3/contenttype/forms"/>
+  </ds:schemaRefs>
+</ds:datastoreItem>
+</file>
+
 <file path=customXml/itemProps3.xml><?xml version="1.0" encoding="utf-8"?>
 <ds:datastoreItem xmlns:ds="http://schemas.openxmlformats.org/officeDocument/2006/customXml" ds:itemID="{9DEA5669-C3CB-491D-B15D-E4036C18FD6F}">
   <ds:schemaRefs>

</xml_diff>

<commit_message>
Update 12 COMMUNICATION MANAGEMENT PLAN - DEVELOPMENTALITY.docx
</commit_message>
<xml_diff>
--- a/documentation/projman/After midterm deliverables/12 COMMUNICATION MANAGEMENT PLAN - DEVELOPMENTALITY.docx
+++ b/documentation/projman/After midterm deliverables/12 COMMUNICATION MANAGEMENT PLAN - DEVELOPMENTALITY.docx
@@ -1,6 +1,6 @@
 
 <file path=word/document.xml><?xml version="1.0" encoding="utf-8"?>
-<w:document xmlns:wpc="http://schemas.microsoft.com/office/word/2010/wordprocessingCanvas" xmlns:cx="http://schemas.microsoft.com/office/drawing/2014/chartex" xmlns:cx1="http://schemas.microsoft.com/office/drawing/2015/9/8/chartex" xmlns:cx2="http://schemas.microsoft.com/office/drawing/2015/10/21/chartex" xmlns:cx3="http://schemas.microsoft.com/office/drawing/2016/5/9/chartex" xmlns:cx4="http://schemas.microsoft.com/office/drawing/2016/5/10/chartex" xmlns:cx5="http://schemas.microsoft.com/office/drawing/2016/5/11/chartex" xmlns:cx6="http://schemas.microsoft.com/office/drawing/2016/5/12/chartex" xmlns:cx7="http://schemas.microsoft.com/office/drawing/2016/5/13/chartex" xmlns:cx8="http://schemas.microsoft.com/office/drawing/2016/5/14/chartex" xmlns:mc="http://schemas.openxmlformats.org/markup-compatibility/2006" xmlns:aink="http://schemas.microsoft.com/office/drawing/2016/ink" xmlns:am3d="http://schemas.microsoft.com/office/drawing/2017/model3d" xmlns:o="urn:schemas-microsoft-com:office:office" xmlns:oel="http://schemas.microsoft.com/office/2019/extlst" xmlns:r="http://schemas.openxmlformats.org/officeDocument/2006/relationships" xmlns:m="http://schemas.openxmlformats.org/officeDocument/2006/math" xmlns:v="urn:schemas-microsoft-com:vml" xmlns:wp14="http://schemas.microsoft.com/office/word/2010/wordprocessingDrawing" xmlns:wp="http://schemas.openxmlformats.org/drawingml/2006/wordprocessingDrawing" xmlns:w10="urn:schemas-microsoft-com:office:word" xmlns:w="http://schemas.openxmlformats.org/wordprocessingml/2006/main" xmlns:w14="http://schemas.microsoft.com/office/word/2010/wordml" xmlns:w15="http://schemas.microsoft.com/office/word/2012/wordml" xmlns:w16cex="http://schemas.microsoft.com/office/word/2018/wordml/cex" xmlns:w16cid="http://schemas.microsoft.com/office/word/2016/wordml/cid" xmlns:w16="http://schemas.microsoft.com/office/word/2018/wordml" xmlns:w16du="http://schemas.microsoft.com/office/word/2023/wordml/word16du" xmlns:w16sdtdh="http://schemas.microsoft.com/office/word/2020/wordml/sdtdatahash" xmlns:w16se="http://schemas.microsoft.com/office/word/2015/wordml/symex" xmlns:wpg="http://schemas.microsoft.com/office/word/2010/wordprocessingGroup" xmlns:wpi="http://schemas.microsoft.com/office/word/2010/wordprocessingInk" xmlns:wne="http://schemas.microsoft.com/office/word/2006/wordml" xmlns:wps="http://schemas.microsoft.com/office/word/2010/wordprocessingShape" mc:Ignorable="w14 w15 w16se w16cid w16 w16cex w16sdtdh wp14">
+<w:document xmlns:wpc="http://schemas.microsoft.com/office/word/2010/wordprocessingCanvas" xmlns:cx="http://schemas.microsoft.com/office/drawing/2014/chartex" xmlns:cx1="http://schemas.microsoft.com/office/drawing/2015/9/8/chartex" xmlns:cx2="http://schemas.microsoft.com/office/drawing/2015/10/21/chartex" xmlns:cx3="http://schemas.microsoft.com/office/drawing/2016/5/9/chartex" xmlns:cx4="http://schemas.microsoft.com/office/drawing/2016/5/10/chartex" xmlns:cx5="http://schemas.microsoft.com/office/drawing/2016/5/11/chartex" xmlns:cx6="http://schemas.microsoft.com/office/drawing/2016/5/12/chartex" xmlns:cx7="http://schemas.microsoft.com/office/drawing/2016/5/13/chartex" xmlns:cx8="http://schemas.microsoft.com/office/drawing/2016/5/14/chartex" xmlns:mc="http://schemas.openxmlformats.org/markup-compatibility/2006" xmlns:aink="http://schemas.microsoft.com/office/drawing/2016/ink" xmlns:am3d="http://schemas.microsoft.com/office/drawing/2017/model3d" xmlns:o="urn:schemas-microsoft-com:office:office" xmlns:oel="http://schemas.microsoft.com/office/2019/extlst" xmlns:r="http://schemas.openxmlformats.org/officeDocument/2006/relationships" xmlns:m="http://schemas.openxmlformats.org/officeDocument/2006/math" xmlns:v="urn:schemas-microsoft-com:vml" xmlns:wp14="http://schemas.microsoft.com/office/word/2010/wordprocessingDrawing" xmlns:wp="http://schemas.openxmlformats.org/drawingml/2006/wordprocessingDrawing" xmlns:w10="urn:schemas-microsoft-com:office:word" xmlns:w="http://schemas.openxmlformats.org/wordprocessingml/2006/main" xmlns:w14="http://schemas.microsoft.com/office/word/2010/wordml" xmlns:w15="http://schemas.microsoft.com/office/word/2012/wordml" xmlns:w16cex="http://schemas.microsoft.com/office/word/2018/wordml/cex" xmlns:w16cid="http://schemas.microsoft.com/office/word/2016/wordml/cid" xmlns:w16="http://schemas.microsoft.com/office/word/2018/wordml" xmlns:w16sdtdh="http://schemas.microsoft.com/office/word/2020/wordml/sdtdatahash" xmlns:w16se="http://schemas.microsoft.com/office/word/2015/wordml/symex" xmlns:wpg="http://schemas.microsoft.com/office/word/2010/wordprocessingGroup" xmlns:wpi="http://schemas.microsoft.com/office/word/2010/wordprocessingInk" xmlns:wne="http://schemas.microsoft.com/office/word/2006/wordml" xmlns:wps="http://schemas.microsoft.com/office/word/2010/wordprocessingShape" mc:Ignorable="w14 w15 w16se w16cid w16 w16cex w16sdtdh wp14">
   <w:body>
     <w:p>
       <w:pPr>
@@ -95,8 +95,16 @@
         <w:rPr>
           <w:rFonts w:eastAsia="Times New Roman" w:cs="Times New Roman"/>
         </w:rPr>
-        <w:t>welcome your comments. Public distribution of this document is only permitted</w:t>
-      </w:r>
+        <w:t xml:space="preserve">welcome your comments. Public distribution of this document is only </w:t>
+      </w:r>
+      <w:proofErr w:type="gramStart"/>
+      <w:r>
+        <w:rPr>
+          <w:rFonts w:eastAsia="Times New Roman" w:cs="Times New Roman"/>
+        </w:rPr>
+        <w:t>permitted</w:t>
+      </w:r>
+      <w:proofErr w:type="gramEnd"/>
     </w:p>
     <w:p>
       <w:pPr>
@@ -411,23 +419,7 @@
             <w:smallCaps/>
             <w:noProof/>
           </w:rPr>
-          <w:t>Introduc</w:t>
-        </w:r>
-        <w:r>
-          <w:rPr>
-            <w:rStyle w:val="Hyperlink"/>
-            <w:smallCaps/>
-            <w:noProof/>
-          </w:rPr>
-          <w:t>t</w:t>
-        </w:r>
-        <w:r>
-          <w:rPr>
-            <w:rStyle w:val="Hyperlink"/>
-            <w:smallCaps/>
-            <w:noProof/>
-          </w:rPr>
-          <w:t>ion</w:t>
+          <w:t>Introduction</w:t>
         </w:r>
         <w:r>
           <w:rPr>
@@ -3555,8 +3547,13 @@
               <w:jc w:val="center"/>
             </w:pPr>
             <w:r>
-              <w:t>Wilkins Caducio</w:t>
+              <w:t xml:space="preserve">Wilkins </w:t>
             </w:r>
+            <w:proofErr w:type="spellStart"/>
+            <w:r>
+              <w:t>Caducio</w:t>
+            </w:r>
+            <w:proofErr w:type="spellEnd"/>
           </w:p>
         </w:tc>
         <w:tc>
@@ -3614,9 +3611,19 @@
             <w:pPr>
               <w:jc w:val="center"/>
             </w:pPr>
+            <w:proofErr w:type="spellStart"/>
             <w:r>
-              <w:t>Jakerson Bermudo</w:t>
+              <w:t>Jakerson</w:t>
             </w:r>
+            <w:proofErr w:type="spellEnd"/>
+            <w:r>
+              <w:t xml:space="preserve"> </w:t>
+            </w:r>
+            <w:proofErr w:type="spellStart"/>
+            <w:r>
+              <w:t>Bermudo</w:t>
+            </w:r>
+            <w:proofErr w:type="spellEnd"/>
           </w:p>
         </w:tc>
         <w:tc>
@@ -3674,8 +3681,21 @@
             <w:pPr>
               <w:jc w:val="center"/>
             </w:pPr>
+            <w:proofErr w:type="spellStart"/>
             <w:r>
-              <w:t>Rark Mowen Alcantara</w:t>
+              <w:t>Rark</w:t>
+            </w:r>
+            <w:proofErr w:type="spellEnd"/>
+            <w:r>
+              <w:t xml:space="preserve"> </w:t>
+            </w:r>
+            <w:proofErr w:type="spellStart"/>
+            <w:r>
+              <w:t>Mowen</w:t>
+            </w:r>
+            <w:proofErr w:type="spellEnd"/>
+            <w:r>
+              <w:t xml:space="preserve"> Alcantara</w:t>
             </w:r>
             <w:r>
               <w:br/>
@@ -3825,8 +3845,13 @@
               <w:jc w:val="center"/>
             </w:pPr>
             <w:r>
-              <w:t>Hon. Michelle Odevilas</w:t>
+              <w:t xml:space="preserve">Hon. Michelle </w:t>
             </w:r>
+            <w:proofErr w:type="spellStart"/>
+            <w:r>
+              <w:t>Odevilas</w:t>
+            </w:r>
+            <w:proofErr w:type="spellEnd"/>
           </w:p>
         </w:tc>
         <w:tc>
@@ -5000,8 +5025,16 @@
               <w:rPr>
                 <w:rFonts w:ascii="Calibri" w:eastAsia="Calibri" w:hAnsi="Calibri" w:cs="Calibri"/>
               </w:rPr>
-              <w:t>Once before start of the project Updated when</w:t>
+              <w:t xml:space="preserve">Once before start of the project Updated </w:t>
             </w:r>
+            <w:proofErr w:type="gramStart"/>
+            <w:r>
+              <w:rPr>
+                <w:rFonts w:ascii="Calibri" w:eastAsia="Calibri" w:hAnsi="Calibri" w:cs="Calibri"/>
+              </w:rPr>
+              <w:t>when</w:t>
+            </w:r>
+            <w:proofErr w:type="gramEnd"/>
           </w:p>
           <w:p>
             <w:pPr>
@@ -5424,8 +5457,16 @@
               <w:rPr>
                 <w:rFonts w:ascii="Calibri" w:eastAsia="Calibri" w:hAnsi="Calibri" w:cs="Calibri"/>
               </w:rPr>
-              <w:t>Once Before start of the project Updated when</w:t>
+              <w:t xml:space="preserve">Once Before start of the project Updated </w:t>
             </w:r>
+            <w:proofErr w:type="gramStart"/>
+            <w:r>
+              <w:rPr>
+                <w:rFonts w:ascii="Calibri" w:eastAsia="Calibri" w:hAnsi="Calibri" w:cs="Calibri"/>
+              </w:rPr>
+              <w:t>when</w:t>
+            </w:r>
+            <w:proofErr w:type="gramEnd"/>
           </w:p>
           <w:p>
             <w:pPr>
@@ -6220,7 +6261,15 @@
         <w:jc w:val="both"/>
       </w:pPr>
       <w:r>
-        <w:t>Having a set of well-defined guidelines will be beneficial for the team as it will help the team prepare for the meetings thoroughly. The guidelines will help each session of the team to be more organized and consistent, which will create a more collaborative environment for the team. Meetings will be more effective, efficient and productive by indicating the roles of each team member in the session and the agenda of the meeting that was established with the help of the meeting guidelines.</w:t>
+        <w:t xml:space="preserve">Having a set of well-defined guidelines will be beneficial for the team as it will help the team prepare for the meetings thoroughly. The guidelines will help each session of the team to be more organized and consistent, which will create a more collaborative environment for the team. Meetings will be more effective, </w:t>
+      </w:r>
+      <w:proofErr w:type="gramStart"/>
+      <w:r>
+        <w:t>efficient</w:t>
+      </w:r>
+      <w:proofErr w:type="gramEnd"/>
+      <w:r>
+        <w:t xml:space="preserve"> and productive by indicating the roles of each team member in the session and the agenda of the meeting that was established with the help of the meeting guidelines.</w:t>
       </w:r>
     </w:p>
     <w:p>
@@ -7102,8 +7151,8 @@
         <w:tblLook w:val="04A0" w:firstRow="1" w:lastRow="0" w:firstColumn="1" w:lastColumn="0" w:noHBand="0" w:noVBand="1"/>
       </w:tblPr>
       <w:tblGrid>
-        <w:gridCol w:w="2638"/>
-        <w:gridCol w:w="6604"/>
+        <w:gridCol w:w="2667"/>
+        <w:gridCol w:w="6575"/>
       </w:tblGrid>
       <w:tr>
         <w:tc>
@@ -7111,14 +7160,22 @@
             <w:tcW w:w="2700" w:type="dxa"/>
             <w:shd w:val="clear" w:color="auto" w:fill="B8CCE4"/>
           </w:tcPr>
-          <w:p/>
+          <w:p>
+            <w:r>
+              <w:t xml:space="preserve">Term </w:t>
+            </w:r>
+          </w:p>
         </w:tc>
         <w:tc>
           <w:tcPr>
             <w:tcW w:w="6768" w:type="dxa"/>
             <w:shd w:val="clear" w:color="auto" w:fill="B8CCE4"/>
           </w:tcPr>
-          <w:p/>
+          <w:p>
+            <w:r>
+              <w:t>Explanation</w:t>
+            </w:r>
+          </w:p>
         </w:tc>
       </w:tr>
       <w:tr>
@@ -7126,13 +7183,21 @@
           <w:tcPr>
             <w:tcW w:w="2700" w:type="dxa"/>
           </w:tcPr>
-          <w:p/>
+          <w:p>
+            <w:r>
+              <w:t>Communications Management Plan</w:t>
+            </w:r>
+          </w:p>
         </w:tc>
         <w:tc>
           <w:tcPr>
             <w:tcW w:w="6768" w:type="dxa"/>
           </w:tcPr>
-          <w:p/>
+          <w:p>
+            <w:r>
+              <w:t>A plan for how the people on the project team will talk to each other and share information.</w:t>
+            </w:r>
+          </w:p>
         </w:tc>
       </w:tr>
       <w:tr>
@@ -7140,13 +7205,21 @@
           <w:tcPr>
             <w:tcW w:w="2700" w:type="dxa"/>
           </w:tcPr>
-          <w:p/>
+          <w:p>
+            <w:r>
+              <w:t>Stakeholders</w:t>
+            </w:r>
+          </w:p>
         </w:tc>
         <w:tc>
           <w:tcPr>
             <w:tcW w:w="6768" w:type="dxa"/>
           </w:tcPr>
-          <w:p/>
+          <w:p>
+            <w:r>
+              <w:t>People or groups who are interested in or have something to do with the project.</w:t>
+            </w:r>
+          </w:p>
         </w:tc>
       </w:tr>
       <w:tr>
@@ -7154,13 +7227,27 @@
           <w:tcPr>
             <w:tcW w:w="2700" w:type="dxa"/>
           </w:tcPr>
-          <w:p/>
+          <w:p>
+            <w:r>
+              <w:t>P</w:t>
+            </w:r>
+            <w:r>
+              <w:t>roject Manage</w:t>
+            </w:r>
+            <w:r>
+              <w:t>r</w:t>
+            </w:r>
+          </w:p>
         </w:tc>
         <w:tc>
           <w:tcPr>
             <w:tcW w:w="6768" w:type="dxa"/>
           </w:tcPr>
-          <w:p/>
+          <w:p>
+            <w:r>
+              <w:t>The person in charge of running the project and making sure everyone involved is kept in the loop.</w:t>
+            </w:r>
+          </w:p>
         </w:tc>
       </w:tr>
       <w:tr>
@@ -7168,13 +7255,21 @@
           <w:tcPr>
             <w:tcW w:w="2700" w:type="dxa"/>
           </w:tcPr>
-          <w:p/>
+          <w:p>
+            <w:r>
+              <w:t>Communication Techniques</w:t>
+            </w:r>
+          </w:p>
         </w:tc>
         <w:tc>
           <w:tcPr>
             <w:tcW w:w="6768" w:type="dxa"/>
           </w:tcPr>
-          <w:p/>
+          <w:p>
+            <w:r>
+              <w:t>There are many ways to communicate well, such as in-person and online meetings, emails, phone calls, and websites for project management.</w:t>
+            </w:r>
+          </w:p>
         </w:tc>
       </w:tr>
       <w:tr>
@@ -7182,13 +7277,165 @@
           <w:tcPr>
             <w:tcW w:w="2700" w:type="dxa"/>
           </w:tcPr>
-          <w:p/>
+          <w:p>
+            <w:r>
+              <w:t>Project Status Updates</w:t>
+            </w:r>
+          </w:p>
         </w:tc>
         <w:tc>
           <w:tcPr>
             <w:tcW w:w="6768" w:type="dxa"/>
           </w:tcPr>
-          <w:p/>
+          <w:p>
+            <w:r>
+              <w:t xml:space="preserve">Stakeholders are kept </w:t>
+            </w:r>
+            <w:r>
+              <w:t>up to date</w:t>
+            </w:r>
+            <w:r>
+              <w:t xml:space="preserve"> on the project's progress, goals, problems, and changes.</w:t>
+            </w:r>
+          </w:p>
+        </w:tc>
+      </w:tr>
+      <w:tr>
+        <w:tc>
+          <w:tcPr>
+            <w:tcW w:w="2700" w:type="dxa"/>
+          </w:tcPr>
+          <w:p>
+            <w:r>
+              <w:t>Communication Constraints</w:t>
+            </w:r>
+          </w:p>
+        </w:tc>
+        <w:tc>
+          <w:tcPr>
+            <w:tcW w:w="6768" w:type="dxa"/>
+          </w:tcPr>
+          <w:p>
+            <w:r>
+              <w:t>There are things that can get in the way of good communication, like the limits of technology, lack of time, limited access for stakeholders, and the need for privacy.</w:t>
+            </w:r>
+          </w:p>
+        </w:tc>
+      </w:tr>
+      <w:tr>
+        <w:tc>
+          <w:tcPr>
+            <w:tcW w:w="2700" w:type="dxa"/>
+          </w:tcPr>
+          <w:p>
+            <w:r>
+              <w:t>Stakeholder Communication Requirements</w:t>
+            </w:r>
+          </w:p>
+        </w:tc>
+        <w:tc>
+          <w:tcPr>
+            <w:tcW w:w="6768" w:type="dxa"/>
+          </w:tcPr>
+          <w:p>
+            <w:r>
+              <w:t>There are things that can get in the way of good communication, like the limits of technology, lack of time, limited access for stakeholders, and the need for privacy.</w:t>
+            </w:r>
+          </w:p>
+        </w:tc>
+      </w:tr>
+      <w:tr>
+        <w:tc>
+          <w:tcPr>
+            <w:tcW w:w="2700" w:type="dxa"/>
+          </w:tcPr>
+          <w:p>
+            <w:r>
+              <w:t>Stakeholder Communication Requirements</w:t>
+            </w:r>
+          </w:p>
+        </w:tc>
+        <w:tc>
+          <w:tcPr>
+            <w:tcW w:w="6768" w:type="dxa"/>
+          </w:tcPr>
+          <w:p>
+            <w:r>
+              <w:t>The unique communication needs of stakeholders, such as project updates, clear information, stakeholder participation, meeting deadlines, being honest, keeping information private, and resolving conflicts.</w:t>
+            </w:r>
+          </w:p>
+        </w:tc>
+      </w:tr>
+      <w:tr>
+        <w:tc>
+          <w:tcPr>
+            <w:tcW w:w="2700" w:type="dxa"/>
+          </w:tcPr>
+          <w:p>
+            <w:r>
+              <w:t>Communication Methods and Technologies</w:t>
+            </w:r>
+          </w:p>
+        </w:tc>
+        <w:tc>
+          <w:tcPr>
+            <w:tcW w:w="6768" w:type="dxa"/>
+          </w:tcPr>
+          <w:p>
+            <w:r>
+              <w:t>Communication routes and tools, like project management software, email, the phone, and video conferencing.</w:t>
+            </w:r>
+          </w:p>
+        </w:tc>
+      </w:tr>
+      <w:tr>
+        <w:tc>
+          <w:tcPr>
+            <w:tcW w:w="2700" w:type="dxa"/>
+          </w:tcPr>
+          <w:p>
+            <w:r>
+              <w:t>Meeting Guidelines</w:t>
+            </w:r>
+          </w:p>
+        </w:tc>
+        <w:tc>
+          <w:tcPr>
+            <w:tcW w:w="6768" w:type="dxa"/>
+          </w:tcPr>
+          <w:p>
+            <w:r>
+              <w:t xml:space="preserve">There are rules for how to run successful meetings, such as having an agenda, taking minutes, making sure everyone is there, </w:t>
+            </w:r>
+            <w:r>
+              <w:t>planning</w:t>
+            </w:r>
+            <w:r>
+              <w:t>, and encouraging open communication.</w:t>
+            </w:r>
+          </w:p>
+        </w:tc>
+      </w:tr>
+      <w:tr>
+        <w:tc>
+          <w:tcPr>
+            <w:tcW w:w="2700" w:type="dxa"/>
+          </w:tcPr>
+          <w:p>
+            <w:r>
+              <w:t>Confidentiality</w:t>
+            </w:r>
+          </w:p>
+        </w:tc>
+        <w:tc>
+          <w:tcPr>
+            <w:tcW w:w="6768" w:type="dxa"/>
+          </w:tcPr>
+          <w:p>
+            <w:r>
+              <w:t>Sharing private information only with people who need to know it and following rules about how to handle protected information.</w:t>
+            </w:r>
+          </w:p>
         </w:tc>
       </w:tr>
     </w:tbl>
@@ -7303,7 +7550,7 @@
 </file>
 
 <file path=word/endnotes.xml><?xml version="1.0" encoding="utf-8"?>
-<w:endnotes xmlns:wpc="http://schemas.microsoft.com/office/word/2010/wordprocessingCanvas" xmlns:cx="http://schemas.microsoft.com/office/drawing/2014/chartex" xmlns:cx1="http://schemas.microsoft.com/office/drawing/2015/9/8/chartex" xmlns:cx2="http://schemas.microsoft.com/office/drawing/2015/10/21/chartex" xmlns:cx3="http://schemas.microsoft.com/office/drawing/2016/5/9/chartex" xmlns:cx4="http://schemas.microsoft.com/office/drawing/2016/5/10/chartex" xmlns:cx5="http://schemas.microsoft.com/office/drawing/2016/5/11/chartex" xmlns:cx6="http://schemas.microsoft.com/office/drawing/2016/5/12/chartex" xmlns:cx7="http://schemas.microsoft.com/office/drawing/2016/5/13/chartex" xmlns:cx8="http://schemas.microsoft.com/office/drawing/2016/5/14/chartex" xmlns:mc="http://schemas.openxmlformats.org/markup-compatibility/2006" xmlns:aink="http://schemas.microsoft.com/office/drawing/2016/ink" xmlns:am3d="http://schemas.microsoft.com/office/drawing/2017/model3d" xmlns:o="urn:schemas-microsoft-com:office:office" xmlns:oel="http://schemas.microsoft.com/office/2019/extlst" xmlns:r="http://schemas.openxmlformats.org/officeDocument/2006/relationships" xmlns:m="http://schemas.openxmlformats.org/officeDocument/2006/math" xmlns:v="urn:schemas-microsoft-com:vml" xmlns:wp14="http://schemas.microsoft.com/office/word/2010/wordprocessingDrawing" xmlns:wp="http://schemas.openxmlformats.org/drawingml/2006/wordprocessingDrawing" xmlns:w10="urn:schemas-microsoft-com:office:word" xmlns:w="http://schemas.openxmlformats.org/wordprocessingml/2006/main" xmlns:w14="http://schemas.microsoft.com/office/word/2010/wordml" xmlns:w15="http://schemas.microsoft.com/office/word/2012/wordml" xmlns:w16cex="http://schemas.microsoft.com/office/word/2018/wordml/cex" xmlns:w16cid="http://schemas.microsoft.com/office/word/2016/wordml/cid" xmlns:w16="http://schemas.microsoft.com/office/word/2018/wordml" xmlns:w16du="http://schemas.microsoft.com/office/word/2023/wordml/word16du" xmlns:w16sdtdh="http://schemas.microsoft.com/office/word/2020/wordml/sdtdatahash" xmlns:w16se="http://schemas.microsoft.com/office/word/2015/wordml/symex" xmlns:wpg="http://schemas.microsoft.com/office/word/2010/wordprocessingGroup" xmlns:wpi="http://schemas.microsoft.com/office/word/2010/wordprocessingInk" xmlns:wne="http://schemas.microsoft.com/office/word/2006/wordml" xmlns:wps="http://schemas.microsoft.com/office/word/2010/wordprocessingShape" mc:Ignorable="w14 w15 w16se w16cid w16 w16cex w16sdtdh wp14">
+<w:endnotes xmlns:wpc="http://schemas.microsoft.com/office/word/2010/wordprocessingCanvas" xmlns:cx="http://schemas.microsoft.com/office/drawing/2014/chartex" xmlns:cx1="http://schemas.microsoft.com/office/drawing/2015/9/8/chartex" xmlns:cx2="http://schemas.microsoft.com/office/drawing/2015/10/21/chartex" xmlns:cx3="http://schemas.microsoft.com/office/drawing/2016/5/9/chartex" xmlns:cx4="http://schemas.microsoft.com/office/drawing/2016/5/10/chartex" xmlns:cx5="http://schemas.microsoft.com/office/drawing/2016/5/11/chartex" xmlns:cx6="http://schemas.microsoft.com/office/drawing/2016/5/12/chartex" xmlns:cx7="http://schemas.microsoft.com/office/drawing/2016/5/13/chartex" xmlns:cx8="http://schemas.microsoft.com/office/drawing/2016/5/14/chartex" xmlns:mc="http://schemas.openxmlformats.org/markup-compatibility/2006" xmlns:aink="http://schemas.microsoft.com/office/drawing/2016/ink" xmlns:am3d="http://schemas.microsoft.com/office/drawing/2017/model3d" xmlns:o="urn:schemas-microsoft-com:office:office" xmlns:oel="http://schemas.microsoft.com/office/2019/extlst" xmlns:r="http://schemas.openxmlformats.org/officeDocument/2006/relationships" xmlns:m="http://schemas.openxmlformats.org/officeDocument/2006/math" xmlns:v="urn:schemas-microsoft-com:vml" xmlns:wp14="http://schemas.microsoft.com/office/word/2010/wordprocessingDrawing" xmlns:wp="http://schemas.openxmlformats.org/drawingml/2006/wordprocessingDrawing" xmlns:w10="urn:schemas-microsoft-com:office:word" xmlns:w="http://schemas.openxmlformats.org/wordprocessingml/2006/main" xmlns:w14="http://schemas.microsoft.com/office/word/2010/wordml" xmlns:w15="http://schemas.microsoft.com/office/word/2012/wordml" xmlns:w16cex="http://schemas.microsoft.com/office/word/2018/wordml/cex" xmlns:w16cid="http://schemas.microsoft.com/office/word/2016/wordml/cid" xmlns:w16="http://schemas.microsoft.com/office/word/2018/wordml" xmlns:w16sdtdh="http://schemas.microsoft.com/office/word/2020/wordml/sdtdatahash" xmlns:w16se="http://schemas.microsoft.com/office/word/2015/wordml/symex" xmlns:wpg="http://schemas.microsoft.com/office/word/2010/wordprocessingGroup" xmlns:wpi="http://schemas.microsoft.com/office/word/2010/wordprocessingInk" xmlns:wne="http://schemas.microsoft.com/office/word/2006/wordml" xmlns:wps="http://schemas.microsoft.com/office/word/2010/wordprocessingShape" mc:Ignorable="w14 w15 w16se w16cid w16 w16cex w16sdtdh wp14">
   <w:endnote w:type="separator" w:id="-1">
     <w:p>
       <w:r>
@@ -7325,7 +7572,7 @@
 </file>
 
 <file path=word/footer1.xml><?xml version="1.0" encoding="utf-8"?>
-<w:ftr xmlns:wpc="http://schemas.microsoft.com/office/word/2010/wordprocessingCanvas" xmlns:cx="http://schemas.microsoft.com/office/drawing/2014/chartex" xmlns:cx1="http://schemas.microsoft.com/office/drawing/2015/9/8/chartex" xmlns:cx2="http://schemas.microsoft.com/office/drawing/2015/10/21/chartex" xmlns:cx3="http://schemas.microsoft.com/office/drawing/2016/5/9/chartex" xmlns:cx4="http://schemas.microsoft.com/office/drawing/2016/5/10/chartex" xmlns:cx5="http://schemas.microsoft.com/office/drawing/2016/5/11/chartex" xmlns:cx6="http://schemas.microsoft.com/office/drawing/2016/5/12/chartex" xmlns:cx7="http://schemas.microsoft.com/office/drawing/2016/5/13/chartex" xmlns:cx8="http://schemas.microsoft.com/office/drawing/2016/5/14/chartex" xmlns:mc="http://schemas.openxmlformats.org/markup-compatibility/2006" xmlns:aink="http://schemas.microsoft.com/office/drawing/2016/ink" xmlns:am3d="http://schemas.microsoft.com/office/drawing/2017/model3d" xmlns:o="urn:schemas-microsoft-com:office:office" xmlns:oel="http://schemas.microsoft.com/office/2019/extlst" xmlns:r="http://schemas.openxmlformats.org/officeDocument/2006/relationships" xmlns:m="http://schemas.openxmlformats.org/officeDocument/2006/math" xmlns:v="urn:schemas-microsoft-com:vml" xmlns:wp14="http://schemas.microsoft.com/office/word/2010/wordprocessingDrawing" xmlns:wp="http://schemas.openxmlformats.org/drawingml/2006/wordprocessingDrawing" xmlns:w10="urn:schemas-microsoft-com:office:word" xmlns:w="http://schemas.openxmlformats.org/wordprocessingml/2006/main" xmlns:w14="http://schemas.microsoft.com/office/word/2010/wordml" xmlns:w15="http://schemas.microsoft.com/office/word/2012/wordml" xmlns:w16cex="http://schemas.microsoft.com/office/word/2018/wordml/cex" xmlns:w16cid="http://schemas.microsoft.com/office/word/2016/wordml/cid" xmlns:w16="http://schemas.microsoft.com/office/word/2018/wordml" xmlns:w16du="http://schemas.microsoft.com/office/word/2023/wordml/word16du" xmlns:w16sdtdh="http://schemas.microsoft.com/office/word/2020/wordml/sdtdatahash" xmlns:w16se="http://schemas.microsoft.com/office/word/2015/wordml/symex" xmlns:wpg="http://schemas.microsoft.com/office/word/2010/wordprocessingGroup" xmlns:wpi="http://schemas.microsoft.com/office/word/2010/wordprocessingInk" xmlns:wne="http://schemas.microsoft.com/office/word/2006/wordml" xmlns:wps="http://schemas.microsoft.com/office/word/2010/wordprocessingShape" mc:Ignorable="w14 w15 w16se w16cid w16 w16cex w16sdtdh wp14">
+<w:ftr xmlns:wpc="http://schemas.microsoft.com/office/word/2010/wordprocessingCanvas" xmlns:cx="http://schemas.microsoft.com/office/drawing/2014/chartex" xmlns:cx1="http://schemas.microsoft.com/office/drawing/2015/9/8/chartex" xmlns:cx2="http://schemas.microsoft.com/office/drawing/2015/10/21/chartex" xmlns:cx3="http://schemas.microsoft.com/office/drawing/2016/5/9/chartex" xmlns:cx4="http://schemas.microsoft.com/office/drawing/2016/5/10/chartex" xmlns:cx5="http://schemas.microsoft.com/office/drawing/2016/5/11/chartex" xmlns:cx6="http://schemas.microsoft.com/office/drawing/2016/5/12/chartex" xmlns:cx7="http://schemas.microsoft.com/office/drawing/2016/5/13/chartex" xmlns:cx8="http://schemas.microsoft.com/office/drawing/2016/5/14/chartex" xmlns:mc="http://schemas.openxmlformats.org/markup-compatibility/2006" xmlns:aink="http://schemas.microsoft.com/office/drawing/2016/ink" xmlns:am3d="http://schemas.microsoft.com/office/drawing/2017/model3d" xmlns:o="urn:schemas-microsoft-com:office:office" xmlns:oel="http://schemas.microsoft.com/office/2019/extlst" xmlns:r="http://schemas.openxmlformats.org/officeDocument/2006/relationships" xmlns:m="http://schemas.openxmlformats.org/officeDocument/2006/math" xmlns:v="urn:schemas-microsoft-com:vml" xmlns:wp14="http://schemas.microsoft.com/office/word/2010/wordprocessingDrawing" xmlns:wp="http://schemas.openxmlformats.org/drawingml/2006/wordprocessingDrawing" xmlns:w10="urn:schemas-microsoft-com:office:word" xmlns:w="http://schemas.openxmlformats.org/wordprocessingml/2006/main" xmlns:w14="http://schemas.microsoft.com/office/word/2010/wordml" xmlns:w15="http://schemas.microsoft.com/office/word/2012/wordml" xmlns:w16cex="http://schemas.microsoft.com/office/word/2018/wordml/cex" xmlns:w16cid="http://schemas.microsoft.com/office/word/2016/wordml/cid" xmlns:w16="http://schemas.microsoft.com/office/word/2018/wordml" xmlns:w16sdtdh="http://schemas.microsoft.com/office/word/2020/wordml/sdtdatahash" xmlns:w16se="http://schemas.microsoft.com/office/word/2015/wordml/symex" xmlns:wpg="http://schemas.microsoft.com/office/word/2010/wordprocessingGroup" xmlns:wpi="http://schemas.microsoft.com/office/word/2010/wordprocessingInk" xmlns:wne="http://schemas.microsoft.com/office/word/2006/wordml" xmlns:wps="http://schemas.microsoft.com/office/word/2010/wordprocessingShape" mc:Ignorable="w14 w15 w16se w16cid w16 w16cex w16sdtdh wp14">
   <w:sdt>
     <w:sdtPr>
       <w:id w:val="-822731171"/>
@@ -7456,7 +7703,7 @@
 </file>
 
 <file path=word/footnotes.xml><?xml version="1.0" encoding="utf-8"?>
-<w:footnotes xmlns:wpc="http://schemas.microsoft.com/office/word/2010/wordprocessingCanvas" xmlns:cx="http://schemas.microsoft.com/office/drawing/2014/chartex" xmlns:cx1="http://schemas.microsoft.com/office/drawing/2015/9/8/chartex" xmlns:cx2="http://schemas.microsoft.com/office/drawing/2015/10/21/chartex" xmlns:cx3="http://schemas.microsoft.com/office/drawing/2016/5/9/chartex" xmlns:cx4="http://schemas.microsoft.com/office/drawing/2016/5/10/chartex" xmlns:cx5="http://schemas.microsoft.com/office/drawing/2016/5/11/chartex" xmlns:cx6="http://schemas.microsoft.com/office/drawing/2016/5/12/chartex" xmlns:cx7="http://schemas.microsoft.com/office/drawing/2016/5/13/chartex" xmlns:cx8="http://schemas.microsoft.com/office/drawing/2016/5/14/chartex" xmlns:mc="http://schemas.openxmlformats.org/markup-compatibility/2006" xmlns:aink="http://schemas.microsoft.com/office/drawing/2016/ink" xmlns:am3d="http://schemas.microsoft.com/office/drawing/2017/model3d" xmlns:o="urn:schemas-microsoft-com:office:office" xmlns:oel="http://schemas.microsoft.com/office/2019/extlst" xmlns:r="http://schemas.openxmlformats.org/officeDocument/2006/relationships" xmlns:m="http://schemas.openxmlformats.org/officeDocument/2006/math" xmlns:v="urn:schemas-microsoft-com:vml" xmlns:wp14="http://schemas.microsoft.com/office/word/2010/wordprocessingDrawing" xmlns:wp="http://schemas.openxmlformats.org/drawingml/2006/wordprocessingDrawing" xmlns:w10="urn:schemas-microsoft-com:office:word" xmlns:w="http://schemas.openxmlformats.org/wordprocessingml/2006/main" xmlns:w14="http://schemas.microsoft.com/office/word/2010/wordml" xmlns:w15="http://schemas.microsoft.com/office/word/2012/wordml" xmlns:w16cex="http://schemas.microsoft.com/office/word/2018/wordml/cex" xmlns:w16cid="http://schemas.microsoft.com/office/word/2016/wordml/cid" xmlns:w16="http://schemas.microsoft.com/office/word/2018/wordml" xmlns:w16du="http://schemas.microsoft.com/office/word/2023/wordml/word16du" xmlns:w16sdtdh="http://schemas.microsoft.com/office/word/2020/wordml/sdtdatahash" xmlns:w16se="http://schemas.microsoft.com/office/word/2015/wordml/symex" xmlns:wpg="http://schemas.microsoft.com/office/word/2010/wordprocessingGroup" xmlns:wpi="http://schemas.microsoft.com/office/word/2010/wordprocessingInk" xmlns:wne="http://schemas.microsoft.com/office/word/2006/wordml" xmlns:wps="http://schemas.microsoft.com/office/word/2010/wordprocessingShape" mc:Ignorable="w14 w15 w16se w16cid w16 w16cex w16sdtdh wp14">
+<w:footnotes xmlns:wpc="http://schemas.microsoft.com/office/word/2010/wordprocessingCanvas" xmlns:cx="http://schemas.microsoft.com/office/drawing/2014/chartex" xmlns:cx1="http://schemas.microsoft.com/office/drawing/2015/9/8/chartex" xmlns:cx2="http://schemas.microsoft.com/office/drawing/2015/10/21/chartex" xmlns:cx3="http://schemas.microsoft.com/office/drawing/2016/5/9/chartex" xmlns:cx4="http://schemas.microsoft.com/office/drawing/2016/5/10/chartex" xmlns:cx5="http://schemas.microsoft.com/office/drawing/2016/5/11/chartex" xmlns:cx6="http://schemas.microsoft.com/office/drawing/2016/5/12/chartex" xmlns:cx7="http://schemas.microsoft.com/office/drawing/2016/5/13/chartex" xmlns:cx8="http://schemas.microsoft.com/office/drawing/2016/5/14/chartex" xmlns:mc="http://schemas.openxmlformats.org/markup-compatibility/2006" xmlns:aink="http://schemas.microsoft.com/office/drawing/2016/ink" xmlns:am3d="http://schemas.microsoft.com/office/drawing/2017/model3d" xmlns:o="urn:schemas-microsoft-com:office:office" xmlns:oel="http://schemas.microsoft.com/office/2019/extlst" xmlns:r="http://schemas.openxmlformats.org/officeDocument/2006/relationships" xmlns:m="http://schemas.openxmlformats.org/officeDocument/2006/math" xmlns:v="urn:schemas-microsoft-com:vml" xmlns:wp14="http://schemas.microsoft.com/office/word/2010/wordprocessingDrawing" xmlns:wp="http://schemas.openxmlformats.org/drawingml/2006/wordprocessingDrawing" xmlns:w10="urn:schemas-microsoft-com:office:word" xmlns:w="http://schemas.openxmlformats.org/wordprocessingml/2006/main" xmlns:w14="http://schemas.microsoft.com/office/word/2010/wordml" xmlns:w15="http://schemas.microsoft.com/office/word/2012/wordml" xmlns:w16cex="http://schemas.microsoft.com/office/word/2018/wordml/cex" xmlns:w16cid="http://schemas.microsoft.com/office/word/2016/wordml/cid" xmlns:w16="http://schemas.microsoft.com/office/word/2018/wordml" xmlns:w16sdtdh="http://schemas.microsoft.com/office/word/2020/wordml/sdtdatahash" xmlns:w16se="http://schemas.microsoft.com/office/word/2015/wordml/symex" xmlns:wpg="http://schemas.microsoft.com/office/word/2010/wordprocessingGroup" xmlns:wpi="http://schemas.microsoft.com/office/word/2010/wordprocessingInk" xmlns:wne="http://schemas.microsoft.com/office/word/2006/wordml" xmlns:wps="http://schemas.microsoft.com/office/word/2010/wordprocessingShape" mc:Ignorable="w14 w15 w16se w16cid w16 w16cex w16sdtdh wp14">
   <w:footnote w:type="separator" w:id="-1">
     <w:p>
       <w:r>
@@ -7478,7 +7725,7 @@
 </file>
 
 <file path=word/header1.xml><?xml version="1.0" encoding="utf-8"?>
-<w:hdr xmlns:wpc="http://schemas.microsoft.com/office/word/2010/wordprocessingCanvas" xmlns:cx="http://schemas.microsoft.com/office/drawing/2014/chartex" xmlns:cx1="http://schemas.microsoft.com/office/drawing/2015/9/8/chartex" xmlns:cx2="http://schemas.microsoft.com/office/drawing/2015/10/21/chartex" xmlns:cx3="http://schemas.microsoft.com/office/drawing/2016/5/9/chartex" xmlns:cx4="http://schemas.microsoft.com/office/drawing/2016/5/10/chartex" xmlns:cx5="http://schemas.microsoft.com/office/drawing/2016/5/11/chartex" xmlns:cx6="http://schemas.microsoft.com/office/drawing/2016/5/12/chartex" xmlns:cx7="http://schemas.microsoft.com/office/drawing/2016/5/13/chartex" xmlns:cx8="http://schemas.microsoft.com/office/drawing/2016/5/14/chartex" xmlns:mc="http://schemas.openxmlformats.org/markup-compatibility/2006" xmlns:aink="http://schemas.microsoft.com/office/drawing/2016/ink" xmlns:am3d="http://schemas.microsoft.com/office/drawing/2017/model3d" xmlns:o="urn:schemas-microsoft-com:office:office" xmlns:oel="http://schemas.microsoft.com/office/2019/extlst" xmlns:r="http://schemas.openxmlformats.org/officeDocument/2006/relationships" xmlns:m="http://schemas.openxmlformats.org/officeDocument/2006/math" xmlns:v="urn:schemas-microsoft-com:vml" xmlns:wp14="http://schemas.microsoft.com/office/word/2010/wordprocessingDrawing" xmlns:wp="http://schemas.openxmlformats.org/drawingml/2006/wordprocessingDrawing" xmlns:w10="urn:schemas-microsoft-com:office:word" xmlns:w="http://schemas.openxmlformats.org/wordprocessingml/2006/main" xmlns:w14="http://schemas.microsoft.com/office/word/2010/wordml" xmlns:w15="http://schemas.microsoft.com/office/word/2012/wordml" xmlns:w16cex="http://schemas.microsoft.com/office/word/2018/wordml/cex" xmlns:w16cid="http://schemas.microsoft.com/office/word/2016/wordml/cid" xmlns:w16="http://schemas.microsoft.com/office/word/2018/wordml" xmlns:w16du="http://schemas.microsoft.com/office/word/2023/wordml/word16du" xmlns:w16sdtdh="http://schemas.microsoft.com/office/word/2020/wordml/sdtdatahash" xmlns:w16se="http://schemas.microsoft.com/office/word/2015/wordml/symex" xmlns:wpg="http://schemas.microsoft.com/office/word/2010/wordprocessingGroup" xmlns:wpi="http://schemas.microsoft.com/office/word/2010/wordprocessingInk" xmlns:wne="http://schemas.microsoft.com/office/word/2006/wordml" xmlns:wps="http://schemas.microsoft.com/office/word/2010/wordprocessingShape" mc:Ignorable="w14 w15 w16se w16cid w16 w16cex w16sdtdh wp14">
+<w:hdr xmlns:wpc="http://schemas.microsoft.com/office/word/2010/wordprocessingCanvas" xmlns:cx="http://schemas.microsoft.com/office/drawing/2014/chartex" xmlns:cx1="http://schemas.microsoft.com/office/drawing/2015/9/8/chartex" xmlns:cx2="http://schemas.microsoft.com/office/drawing/2015/10/21/chartex" xmlns:cx3="http://schemas.microsoft.com/office/drawing/2016/5/9/chartex" xmlns:cx4="http://schemas.microsoft.com/office/drawing/2016/5/10/chartex" xmlns:cx5="http://schemas.microsoft.com/office/drawing/2016/5/11/chartex" xmlns:cx6="http://schemas.microsoft.com/office/drawing/2016/5/12/chartex" xmlns:cx7="http://schemas.microsoft.com/office/drawing/2016/5/13/chartex" xmlns:cx8="http://schemas.microsoft.com/office/drawing/2016/5/14/chartex" xmlns:mc="http://schemas.openxmlformats.org/markup-compatibility/2006" xmlns:aink="http://schemas.microsoft.com/office/drawing/2016/ink" xmlns:am3d="http://schemas.microsoft.com/office/drawing/2017/model3d" xmlns:o="urn:schemas-microsoft-com:office:office" xmlns:oel="http://schemas.microsoft.com/office/2019/extlst" xmlns:r="http://schemas.openxmlformats.org/officeDocument/2006/relationships" xmlns:m="http://schemas.openxmlformats.org/officeDocument/2006/math" xmlns:v="urn:schemas-microsoft-com:vml" xmlns:wp14="http://schemas.microsoft.com/office/word/2010/wordprocessingDrawing" xmlns:wp="http://schemas.openxmlformats.org/drawingml/2006/wordprocessingDrawing" xmlns:w10="urn:schemas-microsoft-com:office:word" xmlns:w="http://schemas.openxmlformats.org/wordprocessingml/2006/main" xmlns:w14="http://schemas.microsoft.com/office/word/2010/wordml" xmlns:w15="http://schemas.microsoft.com/office/word/2012/wordml" xmlns:w16cex="http://schemas.microsoft.com/office/word/2018/wordml/cex" xmlns:w16cid="http://schemas.microsoft.com/office/word/2016/wordml/cid" xmlns:w16="http://schemas.microsoft.com/office/word/2018/wordml" xmlns:w16sdtdh="http://schemas.microsoft.com/office/word/2020/wordml/sdtdatahash" xmlns:w16se="http://schemas.microsoft.com/office/word/2015/wordml/symex" xmlns:wpg="http://schemas.microsoft.com/office/word/2010/wordprocessingGroup" xmlns:wpi="http://schemas.microsoft.com/office/word/2010/wordprocessingInk" xmlns:wne="http://schemas.microsoft.com/office/word/2006/wordml" xmlns:wps="http://schemas.microsoft.com/office/word/2010/wordprocessingShape" mc:Ignorable="w14 w15 w16se w16cid w16 w16cex w16sdtdh wp14">
   <w:p>
     <w:pPr>
       <w:pStyle w:val="Header"/>
@@ -7648,7 +7895,7 @@
 </file>
 
 <file path=word/numbering.xml><?xml version="1.0" encoding="utf-8"?>
-<w:numbering xmlns:wpc="http://schemas.microsoft.com/office/word/2010/wordprocessingCanvas" xmlns:cx="http://schemas.microsoft.com/office/drawing/2014/chartex" xmlns:cx1="http://schemas.microsoft.com/office/drawing/2015/9/8/chartex" xmlns:cx2="http://schemas.microsoft.com/office/drawing/2015/10/21/chartex" xmlns:cx3="http://schemas.microsoft.com/office/drawing/2016/5/9/chartex" xmlns:cx4="http://schemas.microsoft.com/office/drawing/2016/5/10/chartex" xmlns:cx5="http://schemas.microsoft.com/office/drawing/2016/5/11/chartex" xmlns:cx6="http://schemas.microsoft.com/office/drawing/2016/5/12/chartex" xmlns:cx7="http://schemas.microsoft.com/office/drawing/2016/5/13/chartex" xmlns:cx8="http://schemas.microsoft.com/office/drawing/2016/5/14/chartex" xmlns:mc="http://schemas.openxmlformats.org/markup-compatibility/2006" xmlns:aink="http://schemas.microsoft.com/office/drawing/2016/ink" xmlns:am3d="http://schemas.microsoft.com/office/drawing/2017/model3d" xmlns:o="urn:schemas-microsoft-com:office:office" xmlns:oel="http://schemas.microsoft.com/office/2019/extlst" xmlns:r="http://schemas.openxmlformats.org/officeDocument/2006/relationships" xmlns:m="http://schemas.openxmlformats.org/officeDocument/2006/math" xmlns:v="urn:schemas-microsoft-com:vml" xmlns:wp14="http://schemas.microsoft.com/office/word/2010/wordprocessingDrawing" xmlns:wp="http://schemas.openxmlformats.org/drawingml/2006/wordprocessingDrawing" xmlns:w10="urn:schemas-microsoft-com:office:word" xmlns:w="http://schemas.openxmlformats.org/wordprocessingml/2006/main" xmlns:w14="http://schemas.microsoft.com/office/word/2010/wordml" xmlns:w15="http://schemas.microsoft.com/office/word/2012/wordml" xmlns:w16cex="http://schemas.microsoft.com/office/word/2018/wordml/cex" xmlns:w16cid="http://schemas.microsoft.com/office/word/2016/wordml/cid" xmlns:w16="http://schemas.microsoft.com/office/word/2018/wordml" xmlns:w16du="http://schemas.microsoft.com/office/word/2023/wordml/word16du" xmlns:w16sdtdh="http://schemas.microsoft.com/office/word/2020/wordml/sdtdatahash" xmlns:w16se="http://schemas.microsoft.com/office/word/2015/wordml/symex" xmlns:wpg="http://schemas.microsoft.com/office/word/2010/wordprocessingGroup" xmlns:wpi="http://schemas.microsoft.com/office/word/2010/wordprocessingInk" xmlns:wne="http://schemas.microsoft.com/office/word/2006/wordml" xmlns:wps="http://schemas.microsoft.com/office/word/2010/wordprocessingShape" mc:Ignorable="w14 w15 w16se w16cid w16 w16cex w16sdtdh wp14">
+<w:numbering xmlns:wpc="http://schemas.microsoft.com/office/word/2010/wordprocessingCanvas" xmlns:cx="http://schemas.microsoft.com/office/drawing/2014/chartex" xmlns:cx1="http://schemas.microsoft.com/office/drawing/2015/9/8/chartex" xmlns:cx2="http://schemas.microsoft.com/office/drawing/2015/10/21/chartex" xmlns:cx3="http://schemas.microsoft.com/office/drawing/2016/5/9/chartex" xmlns:cx4="http://schemas.microsoft.com/office/drawing/2016/5/10/chartex" xmlns:cx5="http://schemas.microsoft.com/office/drawing/2016/5/11/chartex" xmlns:cx6="http://schemas.microsoft.com/office/drawing/2016/5/12/chartex" xmlns:cx7="http://schemas.microsoft.com/office/drawing/2016/5/13/chartex" xmlns:cx8="http://schemas.microsoft.com/office/drawing/2016/5/14/chartex" xmlns:mc="http://schemas.openxmlformats.org/markup-compatibility/2006" xmlns:aink="http://schemas.microsoft.com/office/drawing/2016/ink" xmlns:am3d="http://schemas.microsoft.com/office/drawing/2017/model3d" xmlns:o="urn:schemas-microsoft-com:office:office" xmlns:oel="http://schemas.microsoft.com/office/2019/extlst" xmlns:r="http://schemas.openxmlformats.org/officeDocument/2006/relationships" xmlns:m="http://schemas.openxmlformats.org/officeDocument/2006/math" xmlns:v="urn:schemas-microsoft-com:vml" xmlns:wp14="http://schemas.microsoft.com/office/word/2010/wordprocessingDrawing" xmlns:wp="http://schemas.openxmlformats.org/drawingml/2006/wordprocessingDrawing" xmlns:w10="urn:schemas-microsoft-com:office:word" xmlns:w="http://schemas.openxmlformats.org/wordprocessingml/2006/main" xmlns:w14="http://schemas.microsoft.com/office/word/2010/wordml" xmlns:w15="http://schemas.microsoft.com/office/word/2012/wordml" xmlns:w16cex="http://schemas.microsoft.com/office/word/2018/wordml/cex" xmlns:w16cid="http://schemas.microsoft.com/office/word/2016/wordml/cid" xmlns:w16="http://schemas.microsoft.com/office/word/2018/wordml" xmlns:w16sdtdh="http://schemas.microsoft.com/office/word/2020/wordml/sdtdatahash" xmlns:w16se="http://schemas.microsoft.com/office/word/2015/wordml/symex" xmlns:wpg="http://schemas.microsoft.com/office/word/2010/wordprocessingGroup" xmlns:wpi="http://schemas.microsoft.com/office/word/2010/wordprocessingInk" xmlns:wne="http://schemas.microsoft.com/office/word/2006/wordml" xmlns:wps="http://schemas.microsoft.com/office/word/2010/wordprocessingShape" mc:Ignorable="w14 w15 w16se w16cid w16 w16cex w16sdtdh wp14">
   <w:abstractNum w:abstractNumId="0" w15:restartNumberingAfterBreak="0">
     <w:nsid w:val="0120602A"/>
     <w:multiLevelType w:val="multilevel"/>
@@ -12983,6 +13230,30 @@
 </file>
 
 <file path=customXml/item1.xml><?xml version="1.0" encoding="utf-8"?>
+<b:Sources xmlns:b="http://schemas.openxmlformats.org/officeDocument/2006/bibliography" xmlns="http://schemas.openxmlformats.org/officeDocument/2006/bibliography" SelectedStyle="\APASixthEditionOfficeOnline.xsl" StyleName="APA" Version="6"/>
+</file>
+
+<file path=customXml/item2.xml><?xml version="1.0" encoding="utf-8"?>
+<?mso-contentType ?>
+<FormTemplates xmlns="http://schemas.microsoft.com/sharepoint/v3/contenttype/forms">
+  <Display>DocumentLibraryForm</Display>
+  <Edit>DocumentLibraryForm</Edit>
+  <New>DocumentLibraryForm</New>
+</FormTemplates>
+</file>
+
+<file path=customXml/item3.xml><?xml version="1.0" encoding="utf-8"?>
+<p:properties xmlns:p="http://schemas.microsoft.com/office/2006/metadata/properties" xmlns:xsi="http://www.w3.org/2001/XMLSchema-instance" xmlns:pc="http://schemas.microsoft.com/office/infopath/2007/PartnerControls">
+  <documentManagement>
+    <TaxCatchAll xmlns="0d803109-e11b-45d4-a4e8-5bf0740163af" xsi:nil="true"/>
+    <lcf76f155ced4ddcb4097134ff3c332f xmlns="31aac78f-6ed8-4134-ac7e-47c186d487c3">
+      <Terms xmlns="http://schemas.microsoft.com/office/infopath/2007/PartnerControls"/>
+    </lcf76f155ced4ddcb4097134ff3c332f>
+  </documentManagement>
+</p:properties>
+</file>
+
+<file path=customXml/item4.xml><?xml version="1.0" encoding="utf-8"?>
 <ct:contentTypeSchema xmlns:ct="http://schemas.microsoft.com/office/2006/metadata/contentType" xmlns:ma="http://schemas.microsoft.com/office/2006/metadata/properties/metaAttributes" ct:_="" ma:_="" ma:contentTypeName="Document" ma:contentTypeID="0x01010078E5C03F786D684AB79627F2BAF5AB3A" ma:contentTypeVersion="12" ma:contentTypeDescription="Create a new document." ma:contentTypeScope="" ma:versionID="6753d19c26ced2570449d2cfe2fd38cd">
   <xsd:schema xmlns:xsd="http://www.w3.org/2001/XMLSchema" xmlns:xs="http://www.w3.org/2001/XMLSchema" xmlns:p="http://schemas.microsoft.com/office/2006/metadata/properties" xmlns:ns2="31aac78f-6ed8-4134-ac7e-47c186d487c3" xmlns:ns3="0d803109-e11b-45d4-a4e8-5bf0740163af" targetNamespace="http://schemas.microsoft.com/office/2006/metadata/properties" ma:root="true" ma:fieldsID="59531f12ec9f3761682ad3919ac9365f" ns2:_="" ns3:_="">
     <xsd:import namespace="31aac78f-6ed8-4134-ac7e-47c186d487c3"/>
@@ -13199,31 +13470,34 @@
 </ct:contentTypeSchema>
 </file>
 
-<file path=customXml/item2.xml><?xml version="1.0" encoding="utf-8"?>
-<p:properties xmlns:p="http://schemas.microsoft.com/office/2006/metadata/properties" xmlns:xsi="http://www.w3.org/2001/XMLSchema-instance" xmlns:pc="http://schemas.microsoft.com/office/infopath/2007/PartnerControls">
-  <documentManagement>
-    <TaxCatchAll xmlns="0d803109-e11b-45d4-a4e8-5bf0740163af" xsi:nil="true"/>
-    <lcf76f155ced4ddcb4097134ff3c332f xmlns="31aac78f-6ed8-4134-ac7e-47c186d487c3">
-      <Terms xmlns="http://schemas.microsoft.com/office/infopath/2007/PartnerControls"/>
-    </lcf76f155ced4ddcb4097134ff3c332f>
-  </documentManagement>
-</p:properties>
+<file path=customXml/itemProps1.xml><?xml version="1.0" encoding="utf-8"?>
+<ds:datastoreItem xmlns:ds="http://schemas.openxmlformats.org/officeDocument/2006/customXml" ds:itemID="{0B9162A7-3572-449A-9D6A-EEE3E30922F9}">
+  <ds:schemaRefs>
+    <ds:schemaRef ds:uri="http://schemas.openxmlformats.org/officeDocument/2006/bibliography"/>
+  </ds:schemaRefs>
+</ds:datastoreItem>
 </file>
 
-<file path=customXml/item3.xml><?xml version="1.0" encoding="utf-8"?>
-<?mso-contentType ?>
-<FormTemplates xmlns="http://schemas.microsoft.com/sharepoint/v3/contenttype/forms">
-  <Display>DocumentLibraryForm</Display>
-  <Edit>DocumentLibraryForm</Edit>
-  <New>DocumentLibraryForm</New>
-</FormTemplates>
+<file path=customXml/itemProps2.xml><?xml version="1.0" encoding="utf-8"?>
+<ds:datastoreItem xmlns:ds="http://schemas.openxmlformats.org/officeDocument/2006/customXml" ds:itemID="{1480C606-AF63-40D4-829E-38C9DFCF2BAF}">
+  <ds:schemaRefs>
+    <ds:schemaRef ds:uri="http://schemas.microsoft.com/sharepoint/v3/contenttype/forms"/>
+  </ds:schemaRefs>
+</ds:datastoreItem>
 </file>
 
-<file path=customXml/item4.xml><?xml version="1.0" encoding="utf-8"?>
-<b:Sources xmlns:b="http://schemas.openxmlformats.org/officeDocument/2006/bibliography" xmlns="http://schemas.openxmlformats.org/officeDocument/2006/bibliography" SelectedStyle="\APASixthEditionOfficeOnline.xsl" StyleName="APA" Version="6"/>
+<file path=customXml/itemProps3.xml><?xml version="1.0" encoding="utf-8"?>
+<ds:datastoreItem xmlns:ds="http://schemas.openxmlformats.org/officeDocument/2006/customXml" ds:itemID="{9DEA5669-C3CB-491D-B15D-E4036C18FD6F}">
+  <ds:schemaRefs>
+    <ds:schemaRef ds:uri="http://schemas.microsoft.com/office/2006/metadata/properties"/>
+    <ds:schemaRef ds:uri="http://schemas.microsoft.com/office/infopath/2007/PartnerControls"/>
+    <ds:schemaRef ds:uri="0d803109-e11b-45d4-a4e8-5bf0740163af"/>
+    <ds:schemaRef ds:uri="31aac78f-6ed8-4134-ac7e-47c186d487c3"/>
+  </ds:schemaRefs>
+</ds:datastoreItem>
 </file>
 
-<file path=customXml/itemProps1.xml><?xml version="1.0" encoding="utf-8"?>
+<file path=customXml/itemProps4.xml><?xml version="1.0" encoding="utf-8"?>
 <ds:datastoreItem xmlns:ds="http://schemas.openxmlformats.org/officeDocument/2006/customXml" ds:itemID="{12F71F50-16AC-48ED-9D05-EDFCDF90E651}">
   <ds:schemaRefs>
     <ds:schemaRef ds:uri="http://schemas.microsoft.com/office/2006/metadata/contentType"/>
@@ -13240,31 +13514,4 @@
     <ds:schemaRef ds:uri="http://schemas.microsoft.com/internal/obd"/>
   </ds:schemaRefs>
 </ds:datastoreItem>
-</file>
-
-<file path=customXml/itemProps2.xml><?xml version="1.0" encoding="utf-8"?>
-<ds:datastoreItem xmlns:ds="http://schemas.openxmlformats.org/officeDocument/2006/customXml" ds:itemID="{9DEA5669-C3CB-491D-B15D-E4036C18FD6F}">
-  <ds:schemaRefs>
-    <ds:schemaRef ds:uri="http://schemas.microsoft.com/office/2006/metadata/properties"/>
-    <ds:schemaRef ds:uri="http://schemas.microsoft.com/office/infopath/2007/PartnerControls"/>
-    <ds:schemaRef ds:uri="0d803109-e11b-45d4-a4e8-5bf0740163af"/>
-    <ds:schemaRef ds:uri="31aac78f-6ed8-4134-ac7e-47c186d487c3"/>
-  </ds:schemaRefs>
-</ds:datastoreItem>
-</file>
-
-<file path=customXml/itemProps3.xml><?xml version="1.0" encoding="utf-8"?>
-<ds:datastoreItem xmlns:ds="http://schemas.openxmlformats.org/officeDocument/2006/customXml" ds:itemID="{1480C606-AF63-40D4-829E-38C9DFCF2BAF}">
-  <ds:schemaRefs>
-    <ds:schemaRef ds:uri="http://schemas.microsoft.com/sharepoint/v3/contenttype/forms"/>
-  </ds:schemaRefs>
-</ds:datastoreItem>
-</file>
-
-<file path=customXml/itemProps4.xml><?xml version="1.0" encoding="utf-8"?>
-<ds:datastoreItem xmlns:ds="http://schemas.openxmlformats.org/officeDocument/2006/customXml" ds:itemID="{0B9162A7-3572-449A-9D6A-EEE3E30922F9}">
-  <ds:schemaRefs>
-    <ds:schemaRef ds:uri="http://schemas.openxmlformats.org/officeDocument/2006/bibliography"/>
-  </ds:schemaRefs>
-</ds:datastoreItem>
 </file>
</xml_diff>